<commit_message>
Questions and work diary
</commit_message>
<xml_diff>
--- a/publi/tb_notes_and_thoughts.docx
+++ b/publi/tb_notes_and_thoughts.docx
@@ -132,6 +132,914 @@
         <w:t xml:space="preserve"> file ? Est-ce qu’il prend le premier qu’il trouve ? </w:t>
       </w:r>
     </w:p>
+    <w:p>
+      <w:pPr>
+        <w:rPr>
+          <w:lang w:val="fr-CH"/>
+        </w:rPr>
+      </w:pPr>
+      <w:proofErr w:type="spellStart"/>
+      <w:r>
+        <w:rPr>
+          <w:lang w:val="fr-CH"/>
+        </w:rPr>
+        <w:t>DosageRepeat</w:t>
+      </w:r>
+      <w:proofErr w:type="spellEnd"/>
+      <w:r>
+        <w:rPr>
+          <w:lang w:val="fr-CH"/>
+        </w:rPr>
+        <w:t xml:space="preserve">, il y a il un ordre de grandeur à vérifier pour le </w:t>
+      </w:r>
+      <w:proofErr w:type="spellStart"/>
+      <w:r>
+        <w:rPr>
+          <w:lang w:val="fr-CH"/>
+        </w:rPr>
+        <w:t>rifampicin</w:t>
+      </w:r>
+      <w:proofErr w:type="spellEnd"/>
+      <w:r>
+        <w:rPr>
+          <w:lang w:val="fr-CH"/>
+        </w:rPr>
+        <w:t xml:space="preserve"> ? 10, 100, 1000 ? </w:t>
+      </w:r>
+    </w:p>
+    <w:p>
+      <w:pPr>
+        <w:rPr>
+          <w:lang w:val="fr-CH"/>
+        </w:rPr>
+      </w:pPr>
+    </w:p>
+    <w:p>
+      <w:pPr>
+        <w:rPr>
+          <w:lang w:val="fr-CH"/>
+        </w:rPr>
+      </w:pPr>
+      <w:r>
+        <w:rPr>
+          <w:lang w:val="fr-CH"/>
+        </w:rPr>
+        <w:t>Quel est la relation entre :</w:t>
+      </w:r>
+    </w:p>
+    <w:p>
+      <w:pPr>
+        <w:shd w:val="clear" w:color="auto" w:fill="FFFFFF"/>
+        <w:spacing w:after="0" w:line="285" w:lineRule="atLeast"/>
+        <w:rPr>
+          <w:rFonts w:ascii="Consolas" w:hAnsi="Consolas"/>
+          <w:color w:val="000000"/>
+          <w:sz w:val="21"/>
+          <w:szCs w:val="21"/>
+          <w:lang w:eastAsia="fr-FR"/>
+        </w:rPr>
+      </w:pPr>
+      <w:r>
+        <w:rPr>
+          <w:rFonts w:ascii="Consolas" w:hAnsi="Consolas"/>
+          <w:color w:val="800000"/>
+          <w:sz w:val="21"/>
+          <w:szCs w:val="21"/>
+          <w:lang w:eastAsia="fr-FR"/>
+        </w:rPr>
+        <w:t>&lt;dosageTimeRange&gt;</w:t>
+      </w:r>
+    </w:p>
+    <w:p>
+      <w:pPr>
+        <w:shd w:val="clear" w:color="auto" w:fill="FFFFFF"/>
+        <w:spacing w:after="0" w:line="285" w:lineRule="atLeast"/>
+        <w:rPr>
+          <w:rFonts w:ascii="Consolas" w:hAnsi="Consolas"/>
+          <w:color w:val="000000"/>
+          <w:sz w:val="21"/>
+          <w:szCs w:val="21"/>
+          <w:lang w:eastAsia="fr-FR"/>
+        </w:rPr>
+      </w:pPr>
+      <w:r>
+        <w:rPr>
+          <w:rFonts w:ascii="Consolas" w:hAnsi="Consolas"/>
+          <w:color w:val="000000"/>
+          <w:sz w:val="21"/>
+          <w:szCs w:val="21"/>
+          <w:lang w:eastAsia="fr-FR"/>
+        </w:rPr>
+        <w:t>           </w:t>
+      </w:r>
+      <w:r>
+        <w:rPr>
+          <w:rFonts w:ascii="Consolas" w:hAnsi="Consolas"/>
+          <w:color w:val="000000"/>
+          <w:sz w:val="21"/>
+          <w:szCs w:val="21"/>
+          <w:lang w:eastAsia="fr-FR"/>
+        </w:rPr>
+        <w:t xml:space="preserve"> </w:t>
+      </w:r>
+      <w:r>
+        <w:rPr>
+          <w:rFonts w:ascii="Consolas" w:hAnsi="Consolas"/>
+          <w:color w:val="800000"/>
+          <w:sz w:val="21"/>
+          <w:szCs w:val="21"/>
+          <w:lang w:eastAsia="fr-FR"/>
+        </w:rPr>
+        <w:t>&lt;start&gt;</w:t>
+      </w:r>
+      <w:r>
+        <w:rPr>
+          <w:rFonts w:ascii="Consolas" w:hAnsi="Consolas"/>
+          <w:color w:val="000000"/>
+          <w:sz w:val="21"/>
+          <w:szCs w:val="21"/>
+          <w:lang w:eastAsia="fr-FR"/>
+        </w:rPr>
+        <w:t>2018-07-06T08:00:00</w:t>
+      </w:r>
+      <w:r>
+        <w:rPr>
+          <w:rFonts w:ascii="Consolas" w:hAnsi="Consolas"/>
+          <w:color w:val="800000"/>
+          <w:sz w:val="21"/>
+          <w:szCs w:val="21"/>
+          <w:lang w:eastAsia="fr-FR"/>
+        </w:rPr>
+        <w:t>&lt;/start&gt;</w:t>
+      </w:r>
+    </w:p>
+    <w:p>
+      <w:pPr>
+        <w:shd w:val="clear" w:color="auto" w:fill="FFFFFF"/>
+        <w:spacing w:after="0" w:line="285" w:lineRule="atLeast"/>
+        <w:rPr>
+          <w:rFonts w:ascii="Consolas" w:hAnsi="Consolas"/>
+          <w:color w:val="000000"/>
+          <w:sz w:val="21"/>
+          <w:szCs w:val="21"/>
+          <w:lang w:eastAsia="fr-FR"/>
+        </w:rPr>
+      </w:pPr>
+      <w:r>
+        <w:rPr>
+          <w:rFonts w:ascii="Consolas" w:hAnsi="Consolas"/>
+          <w:color w:val="000000"/>
+          <w:sz w:val="21"/>
+          <w:szCs w:val="21"/>
+          <w:lang w:eastAsia="fr-FR"/>
+        </w:rPr>
+        <w:t>           </w:t>
+      </w:r>
+      <w:r>
+        <w:rPr>
+          <w:rFonts w:ascii="Consolas" w:hAnsi="Consolas"/>
+          <w:color w:val="000000"/>
+          <w:sz w:val="21"/>
+          <w:szCs w:val="21"/>
+          <w:lang w:eastAsia="fr-FR"/>
+        </w:rPr>
+        <w:t xml:space="preserve"> </w:t>
+      </w:r>
+      <w:r>
+        <w:rPr>
+          <w:rFonts w:ascii="Consolas" w:hAnsi="Consolas"/>
+          <w:color w:val="800000"/>
+          <w:sz w:val="21"/>
+          <w:szCs w:val="21"/>
+          <w:lang w:eastAsia="fr-FR"/>
+        </w:rPr>
+        <w:t>&lt;end&gt;</w:t>
+      </w:r>
+      <w:r>
+        <w:rPr>
+          <w:rFonts w:ascii="Consolas" w:hAnsi="Consolas"/>
+          <w:color w:val="000000"/>
+          <w:sz w:val="21"/>
+          <w:szCs w:val="21"/>
+          <w:lang w:eastAsia="fr-FR"/>
+        </w:rPr>
+        <w:t>2018-07-08T08:00:00</w:t>
+      </w:r>
+      <w:r>
+        <w:rPr>
+          <w:rFonts w:ascii="Consolas" w:hAnsi="Consolas"/>
+          <w:color w:val="800000"/>
+          <w:sz w:val="21"/>
+          <w:szCs w:val="21"/>
+          <w:lang w:eastAsia="fr-FR"/>
+        </w:rPr>
+        <w:t>&lt;/end&gt;</w:t>
+      </w:r>
+    </w:p>
+    <w:p>
+      <w:pPr>
+        <w:rPr>
+          <w:lang w:val="fr-CH"/>
+        </w:rPr>
+      </w:pPr>
+    </w:p>
+    <w:p>
+      <w:pPr>
+        <w:rPr>
+          <w:lang w:val="fr-CH"/>
+        </w:rPr>
+      </w:pPr>
+      <w:r>
+        <w:rPr>
+          <w:lang w:val="fr-CH"/>
+        </w:rPr>
+        <w:t xml:space="preserve">Et la </w:t>
+      </w:r>
+      <w:proofErr w:type="spellStart"/>
+      <w:r>
+        <w:rPr>
+          <w:lang w:val="fr-CH"/>
+        </w:rPr>
+        <w:t>la</w:t>
+      </w:r>
+      <w:proofErr w:type="spellEnd"/>
+      <w:r>
+        <w:rPr>
+          <w:lang w:val="fr-CH"/>
+        </w:rPr>
+        <w:t xml:space="preserve"> balise dosage </w:t>
+      </w:r>
+      <w:proofErr w:type="spellStart"/>
+      <w:r>
+        <w:rPr>
+          <w:lang w:val="fr-CH"/>
+        </w:rPr>
+        <w:t>repeat</w:t>
+      </w:r>
+      <w:proofErr w:type="spellEnd"/>
+      <w:r>
+        <w:rPr>
+          <w:lang w:val="fr-CH"/>
+        </w:rPr>
+        <w:t xml:space="preserve"> ? </w:t>
+      </w:r>
+      <w:r>
+        <w:rPr>
+          <w:lang w:val="fr-CH"/>
+        </w:rPr>
+        <w:t>En d’autres termes</w:t>
+      </w:r>
+      <w:r>
+        <w:rPr>
+          <w:lang w:val="fr-CH"/>
+        </w:rPr>
+        <w:t xml:space="preserve">, que ce passe il si la balise </w:t>
+      </w:r>
+      <w:proofErr w:type="spellStart"/>
+      <w:r>
+        <w:rPr>
+          <w:lang w:val="fr-CH"/>
+        </w:rPr>
+        <w:t>repeat</w:t>
+      </w:r>
+      <w:proofErr w:type="spellEnd"/>
+      <w:r>
+        <w:rPr>
+          <w:lang w:val="fr-CH"/>
+        </w:rPr>
+        <w:t xml:space="preserve">(combiné avec un intervalle de </w:t>
+      </w:r>
+      <w:proofErr w:type="spellStart"/>
+      <w:r>
+        <w:rPr>
+          <w:lang w:val="fr-CH"/>
+        </w:rPr>
+        <w:t>lastingDisage</w:t>
+      </w:r>
+      <w:proofErr w:type="spellEnd"/>
+      <w:r>
+        <w:rPr>
+          <w:lang w:val="fr-CH"/>
+        </w:rPr>
+        <w:t xml:space="preserve"> dépasse end ? </w:t>
+      </w:r>
+    </w:p>
+    <w:p>
+      <w:pPr>
+        <w:rPr>
+          <w:lang w:val="fr-CH"/>
+        </w:rPr>
+      </w:pPr>
+    </w:p>
+    <w:p>
+      <w:pPr>
+        <w:rPr>
+          <w:lang w:val="fr-CH"/>
+        </w:rPr>
+      </w:pPr>
+      <w:proofErr w:type="spellStart"/>
+      <w:r>
+        <w:rPr>
+          <w:lang w:val="fr-CH"/>
+        </w:rPr>
+        <w:t>Samples</w:t>
+      </w:r>
+      <w:proofErr w:type="spellEnd"/>
+      <w:r>
+        <w:rPr>
+          <w:lang w:val="fr-CH"/>
+        </w:rPr>
+        <w:t> :</w:t>
+      </w:r>
+    </w:p>
+    <w:p>
+      <w:pPr>
+        <w:pStyle w:val="Paragraphedeliste"/>
+        <w:numPr>
+          <w:ilvl w:val="0"/>
+          <w:numId w:val="3"/>
+        </w:numPr>
+        <w:rPr>
+          <w:lang w:val="fr-CH"/>
+        </w:rPr>
+      </w:pPr>
+      <w:r>
+        <w:rPr>
+          <w:lang w:val="fr-CH"/>
+        </w:rPr>
+        <w:t xml:space="preserve">Vérifier si deux </w:t>
+      </w:r>
+      <w:proofErr w:type="spellStart"/>
+      <w:r>
+        <w:rPr>
+          <w:lang w:val="fr-CH"/>
+        </w:rPr>
+        <w:t>samples</w:t>
+      </w:r>
+      <w:proofErr w:type="spellEnd"/>
+      <w:r>
+        <w:rPr>
+          <w:lang w:val="fr-CH"/>
+        </w:rPr>
+        <w:t xml:space="preserve"> ont le même id/</w:t>
+      </w:r>
+      <w:proofErr w:type="spellStart"/>
+      <w:r>
+        <w:rPr>
+          <w:lang w:val="fr-CH"/>
+        </w:rPr>
+        <w:t>identitiques</w:t>
+      </w:r>
+      <w:proofErr w:type="spellEnd"/>
+      <w:r>
+        <w:rPr>
+          <w:lang w:val="fr-CH"/>
+        </w:rPr>
+        <w:t xml:space="preserve"> ? </w:t>
+      </w:r>
+    </w:p>
+    <w:p>
+      <w:pPr>
+        <w:pStyle w:val="Paragraphedeliste"/>
+        <w:numPr>
+          <w:ilvl w:val="0"/>
+          <w:numId w:val="3"/>
+        </w:numPr>
+        <w:rPr>
+          <w:lang w:val="fr-CH"/>
+        </w:rPr>
+      </w:pPr>
+      <w:r>
+        <w:rPr>
+          <w:lang w:val="fr-CH"/>
+        </w:rPr>
+        <w:t xml:space="preserve">Vérifier que la </w:t>
+      </w:r>
+      <w:proofErr w:type="spellStart"/>
+      <w:r>
+        <w:rPr>
+          <w:lang w:val="fr-CH"/>
+        </w:rPr>
+        <w:t>valeure</w:t>
+      </w:r>
+      <w:proofErr w:type="spellEnd"/>
+      <w:r>
+        <w:rPr>
+          <w:lang w:val="fr-CH"/>
+        </w:rPr>
+        <w:t xml:space="preserve"> ne dépasse pas 100 (large fourchette) et que cela soit bien des mg/l</w:t>
+      </w:r>
+    </w:p>
+    <w:p>
+      <w:pPr>
+        <w:pStyle w:val="Paragraphedeliste"/>
+        <w:numPr>
+          <w:ilvl w:val="0"/>
+          <w:numId w:val="3"/>
+        </w:numPr>
+        <w:rPr>
+          <w:lang w:val="fr-CH"/>
+        </w:rPr>
+      </w:pPr>
+      <w:r>
+        <w:rPr>
+          <w:lang w:val="fr-CH"/>
+        </w:rPr>
+        <w:t xml:space="preserve">La durée entre deux mesure ne dépasse pas de +/- </w:t>
+      </w:r>
+      <w:r>
+        <w:rPr>
+          <w:lang w:val="fr-CH"/>
+        </w:rPr>
+        <w:t>30</w:t>
+      </w:r>
+      <w:r>
+        <w:rPr>
+          <w:lang w:val="fr-CH"/>
+        </w:rPr>
+        <w:t xml:space="preserve">% de la </w:t>
+      </w:r>
+      <w:r>
+        <w:rPr>
+          <w:lang w:val="fr-CH"/>
+        </w:rPr>
+        <w:t>précédente</w:t>
+      </w:r>
+    </w:p>
+    <w:p>
+      <w:pPr>
+        <w:pStyle w:val="Paragraphedeliste"/>
+        <w:numPr>
+          <w:ilvl w:val="0"/>
+          <w:numId w:val="3"/>
+        </w:numPr>
+        <w:rPr>
+          <w:lang w:val="fr-CH"/>
+        </w:rPr>
+      </w:pPr>
+      <w:r>
+        <w:rPr>
+          <w:lang w:val="fr-CH"/>
+        </w:rPr>
+        <w:t xml:space="preserve">La </w:t>
+      </w:r>
+      <w:r>
+        <w:rPr>
+          <w:lang w:val="fr-CH"/>
+        </w:rPr>
+        <w:t>valeur</w:t>
+      </w:r>
+      <w:r>
+        <w:rPr>
+          <w:lang w:val="fr-CH"/>
+        </w:rPr>
+        <w:t xml:space="preserve"> entre deux mesure ne dépasse pas de +/- </w:t>
+      </w:r>
+      <w:r>
+        <w:rPr>
+          <w:lang w:val="fr-CH"/>
+        </w:rPr>
+        <w:t>300 </w:t>
+      </w:r>
+      <w:r>
+        <w:rPr>
+          <w:lang w:val="fr-CH"/>
+        </w:rPr>
+        <w:t xml:space="preserve">% de la </w:t>
+      </w:r>
+      <w:r>
+        <w:rPr>
+          <w:lang w:val="fr-CH"/>
+        </w:rPr>
+        <w:t>précédente</w:t>
+      </w:r>
+    </w:p>
+    <w:p>
+      <w:pPr>
+        <w:rPr>
+          <w:lang w:val="fr-CH"/>
+        </w:rPr>
+      </w:pPr>
+      <w:proofErr w:type="spellStart"/>
+      <w:r>
+        <w:rPr>
+          <w:lang w:val="fr-CH"/>
+        </w:rPr>
+        <w:t>Targets</w:t>
+      </w:r>
+      <w:proofErr w:type="spellEnd"/>
+      <w:r>
+        <w:rPr>
+          <w:lang w:val="fr-CH"/>
+        </w:rPr>
+        <w:t> :</w:t>
+      </w:r>
+    </w:p>
+    <w:p>
+      <w:pPr>
+        <w:rPr>
+          <w:lang w:val="fr-CH"/>
+        </w:rPr>
+      </w:pPr>
+      <w:r>
+        <w:rPr>
+          <w:lang w:val="fr-CH"/>
+        </w:rPr>
+        <w:t xml:space="preserve">Vérifier que </w:t>
+      </w:r>
+      <w:proofErr w:type="spellStart"/>
+      <w:r>
+        <w:rPr>
+          <w:lang w:val="fr-CH"/>
+        </w:rPr>
+        <w:t>inefficacyAlarm</w:t>
+      </w:r>
+      <w:proofErr w:type="spellEnd"/>
+      <w:r>
+        <w:rPr>
+          <w:lang w:val="fr-CH"/>
+        </w:rPr>
+        <w:t xml:space="preserve"> &lt; min &lt; best &lt; max  &lt; </w:t>
+      </w:r>
+      <w:proofErr w:type="spellStart"/>
+      <w:r>
+        <w:rPr>
+          <w:lang w:val="fr-CH"/>
+        </w:rPr>
+        <w:t>toxicityAlarm</w:t>
+      </w:r>
+      <w:proofErr w:type="spellEnd"/>
+      <w:r>
+        <w:rPr>
+          <w:lang w:val="fr-CH"/>
+        </w:rPr>
+        <w:t xml:space="preserve"> </w:t>
+      </w:r>
+    </w:p>
+    <w:p>
+      <w:pPr>
+        <w:rPr>
+          <w:lang w:val="fr-CH"/>
+        </w:rPr>
+      </w:pPr>
+      <w:r>
+        <w:rPr>
+          <w:lang w:val="fr-CH"/>
+        </w:rPr>
+        <w:t>Dans quel mesure est</w:t>
+      </w:r>
+      <w:r>
+        <w:rPr>
+          <w:lang w:val="fr-CH"/>
+        </w:rPr>
+        <w:t>-</w:t>
+      </w:r>
+      <w:r>
+        <w:rPr>
+          <w:lang w:val="fr-CH"/>
+        </w:rPr>
+        <w:t xml:space="preserve">il intéressant d’avoir deux </w:t>
+      </w:r>
+      <w:proofErr w:type="spellStart"/>
+      <w:r>
+        <w:rPr>
+          <w:lang w:val="fr-CH"/>
+        </w:rPr>
+        <w:t>target</w:t>
+      </w:r>
+      <w:proofErr w:type="spellEnd"/>
+      <w:r>
+        <w:rPr>
+          <w:lang w:val="fr-CH"/>
+        </w:rPr>
+        <w:t xml:space="preserve"> pour une même </w:t>
+      </w:r>
+      <w:proofErr w:type="spellStart"/>
+      <w:r>
+        <w:rPr>
+          <w:lang w:val="fr-CH"/>
+        </w:rPr>
+        <w:t>activeMoietyId</w:t>
+      </w:r>
+      <w:proofErr w:type="spellEnd"/>
+      <w:r>
+        <w:rPr>
+          <w:lang w:val="fr-CH"/>
+        </w:rPr>
+        <w:t> ?</w:t>
+      </w:r>
+    </w:p>
+    <w:p>
+      <w:pPr>
+        <w:rPr>
+          <w:lang w:val="fr-CH"/>
+        </w:rPr>
+      </w:pPr>
+      <w:r>
+        <w:rPr>
+          <w:lang w:val="fr-CH"/>
+        </w:rPr>
+        <w:t xml:space="preserve">Qu’est-ce que le MIC ? </w:t>
+      </w:r>
+    </w:p>
+    <w:p>
+      <w:pPr>
+        <w:rPr>
+          <w:lang w:val="fr-CH"/>
+        </w:rPr>
+      </w:pPr>
+      <w:r>
+        <w:rPr>
+          <w:lang w:val="fr-CH"/>
+        </w:rPr>
+        <w:t xml:space="preserve">Quel est la différence entre l’élément MIC et </w:t>
+      </w:r>
+      <w:proofErr w:type="spellStart"/>
+      <w:r>
+        <w:rPr>
+          <w:lang w:val="fr-CH"/>
+        </w:rPr>
+        <w:t>mic</w:t>
+      </w:r>
+      <w:proofErr w:type="spellEnd"/>
+      <w:r>
+        <w:rPr>
+          <w:lang w:val="fr-CH"/>
+        </w:rPr>
+        <w:t xml:space="preserve"> en </w:t>
+      </w:r>
+      <w:proofErr w:type="spellStart"/>
+      <w:r>
+        <w:rPr>
+          <w:lang w:val="fr-CH"/>
+        </w:rPr>
+        <w:t>covariable</w:t>
+      </w:r>
+      <w:proofErr w:type="spellEnd"/>
+      <w:r>
+        <w:rPr>
+          <w:lang w:val="fr-CH"/>
+        </w:rPr>
+        <w:t> ?</w:t>
+      </w:r>
+    </w:p>
+    <w:p>
+      <w:pPr>
+        <w:rPr>
+          <w:lang w:val="fr-CH"/>
+        </w:rPr>
+      </w:pPr>
+    </w:p>
+    <w:p>
+      <w:pPr>
+        <w:rPr>
+          <w:lang w:val="fr-CH"/>
+        </w:rPr>
+      </w:pPr>
+      <w:r>
+        <w:rPr>
+          <w:lang w:val="fr-CH"/>
+        </w:rPr>
+        <w:t>Requête :</w:t>
+      </w:r>
+    </w:p>
+    <w:p>
+      <w:pPr>
+        <w:rPr>
+          <w:lang w:val="fr-CH"/>
+        </w:rPr>
+      </w:pPr>
+      <w:r>
+        <w:rPr>
+          <w:lang w:val="fr-CH"/>
+        </w:rPr>
+        <w:t>Cette partie doit-elle être renseignée ? (présence d’un modèle id alors que le programme doit en choisir 1)</w:t>
+      </w:r>
+    </w:p>
+    <w:p>
+      <w:pPr>
+        <w:rPr>
+          <w:lang w:val="fr-CH"/>
+        </w:rPr>
+      </w:pPr>
+      <w:proofErr w:type="spellStart"/>
+      <w:r>
+        <w:rPr>
+          <w:lang w:val="fr-CH"/>
+        </w:rPr>
+        <w:t>PredictionTraits</w:t>
+      </w:r>
+      <w:proofErr w:type="spellEnd"/>
+      <w:r>
+        <w:rPr>
+          <w:lang w:val="fr-CH"/>
+        </w:rPr>
+        <w:t> :</w:t>
+      </w:r>
+    </w:p>
+    <w:p>
+      <w:pPr>
+        <w:rPr>
+          <w:lang w:val="fr-CH"/>
+        </w:rPr>
+      </w:pPr>
+      <w:r>
+        <w:rPr>
+          <w:lang w:val="fr-CH"/>
+        </w:rPr>
+        <w:t>Vérifier si la date de fin &gt; date de début -&gt; erreur ?</w:t>
+      </w:r>
+    </w:p>
+    <w:p>
+      <w:pPr>
+        <w:rPr>
+          <w:lang w:val="fr-CH"/>
+        </w:rPr>
+      </w:pPr>
+    </w:p>
+    <w:p>
+      <w:proofErr w:type="spellStart"/>
+      <w:r>
+        <w:lastRenderedPageBreak/>
+        <w:t>PredictionAtTimesTraits</w:t>
+      </w:r>
+      <w:proofErr w:type="spellEnd"/>
+      <w:r>
+        <w:t> : rien à signaler</w:t>
+      </w:r>
+    </w:p>
+    <w:p>
+      <w:pPr>
+        <w:rPr>
+          <w:lang w:val="fr-CH"/>
+        </w:rPr>
+      </w:pPr>
+      <w:proofErr w:type="spellStart"/>
+      <w:r>
+        <w:t>PredictionAtSampleTimesTraits</w:t>
+      </w:r>
+      <w:proofErr w:type="spellEnd"/>
+      <w:r>
+        <w:t xml:space="preserve"> : Quel </w:t>
+      </w:r>
+      <w:proofErr w:type="spellStart"/>
+      <w:r>
+        <w:t>samples</w:t>
+      </w:r>
+      <w:proofErr w:type="spellEnd"/>
+      <w:r>
+        <w:t> ? Ceux déjà mesuré ? Quel intérêt ?</w:t>
+      </w:r>
+    </w:p>
+    <w:p>
+      <w:proofErr w:type="spellStart"/>
+      <w:r>
+        <w:t>PercentilesTraits</w:t>
+      </w:r>
+      <w:proofErr w:type="spellEnd"/>
+      <w:r>
+        <w:t xml:space="preserve"> : </w:t>
+      </w:r>
+      <w:r>
+        <w:t xml:space="preserve">Est-ce que c’est ce qui créée les nuances de bleu ? </w:t>
+      </w:r>
+    </w:p>
+    <w:p>
+      <w:pPr>
+        <w:rPr>
+          <w:lang w:val="fr-CH"/>
+        </w:rPr>
+      </w:pPr>
+      <w:r>
+        <w:rPr>
+          <w:lang w:val="fr-CH"/>
+        </w:rPr>
+        <w:drawing>
+          <wp:inline distT="0" distB="0" distL="0" distR="0" wp14:anchorId="32D536C9" wp14:editId="3A99C41C">
+            <wp:extent cx="5760720" cy="3097530"/>
+            <wp:effectExtent l="0" t="0" r="0" b="7620"/>
+            <wp:docPr id="4" name="Image 4"/>
+            <wp:cNvGraphicFramePr>
+              <a:graphicFrameLocks xmlns:a="http://schemas.openxmlformats.org/drawingml/2006/main" noChangeAspect="1"/>
+            </wp:cNvGraphicFramePr>
+            <a:graphic xmlns:a="http://schemas.openxmlformats.org/drawingml/2006/main">
+              <a:graphicData uri="http://schemas.openxmlformats.org/drawingml/2006/picture">
+                <pic:pic xmlns:pic="http://schemas.openxmlformats.org/drawingml/2006/picture">
+                  <pic:nvPicPr>
+                    <pic:cNvPr id="1" name=""/>
+                    <pic:cNvPicPr/>
+                  </pic:nvPicPr>
+                  <pic:blipFill>
+                    <a:blip r:embed="rId6"/>
+                    <a:stretch>
+                      <a:fillRect/>
+                    </a:stretch>
+                  </pic:blipFill>
+                  <pic:spPr>
+                    <a:xfrm>
+                      <a:off x="0" y="0"/>
+                      <a:ext cx="5760720" cy="3097530"/>
+                    </a:xfrm>
+                    <a:prstGeom prst="rect">
+                      <a:avLst/>
+                    </a:prstGeom>
+                  </pic:spPr>
+                </pic:pic>
+              </a:graphicData>
+            </a:graphic>
+          </wp:inline>
+        </w:drawing>
+      </w:r>
+    </w:p>
+    <w:p>
+      <w:pPr>
+        <w:rPr>
+          <w:lang w:val="fr-CH"/>
+        </w:rPr>
+      </w:pPr>
+    </w:p>
+    <w:p>
+      <w:pPr>
+        <w:rPr>
+          <w:lang w:val="fr-CH"/>
+        </w:rPr>
+      </w:pPr>
+    </w:p>
+    <w:p>
+      <w:pPr>
+        <w:rPr>
+          <w:lang w:val="fr-CH"/>
+        </w:rPr>
+      </w:pPr>
+      <w:r>
+        <w:rPr>
+          <w:lang w:val="fr-CH"/>
+        </w:rPr>
+        <w:t xml:space="preserve">Est-ce que ça fait du sens que les dates d’intervalles diffèrent ? </w:t>
+      </w:r>
+    </w:p>
+    <w:p>
+      <w:pPr>
+        <w:rPr>
+          <w:lang w:val="fr-CH"/>
+        </w:rPr>
+      </w:pPr>
+    </w:p>
+    <w:p>
+      <w:pPr>
+        <w:rPr>
+          <w:lang w:val="fr-CH"/>
+        </w:rPr>
+      </w:pPr>
+    </w:p>
+    <w:p>
+      <w:pPr>
+        <w:rPr>
+          <w:lang w:val="fr-CH"/>
+        </w:rPr>
+      </w:pPr>
+      <w:r>
+        <w:rPr>
+          <w:lang w:val="fr-CH"/>
+        </w:rPr>
+        <w:lastRenderedPageBreak/>
+        <w:drawing>
+          <wp:inline distT="0" distB="0" distL="0" distR="0" wp14:anchorId="1F604663" wp14:editId="14BBE41C">
+            <wp:extent cx="5760720" cy="3739515"/>
+            <wp:effectExtent l="0" t="0" r="0" b="0"/>
+            <wp:docPr id="3" name="Image 3" descr="Une image contenant texte&#10;&#10;Description générée automatiquement"/>
+            <wp:cNvGraphicFramePr>
+              <a:graphicFrameLocks xmlns:a="http://schemas.openxmlformats.org/drawingml/2006/main" noChangeAspect="1"/>
+            </wp:cNvGraphicFramePr>
+            <a:graphic xmlns:a="http://schemas.openxmlformats.org/drawingml/2006/main">
+              <a:graphicData uri="http://schemas.openxmlformats.org/drawingml/2006/picture">
+                <pic:pic xmlns:pic="http://schemas.openxmlformats.org/drawingml/2006/picture">
+                  <pic:nvPicPr>
+                    <pic:cNvPr id="3" name="Image 3" descr="Une image contenant texte&#10;&#10;Description générée automatiquement"/>
+                    <pic:cNvPicPr/>
+                  </pic:nvPicPr>
+                  <pic:blipFill>
+                    <a:blip r:embed="rId7"/>
+                    <a:stretch>
+                      <a:fillRect/>
+                    </a:stretch>
+                  </pic:blipFill>
+                  <pic:spPr>
+                    <a:xfrm>
+                      <a:off x="0" y="0"/>
+                      <a:ext cx="5760720" cy="3739515"/>
+                    </a:xfrm>
+                    <a:prstGeom prst="rect">
+                      <a:avLst/>
+                    </a:prstGeom>
+                  </pic:spPr>
+                </pic:pic>
+              </a:graphicData>
+            </a:graphic>
+          </wp:inline>
+        </w:drawing>
+      </w:r>
+    </w:p>
     <w:sectPr>
       <w:pgSz w:w="11906" w:h="16838"/>
       <w:pgMar w:top="1417" w:right="1417" w:bottom="1417" w:left="1417" w:header="708" w:footer="708" w:gutter="0"/>
@@ -369,11 +1277,127 @@
       </w:rPr>
     </w:lvl>
   </w:abstractNum>
+  <w:abstractNum w:abstractNumId="2" w15:restartNumberingAfterBreak="0">
+    <w:nsid w:val="6CB35FA6"/>
+    <w:multiLevelType w:val="hybridMultilevel"/>
+    <w:tmpl w:val="66EA9C02"/>
+    <w:lvl w:ilvl="0" w:tplc="040C0001">
+      <w:start w:val="1"/>
+      <w:numFmt w:val="bullet"/>
+      <w:lvlText w:val=""/>
+      <w:lvlJc w:val="left"/>
+      <w:pPr>
+        <w:ind w:left="720" w:hanging="360"/>
+      </w:pPr>
+      <w:rPr>
+        <w:rFonts w:ascii="Symbol" w:hAnsi="Symbol" w:hint="default"/>
+      </w:rPr>
+    </w:lvl>
+    <w:lvl w:ilvl="1" w:tplc="040C0003" w:tentative="1">
+      <w:start w:val="1"/>
+      <w:numFmt w:val="bullet"/>
+      <w:lvlText w:val="o"/>
+      <w:lvlJc w:val="left"/>
+      <w:pPr>
+        <w:ind w:left="1440" w:hanging="360"/>
+      </w:pPr>
+      <w:rPr>
+        <w:rFonts w:ascii="Courier New" w:hAnsi="Courier New" w:cs="Courier New" w:hint="default"/>
+      </w:rPr>
+    </w:lvl>
+    <w:lvl w:ilvl="2" w:tplc="040C0005" w:tentative="1">
+      <w:start w:val="1"/>
+      <w:numFmt w:val="bullet"/>
+      <w:lvlText w:val=""/>
+      <w:lvlJc w:val="left"/>
+      <w:pPr>
+        <w:ind w:left="2160" w:hanging="360"/>
+      </w:pPr>
+      <w:rPr>
+        <w:rFonts w:ascii="Wingdings" w:hAnsi="Wingdings" w:hint="default"/>
+      </w:rPr>
+    </w:lvl>
+    <w:lvl w:ilvl="3" w:tplc="040C0001" w:tentative="1">
+      <w:start w:val="1"/>
+      <w:numFmt w:val="bullet"/>
+      <w:lvlText w:val=""/>
+      <w:lvlJc w:val="left"/>
+      <w:pPr>
+        <w:ind w:left="2880" w:hanging="360"/>
+      </w:pPr>
+      <w:rPr>
+        <w:rFonts w:ascii="Symbol" w:hAnsi="Symbol" w:hint="default"/>
+      </w:rPr>
+    </w:lvl>
+    <w:lvl w:ilvl="4" w:tplc="040C0003" w:tentative="1">
+      <w:start w:val="1"/>
+      <w:numFmt w:val="bullet"/>
+      <w:lvlText w:val="o"/>
+      <w:lvlJc w:val="left"/>
+      <w:pPr>
+        <w:ind w:left="3600" w:hanging="360"/>
+      </w:pPr>
+      <w:rPr>
+        <w:rFonts w:ascii="Courier New" w:hAnsi="Courier New" w:cs="Courier New" w:hint="default"/>
+      </w:rPr>
+    </w:lvl>
+    <w:lvl w:ilvl="5" w:tplc="040C0005" w:tentative="1">
+      <w:start w:val="1"/>
+      <w:numFmt w:val="bullet"/>
+      <w:lvlText w:val=""/>
+      <w:lvlJc w:val="left"/>
+      <w:pPr>
+        <w:ind w:left="4320" w:hanging="360"/>
+      </w:pPr>
+      <w:rPr>
+        <w:rFonts w:ascii="Wingdings" w:hAnsi="Wingdings" w:hint="default"/>
+      </w:rPr>
+    </w:lvl>
+    <w:lvl w:ilvl="6" w:tplc="040C0001" w:tentative="1">
+      <w:start w:val="1"/>
+      <w:numFmt w:val="bullet"/>
+      <w:lvlText w:val=""/>
+      <w:lvlJc w:val="left"/>
+      <w:pPr>
+        <w:ind w:left="5040" w:hanging="360"/>
+      </w:pPr>
+      <w:rPr>
+        <w:rFonts w:ascii="Symbol" w:hAnsi="Symbol" w:hint="default"/>
+      </w:rPr>
+    </w:lvl>
+    <w:lvl w:ilvl="7" w:tplc="040C0003" w:tentative="1">
+      <w:start w:val="1"/>
+      <w:numFmt w:val="bullet"/>
+      <w:lvlText w:val="o"/>
+      <w:lvlJc w:val="left"/>
+      <w:pPr>
+        <w:ind w:left="5760" w:hanging="360"/>
+      </w:pPr>
+      <w:rPr>
+        <w:rFonts w:ascii="Courier New" w:hAnsi="Courier New" w:cs="Courier New" w:hint="default"/>
+      </w:rPr>
+    </w:lvl>
+    <w:lvl w:ilvl="8" w:tplc="040C0005" w:tentative="1">
+      <w:start w:val="1"/>
+      <w:numFmt w:val="bullet"/>
+      <w:lvlText w:val=""/>
+      <w:lvlJc w:val="left"/>
+      <w:pPr>
+        <w:ind w:left="6480" w:hanging="360"/>
+      </w:pPr>
+      <w:rPr>
+        <w:rFonts w:ascii="Wingdings" w:hAnsi="Wingdings" w:hint="default"/>
+      </w:rPr>
+    </w:lvl>
+  </w:abstractNum>
   <w:num w:numId="1">
     <w:abstractNumId w:val="0"/>
   </w:num>
   <w:num w:numId="2">
     <w:abstractNumId w:val="1"/>
+  </w:num>
+  <w:num w:numId="3">
+    <w:abstractNumId w:val="2"/>
   </w:num>
 </w:numbering>
 </file>

</xml_diff>

<commit_message>
Meeting answer and gitignore update
</commit_message>
<xml_diff>
--- a/publi/tb_notes_and_thoughts.docx
+++ b/publi/tb_notes_and_thoughts.docx
@@ -75,14 +75,46 @@
           <w:u w:val="single"/>
           <w:lang w:val="fr-CH"/>
         </w:rPr>
-        <w:t xml:space="preserve">Est-ce qu’il y a un intérêt d’avoir une formulationAndRoute différente du modèle ? </w:t>
-      </w:r>
-      <w:r>
-        <w:rPr>
-          <w:u w:val="single"/>
-          <w:lang w:val="fr-CH"/>
-        </w:rPr>
-        <w:t xml:space="preserve"> (la formulation peut changer, mais pas administra</w:t>
+        <w:t xml:space="preserve">Est-ce qu’il y a un intérêt d’avoir une </w:t>
+      </w:r>
+      <w:proofErr w:type="spellStart"/>
+      <w:r>
+        <w:rPr>
+          <w:u w:val="single"/>
+          <w:lang w:val="fr-CH"/>
+        </w:rPr>
+        <w:t>formulationAndRoute</w:t>
+      </w:r>
+      <w:proofErr w:type="spellEnd"/>
+      <w:r>
+        <w:rPr>
+          <w:u w:val="single"/>
+          <w:lang w:val="fr-CH"/>
+        </w:rPr>
+        <w:t xml:space="preserve"> différente du modèle ? </w:t>
+      </w:r>
+      <w:r>
+        <w:rPr>
+          <w:u w:val="single"/>
+          <w:lang w:val="fr-CH"/>
+        </w:rPr>
+        <w:t xml:space="preserve"> (</w:t>
+      </w:r>
+      <w:proofErr w:type="gramStart"/>
+      <w:r>
+        <w:rPr>
+          <w:u w:val="single"/>
+          <w:lang w:val="fr-CH"/>
+        </w:rPr>
+        <w:t>la</w:t>
+      </w:r>
+      <w:proofErr w:type="gramEnd"/>
+      <w:r>
+        <w:rPr>
+          <w:u w:val="single"/>
+          <w:lang w:val="fr-CH"/>
+        </w:rPr>
+        <w:t xml:space="preserve"> formulation peut changer, mais pas administra</w:t>
       </w:r>
       <w:r>
         <w:rPr>
@@ -136,7 +168,23 @@
           <w:u w:val="single"/>
           <w:lang w:val="fr-CH"/>
         </w:rPr>
-        <w:t xml:space="preserve">Comment faire fonctionner le dosage at steady state ? </w:t>
+        <w:t xml:space="preserve">Comment faire fonctionner le dosage at </w:t>
+      </w:r>
+      <w:proofErr w:type="spellStart"/>
+      <w:r>
+        <w:rPr>
+          <w:u w:val="single"/>
+          <w:lang w:val="fr-CH"/>
+        </w:rPr>
+        <w:t>steady</w:t>
+      </w:r>
+      <w:proofErr w:type="spellEnd"/>
+      <w:r>
+        <w:rPr>
+          <w:u w:val="single"/>
+          <w:lang w:val="fr-CH"/>
+        </w:rPr>
+        <w:t xml:space="preserve"> state ? </w:t>
       </w:r>
     </w:p>
     <w:p>
@@ -183,7 +231,7 @@
           <w:color w:val="000000"/>
           <w:sz w:val="21"/>
           <w:szCs w:val="21"/>
-          <w:lang w:eastAsia="fr-FR"/>
+          <w:lang w:val="en-US" w:eastAsia="fr-FR"/>
         </w:rPr>
       </w:pPr>
       <w:r>
@@ -192,7 +240,7 @@
           <w:color w:val="800000"/>
           <w:sz w:val="21"/>
           <w:szCs w:val="21"/>
-          <w:lang w:eastAsia="fr-FR"/>
+          <w:lang w:val="en-US" w:eastAsia="fr-FR"/>
         </w:rPr>
         <w:t>&lt;dosageTimeRange&gt;</w:t>
       </w:r>
@@ -206,7 +254,7 @@
           <w:color w:val="000000"/>
           <w:sz w:val="21"/>
           <w:szCs w:val="21"/>
-          <w:lang w:eastAsia="fr-FR"/>
+          <w:lang w:val="en-US" w:eastAsia="fr-FR"/>
         </w:rPr>
       </w:pPr>
       <w:r>
@@ -215,9 +263,19 @@
           <w:color w:val="000000"/>
           <w:sz w:val="21"/>
           <w:szCs w:val="21"/>
-          <w:lang w:eastAsia="fr-FR"/>
-        </w:rPr>
-        <w:t>           </w:t>
+          <w:lang w:val="en-US" w:eastAsia="fr-FR"/>
+        </w:rPr>
+        <w:t xml:space="preserve">            </w:t>
+      </w:r>
+      <w:r>
+        <w:rPr>
+          <w:rFonts w:ascii="Consolas" w:hAnsi="Consolas"/>
+          <w:color w:val="800000"/>
+          <w:sz w:val="21"/>
+          <w:szCs w:val="21"/>
+          <w:lang w:val="en-US" w:eastAsia="fr-FR"/>
+        </w:rPr>
+        <w:t>&lt;start&gt;</w:t>
       </w:r>
       <w:r>
         <w:rPr>
@@ -225,9 +283,9 @@
           <w:color w:val="000000"/>
           <w:sz w:val="21"/>
           <w:szCs w:val="21"/>
-          <w:lang w:eastAsia="fr-FR"/>
-        </w:rPr>
-        <w:t xml:space="preserve"> </w:t>
+          <w:lang w:val="en-US" w:eastAsia="fr-FR"/>
+        </w:rPr>
+        <w:t>2018-07-06T08:00:00</w:t>
       </w:r>
       <w:r>
         <w:rPr>
@@ -235,19 +293,32 @@
           <w:color w:val="800000"/>
           <w:sz w:val="21"/>
           <w:szCs w:val="21"/>
-          <w:lang w:eastAsia="fr-FR"/>
-        </w:rPr>
-        <w:t>&lt;start&gt;</w:t>
-      </w:r>
-      <w:r>
+          <w:lang w:val="en-US" w:eastAsia="fr-FR"/>
+        </w:rPr>
+        <w:t>&lt;/start&gt;</w:t>
+      </w:r>
+    </w:p>
+    <w:p>
+      <w:pPr>
+        <w:shd w:val="clear" w:color="auto" w:fill="FFFFFF"/>
+        <w:spacing w:after="0" w:line="285" w:lineRule="atLeast"/>
         <w:rPr>
           <w:rFonts w:ascii="Consolas" w:hAnsi="Consolas"/>
           <w:color w:val="000000"/>
           <w:sz w:val="21"/>
           <w:szCs w:val="21"/>
-          <w:lang w:eastAsia="fr-FR"/>
-        </w:rPr>
-        <w:t>2018-07-06T08:00:00</w:t>
+          <w:lang w:val="en-US" w:eastAsia="fr-FR"/>
+        </w:rPr>
+      </w:pPr>
+      <w:r>
+        <w:rPr>
+          <w:rFonts w:ascii="Consolas" w:hAnsi="Consolas"/>
+          <w:color w:val="000000"/>
+          <w:sz w:val="21"/>
+          <w:szCs w:val="21"/>
+          <w:lang w:val="en-US" w:eastAsia="fr-FR"/>
+        </w:rPr>
+        <w:t xml:space="preserve">            </w:t>
       </w:r>
       <w:r>
         <w:rPr>
@@ -255,42 +326,19 @@
           <w:color w:val="800000"/>
           <w:sz w:val="21"/>
           <w:szCs w:val="21"/>
-          <w:lang w:eastAsia="fr-FR"/>
-        </w:rPr>
-        <w:t>&lt;/start&gt;</w:t>
-      </w:r>
-    </w:p>
-    <w:p>
-      <w:pPr>
-        <w:shd w:val="clear" w:color="auto" w:fill="FFFFFF"/>
-        <w:spacing w:after="0" w:line="285" w:lineRule="atLeast"/>
+          <w:lang w:val="en-US" w:eastAsia="fr-FR"/>
+        </w:rPr>
+        <w:t>&lt;end&gt;</w:t>
+      </w:r>
+      <w:r>
         <w:rPr>
           <w:rFonts w:ascii="Consolas" w:hAnsi="Consolas"/>
           <w:color w:val="000000"/>
           <w:sz w:val="21"/>
           <w:szCs w:val="21"/>
-          <w:lang w:eastAsia="fr-FR"/>
-        </w:rPr>
-      </w:pPr>
-      <w:r>
-        <w:rPr>
-          <w:rFonts w:ascii="Consolas" w:hAnsi="Consolas"/>
-          <w:color w:val="000000"/>
-          <w:sz w:val="21"/>
-          <w:szCs w:val="21"/>
-          <w:lang w:eastAsia="fr-FR"/>
-        </w:rPr>
-        <w:t>           </w:t>
-      </w:r>
-      <w:r>
-        <w:rPr>
-          <w:rFonts w:ascii="Consolas" w:hAnsi="Consolas"/>
-          <w:color w:val="000000"/>
-          <w:sz w:val="21"/>
-          <w:szCs w:val="21"/>
-          <w:lang w:eastAsia="fr-FR"/>
-        </w:rPr>
-        <w:t xml:space="preserve"> </w:t>
+          <w:lang w:val="en-US" w:eastAsia="fr-FR"/>
+        </w:rPr>
+        <w:t>2018-07-08T08:00:00</w:t>
       </w:r>
       <w:r>
         <w:rPr>
@@ -298,27 +346,7 @@
           <w:color w:val="800000"/>
           <w:sz w:val="21"/>
           <w:szCs w:val="21"/>
-          <w:lang w:eastAsia="fr-FR"/>
-        </w:rPr>
-        <w:t>&lt;end&gt;</w:t>
-      </w:r>
-      <w:r>
-        <w:rPr>
-          <w:rFonts w:ascii="Consolas" w:hAnsi="Consolas"/>
-          <w:color w:val="000000"/>
-          <w:sz w:val="21"/>
-          <w:szCs w:val="21"/>
-          <w:lang w:eastAsia="fr-FR"/>
-        </w:rPr>
-        <w:t>2018-07-08T08:00:00</w:t>
-      </w:r>
-      <w:r>
-        <w:rPr>
-          <w:rFonts w:ascii="Consolas" w:hAnsi="Consolas"/>
-          <w:color w:val="800000"/>
-          <w:sz w:val="21"/>
-          <w:szCs w:val="21"/>
-          <w:lang w:eastAsia="fr-FR"/>
+          <w:lang w:val="en-US" w:eastAsia="fr-FR"/>
         </w:rPr>
         <w:t>&lt;/end&gt;</w:t>
       </w:r>
@@ -326,23 +354,39 @@
     <w:p>
       <w:pPr>
         <w:rPr>
-          <w:lang w:val="fr-CH"/>
-        </w:rPr>
-      </w:pPr>
-    </w:p>
-    <w:p>
-      <w:pPr>
-        <w:rPr>
-          <w:u w:val="single"/>
-          <w:lang w:val="fr-CH"/>
-        </w:rPr>
-      </w:pPr>
-      <w:r>
-        <w:rPr>
-          <w:u w:val="single"/>
-          <w:lang w:val="fr-CH"/>
-        </w:rPr>
-        <w:t xml:space="preserve">Et la balise dosage repeat ? </w:t>
+          <w:lang w:val="en-US"/>
+        </w:rPr>
+      </w:pPr>
+    </w:p>
+    <w:p>
+      <w:pPr>
+        <w:rPr>
+          <w:u w:val="single"/>
+          <w:lang w:val="fr-CH"/>
+        </w:rPr>
+      </w:pPr>
+      <w:r>
+        <w:rPr>
+          <w:u w:val="single"/>
+          <w:lang w:val="fr-CH"/>
+        </w:rPr>
+        <w:t xml:space="preserve">Et la balise dosage </w:t>
+      </w:r>
+      <w:proofErr w:type="spellStart"/>
+      <w:r>
+        <w:rPr>
+          <w:u w:val="single"/>
+          <w:lang w:val="fr-CH"/>
+        </w:rPr>
+        <w:t>repeat</w:t>
+      </w:r>
+      <w:proofErr w:type="spellEnd"/>
+      <w:r>
+        <w:rPr>
+          <w:u w:val="single"/>
+          <w:lang w:val="fr-CH"/>
+        </w:rPr>
+        <w:t xml:space="preserve"> ? </w:t>
       </w:r>
       <w:r>
         <w:rPr>
@@ -356,20 +400,75 @@
           <w:u w:val="single"/>
           <w:lang w:val="fr-CH"/>
         </w:rPr>
-        <w:t xml:space="preserve">, que ce passe il si la balise repeat(combiné avec un intervalle de lastingDisage dépasse end ? </w:t>
-      </w:r>
-    </w:p>
-    <w:p>
-      <w:pPr>
-        <w:rPr>
-          <w:lang w:val="fr-CH"/>
-        </w:rPr>
-      </w:pPr>
-      <w:r>
-        <w:rPr>
-          <w:lang w:val="fr-CH"/>
-        </w:rPr>
-        <w:t>La timeRange défini surtout ce qui va être retournée, le dépassement n’est pas problématique.</w:t>
+        <w:t xml:space="preserve">, que ce passe il si la balise </w:t>
+      </w:r>
+      <w:proofErr w:type="spellStart"/>
+      <w:proofErr w:type="gramStart"/>
+      <w:r>
+        <w:rPr>
+          <w:u w:val="single"/>
+          <w:lang w:val="fr-CH"/>
+        </w:rPr>
+        <w:t>repeat</w:t>
+      </w:r>
+      <w:proofErr w:type="spellEnd"/>
+      <w:r>
+        <w:rPr>
+          <w:u w:val="single"/>
+          <w:lang w:val="fr-CH"/>
+        </w:rPr>
+        <w:t>(</w:t>
+      </w:r>
+      <w:proofErr w:type="gramEnd"/>
+      <w:r>
+        <w:rPr>
+          <w:u w:val="single"/>
+          <w:lang w:val="fr-CH"/>
+        </w:rPr>
+        <w:t xml:space="preserve">combiné avec un intervalle de </w:t>
+      </w:r>
+      <w:proofErr w:type="spellStart"/>
+      <w:r>
+        <w:rPr>
+          <w:u w:val="single"/>
+          <w:lang w:val="fr-CH"/>
+        </w:rPr>
+        <w:t>lastingDisage</w:t>
+      </w:r>
+      <w:proofErr w:type="spellEnd"/>
+      <w:r>
+        <w:rPr>
+          <w:u w:val="single"/>
+          <w:lang w:val="fr-CH"/>
+        </w:rPr>
+        <w:t xml:space="preserve"> dépasse end ? </w:t>
+      </w:r>
+    </w:p>
+    <w:p>
+      <w:pPr>
+        <w:rPr>
+          <w:lang w:val="fr-CH"/>
+        </w:rPr>
+      </w:pPr>
+      <w:r>
+        <w:rPr>
+          <w:lang w:val="fr-CH"/>
+        </w:rPr>
+        <w:t xml:space="preserve">La </w:t>
+      </w:r>
+      <w:proofErr w:type="spellStart"/>
+      <w:r>
+        <w:rPr>
+          <w:lang w:val="fr-CH"/>
+        </w:rPr>
+        <w:t>timeRange</w:t>
+      </w:r>
+      <w:proofErr w:type="spellEnd"/>
+      <w:r>
+        <w:rPr>
+          <w:lang w:val="fr-CH"/>
+        </w:rPr>
+        <w:t xml:space="preserve"> défini surtout ce qui va être retournée, le dépassement n’est pas problématique.</w:t>
       </w:r>
     </w:p>
     <w:p>
@@ -380,13 +479,23 @@
           <w:lang w:val="fr-CH"/>
         </w:rPr>
       </w:pPr>
+      <w:proofErr w:type="spellStart"/>
       <w:r>
         <w:rPr>
           <w:b/>
           <w:bCs/>
           <w:lang w:val="fr-CH"/>
         </w:rPr>
-        <w:t>Samples :</w:t>
+        <w:t>Samples</w:t>
+      </w:r>
+      <w:proofErr w:type="spellEnd"/>
+      <w:r>
+        <w:rPr>
+          <w:b/>
+          <w:bCs/>
+          <w:lang w:val="fr-CH"/>
+        </w:rPr>
+        <w:t> :</w:t>
       </w:r>
     </w:p>
     <w:p>
@@ -404,7 +513,35 @@
         <w:rPr>
           <w:lang w:val="fr-CH"/>
         </w:rPr>
-        <w:t>Vérifier si deux samples ont le même id/identitiques ?</w:t>
+        <w:t xml:space="preserve">Vérifier si deux </w:t>
+      </w:r>
+      <w:proofErr w:type="spellStart"/>
+      <w:r>
+        <w:rPr>
+          <w:lang w:val="fr-CH"/>
+        </w:rPr>
+        <w:t>samples</w:t>
+      </w:r>
+      <w:proofErr w:type="spellEnd"/>
+      <w:r>
+        <w:rPr>
+          <w:lang w:val="fr-CH"/>
+        </w:rPr>
+        <w:t xml:space="preserve"> ont le même id/</w:t>
+      </w:r>
+      <w:proofErr w:type="spellStart"/>
+      <w:r>
+        <w:rPr>
+          <w:lang w:val="fr-CH"/>
+        </w:rPr>
+        <w:t>identitiques</w:t>
+      </w:r>
+      <w:proofErr w:type="spellEnd"/>
+      <w:r>
+        <w:rPr>
+          <w:lang w:val="fr-CH"/>
+        </w:rPr>
+        <w:t> ?</w:t>
       </w:r>
       <w:r>
         <w:rPr>
@@ -435,7 +572,21 @@
         <w:rPr>
           <w:lang w:val="fr-CH"/>
         </w:rPr>
-        <w:t>Vérifier que la valeure ne dépasse pas 100 (large fourchette) et que cela soit bien des mg/l</w:t>
+        <w:t xml:space="preserve">Vérifier que la </w:t>
+      </w:r>
+      <w:proofErr w:type="spellStart"/>
+      <w:r>
+        <w:rPr>
+          <w:lang w:val="fr-CH"/>
+        </w:rPr>
+        <w:t>valeure</w:t>
+      </w:r>
+      <w:proofErr w:type="spellEnd"/>
+      <w:r>
+        <w:rPr>
+          <w:lang w:val="fr-CH"/>
+        </w:rPr>
+        <w:t xml:space="preserve"> ne dépasse pas 100 (large fourchette) et que cela soit bien des mg/l</w:t>
       </w:r>
       <w:r>
         <w:rPr>
@@ -459,191 +610,364 @@
           <w:lang w:val="fr-CH"/>
         </w:rPr>
       </w:pPr>
+      <w:proofErr w:type="spellStart"/>
       <w:r>
         <w:rPr>
           <w:b/>
           <w:bCs/>
           <w:lang w:val="fr-CH"/>
         </w:rPr>
-        <w:t>Targets :</w:t>
-      </w:r>
-    </w:p>
-    <w:p>
-      <w:pPr>
-        <w:rPr>
-          <w:lang w:val="fr-CH"/>
-        </w:rPr>
-      </w:pPr>
-      <w:r>
-        <w:rPr>
-          <w:u w:val="single"/>
-          <w:lang w:val="fr-CH"/>
-        </w:rPr>
-        <w:t xml:space="preserve">Vérifier que inefficacyAlarm &lt; min &lt; best &lt; max  &lt; toxicityAlarm </w:t>
-      </w:r>
-      <w:r>
-        <w:rPr>
-          <w:lang w:val="fr-CH"/>
-        </w:rPr>
-        <w:t xml:space="preserve"> </w:t>
-      </w:r>
-    </w:p>
-    <w:p>
-      <w:pPr>
-        <w:rPr>
-          <w:lang w:val="fr-CH"/>
-        </w:rPr>
-      </w:pPr>
-      <w:r>
-        <w:rPr>
-          <w:lang w:val="fr-CH"/>
-        </w:rPr>
-        <w:t>Le programme ne semble pas broncher si c’est pas le cas, à contrôler.</w:t>
-      </w:r>
-      <w:r>
-        <w:rPr>
-          <w:lang w:val="fr-CH"/>
-        </w:rPr>
-        <w:t xml:space="preserve"> (en effet il ne bronche pas)</w:t>
-      </w:r>
-    </w:p>
-    <w:p>
-      <w:pPr>
-        <w:rPr>
-          <w:lang w:val="fr-CH"/>
-        </w:rPr>
-      </w:pPr>
-      <w:r>
-        <w:rPr>
-          <w:u w:val="single"/>
-          <w:lang w:val="fr-CH"/>
-        </w:rPr>
-        <w:t>Dans quel mesure est</w:t>
-      </w:r>
-      <w:r>
-        <w:rPr>
-          <w:u w:val="single"/>
-          <w:lang w:val="fr-CH"/>
-        </w:rPr>
-        <w:t>-</w:t>
-      </w:r>
-      <w:r>
-        <w:rPr>
-          <w:u w:val="single"/>
-          <w:lang w:val="fr-CH"/>
-        </w:rPr>
-        <w:t>il intéressant d’avoir deux target</w:t>
-      </w:r>
-      <w:r>
-        <w:rPr>
-          <w:u w:val="single"/>
-          <w:lang w:val="fr-CH"/>
-        </w:rPr>
-        <w:t>s</w:t>
-      </w:r>
-      <w:r>
-        <w:rPr>
-          <w:u w:val="single"/>
-          <w:lang w:val="fr-CH"/>
-        </w:rPr>
-        <w:t xml:space="preserve"> pour une même activeMoietyId ?</w:t>
-      </w:r>
-      <w:r>
-        <w:rPr>
-          <w:u w:val="single"/>
-          <w:lang w:val="fr-CH"/>
-        </w:rPr>
-        <w:t xml:space="preserve"> </w:t>
-      </w:r>
-    </w:p>
-    <w:p>
-      <w:pPr>
-        <w:rPr>
-          <w:lang w:val="fr-CH"/>
-        </w:rPr>
-      </w:pPr>
-      <w:r>
-        <w:rPr>
-          <w:lang w:val="fr-CH"/>
-        </w:rPr>
-        <w:t>En fonction du target type.</w:t>
-      </w:r>
-    </w:p>
-    <w:p>
-      <w:pPr>
-        <w:rPr>
-          <w:lang w:val="fr-CH"/>
-        </w:rPr>
-      </w:pPr>
-      <w:r>
-        <w:rPr>
-          <w:u w:val="single"/>
-          <w:lang w:val="fr-CH"/>
-        </w:rPr>
-        <w:t>Qu’est-ce que le MIC ?</w:t>
-      </w:r>
-      <w:r>
-        <w:rPr>
-          <w:lang w:val="fr-CH"/>
-        </w:rPr>
-        <w:t xml:space="preserve"> </w:t>
-      </w:r>
-    </w:p>
-    <w:p>
-      <w:pPr>
-        <w:rPr>
-          <w:lang w:val="fr-CH"/>
-        </w:rPr>
-      </w:pPr>
-      <w:r>
-        <w:rPr>
-          <w:lang w:val="fr-CH"/>
-        </w:rPr>
-        <w:t>Concentration minimum, en dessous comme pas médicament.</w:t>
-      </w:r>
-    </w:p>
-    <w:p>
-      <w:pPr>
-        <w:rPr>
-          <w:u w:val="single"/>
-          <w:lang w:val="fr-CH"/>
-        </w:rPr>
-      </w:pPr>
-      <w:r>
-        <w:rPr>
-          <w:u w:val="single"/>
-          <w:lang w:val="fr-CH"/>
-        </w:rPr>
-        <w:t>Quel est la différence entre l’élément MIC et mic en covariable ?</w:t>
-      </w:r>
-    </w:p>
-    <w:p>
-      <w:pPr>
-        <w:rPr>
-          <w:lang w:val="fr-CH"/>
-        </w:rPr>
-      </w:pPr>
-      <w:r>
-        <w:rPr>
-          <w:lang w:val="fr-CH"/>
-        </w:rPr>
-        <w:t>À préciser</w:t>
-      </w:r>
-    </w:p>
-    <w:p>
-      <w:pPr>
+        <w:t>Targets</w:t>
+      </w:r>
+      <w:proofErr w:type="spellEnd"/>
+      <w:r>
         <w:rPr>
           <w:b/>
           <w:bCs/>
           <w:lang w:val="fr-CH"/>
         </w:rPr>
-      </w:pPr>
-      <w:r>
+        <w:t> :</w:t>
+      </w:r>
+    </w:p>
+    <w:p>
+      <w:pPr>
+        <w:rPr>
+          <w:lang w:val="fr-CH"/>
+        </w:rPr>
+      </w:pPr>
+      <w:r>
+        <w:rPr>
+          <w:u w:val="single"/>
+          <w:lang w:val="fr-CH"/>
+        </w:rPr>
+        <w:t xml:space="preserve">Vérifier que </w:t>
+      </w:r>
+      <w:proofErr w:type="spellStart"/>
+      <w:r>
+        <w:rPr>
+          <w:u w:val="single"/>
+          <w:lang w:val="fr-CH"/>
+        </w:rPr>
+        <w:t>inefficacyAlarm</w:t>
+      </w:r>
+      <w:proofErr w:type="spellEnd"/>
+      <w:r>
+        <w:rPr>
+          <w:u w:val="single"/>
+          <w:lang w:val="fr-CH"/>
+        </w:rPr>
+        <w:t xml:space="preserve"> &lt; min &lt; best &lt; </w:t>
+      </w:r>
+      <w:proofErr w:type="gramStart"/>
+      <w:r>
+        <w:rPr>
+          <w:u w:val="single"/>
+          <w:lang w:val="fr-CH"/>
+        </w:rPr>
+        <w:t>max  &lt;</w:t>
+      </w:r>
+      <w:proofErr w:type="gramEnd"/>
+      <w:r>
+        <w:rPr>
+          <w:u w:val="single"/>
+          <w:lang w:val="fr-CH"/>
+        </w:rPr>
+        <w:t xml:space="preserve"> </w:t>
+      </w:r>
+      <w:proofErr w:type="spellStart"/>
+      <w:r>
+        <w:rPr>
+          <w:u w:val="single"/>
+          <w:lang w:val="fr-CH"/>
+        </w:rPr>
+        <w:t>toxicityAlarm</w:t>
+      </w:r>
+      <w:proofErr w:type="spellEnd"/>
+      <w:r>
+        <w:rPr>
+          <w:u w:val="single"/>
+          <w:lang w:val="fr-CH"/>
+        </w:rPr>
+        <w:t xml:space="preserve"> </w:t>
+      </w:r>
+      <w:r>
+        <w:rPr>
+          <w:lang w:val="fr-CH"/>
+        </w:rPr>
+        <w:t xml:space="preserve"> </w:t>
+      </w:r>
+    </w:p>
+    <w:p>
+      <w:pPr>
+        <w:rPr>
+          <w:lang w:val="fr-CH"/>
+        </w:rPr>
+      </w:pPr>
+      <w:r>
+        <w:rPr>
+          <w:lang w:val="fr-CH"/>
+        </w:rPr>
+        <w:t xml:space="preserve">Le programme ne semble pas broncher si </w:t>
+      </w:r>
+      <w:proofErr w:type="gramStart"/>
+      <w:r>
+        <w:rPr>
+          <w:lang w:val="fr-CH"/>
+        </w:rPr>
+        <w:t>c’est pas</w:t>
+      </w:r>
+      <w:proofErr w:type="gramEnd"/>
+      <w:r>
+        <w:rPr>
+          <w:lang w:val="fr-CH"/>
+        </w:rPr>
+        <w:t xml:space="preserve"> le cas, à contrôler.</w:t>
+      </w:r>
+      <w:r>
+        <w:rPr>
+          <w:lang w:val="fr-CH"/>
+        </w:rPr>
+        <w:t xml:space="preserve"> (</w:t>
+      </w:r>
+      <w:proofErr w:type="gramStart"/>
+      <w:r>
+        <w:rPr>
+          <w:lang w:val="fr-CH"/>
+        </w:rPr>
+        <w:t>en</w:t>
+      </w:r>
+      <w:proofErr w:type="gramEnd"/>
+      <w:r>
+        <w:rPr>
+          <w:lang w:val="fr-CH"/>
+        </w:rPr>
+        <w:t xml:space="preserve"> effet il ne bronche pas)</w:t>
+      </w:r>
+    </w:p>
+    <w:p>
+      <w:pPr>
+        <w:rPr>
+          <w:lang w:val="fr-CH"/>
+        </w:rPr>
+      </w:pPr>
+      <w:r>
+        <w:rPr>
+          <w:u w:val="single"/>
+          <w:lang w:val="fr-CH"/>
+        </w:rPr>
+        <w:t xml:space="preserve">Dans </w:t>
+      </w:r>
+      <w:proofErr w:type="gramStart"/>
+      <w:r>
+        <w:rPr>
+          <w:u w:val="single"/>
+          <w:lang w:val="fr-CH"/>
+        </w:rPr>
+        <w:t>quel mesure</w:t>
+      </w:r>
+      <w:proofErr w:type="gramEnd"/>
+      <w:r>
+        <w:rPr>
+          <w:u w:val="single"/>
+          <w:lang w:val="fr-CH"/>
+        </w:rPr>
+        <w:t xml:space="preserve"> est</w:t>
+      </w:r>
+      <w:r>
+        <w:rPr>
+          <w:u w:val="single"/>
+          <w:lang w:val="fr-CH"/>
+        </w:rPr>
+        <w:t>-</w:t>
+      </w:r>
+      <w:r>
+        <w:rPr>
+          <w:u w:val="single"/>
+          <w:lang w:val="fr-CH"/>
+        </w:rPr>
+        <w:t xml:space="preserve">il intéressant d’avoir deux </w:t>
+      </w:r>
+      <w:proofErr w:type="spellStart"/>
+      <w:r>
+        <w:rPr>
+          <w:u w:val="single"/>
+          <w:lang w:val="fr-CH"/>
+        </w:rPr>
+        <w:t>target</w:t>
+      </w:r>
+      <w:r>
+        <w:rPr>
+          <w:u w:val="single"/>
+          <w:lang w:val="fr-CH"/>
+        </w:rPr>
+        <w:t>s</w:t>
+      </w:r>
+      <w:proofErr w:type="spellEnd"/>
+      <w:r>
+        <w:rPr>
+          <w:u w:val="single"/>
+          <w:lang w:val="fr-CH"/>
+        </w:rPr>
+        <w:t xml:space="preserve"> pour une même </w:t>
+      </w:r>
+      <w:proofErr w:type="spellStart"/>
+      <w:r>
+        <w:rPr>
+          <w:u w:val="single"/>
+          <w:lang w:val="fr-CH"/>
+        </w:rPr>
+        <w:t>activeMoietyId</w:t>
+      </w:r>
+      <w:proofErr w:type="spellEnd"/>
+      <w:r>
+        <w:rPr>
+          <w:u w:val="single"/>
+          <w:lang w:val="fr-CH"/>
+        </w:rPr>
+        <w:t> ?</w:t>
+      </w:r>
+      <w:r>
+        <w:rPr>
+          <w:u w:val="single"/>
+          <w:lang w:val="fr-CH"/>
+        </w:rPr>
+        <w:t xml:space="preserve"> </w:t>
+      </w:r>
+    </w:p>
+    <w:p>
+      <w:pPr>
+        <w:rPr>
+          <w:lang w:val="fr-CH"/>
+        </w:rPr>
+      </w:pPr>
+      <w:r>
+        <w:rPr>
+          <w:lang w:val="fr-CH"/>
+        </w:rPr>
+        <w:t xml:space="preserve">En fonction du </w:t>
+      </w:r>
+      <w:proofErr w:type="spellStart"/>
+      <w:r>
+        <w:rPr>
+          <w:lang w:val="fr-CH"/>
+        </w:rPr>
+        <w:t>target</w:t>
+      </w:r>
+      <w:proofErr w:type="spellEnd"/>
+      <w:r>
+        <w:rPr>
+          <w:lang w:val="fr-CH"/>
+        </w:rPr>
+        <w:t xml:space="preserve"> type.</w:t>
+      </w:r>
+    </w:p>
+    <w:p>
+      <w:pPr>
+        <w:rPr>
+          <w:lang w:val="fr-CH"/>
+        </w:rPr>
+      </w:pPr>
+      <w:r>
+        <w:rPr>
+          <w:u w:val="single"/>
+          <w:lang w:val="fr-CH"/>
+        </w:rPr>
+        <w:t>Qu’est-ce que le MIC ?</w:t>
+      </w:r>
+      <w:r>
+        <w:rPr>
+          <w:lang w:val="fr-CH"/>
+        </w:rPr>
+        <w:t xml:space="preserve"> </w:t>
+      </w:r>
+    </w:p>
+    <w:p>
+      <w:pPr>
+        <w:rPr>
+          <w:lang w:val="fr-CH"/>
+        </w:rPr>
+      </w:pPr>
+      <w:r>
+        <w:rPr>
+          <w:lang w:val="fr-CH"/>
+        </w:rPr>
+        <w:t>Concentration minimum, en dessous comme pas médicament.</w:t>
+      </w:r>
+    </w:p>
+    <w:p>
+      <w:pPr>
+        <w:rPr>
+          <w:u w:val="single"/>
+          <w:lang w:val="fr-CH"/>
+        </w:rPr>
+      </w:pPr>
+      <w:r>
+        <w:rPr>
+          <w:u w:val="single"/>
+          <w:lang w:val="fr-CH"/>
+        </w:rPr>
+        <w:t xml:space="preserve">Quel est la différence entre l’élément MIC et </w:t>
+      </w:r>
+      <w:proofErr w:type="spellStart"/>
+      <w:r>
+        <w:rPr>
+          <w:u w:val="single"/>
+          <w:lang w:val="fr-CH"/>
+        </w:rPr>
+        <w:t>mic</w:t>
+      </w:r>
+      <w:proofErr w:type="spellEnd"/>
+      <w:r>
+        <w:rPr>
+          <w:u w:val="single"/>
+          <w:lang w:val="fr-CH"/>
+        </w:rPr>
+        <w:t xml:space="preserve"> en </w:t>
+      </w:r>
+      <w:proofErr w:type="spellStart"/>
+      <w:r>
+        <w:rPr>
+          <w:u w:val="single"/>
+          <w:lang w:val="fr-CH"/>
+        </w:rPr>
+        <w:t>covariable</w:t>
+      </w:r>
+      <w:proofErr w:type="spellEnd"/>
+      <w:r>
+        <w:rPr>
+          <w:u w:val="single"/>
+          <w:lang w:val="fr-CH"/>
+        </w:rPr>
+        <w:t> ?</w:t>
+      </w:r>
+    </w:p>
+    <w:p>
+      <w:pPr>
+        <w:rPr>
+          <w:lang w:val="fr-CH"/>
+        </w:rPr>
+      </w:pPr>
+      <w:r>
+        <w:rPr>
+          <w:lang w:val="fr-CH"/>
+        </w:rPr>
+        <w:t>À préciser</w:t>
+      </w:r>
+    </w:p>
+    <w:p>
+      <w:pPr>
         <w:rPr>
           <w:b/>
           <w:bCs/>
           <w:lang w:val="fr-CH"/>
         </w:rPr>
+      </w:pPr>
+      <w:r>
+        <w:rPr>
+          <w:b/>
+          <w:bCs/>
+          <w:lang w:val="fr-CH"/>
+        </w:rPr>
         <w:t>Requête :</w:t>
       </w:r>
     </w:p>
@@ -658,7 +982,23 @@
           <w:u w:val="single"/>
           <w:lang w:val="fr-CH"/>
         </w:rPr>
-        <w:t>Cette partie doit-elle être renseignée ? (présence d’un modèle id alors que le programme doit en choisir 1)</w:t>
+        <w:t>Cette partie doit-elle être renseignée ? (</w:t>
+      </w:r>
+      <w:proofErr w:type="gramStart"/>
+      <w:r>
+        <w:rPr>
+          <w:u w:val="single"/>
+          <w:lang w:val="fr-CH"/>
+        </w:rPr>
+        <w:t>présence</w:t>
+      </w:r>
+      <w:proofErr w:type="gramEnd"/>
+      <w:r>
+        <w:rPr>
+          <w:u w:val="single"/>
+          <w:lang w:val="fr-CH"/>
+        </w:rPr>
+        <w:t xml:space="preserve"> d’un modèle id alors que le programme doit en choisir 1)</w:t>
       </w:r>
       <w:r>
         <w:rPr>
@@ -690,8 +1030,16 @@
         <w:rPr>
           <w:lang w:val="fr-CH"/>
         </w:rPr>
-        <w:t xml:space="preserve"> pour le cdss</w:t>
-      </w:r>
+        <w:t xml:space="preserve"> pour le </w:t>
+      </w:r>
+      <w:proofErr w:type="spellStart"/>
+      <w:r>
+        <w:rPr>
+          <w:lang w:val="fr-CH"/>
+        </w:rPr>
+        <w:t>cdss</w:t>
+      </w:r>
+      <w:proofErr w:type="spellEnd"/>
     </w:p>
     <w:p>
       <w:pPr>
@@ -701,108 +1049,174 @@
           <w:lang w:val="fr-CH"/>
         </w:rPr>
       </w:pPr>
+      <w:proofErr w:type="spellStart"/>
       <w:r>
         <w:rPr>
           <w:b/>
           <w:bCs/>
           <w:lang w:val="fr-CH"/>
         </w:rPr>
-        <w:t>PredictionTraits :</w:t>
-      </w:r>
-    </w:p>
-    <w:p>
-      <w:pPr>
-        <w:rPr>
-          <w:u w:val="single"/>
-          <w:lang w:val="fr-CH"/>
-        </w:rPr>
-      </w:pPr>
-      <w:r>
-        <w:rPr>
-          <w:u w:val="single"/>
-          <w:lang w:val="fr-CH"/>
-        </w:rPr>
-        <w:t>Vérifier si la date de fin &gt; date de début -&gt; erreur ?</w:t>
-      </w:r>
-    </w:p>
-    <w:p>
-      <w:r>
-        <w:rPr>
-          <w:u w:val="single"/>
-        </w:rPr>
-        <w:t>PredictionAtTimesTraits</w:t>
-      </w:r>
-      <w:r>
-        <w:t> : rien à signaler</w:t>
-      </w:r>
-    </w:p>
-    <w:p>
-      <w:pPr>
-        <w:rPr>
-          <w:lang w:val="fr-CH"/>
-        </w:rPr>
-      </w:pPr>
-      <w:r>
-        <w:rPr>
-          <w:u w:val="single"/>
-        </w:rPr>
-        <w:t>PredictionAtSampleTimesTraits</w:t>
-      </w:r>
-      <w:r>
-        <w:t> : Quel samples ? Ceux déjà mesuré ? Quel intérêt ?</w:t>
-      </w:r>
-    </w:p>
-    <w:p>
-      <w:pPr>
-        <w:rPr>
-          <w:u w:val="single"/>
-          <w:lang w:val="fr-CH"/>
-        </w:rPr>
-      </w:pPr>
-      <w:r>
-        <w:rPr>
-          <w:u w:val="single"/>
-          <w:lang w:val="fr-CH"/>
-        </w:rPr>
-        <w:t xml:space="preserve">Est-ce que ça fait du sens que les dates d’intervalles diffèrent ? </w:t>
-      </w:r>
-    </w:p>
-    <w:p>
-      <w:pPr>
-        <w:rPr>
-          <w:lang w:val="fr-CH"/>
-        </w:rPr>
-      </w:pPr>
-    </w:p>
-    <w:p>
-      <w:pPr>
+        <w:t>PredictionTraits</w:t>
+      </w:r>
+      <w:proofErr w:type="spellEnd"/>
+      <w:r>
         <w:rPr>
           <w:b/>
           <w:bCs/>
-        </w:rPr>
-      </w:pPr>
-      <w:r>
+          <w:lang w:val="fr-CH"/>
+        </w:rPr>
+        <w:t> :</w:t>
+      </w:r>
+    </w:p>
+    <w:p>
+      <w:pPr>
+        <w:rPr>
+          <w:u w:val="single"/>
+          <w:lang w:val="fr-CH"/>
+        </w:rPr>
+      </w:pPr>
+      <w:r>
+        <w:rPr>
+          <w:u w:val="single"/>
+          <w:lang w:val="fr-CH"/>
+        </w:rPr>
+        <w:t>Vérifier si la date de fin &gt; date de début -&gt; erreur ?</w:t>
+      </w:r>
+    </w:p>
+    <w:p>
+      <w:proofErr w:type="spellStart"/>
+      <w:r>
+        <w:rPr>
+          <w:u w:val="single"/>
+        </w:rPr>
+        <w:t>PredictionAtTimesTraits</w:t>
+      </w:r>
+      <w:proofErr w:type="spellEnd"/>
+      <w:r>
+        <w:t> : rien à signaler</w:t>
+      </w:r>
+    </w:p>
+    <w:p>
+      <w:pPr>
+        <w:rPr>
+          <w:lang w:val="fr-CH"/>
+        </w:rPr>
+      </w:pPr>
+      <w:proofErr w:type="spellStart"/>
+      <w:r>
+        <w:rPr>
+          <w:u w:val="single"/>
+        </w:rPr>
+        <w:t>PredictionAtSampleTimesTraits</w:t>
+      </w:r>
+      <w:proofErr w:type="spellEnd"/>
+      <w:r>
+        <w:t xml:space="preserve"> : Quel </w:t>
+      </w:r>
+      <w:proofErr w:type="spellStart"/>
+      <w:r>
+        <w:t>samples</w:t>
+      </w:r>
+      <w:proofErr w:type="spellEnd"/>
+      <w:r>
+        <w:t> ? Ceux déjà mesuré ? Quel intérêt ?</w:t>
+      </w:r>
+    </w:p>
+    <w:p>
+      <w:pPr>
+        <w:rPr>
+          <w:u w:val="single"/>
+          <w:lang w:val="fr-CH"/>
+        </w:rPr>
+      </w:pPr>
+      <w:r>
+        <w:rPr>
+          <w:u w:val="single"/>
+          <w:lang w:val="fr-CH"/>
+        </w:rPr>
+        <w:t xml:space="preserve">Est-ce que ça fait du sens que les dates d’intervalles diffèrent ? </w:t>
+      </w:r>
+    </w:p>
+    <w:p>
+      <w:pPr>
+        <w:rPr>
+          <w:lang w:val="fr-CH"/>
+        </w:rPr>
+      </w:pPr>
+    </w:p>
+    <w:p>
+      <w:pPr>
         <w:rPr>
           <w:b/>
           <w:bCs/>
         </w:rPr>
-        <w:t>ComputingOption :</w:t>
-      </w:r>
-    </w:p>
-    <w:p>
-      <w:r>
-        <w:rPr>
-          <w:u w:val="single"/>
-        </w:rPr>
-        <w:t>Quel est la différence entre analyte et active moiety ?</w:t>
+      </w:pPr>
+      <w:proofErr w:type="spellStart"/>
+      <w:r>
+        <w:rPr>
+          <w:b/>
+          <w:bCs/>
+        </w:rPr>
+        <w:t>ComputingOption</w:t>
+      </w:r>
+      <w:proofErr w:type="spellEnd"/>
+      <w:r>
+        <w:rPr>
+          <w:b/>
+          <w:bCs/>
+        </w:rPr>
+        <w:t> :</w:t>
+      </w:r>
+    </w:p>
+    <w:p>
+      <w:r>
+        <w:rPr>
+          <w:u w:val="single"/>
+        </w:rPr>
+        <w:t xml:space="preserve">Quel est la différence entre analyte et active </w:t>
+      </w:r>
+      <w:proofErr w:type="spellStart"/>
+      <w:r>
+        <w:rPr>
+          <w:u w:val="single"/>
+        </w:rPr>
+        <w:t>moiety</w:t>
+      </w:r>
+      <w:proofErr w:type="spellEnd"/>
+      <w:r>
+        <w:rPr>
+          <w:u w:val="single"/>
+        </w:rPr>
+        <w:t> ?</w:t>
       </w:r>
       <w:r>
         <w:t xml:space="preserve"> </w:t>
       </w:r>
     </w:p>
     <w:p>
-      <w:r>
-        <w:t>active moity substance active =&gt; ce qui agit sur le corps mais peut être composée de plusieurs analyte. En général une active = une analyte.</w:t>
+      <w:proofErr w:type="gramStart"/>
+      <w:r>
+        <w:t>active</w:t>
+      </w:r>
+      <w:proofErr w:type="gramEnd"/>
+      <w:r>
+        <w:t xml:space="preserve"> </w:t>
+      </w:r>
+      <w:proofErr w:type="spellStart"/>
+      <w:r>
+        <w:t>moity</w:t>
+      </w:r>
+      <w:proofErr w:type="spellEnd"/>
+      <w:r>
+        <w:t xml:space="preserve"> substance active =&gt; ce qui agit sur le corps mais peut être composée de plusieurs analyte. En général une active = </w:t>
+      </w:r>
+      <w:proofErr w:type="gramStart"/>
+      <w:r>
+        <w:t>une analyte</w:t>
+      </w:r>
+      <w:proofErr w:type="gramEnd"/>
+      <w:r>
+        <w:t>.</w:t>
       </w:r>
     </w:p>
     <w:p>
@@ -820,24 +1234,35 @@
       </w:r>
     </w:p>
     <w:p>
-      <w:pPr>
-        <w:rPr>
-          <w:u w:val="single"/>
-        </w:rPr>
-      </w:pPr>
-      <w:r>
-        <w:rPr>
-          <w:u w:val="single"/>
-        </w:rPr>
-        <w:t>Est-ce que le cœur doit être inséré à tuberXpert sous forme de code ou sous forme d’entité indépendante (par exemple : .exe) ?</w:t>
-      </w:r>
-    </w:p>
-    <w:p>
-      <w:pPr>
-        <w:rPr>
-          <w:u w:val="single"/>
-        </w:rPr>
-      </w:pPr>
+      <w:r>
+        <w:rPr>
+          <w:u w:val="single"/>
+        </w:rPr>
+        <w:t xml:space="preserve">Est-ce que le cœur doit être inséré à </w:t>
+      </w:r>
+      <w:proofErr w:type="spellStart"/>
+      <w:r>
+        <w:rPr>
+          <w:u w:val="single"/>
+        </w:rPr>
+        <w:t>tuberXpert</w:t>
+      </w:r>
+      <w:proofErr w:type="spellEnd"/>
+      <w:r>
+        <w:rPr>
+          <w:u w:val="single"/>
+        </w:rPr>
+        <w:t xml:space="preserve"> sous forme de code ou sous forme d’entité indépendante (par exemple : .exe) ?</w:t>
+      </w:r>
+      <w:r>
+        <w:rPr>
+          <w:u w:val="single"/>
+        </w:rPr>
+        <w:br/>
+      </w:r>
+      <w:r>
+        <w:t xml:space="preserve">Mixer le code </w:t>
+      </w:r>
     </w:p>
     <w:p>
       <w:pPr>
@@ -858,38 +1283,91 @@
           <w:u w:val="single"/>
         </w:rPr>
       </w:pPr>
-    </w:p>
-    <w:p>
-      <w:pPr>
-        <w:rPr>
-          <w:u w:val="single"/>
-        </w:rPr>
-      </w:pPr>
-      <w:r>
-        <w:rPr>
-          <w:u w:val="single"/>
-        </w:rPr>
-        <w:t xml:space="preserve">Est-ce qu’on peut considérer le nommage des fiches médicaments comme normé ? C’est-à-dire que le drugId apparait dans le nom de la fiche ? </w:t>
-      </w:r>
-    </w:p>
-    <w:p>
-      <w:pPr>
-        <w:rPr>
-          <w:u w:val="single"/>
-        </w:rPr>
-      </w:pPr>
-    </w:p>
-    <w:p>
-      <w:pPr>
-        <w:rPr>
-          <w:u w:val="single"/>
-        </w:rPr>
-      </w:pPr>
-      <w:r>
-        <w:rPr>
-          <w:u w:val="single"/>
-        </w:rPr>
-        <w:t xml:space="preserve">Si le drug file sélectionné n’est pas respecté totalement par toutes les covariables, </w:t>
+      <w:r>
+        <w:t>Argument, flexibilité</w:t>
+      </w:r>
+    </w:p>
+    <w:p>
+      <w:pPr>
+        <w:rPr>
+          <w:u w:val="single"/>
+        </w:rPr>
+      </w:pPr>
+      <w:r>
+        <w:rPr>
+          <w:u w:val="single"/>
+        </w:rPr>
+        <w:t xml:space="preserve">Est-ce qu’on peut considérer le nommage des fiches médicaments comme normé ? C’est-à-dire que le </w:t>
+      </w:r>
+      <w:proofErr w:type="spellStart"/>
+      <w:r>
+        <w:rPr>
+          <w:u w:val="single"/>
+        </w:rPr>
+        <w:t>drugId</w:t>
+      </w:r>
+      <w:proofErr w:type="spellEnd"/>
+      <w:r>
+        <w:rPr>
+          <w:u w:val="single"/>
+        </w:rPr>
+        <w:t xml:space="preserve"> apparait dans le nom de la fiche ? </w:t>
+      </w:r>
+    </w:p>
+    <w:p>
+      <w:pPr>
+        <w:rPr>
+          <w:u w:val="single"/>
+        </w:rPr>
+      </w:pPr>
+      <w:proofErr w:type="gramStart"/>
+      <w:r>
+        <w:rPr>
+          <w:u w:val="single"/>
+        </w:rPr>
+        <w:t>oui</w:t>
+      </w:r>
+      <w:proofErr w:type="gramEnd"/>
+    </w:p>
+    <w:p>
+      <w:pPr>
+        <w:rPr>
+          <w:u w:val="single"/>
+        </w:rPr>
+      </w:pPr>
+      <w:r>
+        <w:rPr>
+          <w:u w:val="single"/>
+        </w:rPr>
+        <w:t xml:space="preserve">Si le </w:t>
+      </w:r>
+      <w:proofErr w:type="spellStart"/>
+      <w:r>
+        <w:rPr>
+          <w:u w:val="single"/>
+        </w:rPr>
+        <w:t>drug</w:t>
+      </w:r>
+      <w:proofErr w:type="spellEnd"/>
+      <w:r>
+        <w:rPr>
+          <w:u w:val="single"/>
+        </w:rPr>
+        <w:t xml:space="preserve"> file sélectionné n’est pas respecté totalement par toutes les </w:t>
+      </w:r>
+      <w:proofErr w:type="spellStart"/>
+      <w:r>
+        <w:rPr>
+          <w:u w:val="single"/>
+        </w:rPr>
+        <w:t>covariables</w:t>
+      </w:r>
+      <w:proofErr w:type="spellEnd"/>
+      <w:r>
+        <w:rPr>
+          <w:u w:val="single"/>
+        </w:rPr>
+        <w:t xml:space="preserve">, </w:t>
       </w:r>
       <w:r>
         <w:rPr>
@@ -933,47 +1411,187 @@
         <w:rPr>
           <w:u w:val="single"/>
         </w:rPr>
-        <w:t xml:space="preserve">J’ai fouillé dans le code, mais le cœur n’effectue pas de vérification sur les covariables (typiquement imatinib </w:t>
-      </w:r>
-      <w:r>
-        <w:rPr>
-          <w:u w:val="single"/>
-        </w:rPr>
-        <w:t xml:space="preserve"> &lt;![CDATA[return ((bodyweight &gt;= 44) &amp;&amp; (bodyweight &lt;= 110));</w:t>
-      </w:r>
-      <w:r>
-        <w:rPr>
-          <w:u w:val="single"/>
-        </w:rPr>
-        <w:t xml:space="preserve"> avec un bodyweight de 500 fonctionne. Est-ce que je me suis troupé ou devrais-je effectuer moi-même la vérification du côté du CDSS ?</w:t>
-      </w:r>
-    </w:p>
-    <w:p>
-      <w:pPr>
-        <w:rPr>
-          <w:u w:val="single"/>
-        </w:rPr>
-      </w:pPr>
-    </w:p>
-    <w:p>
-      <w:pPr>
-        <w:rPr>
-          <w:u w:val="single"/>
-        </w:rPr>
-      </w:pPr>
-      <w:r>
-        <w:rPr>
-          <w:u w:val="single"/>
-        </w:rPr>
-        <w:t xml:space="preserve">Le system expert a pour but d’analyser la pertinence d’un dosage. Dans cette optique, peut ont ignorer les requêtes qui ne concernent pas le calcul d’ajustement d’un dosage ? </w:t>
-      </w:r>
-    </w:p>
-    <w:p>
-      <w:pPr>
-        <w:rPr>
-          <w:u w:val="single"/>
-        </w:rPr>
-      </w:pPr>
+        <w:t xml:space="preserve">J’ai fouillé dans le code, mais le cœur n’effectue pas de vérification sur les </w:t>
+      </w:r>
+      <w:proofErr w:type="spellStart"/>
+      <w:r>
+        <w:rPr>
+          <w:u w:val="single"/>
+        </w:rPr>
+        <w:t>covariables</w:t>
+      </w:r>
+      <w:proofErr w:type="spellEnd"/>
+      <w:r>
+        <w:rPr>
+          <w:u w:val="single"/>
+        </w:rPr>
+        <w:t xml:space="preserve"> (typiquement </w:t>
+      </w:r>
+      <w:proofErr w:type="gramStart"/>
+      <w:r>
+        <w:rPr>
+          <w:u w:val="single"/>
+        </w:rPr>
+        <w:t xml:space="preserve">imatinib </w:t>
+      </w:r>
+      <w:r>
+        <w:rPr>
+          <w:u w:val="single"/>
+        </w:rPr>
+        <w:t xml:space="preserve"> &lt;</w:t>
+      </w:r>
+      <w:proofErr w:type="gramEnd"/>
+      <w:r>
+        <w:rPr>
+          <w:u w:val="single"/>
+        </w:rPr>
+        <w:t>![CDATA[return ((</w:t>
+      </w:r>
+      <w:proofErr w:type="spellStart"/>
+      <w:r>
+        <w:rPr>
+          <w:u w:val="single"/>
+        </w:rPr>
+        <w:t>bodyweight</w:t>
+      </w:r>
+      <w:proofErr w:type="spellEnd"/>
+      <w:r>
+        <w:rPr>
+          <w:u w:val="single"/>
+        </w:rPr>
+        <w:t xml:space="preserve"> &gt;= 44) &amp;&amp; (</w:t>
+      </w:r>
+      <w:proofErr w:type="spellStart"/>
+      <w:r>
+        <w:rPr>
+          <w:u w:val="single"/>
+        </w:rPr>
+        <w:t>bodyweight</w:t>
+      </w:r>
+      <w:proofErr w:type="spellEnd"/>
+      <w:r>
+        <w:rPr>
+          <w:u w:val="single"/>
+        </w:rPr>
+        <w:t xml:space="preserve"> &lt;= 110));</w:t>
+      </w:r>
+      <w:r>
+        <w:rPr>
+          <w:u w:val="single"/>
+        </w:rPr>
+        <w:t xml:space="preserve"> avec un </w:t>
+      </w:r>
+      <w:proofErr w:type="spellStart"/>
+      <w:r>
+        <w:rPr>
+          <w:u w:val="single"/>
+        </w:rPr>
+        <w:t>bodyweight</w:t>
+      </w:r>
+      <w:proofErr w:type="spellEnd"/>
+      <w:r>
+        <w:rPr>
+          <w:u w:val="single"/>
+        </w:rPr>
+        <w:t xml:space="preserve"> de 500 fonctionne. Est-ce que je me suis </w:t>
+      </w:r>
+      <w:proofErr w:type="spellStart"/>
+      <w:r>
+        <w:rPr>
+          <w:u w:val="single"/>
+        </w:rPr>
+        <w:t>troupé</w:t>
+      </w:r>
+      <w:proofErr w:type="spellEnd"/>
+      <w:r>
+        <w:rPr>
+          <w:u w:val="single"/>
+        </w:rPr>
+        <w:t xml:space="preserve"> ou devrais-je effectuer moi-même la vérification du côté du CDSS ?</w:t>
+      </w:r>
+    </w:p>
+    <w:p>
+      <w:r>
+        <w:t>En effet, je dois lancer de mon côté ça</w:t>
+      </w:r>
+    </w:p>
+    <w:p>
+      <w:r>
+        <w:drawing>
+          <wp:inline distT="0" distB="0" distL="0" distR="0" wp14:anchorId="1E0DD80F" wp14:editId="21555C47">
+            <wp:extent cx="5760720" cy="2128520"/>
+            <wp:effectExtent l="0" t="0" r="0" b="5080"/>
+            <wp:docPr id="3" name="Image 3" descr="Une image contenant texte&#10;&#10;Description générée automatiquement"/>
+            <wp:cNvGraphicFramePr>
+              <a:graphicFrameLocks xmlns:a="http://schemas.openxmlformats.org/drawingml/2006/main" noChangeAspect="1"/>
+            </wp:cNvGraphicFramePr>
+            <a:graphic xmlns:a="http://schemas.openxmlformats.org/drawingml/2006/main">
+              <a:graphicData uri="http://schemas.openxmlformats.org/drawingml/2006/picture">
+                <pic:pic xmlns:pic="http://schemas.openxmlformats.org/drawingml/2006/picture">
+                  <pic:nvPicPr>
+                    <pic:cNvPr id="3" name="Image 3" descr="Une image contenant texte&#10;&#10;Description générée automatiquement"/>
+                    <pic:cNvPicPr/>
+                  </pic:nvPicPr>
+                  <pic:blipFill>
+                    <a:blip r:embed="rId6"/>
+                    <a:stretch>
+                      <a:fillRect/>
+                    </a:stretch>
+                  </pic:blipFill>
+                  <pic:spPr>
+                    <a:xfrm>
+                      <a:off x="0" y="0"/>
+                      <a:ext cx="5760720" cy="2128520"/>
+                    </a:xfrm>
+                    <a:prstGeom prst="rect">
+                      <a:avLst/>
+                    </a:prstGeom>
+                  </pic:spPr>
+                </pic:pic>
+              </a:graphicData>
+            </a:graphic>
+          </wp:inline>
+        </w:drawing>
+      </w:r>
+    </w:p>
+    <w:p>
+      <w:pPr>
+        <w:rPr>
+          <w:u w:val="single"/>
+        </w:rPr>
+      </w:pPr>
+    </w:p>
+    <w:p>
+      <w:pPr>
+        <w:rPr>
+          <w:u w:val="single"/>
+        </w:rPr>
+      </w:pPr>
+      <w:r>
+        <w:rPr>
+          <w:u w:val="single"/>
+        </w:rPr>
+        <w:t xml:space="preserve">Le system expert a pour but d’analyser la pertinence d’un dosage. Dans cette optique, peut ont </w:t>
+      </w:r>
+      <w:proofErr w:type="gramStart"/>
+      <w:r>
+        <w:rPr>
+          <w:u w:val="single"/>
+        </w:rPr>
+        <w:t>ignorer</w:t>
+      </w:r>
+      <w:proofErr w:type="gramEnd"/>
+      <w:r>
+        <w:rPr>
+          <w:u w:val="single"/>
+        </w:rPr>
+        <w:t xml:space="preserve"> les requêtes qui ne concernent pas le calcul d’ajustement d’un dosage ? </w:t>
+      </w:r>
+    </w:p>
+    <w:p>
+      <w:r>
+        <w:t xml:space="preserve">Oui ignorer </w:t>
+      </w:r>
     </w:p>
     <w:p>
       <w:pPr>
@@ -1001,23 +1619,77 @@
       </w:r>
     </w:p>
     <w:p>
-      <w:pPr>
-        <w:rPr>
-          <w:u w:val="single"/>
-        </w:rPr>
-      </w:pPr>
-    </w:p>
-    <w:p>
-      <w:pPr>
-        <w:rPr>
-          <w:u w:val="single"/>
-        </w:rPr>
-      </w:pPr>
-      <w:r>
-        <w:rPr>
-          <w:u w:val="single"/>
-        </w:rPr>
-        <w:t xml:space="preserve">Qu’est ce qu’on fait des dosages qui ont une formulation and route qui ne correspond pas au fiche médicament ? Est-ce qu’ont effectue le choix de la fiche que sur les fiches qui correspondent et sinon on retourne une erreur si aucune fiche n’a la même formulation and route ? </w:t>
+      <w:r>
+        <w:t>Supporter en tout cas</w:t>
+      </w:r>
+    </w:p>
+    <w:p>
+      <w:r>
+        <w:rPr>
+          <w:u w:val="single"/>
+        </w:rPr>
+        <w:t>Qu’</w:t>
+      </w:r>
+      <w:proofErr w:type="spellStart"/>
+      <w:r>
+        <w:rPr>
+          <w:u w:val="single"/>
+        </w:rPr>
+        <w:t>est ce</w:t>
+      </w:r>
+      <w:proofErr w:type="spellEnd"/>
+      <w:r>
+        <w:rPr>
+          <w:u w:val="single"/>
+        </w:rPr>
+        <w:t xml:space="preserve"> qu’on fait des dosages qui ont une formulation and route qui ne correspond pas au fiche médicament ? Est-ce qu’</w:t>
+      </w:r>
+      <w:proofErr w:type="spellStart"/>
+      <w:r>
+        <w:rPr>
+          <w:u w:val="single"/>
+        </w:rPr>
+        <w:t>ont</w:t>
+      </w:r>
+      <w:proofErr w:type="spellEnd"/>
+      <w:r>
+        <w:rPr>
+          <w:u w:val="single"/>
+        </w:rPr>
+        <w:t xml:space="preserve"> </w:t>
+      </w:r>
+      <w:proofErr w:type="spellStart"/>
+      <w:r>
+        <w:rPr>
+          <w:u w:val="single"/>
+        </w:rPr>
+        <w:t>effectue</w:t>
+      </w:r>
+      <w:proofErr w:type="spellEnd"/>
+      <w:r>
+        <w:rPr>
+          <w:u w:val="single"/>
+        </w:rPr>
+        <w:t xml:space="preserve"> le choix de la fiche que sur les fiches qui correspondent et sinon </w:t>
+      </w:r>
+      <w:r>
+        <w:rPr>
+          <w:u w:val="single"/>
+        </w:rPr>
+        <w:lastRenderedPageBreak/>
+        <w:t xml:space="preserve">on retourne une erreur si aucune fiche n’a la même formulation and route ? </w:t>
+      </w:r>
+      <w:r>
+        <w:rPr>
+          <w:u w:val="single"/>
+        </w:rPr>
+        <w:t xml:space="preserve"> </w:t>
+      </w:r>
+      <w:r>
+        <w:t xml:space="preserve">Prendre une fiche compatible en priorité et sinon </w:t>
+      </w:r>
+      <w:r>
+        <w:t xml:space="preserve">erreur d’exécution. </w:t>
       </w:r>
     </w:p>
     <w:p>
@@ -1041,6 +1713,7 @@
       </w:r>
       <w:r>
         <w:rPr>
+          <w:noProof/>
           <w:u w:val="single"/>
         </w:rPr>
         <w:drawing>
@@ -1059,7 +1732,7 @@
                     <pic:cNvPicPr/>
                   </pic:nvPicPr>
                   <pic:blipFill>
-                    <a:blip r:embed="rId6"/>
+                    <a:blip r:embed="rId7"/>
                     <a:stretch>
                       <a:fillRect/>
                     </a:stretch>
@@ -1078,6 +1751,56 @@
             </a:graphic>
           </wp:inline>
         </w:drawing>
+      </w:r>
+    </w:p>
+    <w:p>
+      <w:pPr>
+        <w:rPr>
+          <w:u w:val="single"/>
+        </w:rPr>
+      </w:pPr>
+    </w:p>
+    <w:p>
+      <w:pPr>
+        <w:rPr>
+          <w:u w:val="single"/>
+        </w:rPr>
+      </w:pPr>
+      <w:r>
+        <w:rPr>
+          <w:u w:val="single"/>
+        </w:rPr>
+        <w:t xml:space="preserve">Sur </w:t>
+      </w:r>
+      <w:r>
+        <w:rPr>
+          <w:u w:val="single"/>
+        </w:rPr>
+        <w:t>quelle étendue</w:t>
+      </w:r>
+      <w:r>
+        <w:rPr>
+          <w:u w:val="single"/>
+        </w:rPr>
+        <w:t xml:space="preserve"> pouvons-nous prendre une décision ? </w:t>
+      </w:r>
+    </w:p>
+    <w:p>
+      <w:r>
+        <w:t xml:space="preserve">Pas besoin de ce niveau de précision </w:t>
+      </w:r>
+    </w:p>
+    <w:p>
+      <w:pPr>
+        <w:rPr>
+          <w:u w:val="single"/>
+        </w:rPr>
+      </w:pPr>
+      <w:r>
+        <w:rPr>
+          <w:u w:val="single"/>
+        </w:rPr>
+        <w:t xml:space="preserve">Est-ce qu’on préfère des petites doses plus régulières qui oscillent moins par rapport à des doses plus chargées moins fréquentes ? </w:t>
       </w:r>
     </w:p>
     <w:sectPr>

</xml_diff>

<commit_message>
Writing checks in official documentation
</commit_message>
<xml_diff>
--- a/publi/tb_notes_and_thoughts.docx
+++ b/publi/tb_notes_and_thoughts.docx
@@ -98,23 +98,7 @@
           <w:u w:val="single"/>
           <w:lang w:val="fr-CH"/>
         </w:rPr>
-        <w:t xml:space="preserve"> (</w:t>
-      </w:r>
-      <w:proofErr w:type="gramStart"/>
-      <w:r>
-        <w:rPr>
-          <w:u w:val="single"/>
-          <w:lang w:val="fr-CH"/>
-        </w:rPr>
-        <w:t>la</w:t>
-      </w:r>
-      <w:proofErr w:type="gramEnd"/>
-      <w:r>
-        <w:rPr>
-          <w:u w:val="single"/>
-          <w:lang w:val="fr-CH"/>
-        </w:rPr>
-        <w:t xml:space="preserve"> formulation peut changer, mais pas administra</w:t>
+        <w:t xml:space="preserve"> (la formulation peut changer, mais pas administra</w:t>
       </w:r>
       <w:r>
         <w:rPr>
@@ -403,7 +387,6 @@
         <w:t xml:space="preserve">, que ce passe il si la balise </w:t>
       </w:r>
       <w:proofErr w:type="spellStart"/>
-      <w:proofErr w:type="gramStart"/>
       <w:r>
         <w:rPr>
           <w:u w:val="single"/>
@@ -417,15 +400,7 @@
           <w:u w:val="single"/>
           <w:lang w:val="fr-CH"/>
         </w:rPr>
-        <w:t>(</w:t>
-      </w:r>
-      <w:proofErr w:type="gramEnd"/>
-      <w:r>
-        <w:rPr>
-          <w:u w:val="single"/>
-          <w:lang w:val="fr-CH"/>
-        </w:rPr>
-        <w:t xml:space="preserve">combiné avec un intervalle de </w:t>
+        <w:t xml:space="preserve">(combiné avec un intervalle de </w:t>
       </w:r>
       <w:proofErr w:type="spellStart"/>
       <w:r>
@@ -656,17 +631,17 @@
           <w:u w:val="single"/>
           <w:lang w:val="fr-CH"/>
         </w:rPr>
-        <w:t xml:space="preserve"> &lt; min &lt; best &lt; </w:t>
-      </w:r>
-      <w:proofErr w:type="gramStart"/>
-      <w:r>
-        <w:rPr>
-          <w:u w:val="single"/>
-          <w:lang w:val="fr-CH"/>
-        </w:rPr>
-        <w:t>max  &lt;</w:t>
-      </w:r>
-      <w:proofErr w:type="gramEnd"/>
+        <w:t xml:space="preserve"> &lt; min &lt; best &lt; max  &lt; </w:t>
+      </w:r>
+      <w:proofErr w:type="spellStart"/>
+      <w:r>
+        <w:rPr>
+          <w:u w:val="single"/>
+          <w:lang w:val="fr-CH"/>
+        </w:rPr>
+        <w:t>toxicityAlarm</w:t>
+      </w:r>
+      <w:proofErr w:type="spellEnd"/>
       <w:r>
         <w:rPr>
           <w:u w:val="single"/>
@@ -674,104 +649,44 @@
         </w:rPr>
         <w:t xml:space="preserve"> </w:t>
       </w:r>
-      <w:proofErr w:type="spellStart"/>
-      <w:r>
-        <w:rPr>
-          <w:u w:val="single"/>
-          <w:lang w:val="fr-CH"/>
-        </w:rPr>
-        <w:t>toxicityAlarm</w:t>
-      </w:r>
-      <w:proofErr w:type="spellEnd"/>
-      <w:r>
-        <w:rPr>
-          <w:u w:val="single"/>
+      <w:r>
+        <w:rPr>
           <w:lang w:val="fr-CH"/>
         </w:rPr>
         <w:t xml:space="preserve"> </w:t>
       </w:r>
-      <w:r>
-        <w:rPr>
-          <w:lang w:val="fr-CH"/>
-        </w:rPr>
-        <w:t xml:space="preserve"> </w:t>
-      </w:r>
-    </w:p>
-    <w:p>
-      <w:pPr>
-        <w:rPr>
-          <w:lang w:val="fr-CH"/>
-        </w:rPr>
-      </w:pPr>
-      <w:r>
-        <w:rPr>
-          <w:lang w:val="fr-CH"/>
-        </w:rPr>
-        <w:t xml:space="preserve">Le programme ne semble pas broncher si </w:t>
-      </w:r>
-      <w:proofErr w:type="gramStart"/>
-      <w:r>
-        <w:rPr>
-          <w:lang w:val="fr-CH"/>
-        </w:rPr>
-        <w:t>c’est pas</w:t>
-      </w:r>
-      <w:proofErr w:type="gramEnd"/>
-      <w:r>
-        <w:rPr>
-          <w:lang w:val="fr-CH"/>
-        </w:rPr>
-        <w:t xml:space="preserve"> le cas, à contrôler.</w:t>
-      </w:r>
-      <w:r>
-        <w:rPr>
-          <w:lang w:val="fr-CH"/>
-        </w:rPr>
-        <w:t xml:space="preserve"> (</w:t>
-      </w:r>
-      <w:proofErr w:type="gramStart"/>
-      <w:r>
-        <w:rPr>
-          <w:lang w:val="fr-CH"/>
-        </w:rPr>
-        <w:t>en</w:t>
-      </w:r>
-      <w:proofErr w:type="gramEnd"/>
-      <w:r>
-        <w:rPr>
-          <w:lang w:val="fr-CH"/>
-        </w:rPr>
-        <w:t xml:space="preserve"> effet il ne bronche pas)</w:t>
-      </w:r>
-    </w:p>
-    <w:p>
-      <w:pPr>
-        <w:rPr>
-          <w:lang w:val="fr-CH"/>
-        </w:rPr>
-      </w:pPr>
-      <w:r>
-        <w:rPr>
-          <w:u w:val="single"/>
-          <w:lang w:val="fr-CH"/>
-        </w:rPr>
-        <w:t xml:space="preserve">Dans </w:t>
-      </w:r>
-      <w:proofErr w:type="gramStart"/>
-      <w:r>
-        <w:rPr>
-          <w:u w:val="single"/>
-          <w:lang w:val="fr-CH"/>
-        </w:rPr>
-        <w:t>quel mesure</w:t>
-      </w:r>
-      <w:proofErr w:type="gramEnd"/>
-      <w:r>
-        <w:rPr>
-          <w:u w:val="single"/>
-          <w:lang w:val="fr-CH"/>
-        </w:rPr>
-        <w:t xml:space="preserve"> est</w:t>
+    </w:p>
+    <w:p>
+      <w:pPr>
+        <w:rPr>
+          <w:lang w:val="fr-CH"/>
+        </w:rPr>
+      </w:pPr>
+      <w:r>
+        <w:rPr>
+          <w:lang w:val="fr-CH"/>
+        </w:rPr>
+        <w:t>Le programme ne semble pas broncher si c’est pas le cas, à contrôler.</w:t>
+      </w:r>
+      <w:r>
+        <w:rPr>
+          <w:lang w:val="fr-CH"/>
+        </w:rPr>
+        <w:t xml:space="preserve"> (en effet il ne bronche pas)</w:t>
+      </w:r>
+    </w:p>
+    <w:p>
+      <w:pPr>
+        <w:rPr>
+          <w:lang w:val="fr-CH"/>
+        </w:rPr>
+      </w:pPr>
+      <w:r>
+        <w:rPr>
+          <w:u w:val="single"/>
+          <w:lang w:val="fr-CH"/>
+        </w:rPr>
+        <w:t>Dans quel mesure est</w:t>
       </w:r>
       <w:r>
         <w:rPr>
@@ -982,23 +897,7 @@
           <w:u w:val="single"/>
           <w:lang w:val="fr-CH"/>
         </w:rPr>
-        <w:t>Cette partie doit-elle être renseignée ? (</w:t>
-      </w:r>
-      <w:proofErr w:type="gramStart"/>
-      <w:r>
-        <w:rPr>
-          <w:u w:val="single"/>
-          <w:lang w:val="fr-CH"/>
-        </w:rPr>
-        <w:t>présence</w:t>
-      </w:r>
-      <w:proofErr w:type="gramEnd"/>
-      <w:r>
-        <w:rPr>
-          <w:u w:val="single"/>
-          <w:lang w:val="fr-CH"/>
-        </w:rPr>
-        <w:t xml:space="preserve"> d’un modèle id alors que le programme doit en choisir 1)</w:t>
+        <w:t>Cette partie doit-elle être renseignée ? (présence d’un modèle id alors que le programme doit en choisir 1)</w:t>
       </w:r>
       <w:r>
         <w:rPr>
@@ -1194,13 +1093,8 @@
       </w:r>
     </w:p>
     <w:p>
-      <w:proofErr w:type="gramStart"/>
-      <w:r>
-        <w:t>active</w:t>
-      </w:r>
-      <w:proofErr w:type="gramEnd"/>
-      <w:r>
-        <w:t xml:space="preserve"> </w:t>
+      <w:r>
+        <w:t xml:space="preserve">active </w:t>
       </w:r>
       <w:proofErr w:type="spellStart"/>
       <w:r>
@@ -1208,15 +1102,7 @@
       </w:r>
       <w:proofErr w:type="spellEnd"/>
       <w:r>
-        <w:t xml:space="preserve"> substance active =&gt; ce qui agit sur le corps mais peut être composée de plusieurs analyte. En général une active = </w:t>
-      </w:r>
-      <w:proofErr w:type="gramStart"/>
-      <w:r>
-        <w:t>une analyte</w:t>
-      </w:r>
-      <w:proofErr w:type="gramEnd"/>
-      <w:r>
-        <w:t>.</w:t>
+        <w:t xml:space="preserve"> substance active =&gt; ce qui agit sur le corps mais peut être composée de plusieurs analyte. En général une active = une analyte.</w:t>
       </w:r>
     </w:p>
     <w:p>
@@ -1320,14 +1206,12 @@
           <w:u w:val="single"/>
         </w:rPr>
       </w:pPr>
-      <w:proofErr w:type="gramStart"/>
       <w:r>
         <w:rPr>
           <w:u w:val="single"/>
         </w:rPr>
         <w:t>oui</w:t>
       </w:r>
-      <w:proofErr w:type="gramEnd"/>
     </w:p>
     <w:p>
       <w:pPr>
@@ -1425,27 +1309,13 @@
         <w:rPr>
           <w:u w:val="single"/>
         </w:rPr>
-        <w:t xml:space="preserve"> (typiquement </w:t>
-      </w:r>
-      <w:proofErr w:type="gramStart"/>
-      <w:r>
-        <w:rPr>
-          <w:u w:val="single"/>
-        </w:rPr>
-        <w:t xml:space="preserve">imatinib </w:t>
-      </w:r>
-      <w:r>
-        <w:rPr>
-          <w:u w:val="single"/>
-        </w:rPr>
-        <w:t xml:space="preserve"> &lt;</w:t>
-      </w:r>
-      <w:proofErr w:type="gramEnd"/>
-      <w:r>
-        <w:rPr>
-          <w:u w:val="single"/>
-        </w:rPr>
-        <w:t>![CDATA[return ((</w:t>
+        <w:t xml:space="preserve"> (typiquement imatinib </w:t>
+      </w:r>
+      <w:r>
+        <w:rPr>
+          <w:u w:val="single"/>
+        </w:rPr>
+        <w:t xml:space="preserve"> &lt;![CDATA[return ((</w:t>
       </w:r>
       <w:proofErr w:type="spellStart"/>
       <w:r>
@@ -1517,6 +1387,9 @@
     </w:p>
     <w:p>
       <w:r>
+        <w:rPr>
+          <w:noProof/>
+        </w:rPr>
         <w:drawing>
           <wp:inline distT="0" distB="0" distL="0" distR="0" wp14:anchorId="1E0DD80F" wp14:editId="21555C47">
             <wp:extent cx="5760720" cy="2128520"/>
@@ -1571,21 +1444,7 @@
         <w:rPr>
           <w:u w:val="single"/>
         </w:rPr>
-        <w:t xml:space="preserve">Le system expert a pour but d’analyser la pertinence d’un dosage. Dans cette optique, peut ont </w:t>
-      </w:r>
-      <w:proofErr w:type="gramStart"/>
-      <w:r>
-        <w:rPr>
-          <w:u w:val="single"/>
-        </w:rPr>
-        <w:t>ignorer</w:t>
-      </w:r>
-      <w:proofErr w:type="gramEnd"/>
-      <w:r>
-        <w:rPr>
-          <w:u w:val="single"/>
-        </w:rPr>
-        <w:t xml:space="preserve"> les requêtes qui ne concernent pas le calcul d’ajustement d’un dosage ? </w:t>
+        <w:t xml:space="preserve">Le system expert a pour but d’analyser la pertinence d’un dosage. Dans cette optique, peut ont ignorer les requêtes qui ne concernent pas le calcul d’ajustement d’un dosage ? </w:t>
       </w:r>
     </w:p>
     <w:p>
@@ -1714,7 +1573,6 @@
       <w:r>
         <w:rPr>
           <w:noProof/>
-          <w:u w:val="single"/>
         </w:rPr>
         <w:drawing>
           <wp:inline distT="0" distB="0" distL="0" distR="0" wp14:anchorId="0A70E9C9" wp14:editId="07686496">

</xml_diff>

<commit_message>
Questions for 08 04 meeting
</commit_message>
<xml_diff>
--- a/publi/tb_notes_and_thoughts.docx
+++ b/publi/tb_notes_and_thoughts.docx
@@ -1489,47 +1489,17 @@
         </w:rPr>
         <w:t>Qu’</w:t>
       </w:r>
-      <w:proofErr w:type="spellStart"/>
-      <w:r>
-        <w:rPr>
-          <w:u w:val="single"/>
-        </w:rPr>
-        <w:t>est ce</w:t>
-      </w:r>
-      <w:proofErr w:type="spellEnd"/>
-      <w:r>
-        <w:rPr>
-          <w:u w:val="single"/>
-        </w:rPr>
-        <w:t xml:space="preserve"> qu’on fait des dosages qui ont une formulation and route qui ne correspond pas au fiche médicament ? Est-ce qu’</w:t>
-      </w:r>
-      <w:proofErr w:type="spellStart"/>
-      <w:r>
-        <w:rPr>
-          <w:u w:val="single"/>
-        </w:rPr>
-        <w:t>ont</w:t>
-      </w:r>
-      <w:proofErr w:type="spellEnd"/>
-      <w:r>
-        <w:rPr>
-          <w:u w:val="single"/>
-        </w:rPr>
-        <w:t xml:space="preserve"> </w:t>
-      </w:r>
-      <w:proofErr w:type="spellStart"/>
-      <w:r>
-        <w:rPr>
-          <w:u w:val="single"/>
-        </w:rPr>
-        <w:t>effectue</w:t>
-      </w:r>
-      <w:proofErr w:type="spellEnd"/>
-      <w:r>
-        <w:rPr>
-          <w:u w:val="single"/>
-        </w:rPr>
-        <w:t xml:space="preserve"> le choix de la fiche que sur les fiches qui correspondent et sinon </w:t>
+      <w:r>
+        <w:rPr>
+          <w:u w:val="single"/>
+        </w:rPr>
+        <w:t>est-ce</w:t>
+      </w:r>
+      <w:r>
+        <w:rPr>
+          <w:u w:val="single"/>
+        </w:rPr>
+        <w:t xml:space="preserve"> qu’on fait des dosages qui ont une formulation and route qui ne correspond pas au fiche médicament ? Est-ce qu’on effectue le choix de la fiche que sur les fiches qui correspondent et sinon </w:t>
       </w:r>
       <w:r>
         <w:rPr>
@@ -1676,6 +1646,509 @@
       </w:r>
     </w:p>
     <w:p>
+      <w:pPr>
+        <w:rPr>
+          <w:u w:val="single"/>
+        </w:rPr>
+      </w:pPr>
+      <w:r>
+        <w:rPr>
+          <w:u w:val="single"/>
+        </w:rPr>
+        <w:t xml:space="preserve">La dernière fois, on a spécifié que le </w:t>
+      </w:r>
+      <w:proofErr w:type="spellStart"/>
+      <w:r>
+        <w:rPr>
+          <w:u w:val="single"/>
+        </w:rPr>
+        <w:t>drug</w:t>
+      </w:r>
+      <w:proofErr w:type="spellEnd"/>
+      <w:r>
+        <w:rPr>
+          <w:u w:val="single"/>
+        </w:rPr>
+        <w:t xml:space="preserve"> model devait être choisi en priorité </w:t>
+      </w:r>
+      <w:r>
+        <w:rPr>
+          <w:u w:val="single"/>
+        </w:rPr>
+        <w:t xml:space="preserve">avec la formulation en route. Mais comment faire quand il y a plusieurs dosages avec des formulation and routes différentes ? J’ai par exemple essayé de faire avec deux dosage différents (formulation and route) et ça fonctionne. Est-ce que le </w:t>
+      </w:r>
+      <w:proofErr w:type="spellStart"/>
+      <w:r>
+        <w:rPr>
+          <w:u w:val="single"/>
+        </w:rPr>
+        <w:t>core</w:t>
+      </w:r>
+      <w:proofErr w:type="spellEnd"/>
+      <w:r>
+        <w:rPr>
+          <w:u w:val="single"/>
+        </w:rPr>
+        <w:t xml:space="preserve"> ne prend pas en compte le dosage et les </w:t>
+      </w:r>
+      <w:proofErr w:type="spellStart"/>
+      <w:r>
+        <w:rPr>
+          <w:u w:val="single"/>
+        </w:rPr>
+        <w:t>samples</w:t>
+      </w:r>
+      <w:proofErr w:type="spellEnd"/>
+      <w:r>
+        <w:rPr>
+          <w:u w:val="single"/>
+        </w:rPr>
+        <w:t xml:space="preserve"> dans la période données ? </w:t>
+      </w:r>
+      <w:r>
+        <w:rPr>
+          <w:u w:val="single"/>
+        </w:rPr>
+        <w:t xml:space="preserve">Faut – il vérifier que tous les dosages ont la même </w:t>
+      </w:r>
+      <w:proofErr w:type="spellStart"/>
+      <w:r>
+        <w:rPr>
+          <w:u w:val="single"/>
+        </w:rPr>
+        <w:t>forumlation</w:t>
+      </w:r>
+      <w:proofErr w:type="spellEnd"/>
+      <w:r>
+        <w:rPr>
+          <w:u w:val="single"/>
+        </w:rPr>
+        <w:t xml:space="preserve"> and route ? </w:t>
+      </w:r>
+    </w:p>
+    <w:p>
+      <w:pPr>
+        <w:rPr>
+          <w:u w:val="single"/>
+        </w:rPr>
+      </w:pPr>
+    </w:p>
+    <w:p>
+      <w:pPr>
+        <w:rPr>
+          <w:u w:val="single"/>
+        </w:rPr>
+      </w:pPr>
+      <w:r>
+        <w:rPr>
+          <w:u w:val="single"/>
+        </w:rPr>
+        <w:t xml:space="preserve">La </w:t>
+      </w:r>
+      <w:proofErr w:type="spellStart"/>
+      <w:r>
+        <w:rPr>
+          <w:u w:val="single"/>
+        </w:rPr>
+        <w:t>dateInterval</w:t>
+      </w:r>
+      <w:proofErr w:type="spellEnd"/>
+      <w:r>
+        <w:rPr>
+          <w:u w:val="single"/>
+        </w:rPr>
+        <w:t xml:space="preserve"> de l’</w:t>
+      </w:r>
+      <w:proofErr w:type="spellStart"/>
+      <w:r>
+        <w:rPr>
+          <w:u w:val="single"/>
+        </w:rPr>
+        <w:t>adjustment</w:t>
+      </w:r>
+      <w:proofErr w:type="spellEnd"/>
+      <w:r>
+        <w:rPr>
+          <w:u w:val="single"/>
+        </w:rPr>
+        <w:t xml:space="preserve"> trait, est-ce qu’ont a une </w:t>
+      </w:r>
+      <w:proofErr w:type="spellStart"/>
+      <w:r>
+        <w:rPr>
+          <w:u w:val="single"/>
+        </w:rPr>
+        <w:t>durrée</w:t>
+      </w:r>
+      <w:proofErr w:type="spellEnd"/>
+      <w:r>
+        <w:rPr>
+          <w:u w:val="single"/>
+        </w:rPr>
+        <w:t xml:space="preserve"> d’intervalle clé (</w:t>
+      </w:r>
+      <w:proofErr w:type="spellStart"/>
+      <w:r>
+        <w:rPr>
+          <w:u w:val="single"/>
+        </w:rPr>
+        <w:t>p.ex</w:t>
+      </w:r>
+      <w:proofErr w:type="spellEnd"/>
+      <w:r>
+        <w:rPr>
+          <w:u w:val="single"/>
+        </w:rPr>
+        <w:t xml:space="preserve"> date de l’ajustement + 1 semaines ) ? Ou effectuer un calcul </w:t>
+      </w:r>
+      <w:proofErr w:type="spellStart"/>
+      <w:r>
+        <w:rPr>
+          <w:u w:val="single"/>
+        </w:rPr>
+        <w:t>dynamic</w:t>
+      </w:r>
+      <w:proofErr w:type="spellEnd"/>
+      <w:r>
+        <w:rPr>
+          <w:u w:val="single"/>
+        </w:rPr>
+        <w:t xml:space="preserve"> base sur la demi-vie p.ex. ? </w:t>
+      </w:r>
+    </w:p>
+    <w:p>
+      <w:pPr>
+        <w:rPr>
+          <w:u w:val="single"/>
+        </w:rPr>
+      </w:pPr>
+    </w:p>
+    <w:p>
+      <w:pPr>
+        <w:rPr>
+          <w:u w:val="single"/>
+        </w:rPr>
+      </w:pPr>
+      <w:proofErr w:type="spellStart"/>
+      <w:r>
+        <w:rPr>
+          <w:u w:val="single"/>
+        </w:rPr>
+        <w:t>Adjustment</w:t>
+      </w:r>
+      <w:proofErr w:type="spellEnd"/>
+      <w:r>
+        <w:rPr>
+          <w:u w:val="single"/>
+        </w:rPr>
+        <w:t xml:space="preserve"> date, généralement, date du jour ? éventuellement élément de notre requête personnalisée.</w:t>
+      </w:r>
+      <w:r>
+        <w:rPr>
+          <w:u w:val="single"/>
+        </w:rPr>
+        <w:t xml:space="preserve"> Surtout présent pour effectuer des tests j’imagine.</w:t>
+      </w:r>
+    </w:p>
+    <w:p>
+      <w:pPr>
+        <w:rPr>
+          <w:u w:val="single"/>
+        </w:rPr>
+      </w:pPr>
+    </w:p>
+    <w:p>
+      <w:pPr>
+        <w:rPr>
+          <w:u w:val="single"/>
+        </w:rPr>
+      </w:pPr>
+      <w:r>
+        <w:rPr>
+          <w:u w:val="single"/>
+        </w:rPr>
+        <w:drawing>
+          <wp:inline distT="0" distB="0" distL="0" distR="0" wp14:anchorId="386AB836" wp14:editId="7129C0D6">
+            <wp:extent cx="4382112" cy="1295581"/>
+            <wp:effectExtent l="0" t="0" r="0" b="0"/>
+            <wp:docPr id="4" name="Image 4" descr="Une image contenant texte&#10;&#10;Description générée automatiquement"/>
+            <wp:cNvGraphicFramePr>
+              <a:graphicFrameLocks xmlns:a="http://schemas.openxmlformats.org/drawingml/2006/main" noChangeAspect="1"/>
+            </wp:cNvGraphicFramePr>
+            <a:graphic xmlns:a="http://schemas.openxmlformats.org/drawingml/2006/main">
+              <a:graphicData uri="http://schemas.openxmlformats.org/drawingml/2006/picture">
+                <pic:pic xmlns:pic="http://schemas.openxmlformats.org/drawingml/2006/picture">
+                  <pic:nvPicPr>
+                    <pic:cNvPr id="4" name="Image 4" descr="Une image contenant texte&#10;&#10;Description générée automatiquement"/>
+                    <pic:cNvPicPr/>
+                  </pic:nvPicPr>
+                  <pic:blipFill>
+                    <a:blip r:embed="rId8"/>
+                    <a:stretch>
+                      <a:fillRect/>
+                    </a:stretch>
+                  </pic:blipFill>
+                  <pic:spPr>
+                    <a:xfrm>
+                      <a:off x="0" y="0"/>
+                      <a:ext cx="4382112" cy="1295581"/>
+                    </a:xfrm>
+                    <a:prstGeom prst="rect">
+                      <a:avLst/>
+                    </a:prstGeom>
+                  </pic:spPr>
+                </pic:pic>
+              </a:graphicData>
+            </a:graphic>
+          </wp:inline>
+        </w:drawing>
+      </w:r>
+    </w:p>
+    <w:p>
+      <w:proofErr w:type="spellStart"/>
+      <w:r>
+        <w:lastRenderedPageBreak/>
+        <w:t>parametersType</w:t>
+      </w:r>
+      <w:proofErr w:type="spellEnd"/>
+      <w:r>
+        <w:t xml:space="preserve"> -&gt; en fonction de ce qu’on sait sur le patient</w:t>
+      </w:r>
+      <w:r>
+        <w:br/>
+      </w:r>
+      <w:proofErr w:type="spellStart"/>
+      <w:r>
+        <w:t>compartmentOption</w:t>
+      </w:r>
+      <w:proofErr w:type="spellEnd"/>
+      <w:r>
+        <w:t> ?</w:t>
+      </w:r>
+      <w:r>
+        <w:br/>
+      </w:r>
+      <w:proofErr w:type="spellStart"/>
+      <w:r>
+        <w:t>statistics</w:t>
+      </w:r>
+      <w:proofErr w:type="spellEnd"/>
+      <w:r>
+        <w:t xml:space="preserve"> ? </w:t>
+      </w:r>
+      <w:r>
+        <w:br/>
+      </w:r>
+      <w:proofErr w:type="spellStart"/>
+      <w:r>
+        <w:t>Parameters</w:t>
+      </w:r>
+      <w:proofErr w:type="spellEnd"/>
+      <w:r>
+        <w:t xml:space="preserve"> ? </w:t>
+      </w:r>
+      <w:r>
+        <w:br/>
+      </w:r>
+      <w:proofErr w:type="spellStart"/>
+      <w:r>
+        <w:t>Covariates</w:t>
+      </w:r>
+      <w:proofErr w:type="spellEnd"/>
+      <w:r>
+        <w:t> ?</w:t>
+      </w:r>
+      <w:r>
+        <w:t xml:space="preserve"> Les laisser mais pas réellement utilisé. </w:t>
+      </w:r>
+    </w:p>
+    <w:p/>
+    <w:p>
+      <w:proofErr w:type="spellStart"/>
+      <w:r>
+        <w:t>bastCandidates</w:t>
+      </w:r>
+      <w:proofErr w:type="spellEnd"/>
+      <w:r>
+        <w:t xml:space="preserve"> Option ? </w:t>
+      </w:r>
+      <w:proofErr w:type="spellStart"/>
+      <w:r>
+        <w:t>bestDosagePerInterval</w:t>
+      </w:r>
+      <w:proofErr w:type="spellEnd"/>
+    </w:p>
+    <w:p>
+      <w:proofErr w:type="spellStart"/>
+      <w:r>
+        <w:t>loadingOption</w:t>
+      </w:r>
+      <w:proofErr w:type="spellEnd"/>
+      <w:r>
+        <w:t xml:space="preserve"> -&gt; Par défaut oui (attente de validation CHUV), élément de la requête personnalisée </w:t>
+      </w:r>
+    </w:p>
+    <w:p>
+      <w:proofErr w:type="spellStart"/>
+      <w:r>
+        <w:t>restPeriod</w:t>
+      </w:r>
+      <w:proofErr w:type="spellEnd"/>
+      <w:r>
+        <w:t xml:space="preserve"> -&gt; Par défaut oui (attente de validation CHUV), élément de la requête personnalisée</w:t>
+      </w:r>
+    </w:p>
+    <w:p>
+      <w:proofErr w:type="spellStart"/>
+      <w:r>
+        <w:t>steadyStateTargetOption</w:t>
+      </w:r>
+      <w:proofErr w:type="spellEnd"/>
+      <w:r>
+        <w:t xml:space="preserve"> -&gt; </w:t>
+      </w:r>
+      <w:proofErr w:type="spellStart"/>
+      <w:r>
+        <w:t>atSteadyState</w:t>
+      </w:r>
+      <w:proofErr w:type="spellEnd"/>
+      <w:r>
+        <w:t xml:space="preserve"> </w:t>
+      </w:r>
+      <w:r>
+        <w:t xml:space="preserve">/ </w:t>
+      </w:r>
+      <w:proofErr w:type="spellStart"/>
+      <w:r>
+        <w:t>withinTreatmentTimeRange</w:t>
+      </w:r>
+      <w:proofErr w:type="spellEnd"/>
+      <w:r>
+        <w:t xml:space="preserve"> lequel quand ? </w:t>
+      </w:r>
+    </w:p>
+    <w:p>
+      <w:proofErr w:type="spellStart"/>
+      <w:r>
+        <w:t>targetExtractionOption</w:t>
+      </w:r>
+      <w:proofErr w:type="spellEnd"/>
+      <w:r>
+        <w:t xml:space="preserve"> -&gt; préférence</w:t>
+      </w:r>
+      <w:r>
+        <w:t xml:space="preserve"> dernier</w:t>
+      </w:r>
+      <w:r>
+        <w:t>, mais je ne vois pas la différence avec l’avant dernier</w:t>
+      </w:r>
+      <w:r>
+        <w:br/>
+      </w:r>
+      <w:r>
+        <w:br/>
+      </w:r>
+      <w:proofErr w:type="spellStart"/>
+      <w:r>
+        <w:t>formulationAndRouteSelectionOption</w:t>
+      </w:r>
+      <w:proofErr w:type="spellEnd"/>
+      <w:r>
+        <w:t xml:space="preserve"> -&gt; Je ne </w:t>
+      </w:r>
+      <w:r>
+        <w:t>comprends</w:t>
+      </w:r>
+      <w:r>
+        <w:t xml:space="preserve"> pas les réponse sachant que dans le dosage il est dit</w:t>
+      </w:r>
+    </w:p>
+    <w:p>
+      <w:r>
+        <w:drawing>
+          <wp:inline distT="0" distB="0" distL="0" distR="0" wp14:anchorId="54C99ECF" wp14:editId="78D50BB0">
+            <wp:extent cx="5760720" cy="546100"/>
+            <wp:effectExtent l="0" t="0" r="0" b="6350"/>
+            <wp:docPr id="5" name="Image 5"/>
+            <wp:cNvGraphicFramePr>
+              <a:graphicFrameLocks xmlns:a="http://schemas.openxmlformats.org/drawingml/2006/main" noChangeAspect="1"/>
+            </wp:cNvGraphicFramePr>
+            <a:graphic xmlns:a="http://schemas.openxmlformats.org/drawingml/2006/main">
+              <a:graphicData uri="http://schemas.openxmlformats.org/drawingml/2006/picture">
+                <pic:pic xmlns:pic="http://schemas.openxmlformats.org/drawingml/2006/picture">
+                  <pic:nvPicPr>
+                    <pic:cNvPr id="1" name=""/>
+                    <pic:cNvPicPr/>
+                  </pic:nvPicPr>
+                  <pic:blipFill>
+                    <a:blip r:embed="rId9"/>
+                    <a:stretch>
+                      <a:fillRect/>
+                    </a:stretch>
+                  </pic:blipFill>
+                  <pic:spPr>
+                    <a:xfrm>
+                      <a:off x="0" y="0"/>
+                      <a:ext cx="5760720" cy="546100"/>
+                    </a:xfrm>
+                    <a:prstGeom prst="rect">
+                      <a:avLst/>
+                    </a:prstGeom>
+                  </pic:spPr>
+                </pic:pic>
+              </a:graphicData>
+            </a:graphic>
+          </wp:inline>
+        </w:drawing>
+      </w:r>
+    </w:p>
+    <w:p/>
+    <w:p>
+      <w:r>
+        <w:t>Au final pour former le graphe (</w:t>
+      </w:r>
+      <w:proofErr w:type="spellStart"/>
+      <w:r>
+        <w:t>cf</w:t>
+      </w:r>
+      <w:proofErr w:type="spellEnd"/>
+      <w:r>
+        <w:t xml:space="preserve"> </w:t>
+      </w:r>
+      <w:proofErr w:type="spellStart"/>
+      <w:r>
+        <w:t>tucuxi</w:t>
+      </w:r>
+      <w:proofErr w:type="spellEnd"/>
+      <w:r>
+        <w:t xml:space="preserve"> </w:t>
+      </w:r>
+      <w:proofErr w:type="spellStart"/>
+      <w:r>
+        <w:t>adjustments</w:t>
+      </w:r>
+      <w:proofErr w:type="spellEnd"/>
+      <w:r>
+        <w:t xml:space="preserve">) </w:t>
+      </w:r>
+      <w:proofErr w:type="spellStart"/>
+      <w:r>
+        <w:t>Prediction</w:t>
+      </w:r>
+      <w:proofErr w:type="spellEnd"/>
+      <w:r>
+        <w:t xml:space="preserve"> trait, percentile trait et </w:t>
+      </w:r>
+      <w:proofErr w:type="spellStart"/>
+      <w:r>
+        <w:t>adjustment</w:t>
+      </w:r>
+      <w:proofErr w:type="spellEnd"/>
+      <w:r>
+        <w:t xml:space="preserve"> trait ? </w:t>
+      </w:r>
+    </w:p>
+    <w:p>
       <w:r>
         <w:rPr>
           <w:u w:val="single"/>
@@ -1715,87 +2188,6 @@
       </w:r>
     </w:p>
     <w:p/>
-    <w:p>
-      <w:pPr>
-        <w:rPr>
-          <w:u w:val="single"/>
-        </w:rPr>
-      </w:pPr>
-      <w:r>
-        <w:rPr>
-          <w:u w:val="single"/>
-        </w:rPr>
-        <w:t xml:space="preserve">La dernière fois, on a spécifié que le </w:t>
-      </w:r>
-      <w:proofErr w:type="spellStart"/>
-      <w:r>
-        <w:rPr>
-          <w:u w:val="single"/>
-        </w:rPr>
-        <w:t>drug</w:t>
-      </w:r>
-      <w:proofErr w:type="spellEnd"/>
-      <w:r>
-        <w:rPr>
-          <w:u w:val="single"/>
-        </w:rPr>
-        <w:t xml:space="preserve"> model devait être choisi en priorité </w:t>
-      </w:r>
-      <w:r>
-        <w:rPr>
-          <w:u w:val="single"/>
-        </w:rPr>
-        <w:t xml:space="preserve">avec la formulation en route. Mais comment faire quand il y a plusieurs dosages avec des formulation and routes différentes ? J’ai par exemple essayé de faire avec deux dosage différents (formulation and route) et ça fonctionne. Est-ce que le </w:t>
-      </w:r>
-      <w:proofErr w:type="spellStart"/>
-      <w:r>
-        <w:rPr>
-          <w:u w:val="single"/>
-        </w:rPr>
-        <w:t>core</w:t>
-      </w:r>
-      <w:proofErr w:type="spellEnd"/>
-      <w:r>
-        <w:rPr>
-          <w:u w:val="single"/>
-        </w:rPr>
-        <w:t xml:space="preserve"> ne prend pas en compte le dosage et les </w:t>
-      </w:r>
-      <w:proofErr w:type="spellStart"/>
-      <w:r>
-        <w:rPr>
-          <w:u w:val="single"/>
-        </w:rPr>
-        <w:t>samples</w:t>
-      </w:r>
-      <w:proofErr w:type="spellEnd"/>
-      <w:r>
-        <w:rPr>
-          <w:u w:val="single"/>
-        </w:rPr>
-        <w:t xml:space="preserve"> dans la période données ? </w:t>
-      </w:r>
-      <w:r>
-        <w:rPr>
-          <w:u w:val="single"/>
-        </w:rPr>
-        <w:t xml:space="preserve">Faut – il vérifier que tous les dosages ont la même </w:t>
-      </w:r>
-      <w:proofErr w:type="spellStart"/>
-      <w:r>
-        <w:rPr>
-          <w:u w:val="single"/>
-        </w:rPr>
-        <w:t>forumlation</w:t>
-      </w:r>
-      <w:proofErr w:type="spellEnd"/>
-      <w:r>
-        <w:rPr>
-          <w:u w:val="single"/>
-        </w:rPr>
-        <w:t xml:space="preserve"> and route ? </w:t>
-      </w:r>
-    </w:p>
     <w:sectPr>
       <w:pgSz w:w="11906" w:h="16838"/>
       <w:pgMar w:top="1417" w:right="1417" w:bottom="1417" w:left="1417" w:header="708" w:footer="708" w:gutter="0"/>

</xml_diff>

<commit_message>
Base struct for translation
</commit_message>
<xml_diff>
--- a/publi/tb_notes_and_thoughts.docx
+++ b/publi/tb_notes_and_thoughts.docx
@@ -1515,10 +1515,10 @@
             <v:path o:extrusionok="f" gradientshapeok="t" o:connecttype="rect"/>
             <o:lock v:ext="edit" aspectratio="t"/>
           </v:shapetype>
-          <v:shape id="_x0000_i1025" type="#_x0000_t75" style="width:453.3pt;height:104.85pt" o:ole="">
+          <v:shape id="_x0000_i1025" type="#_x0000_t75" style="width:453.3pt;height:104.55pt" o:ole="">
             <v:imagedata r:id="rId10" o:title=""/>
           </v:shape>
-          <o:OLEObject Type="Embed" ProgID="PBrush" ShapeID="_x0000_i1025" DrawAspect="Content" ObjectID="_1711435980" r:id="rId11"/>
+          <o:OLEObject Type="Embed" ProgID="Paint.Picture" ShapeID="_x0000_i1025" DrawAspect="Content" ObjectID="_1711984266" r:id="rId11"/>
         </w:object>
       </w:r>
     </w:p>
@@ -1660,6 +1660,30 @@
       </w:r>
       <w:r>
         <w:t xml:space="preserve"> (si spécifique mettre un petit commentaire) </w:t>
+      </w:r>
+    </w:p>
+    <w:p>
+      <w:pPr>
+        <w:pStyle w:val="Titre1"/>
+      </w:pPr>
+      <w:r>
+        <w:t>29</w:t>
+      </w:r>
+      <w:r>
+        <w:t>.04</w:t>
+      </w:r>
+    </w:p>
+    <w:p>
+      <w:pPr>
+        <w:rPr>
+          <w:u w:val="single"/>
+        </w:rPr>
+      </w:pPr>
+      <w:r>
+        <w:rPr>
+          <w:u w:val="single"/>
+        </w:rPr>
+        <w:t>Chemin relatif avec QT ? Dois-je m’en soucier (packaging etc…)</w:t>
       </w:r>
     </w:p>
     <w:sectPr>

</xml_diff>

<commit_message>
Parser, custom query data and beginning of custom importer
</commit_message>
<xml_diff>
--- a/publi/tb_notes_and_thoughts.docx
+++ b/publi/tb_notes_and_thoughts.docx
@@ -75,7 +75,23 @@
           <w:u w:val="single"/>
           <w:lang w:val="fr-CH"/>
         </w:rPr>
-        <w:t xml:space="preserve">Est-ce qu’il y a un intérêt d’avoir une formulationAndRoute différente du modèle ? </w:t>
+        <w:t xml:space="preserve">Est-ce qu’il y a un intérêt d’avoir une </w:t>
+      </w:r>
+      <w:proofErr w:type="spellStart"/>
+      <w:r>
+        <w:rPr>
+          <w:u w:val="single"/>
+          <w:lang w:val="fr-CH"/>
+        </w:rPr>
+        <w:t>formulationAndRoute</w:t>
+      </w:r>
+      <w:proofErr w:type="spellEnd"/>
+      <w:r>
+        <w:rPr>
+          <w:u w:val="single"/>
+          <w:lang w:val="fr-CH"/>
+        </w:rPr>
+        <w:t xml:space="preserve"> différente du modèle ? </w:t>
       </w:r>
       <w:r>
         <w:rPr>
@@ -136,7 +152,23 @@
           <w:u w:val="single"/>
           <w:lang w:val="fr-CH"/>
         </w:rPr>
-        <w:t xml:space="preserve">Comment faire fonctionner le dosage at steady state ? </w:t>
+        <w:t xml:space="preserve">Comment faire fonctionner le dosage at </w:t>
+      </w:r>
+      <w:proofErr w:type="spellStart"/>
+      <w:r>
+        <w:rPr>
+          <w:u w:val="single"/>
+          <w:lang w:val="fr-CH"/>
+        </w:rPr>
+        <w:t>steady</w:t>
+      </w:r>
+      <w:proofErr w:type="spellEnd"/>
+      <w:r>
+        <w:rPr>
+          <w:u w:val="single"/>
+          <w:lang w:val="fr-CH"/>
+        </w:rPr>
+        <w:t xml:space="preserve"> state ? </w:t>
       </w:r>
     </w:p>
     <w:p>
@@ -322,7 +354,23 @@
           <w:u w:val="single"/>
           <w:lang w:val="fr-CH"/>
         </w:rPr>
-        <w:t xml:space="preserve">Et la balise dosage repeat ? </w:t>
+        <w:t xml:space="preserve">Et la balise dosage </w:t>
+      </w:r>
+      <w:proofErr w:type="spellStart"/>
+      <w:r>
+        <w:rPr>
+          <w:u w:val="single"/>
+          <w:lang w:val="fr-CH"/>
+        </w:rPr>
+        <w:t>repeat</w:t>
+      </w:r>
+      <w:proofErr w:type="spellEnd"/>
+      <w:r>
+        <w:rPr>
+          <w:u w:val="single"/>
+          <w:lang w:val="fr-CH"/>
+        </w:rPr>
+        <w:t xml:space="preserve"> ? </w:t>
       </w:r>
       <w:r>
         <w:rPr>
@@ -336,20 +384,66 @@
           <w:u w:val="single"/>
           <w:lang w:val="fr-CH"/>
         </w:rPr>
-        <w:t xml:space="preserve">, que ce passe il si la balise repeat(combiné avec un intervalle de lastingDisage dépasse end ? </w:t>
-      </w:r>
-    </w:p>
-    <w:p>
-      <w:pPr>
-        <w:rPr>
-          <w:lang w:val="fr-CH"/>
-        </w:rPr>
-      </w:pPr>
-      <w:r>
-        <w:rPr>
-          <w:lang w:val="fr-CH"/>
-        </w:rPr>
-        <w:t>La timeRange défini surtout ce qui va être retournée, le dépassement n’est pas problématique.</w:t>
+        <w:t xml:space="preserve">, que ce passe il si la balise </w:t>
+      </w:r>
+      <w:proofErr w:type="spellStart"/>
+      <w:r>
+        <w:rPr>
+          <w:u w:val="single"/>
+          <w:lang w:val="fr-CH"/>
+        </w:rPr>
+        <w:t>repeat</w:t>
+      </w:r>
+      <w:proofErr w:type="spellEnd"/>
+      <w:r>
+        <w:rPr>
+          <w:u w:val="single"/>
+          <w:lang w:val="fr-CH"/>
+        </w:rPr>
+        <w:t xml:space="preserve">(combiné avec un intervalle de </w:t>
+      </w:r>
+      <w:proofErr w:type="spellStart"/>
+      <w:r>
+        <w:rPr>
+          <w:u w:val="single"/>
+          <w:lang w:val="fr-CH"/>
+        </w:rPr>
+        <w:t>lastingDisage</w:t>
+      </w:r>
+      <w:proofErr w:type="spellEnd"/>
+      <w:r>
+        <w:rPr>
+          <w:u w:val="single"/>
+          <w:lang w:val="fr-CH"/>
+        </w:rPr>
+        <w:t xml:space="preserve"> dépasse end ? </w:t>
+      </w:r>
+    </w:p>
+    <w:p>
+      <w:pPr>
+        <w:rPr>
+          <w:lang w:val="fr-CH"/>
+        </w:rPr>
+      </w:pPr>
+      <w:r>
+        <w:rPr>
+          <w:lang w:val="fr-CH"/>
+        </w:rPr>
+        <w:t xml:space="preserve">La </w:t>
+      </w:r>
+      <w:proofErr w:type="spellStart"/>
+      <w:r>
+        <w:rPr>
+          <w:lang w:val="fr-CH"/>
+        </w:rPr>
+        <w:t>timeRange</w:t>
+      </w:r>
+      <w:proofErr w:type="spellEnd"/>
+      <w:r>
+        <w:rPr>
+          <w:lang w:val="fr-CH"/>
+        </w:rPr>
+        <w:t xml:space="preserve"> défini surtout ce qui va être retournée, le dépassement n’est pas problématique.</w:t>
       </w:r>
     </w:p>
     <w:p>
@@ -360,13 +454,23 @@
           <w:lang w:val="fr-CH"/>
         </w:rPr>
       </w:pPr>
+      <w:proofErr w:type="spellStart"/>
       <w:r>
         <w:rPr>
           <w:b/>
           <w:bCs/>
           <w:lang w:val="fr-CH"/>
         </w:rPr>
-        <w:t>Samples :</w:t>
+        <w:t>Samples</w:t>
+      </w:r>
+      <w:proofErr w:type="spellEnd"/>
+      <w:r>
+        <w:rPr>
+          <w:b/>
+          <w:bCs/>
+          <w:lang w:val="fr-CH"/>
+        </w:rPr>
+        <w:t> :</w:t>
       </w:r>
     </w:p>
     <w:p>
@@ -384,7 +488,35 @@
         <w:rPr>
           <w:lang w:val="fr-CH"/>
         </w:rPr>
-        <w:t>Vérifier si deux samples ont le même id/identitiques ?</w:t>
+        <w:t xml:space="preserve">Vérifier si deux </w:t>
+      </w:r>
+      <w:proofErr w:type="spellStart"/>
+      <w:r>
+        <w:rPr>
+          <w:lang w:val="fr-CH"/>
+        </w:rPr>
+        <w:t>samples</w:t>
+      </w:r>
+      <w:proofErr w:type="spellEnd"/>
+      <w:r>
+        <w:rPr>
+          <w:lang w:val="fr-CH"/>
+        </w:rPr>
+        <w:t xml:space="preserve"> ont le même id/</w:t>
+      </w:r>
+      <w:proofErr w:type="spellStart"/>
+      <w:r>
+        <w:rPr>
+          <w:lang w:val="fr-CH"/>
+        </w:rPr>
+        <w:t>identitiques</w:t>
+      </w:r>
+      <w:proofErr w:type="spellEnd"/>
+      <w:r>
+        <w:rPr>
+          <w:lang w:val="fr-CH"/>
+        </w:rPr>
+        <w:t> ?</w:t>
       </w:r>
       <w:r>
         <w:rPr>
@@ -415,7 +547,21 @@
         <w:rPr>
           <w:lang w:val="fr-CH"/>
         </w:rPr>
-        <w:t>Vérifier que la valeure ne dépasse pas 100 (large fourchette) et que cela soit bien des mg/l</w:t>
+        <w:t xml:space="preserve">Vérifier que la </w:t>
+      </w:r>
+      <w:proofErr w:type="spellStart"/>
+      <w:r>
+        <w:rPr>
+          <w:lang w:val="fr-CH"/>
+        </w:rPr>
+        <w:t>valeure</w:t>
+      </w:r>
+      <w:proofErr w:type="spellEnd"/>
+      <w:r>
+        <w:rPr>
+          <w:lang w:val="fr-CH"/>
+        </w:rPr>
+        <w:t xml:space="preserve"> ne dépasse pas 100 (large fourchette) et que cela soit bien des mg/l</w:t>
       </w:r>
       <w:r>
         <w:rPr>
@@ -439,191 +585,304 @@
           <w:lang w:val="fr-CH"/>
         </w:rPr>
       </w:pPr>
+      <w:proofErr w:type="spellStart"/>
       <w:r>
         <w:rPr>
           <w:b/>
           <w:bCs/>
           <w:lang w:val="fr-CH"/>
         </w:rPr>
-        <w:t>Targets :</w:t>
-      </w:r>
-    </w:p>
-    <w:p>
-      <w:pPr>
-        <w:rPr>
-          <w:lang w:val="fr-CH"/>
-        </w:rPr>
-      </w:pPr>
-      <w:r>
-        <w:rPr>
-          <w:u w:val="single"/>
-          <w:lang w:val="fr-CH"/>
-        </w:rPr>
-        <w:t xml:space="preserve">Vérifier que inefficacyAlarm &lt; min &lt; best &lt; max  &lt; toxicityAlarm </w:t>
-      </w:r>
-      <w:r>
-        <w:rPr>
-          <w:lang w:val="fr-CH"/>
-        </w:rPr>
-        <w:t xml:space="preserve"> </w:t>
-      </w:r>
-    </w:p>
-    <w:p>
-      <w:pPr>
-        <w:rPr>
-          <w:lang w:val="fr-CH"/>
-        </w:rPr>
-      </w:pPr>
-      <w:r>
-        <w:rPr>
-          <w:lang w:val="fr-CH"/>
-        </w:rPr>
-        <w:t>Le programme ne semble pas broncher si c’est pas le cas, à contrôler.</w:t>
-      </w:r>
-      <w:r>
-        <w:rPr>
-          <w:lang w:val="fr-CH"/>
-        </w:rPr>
-        <w:t xml:space="preserve"> (en effet il ne bronche pas)</w:t>
-      </w:r>
-    </w:p>
-    <w:p>
-      <w:pPr>
-        <w:rPr>
-          <w:lang w:val="fr-CH"/>
-        </w:rPr>
-      </w:pPr>
-      <w:r>
-        <w:rPr>
-          <w:u w:val="single"/>
-          <w:lang w:val="fr-CH"/>
-        </w:rPr>
-        <w:t>Dans quel mesure est</w:t>
-      </w:r>
-      <w:r>
-        <w:rPr>
-          <w:u w:val="single"/>
-          <w:lang w:val="fr-CH"/>
-        </w:rPr>
-        <w:t>-</w:t>
-      </w:r>
-      <w:r>
-        <w:rPr>
-          <w:u w:val="single"/>
-          <w:lang w:val="fr-CH"/>
-        </w:rPr>
-        <w:t>il intéressant d’avoir deux target</w:t>
-      </w:r>
-      <w:r>
-        <w:rPr>
-          <w:u w:val="single"/>
-          <w:lang w:val="fr-CH"/>
-        </w:rPr>
-        <w:t>s</w:t>
-      </w:r>
-      <w:r>
-        <w:rPr>
-          <w:u w:val="single"/>
-          <w:lang w:val="fr-CH"/>
-        </w:rPr>
-        <w:t xml:space="preserve"> pour une même activeMoietyId ?</w:t>
-      </w:r>
-      <w:r>
-        <w:rPr>
-          <w:u w:val="single"/>
-          <w:lang w:val="fr-CH"/>
-        </w:rPr>
-        <w:t xml:space="preserve"> </w:t>
-      </w:r>
-    </w:p>
-    <w:p>
-      <w:pPr>
-        <w:rPr>
-          <w:lang w:val="fr-CH"/>
-        </w:rPr>
-      </w:pPr>
-      <w:r>
-        <w:rPr>
-          <w:lang w:val="fr-CH"/>
-        </w:rPr>
-        <w:t>En fonction du target type.</w:t>
-      </w:r>
-    </w:p>
-    <w:p>
-      <w:pPr>
-        <w:rPr>
-          <w:lang w:val="fr-CH"/>
-        </w:rPr>
-      </w:pPr>
-      <w:r>
-        <w:rPr>
-          <w:u w:val="single"/>
-          <w:lang w:val="fr-CH"/>
-        </w:rPr>
-        <w:t>Qu’est-ce que le MIC ?</w:t>
-      </w:r>
-      <w:r>
-        <w:rPr>
-          <w:lang w:val="fr-CH"/>
-        </w:rPr>
-        <w:t xml:space="preserve"> </w:t>
-      </w:r>
-    </w:p>
-    <w:p>
-      <w:pPr>
-        <w:rPr>
-          <w:lang w:val="fr-CH"/>
-        </w:rPr>
-      </w:pPr>
-      <w:r>
-        <w:rPr>
-          <w:lang w:val="fr-CH"/>
-        </w:rPr>
-        <w:t>Concentration minimum, en dessous comme pas médicament.</w:t>
-      </w:r>
-    </w:p>
-    <w:p>
-      <w:pPr>
-        <w:rPr>
-          <w:u w:val="single"/>
-          <w:lang w:val="fr-CH"/>
-        </w:rPr>
-      </w:pPr>
-      <w:r>
-        <w:rPr>
-          <w:u w:val="single"/>
-          <w:lang w:val="fr-CH"/>
-        </w:rPr>
-        <w:t>Quel est la différence entre l’élément MIC et mic en covariable ?</w:t>
-      </w:r>
-    </w:p>
-    <w:p>
-      <w:pPr>
-        <w:rPr>
-          <w:lang w:val="fr-CH"/>
-        </w:rPr>
-      </w:pPr>
-      <w:r>
-        <w:rPr>
-          <w:lang w:val="fr-CH"/>
-        </w:rPr>
-        <w:t>À préciser</w:t>
-      </w:r>
-    </w:p>
-    <w:p>
-      <w:pPr>
+        <w:t>Targets</w:t>
+      </w:r>
+      <w:proofErr w:type="spellEnd"/>
+      <w:r>
         <w:rPr>
           <w:b/>
           <w:bCs/>
           <w:lang w:val="fr-CH"/>
         </w:rPr>
-      </w:pPr>
-      <w:r>
+        <w:t> :</w:t>
+      </w:r>
+    </w:p>
+    <w:p>
+      <w:pPr>
+        <w:rPr>
+          <w:lang w:val="fr-CH"/>
+        </w:rPr>
+      </w:pPr>
+      <w:r>
+        <w:rPr>
+          <w:u w:val="single"/>
+          <w:lang w:val="fr-CH"/>
+        </w:rPr>
+        <w:t xml:space="preserve">Vérifier que </w:t>
+      </w:r>
+      <w:proofErr w:type="spellStart"/>
+      <w:r>
+        <w:rPr>
+          <w:u w:val="single"/>
+          <w:lang w:val="fr-CH"/>
+        </w:rPr>
+        <w:t>inefficacyAlarm</w:t>
+      </w:r>
+      <w:proofErr w:type="spellEnd"/>
+      <w:r>
+        <w:rPr>
+          <w:u w:val="single"/>
+          <w:lang w:val="fr-CH"/>
+        </w:rPr>
+        <w:t xml:space="preserve"> &lt; min &lt; best &lt; max  &lt; </w:t>
+      </w:r>
+      <w:proofErr w:type="spellStart"/>
+      <w:r>
+        <w:rPr>
+          <w:u w:val="single"/>
+          <w:lang w:val="fr-CH"/>
+        </w:rPr>
+        <w:t>toxicityAlarm</w:t>
+      </w:r>
+      <w:proofErr w:type="spellEnd"/>
+      <w:r>
+        <w:rPr>
+          <w:u w:val="single"/>
+          <w:lang w:val="fr-CH"/>
+        </w:rPr>
+        <w:t xml:space="preserve"> </w:t>
+      </w:r>
+      <w:r>
+        <w:rPr>
+          <w:lang w:val="fr-CH"/>
+        </w:rPr>
+        <w:t xml:space="preserve"> </w:t>
+      </w:r>
+    </w:p>
+    <w:p>
+      <w:pPr>
+        <w:rPr>
+          <w:lang w:val="fr-CH"/>
+        </w:rPr>
+      </w:pPr>
+      <w:r>
+        <w:rPr>
+          <w:lang w:val="fr-CH"/>
+        </w:rPr>
+        <w:t>Le programme ne semble pas broncher si c’est pas le cas, à contrôler.</w:t>
+      </w:r>
+      <w:r>
+        <w:rPr>
+          <w:lang w:val="fr-CH"/>
+        </w:rPr>
+        <w:t xml:space="preserve"> (en effet il ne bronche pas)</w:t>
+      </w:r>
+    </w:p>
+    <w:p>
+      <w:pPr>
+        <w:rPr>
+          <w:lang w:val="fr-CH"/>
+        </w:rPr>
+      </w:pPr>
+      <w:r>
+        <w:rPr>
+          <w:u w:val="single"/>
+          <w:lang w:val="fr-CH"/>
+        </w:rPr>
+        <w:t>Dans quel mesure est</w:t>
+      </w:r>
+      <w:r>
+        <w:rPr>
+          <w:u w:val="single"/>
+          <w:lang w:val="fr-CH"/>
+        </w:rPr>
+        <w:t>-</w:t>
+      </w:r>
+      <w:r>
+        <w:rPr>
+          <w:u w:val="single"/>
+          <w:lang w:val="fr-CH"/>
+        </w:rPr>
+        <w:t xml:space="preserve">il intéressant d’avoir deux </w:t>
+      </w:r>
+      <w:proofErr w:type="spellStart"/>
+      <w:r>
+        <w:rPr>
+          <w:u w:val="single"/>
+          <w:lang w:val="fr-CH"/>
+        </w:rPr>
+        <w:t>target</w:t>
+      </w:r>
+      <w:r>
+        <w:rPr>
+          <w:u w:val="single"/>
+          <w:lang w:val="fr-CH"/>
+        </w:rPr>
+        <w:t>s</w:t>
+      </w:r>
+      <w:proofErr w:type="spellEnd"/>
+      <w:r>
+        <w:rPr>
+          <w:u w:val="single"/>
+          <w:lang w:val="fr-CH"/>
+        </w:rPr>
+        <w:t xml:space="preserve"> pour une même </w:t>
+      </w:r>
+      <w:proofErr w:type="spellStart"/>
+      <w:r>
+        <w:rPr>
+          <w:u w:val="single"/>
+          <w:lang w:val="fr-CH"/>
+        </w:rPr>
+        <w:t>activeMoietyId</w:t>
+      </w:r>
+      <w:proofErr w:type="spellEnd"/>
+      <w:r>
+        <w:rPr>
+          <w:u w:val="single"/>
+          <w:lang w:val="fr-CH"/>
+        </w:rPr>
+        <w:t> ?</w:t>
+      </w:r>
+      <w:r>
+        <w:rPr>
+          <w:u w:val="single"/>
+          <w:lang w:val="fr-CH"/>
+        </w:rPr>
+        <w:t xml:space="preserve"> </w:t>
+      </w:r>
+    </w:p>
+    <w:p>
+      <w:pPr>
+        <w:rPr>
+          <w:lang w:val="fr-CH"/>
+        </w:rPr>
+      </w:pPr>
+      <w:r>
+        <w:rPr>
+          <w:lang w:val="fr-CH"/>
+        </w:rPr>
+        <w:t xml:space="preserve">En fonction du </w:t>
+      </w:r>
+      <w:proofErr w:type="spellStart"/>
+      <w:r>
+        <w:rPr>
+          <w:lang w:val="fr-CH"/>
+        </w:rPr>
+        <w:t>target</w:t>
+      </w:r>
+      <w:proofErr w:type="spellEnd"/>
+      <w:r>
+        <w:rPr>
+          <w:lang w:val="fr-CH"/>
+        </w:rPr>
+        <w:t xml:space="preserve"> type.</w:t>
+      </w:r>
+    </w:p>
+    <w:p>
+      <w:pPr>
+        <w:rPr>
+          <w:lang w:val="fr-CH"/>
+        </w:rPr>
+      </w:pPr>
+      <w:r>
+        <w:rPr>
+          <w:u w:val="single"/>
+          <w:lang w:val="fr-CH"/>
+        </w:rPr>
+        <w:t>Qu’est-ce que le MIC ?</w:t>
+      </w:r>
+      <w:r>
+        <w:rPr>
+          <w:lang w:val="fr-CH"/>
+        </w:rPr>
+        <w:t xml:space="preserve"> </w:t>
+      </w:r>
+    </w:p>
+    <w:p>
+      <w:pPr>
+        <w:rPr>
+          <w:lang w:val="fr-CH"/>
+        </w:rPr>
+      </w:pPr>
+      <w:r>
+        <w:rPr>
+          <w:lang w:val="fr-CH"/>
+        </w:rPr>
+        <w:t>Concentration minimum, en dessous comme pas médicament.</w:t>
+      </w:r>
+    </w:p>
+    <w:p>
+      <w:pPr>
+        <w:rPr>
+          <w:u w:val="single"/>
+          <w:lang w:val="fr-CH"/>
+        </w:rPr>
+      </w:pPr>
+      <w:r>
+        <w:rPr>
+          <w:u w:val="single"/>
+          <w:lang w:val="fr-CH"/>
+        </w:rPr>
+        <w:t xml:space="preserve">Quel est la différence entre l’élément MIC et </w:t>
+      </w:r>
+      <w:proofErr w:type="spellStart"/>
+      <w:r>
+        <w:rPr>
+          <w:u w:val="single"/>
+          <w:lang w:val="fr-CH"/>
+        </w:rPr>
+        <w:t>mic</w:t>
+      </w:r>
+      <w:proofErr w:type="spellEnd"/>
+      <w:r>
+        <w:rPr>
+          <w:u w:val="single"/>
+          <w:lang w:val="fr-CH"/>
+        </w:rPr>
+        <w:t xml:space="preserve"> en </w:t>
+      </w:r>
+      <w:proofErr w:type="spellStart"/>
+      <w:r>
+        <w:rPr>
+          <w:u w:val="single"/>
+          <w:lang w:val="fr-CH"/>
+        </w:rPr>
+        <w:t>covariable</w:t>
+      </w:r>
+      <w:proofErr w:type="spellEnd"/>
+      <w:r>
+        <w:rPr>
+          <w:u w:val="single"/>
+          <w:lang w:val="fr-CH"/>
+        </w:rPr>
+        <w:t> ?</w:t>
+      </w:r>
+    </w:p>
+    <w:p>
+      <w:pPr>
+        <w:rPr>
+          <w:lang w:val="fr-CH"/>
+        </w:rPr>
+      </w:pPr>
+      <w:r>
+        <w:rPr>
+          <w:lang w:val="fr-CH"/>
+        </w:rPr>
+        <w:t>À préciser</w:t>
+      </w:r>
+    </w:p>
+    <w:p>
+      <w:pPr>
         <w:rPr>
           <w:b/>
           <w:bCs/>
           <w:lang w:val="fr-CH"/>
         </w:rPr>
+      </w:pPr>
+      <w:r>
+        <w:rPr>
+          <w:b/>
+          <w:bCs/>
+          <w:lang w:val="fr-CH"/>
+        </w:rPr>
         <w:t>Requête :</w:t>
       </w:r>
     </w:p>
@@ -670,8 +929,16 @@
         <w:rPr>
           <w:lang w:val="fr-CH"/>
         </w:rPr>
-        <w:t xml:space="preserve"> pour le cdss</w:t>
-      </w:r>
+        <w:t xml:space="preserve"> pour le </w:t>
+      </w:r>
+      <w:proofErr w:type="spellStart"/>
+      <w:r>
+        <w:rPr>
+          <w:lang w:val="fr-CH"/>
+        </w:rPr>
+        <w:t>cdss</w:t>
+      </w:r>
+      <w:proofErr w:type="spellEnd"/>
     </w:p>
     <w:p>
       <w:pPr>
@@ -681,100 +948,145 @@
           <w:lang w:val="fr-CH"/>
         </w:rPr>
       </w:pPr>
+      <w:proofErr w:type="spellStart"/>
       <w:r>
         <w:rPr>
           <w:b/>
           <w:bCs/>
           <w:lang w:val="fr-CH"/>
         </w:rPr>
-        <w:t>PredictionTraits :</w:t>
-      </w:r>
-    </w:p>
-    <w:p>
-      <w:pPr>
-        <w:rPr>
-          <w:u w:val="single"/>
-          <w:lang w:val="fr-CH"/>
-        </w:rPr>
-      </w:pPr>
-      <w:r>
-        <w:rPr>
-          <w:u w:val="single"/>
-          <w:lang w:val="fr-CH"/>
-        </w:rPr>
-        <w:t>Vérifier si la date de fin &gt; date de début -&gt; erreur ?</w:t>
-      </w:r>
-    </w:p>
-    <w:p>
-      <w:r>
-        <w:rPr>
-          <w:u w:val="single"/>
-        </w:rPr>
-        <w:t>PredictionAtTimesTraits</w:t>
-      </w:r>
-      <w:r>
-        <w:t> : rien à signaler</w:t>
-      </w:r>
-    </w:p>
-    <w:p>
-      <w:pPr>
-        <w:rPr>
-          <w:lang w:val="fr-CH"/>
-        </w:rPr>
-      </w:pPr>
-      <w:r>
-        <w:rPr>
-          <w:u w:val="single"/>
-        </w:rPr>
-        <w:t>PredictionAtSampleTimesTraits</w:t>
-      </w:r>
-      <w:r>
-        <w:t> : Quel samples ? Ceux déjà mesuré ? Quel intérêt ?</w:t>
-      </w:r>
-    </w:p>
-    <w:p>
-      <w:pPr>
-        <w:rPr>
-          <w:u w:val="single"/>
-          <w:lang w:val="fr-CH"/>
-        </w:rPr>
-      </w:pPr>
-      <w:r>
-        <w:rPr>
-          <w:u w:val="single"/>
-          <w:lang w:val="fr-CH"/>
-        </w:rPr>
-        <w:t xml:space="preserve">Est-ce que ça fait du sens que les dates d’intervalles diffèrent ? </w:t>
-      </w:r>
-    </w:p>
-    <w:p>
-      <w:pPr>
-        <w:rPr>
-          <w:lang w:val="fr-CH"/>
-        </w:rPr>
-      </w:pPr>
-    </w:p>
-    <w:p>
-      <w:pPr>
+        <w:t>PredictionTraits</w:t>
+      </w:r>
+      <w:proofErr w:type="spellEnd"/>
+      <w:r>
         <w:rPr>
           <w:b/>
           <w:bCs/>
-        </w:rPr>
-      </w:pPr>
-      <w:r>
+          <w:lang w:val="fr-CH"/>
+        </w:rPr>
+        <w:t> :</w:t>
+      </w:r>
+    </w:p>
+    <w:p>
+      <w:pPr>
+        <w:rPr>
+          <w:u w:val="single"/>
+          <w:lang w:val="fr-CH"/>
+        </w:rPr>
+      </w:pPr>
+      <w:r>
+        <w:rPr>
+          <w:u w:val="single"/>
+          <w:lang w:val="fr-CH"/>
+        </w:rPr>
+        <w:t>Vérifier si la date de fin &gt; date de début -&gt; erreur ?</w:t>
+      </w:r>
+    </w:p>
+    <w:p>
+      <w:proofErr w:type="spellStart"/>
+      <w:r>
+        <w:rPr>
+          <w:u w:val="single"/>
+        </w:rPr>
+        <w:t>PredictionAtTimesTraits</w:t>
+      </w:r>
+      <w:proofErr w:type="spellEnd"/>
+      <w:r>
+        <w:t> : rien à signaler</w:t>
+      </w:r>
+    </w:p>
+    <w:p>
+      <w:pPr>
+        <w:rPr>
+          <w:lang w:val="fr-CH"/>
+        </w:rPr>
+      </w:pPr>
+      <w:proofErr w:type="spellStart"/>
+      <w:r>
+        <w:rPr>
+          <w:u w:val="single"/>
+        </w:rPr>
+        <w:t>PredictionAtSampleTimesTraits</w:t>
+      </w:r>
+      <w:proofErr w:type="spellEnd"/>
+      <w:r>
+        <w:t xml:space="preserve"> : Quel </w:t>
+      </w:r>
+      <w:proofErr w:type="spellStart"/>
+      <w:r>
+        <w:t>samples</w:t>
+      </w:r>
+      <w:proofErr w:type="spellEnd"/>
+      <w:r>
+        <w:t> ? Ceux déjà mesuré ? Quel intérêt ?</w:t>
+      </w:r>
+    </w:p>
+    <w:p>
+      <w:pPr>
+        <w:rPr>
+          <w:u w:val="single"/>
+          <w:lang w:val="fr-CH"/>
+        </w:rPr>
+      </w:pPr>
+      <w:r>
+        <w:rPr>
+          <w:u w:val="single"/>
+          <w:lang w:val="fr-CH"/>
+        </w:rPr>
+        <w:t xml:space="preserve">Est-ce que ça fait du sens que les dates d’intervalles diffèrent ? </w:t>
+      </w:r>
+    </w:p>
+    <w:p>
+      <w:pPr>
+        <w:rPr>
+          <w:lang w:val="fr-CH"/>
+        </w:rPr>
+      </w:pPr>
+    </w:p>
+    <w:p>
+      <w:pPr>
         <w:rPr>
           <w:b/>
           <w:bCs/>
         </w:rPr>
-        <w:t>ComputingOption :</w:t>
-      </w:r>
-    </w:p>
-    <w:p>
-      <w:r>
-        <w:rPr>
-          <w:u w:val="single"/>
-        </w:rPr>
-        <w:t>Quel est la différence entre analyte et active moiety ?</w:t>
+      </w:pPr>
+      <w:proofErr w:type="spellStart"/>
+      <w:r>
+        <w:rPr>
+          <w:b/>
+          <w:bCs/>
+        </w:rPr>
+        <w:t>ComputingOption</w:t>
+      </w:r>
+      <w:proofErr w:type="spellEnd"/>
+      <w:r>
+        <w:rPr>
+          <w:b/>
+          <w:bCs/>
+        </w:rPr>
+        <w:t> :</w:t>
+      </w:r>
+    </w:p>
+    <w:p>
+      <w:r>
+        <w:rPr>
+          <w:u w:val="single"/>
+        </w:rPr>
+        <w:t xml:space="preserve">Quel est la différence entre analyte et active </w:t>
+      </w:r>
+      <w:proofErr w:type="spellStart"/>
+      <w:r>
+        <w:rPr>
+          <w:u w:val="single"/>
+        </w:rPr>
+        <w:t>moiety</w:t>
+      </w:r>
+      <w:proofErr w:type="spellEnd"/>
+      <w:r>
+        <w:rPr>
+          <w:u w:val="single"/>
+        </w:rPr>
+        <w:t> ?</w:t>
       </w:r>
       <w:r>
         <w:t xml:space="preserve"> </w:t>
@@ -782,7 +1094,15 @@
     </w:p>
     <w:p>
       <w:r>
-        <w:t>active moity substance active =&gt; ce qui agit sur le corps mais peut être composée de plusieurs analyte. En général une active = une analyte.</w:t>
+        <w:t xml:space="preserve">active </w:t>
+      </w:r>
+      <w:proofErr w:type="spellStart"/>
+      <w:r>
+        <w:t>moity</w:t>
+      </w:r>
+      <w:proofErr w:type="spellEnd"/>
+      <w:r>
+        <w:t xml:space="preserve"> substance active =&gt; ce qui agit sur le corps mais peut être composée de plusieurs analyte. En général une active = une analyte.</w:t>
       </w:r>
     </w:p>
     <w:p>
@@ -804,7 +1124,21 @@
         <w:rPr>
           <w:u w:val="single"/>
         </w:rPr>
-        <w:t>Est-ce que le cœur doit être inséré à tuberXpert sous forme de code ou sous forme d’entité indépendante (par exemple : .exe) ?</w:t>
+        <w:t xml:space="preserve">Est-ce que le cœur doit être inséré à </w:t>
+      </w:r>
+      <w:proofErr w:type="spellStart"/>
+      <w:r>
+        <w:rPr>
+          <w:u w:val="single"/>
+        </w:rPr>
+        <w:t>tuberXpert</w:t>
+      </w:r>
+      <w:proofErr w:type="spellEnd"/>
+      <w:r>
+        <w:rPr>
+          <w:u w:val="single"/>
+        </w:rPr>
+        <w:t xml:space="preserve"> sous forme de code ou sous forme d’entité indépendante (par exemple : .exe) ?</w:t>
       </w:r>
       <w:r>
         <w:rPr>
@@ -849,7 +1183,21 @@
         <w:rPr>
           <w:u w:val="single"/>
         </w:rPr>
-        <w:t xml:space="preserve">Est-ce qu’on peut considérer le nommage des fiches médicaments comme normé ? C’est-à-dire que le drugId apparait dans le nom de la fiche ? </w:t>
+        <w:t xml:space="preserve">Est-ce qu’on peut considérer le nommage des fiches médicaments comme normé ? C’est-à-dire que le </w:t>
+      </w:r>
+      <w:proofErr w:type="spellStart"/>
+      <w:r>
+        <w:rPr>
+          <w:u w:val="single"/>
+        </w:rPr>
+        <w:t>drugId</w:t>
+      </w:r>
+      <w:proofErr w:type="spellEnd"/>
+      <w:r>
+        <w:rPr>
+          <w:u w:val="single"/>
+        </w:rPr>
+        <w:t xml:space="preserve"> apparait dans le nom de la fiche ? </w:t>
       </w:r>
     </w:p>
     <w:p>
@@ -875,7 +1223,35 @@
         <w:rPr>
           <w:u w:val="single"/>
         </w:rPr>
-        <w:t xml:space="preserve">Si le drug file sélectionné n’est pas respecté totalement par toutes les covariables, </w:t>
+        <w:t xml:space="preserve">Si le </w:t>
+      </w:r>
+      <w:proofErr w:type="spellStart"/>
+      <w:r>
+        <w:rPr>
+          <w:u w:val="single"/>
+        </w:rPr>
+        <w:t>drug</w:t>
+      </w:r>
+      <w:proofErr w:type="spellEnd"/>
+      <w:r>
+        <w:rPr>
+          <w:u w:val="single"/>
+        </w:rPr>
+        <w:t xml:space="preserve"> file sélectionné n’est pas respecté totalement par toutes les </w:t>
+      </w:r>
+      <w:proofErr w:type="spellStart"/>
+      <w:r>
+        <w:rPr>
+          <w:u w:val="single"/>
+        </w:rPr>
+        <w:t>covariables</w:t>
+      </w:r>
+      <w:proofErr w:type="spellEnd"/>
+      <w:r>
+        <w:rPr>
+          <w:u w:val="single"/>
+        </w:rPr>
+        <w:t xml:space="preserve">, </w:t>
       </w:r>
       <w:r>
         <w:rPr>
@@ -919,19 +1295,89 @@
         <w:rPr>
           <w:u w:val="single"/>
         </w:rPr>
-        <w:t xml:space="preserve">J’ai fouillé dans le code, mais le cœur n’effectue pas de vérification sur les covariables (typiquement imatinib </w:t>
-      </w:r>
-      <w:r>
-        <w:rPr>
-          <w:u w:val="single"/>
-        </w:rPr>
-        <w:t xml:space="preserve"> &lt;![CDATA[return ((bodyweight &gt;= 44) &amp;&amp; (bodyweight &lt;= 110));</w:t>
-      </w:r>
-      <w:r>
-        <w:rPr>
-          <w:u w:val="single"/>
-        </w:rPr>
-        <w:t xml:space="preserve"> avec un bodyweight de 500 fonctionne. Est-ce que je me suis troupé ou devrais-je effectuer moi-même la vérification du côté du CDSS ?</w:t>
+        <w:t xml:space="preserve">J’ai fouillé dans le code, mais le cœur n’effectue pas de vérification sur les </w:t>
+      </w:r>
+      <w:proofErr w:type="spellStart"/>
+      <w:r>
+        <w:rPr>
+          <w:u w:val="single"/>
+        </w:rPr>
+        <w:t>covariables</w:t>
+      </w:r>
+      <w:proofErr w:type="spellEnd"/>
+      <w:r>
+        <w:rPr>
+          <w:u w:val="single"/>
+        </w:rPr>
+        <w:t xml:space="preserve"> (typiquement imatinib </w:t>
+      </w:r>
+      <w:r>
+        <w:rPr>
+          <w:u w:val="single"/>
+        </w:rPr>
+        <w:t xml:space="preserve"> &lt;![CDATA[return ((</w:t>
+      </w:r>
+      <w:proofErr w:type="spellStart"/>
+      <w:r>
+        <w:rPr>
+          <w:u w:val="single"/>
+        </w:rPr>
+        <w:t>bodyweight</w:t>
+      </w:r>
+      <w:proofErr w:type="spellEnd"/>
+      <w:r>
+        <w:rPr>
+          <w:u w:val="single"/>
+        </w:rPr>
+        <w:t xml:space="preserve"> &gt;= 44) &amp;&amp; (</w:t>
+      </w:r>
+      <w:proofErr w:type="spellStart"/>
+      <w:r>
+        <w:rPr>
+          <w:u w:val="single"/>
+        </w:rPr>
+        <w:t>bodyweight</w:t>
+      </w:r>
+      <w:proofErr w:type="spellEnd"/>
+      <w:r>
+        <w:rPr>
+          <w:u w:val="single"/>
+        </w:rPr>
+        <w:t xml:space="preserve"> &lt;= 110));</w:t>
+      </w:r>
+      <w:r>
+        <w:rPr>
+          <w:u w:val="single"/>
+        </w:rPr>
+        <w:t xml:space="preserve"> avec un </w:t>
+      </w:r>
+      <w:proofErr w:type="spellStart"/>
+      <w:r>
+        <w:rPr>
+          <w:u w:val="single"/>
+        </w:rPr>
+        <w:t>bodyweight</w:t>
+      </w:r>
+      <w:proofErr w:type="spellEnd"/>
+      <w:r>
+        <w:rPr>
+          <w:u w:val="single"/>
+        </w:rPr>
+        <w:t xml:space="preserve"> de 500 fonctionne. Est-ce que je me suis </w:t>
+      </w:r>
+      <w:proofErr w:type="spellStart"/>
+      <w:r>
+        <w:rPr>
+          <w:u w:val="single"/>
+        </w:rPr>
+        <w:t>troupé</w:t>
+      </w:r>
+      <w:proofErr w:type="spellEnd"/>
+      <w:r>
+        <w:rPr>
+          <w:u w:val="single"/>
+        </w:rPr>
+        <w:t xml:space="preserve"> ou devrais-je effectuer moi-même la vérification du côté du CDSS ?</w:t>
       </w:r>
     </w:p>
     <w:p>
@@ -1209,19 +1655,75 @@
         <w:rPr>
           <w:u w:val="single"/>
         </w:rPr>
-        <w:t xml:space="preserve">La dernière fois, on a spécifié que le drug model devait être choisi en priorité </w:t>
-      </w:r>
-      <w:r>
-        <w:rPr>
-          <w:u w:val="single"/>
-        </w:rPr>
-        <w:t xml:space="preserve">avec la formulation en route. Mais comment faire quand il y a plusieurs dosages avec des formulation and routes différentes ? J’ai par exemple essayé de faire avec deux dosage différents (formulation and route) et ça fonctionne. Est-ce que le core ne prend pas en compte le dosage et les samples dans la période données ? </w:t>
-      </w:r>
-      <w:r>
-        <w:rPr>
-          <w:u w:val="single"/>
-        </w:rPr>
-        <w:t xml:space="preserve">Faut – il vérifier que tous les dosages ont la même forumlation and route ? </w:t>
+        <w:t xml:space="preserve">La dernière fois, on a spécifié que le </w:t>
+      </w:r>
+      <w:proofErr w:type="spellStart"/>
+      <w:r>
+        <w:rPr>
+          <w:u w:val="single"/>
+        </w:rPr>
+        <w:t>drug</w:t>
+      </w:r>
+      <w:proofErr w:type="spellEnd"/>
+      <w:r>
+        <w:rPr>
+          <w:u w:val="single"/>
+        </w:rPr>
+        <w:t xml:space="preserve"> model devait être choisi en priorité </w:t>
+      </w:r>
+      <w:r>
+        <w:rPr>
+          <w:u w:val="single"/>
+        </w:rPr>
+        <w:t xml:space="preserve">avec la formulation en route. Mais comment faire quand il y a plusieurs dosages avec des formulation and routes différentes ? J’ai par exemple essayé de faire avec deux dosage différents (formulation and route) et ça fonctionne. Est-ce que le </w:t>
+      </w:r>
+      <w:proofErr w:type="spellStart"/>
+      <w:r>
+        <w:rPr>
+          <w:u w:val="single"/>
+        </w:rPr>
+        <w:t>core</w:t>
+      </w:r>
+      <w:proofErr w:type="spellEnd"/>
+      <w:r>
+        <w:rPr>
+          <w:u w:val="single"/>
+        </w:rPr>
+        <w:t xml:space="preserve"> ne prend pas en compte le dosage et les </w:t>
+      </w:r>
+      <w:proofErr w:type="spellStart"/>
+      <w:r>
+        <w:rPr>
+          <w:u w:val="single"/>
+        </w:rPr>
+        <w:t>samples</w:t>
+      </w:r>
+      <w:proofErr w:type="spellEnd"/>
+      <w:r>
+        <w:rPr>
+          <w:u w:val="single"/>
+        </w:rPr>
+        <w:t xml:space="preserve"> dans la période données ? </w:t>
+      </w:r>
+      <w:r>
+        <w:rPr>
+          <w:u w:val="single"/>
+        </w:rPr>
+        <w:t xml:space="preserve">Faut – il vérifier que tous les dosages ont la même </w:t>
+      </w:r>
+      <w:proofErr w:type="spellStart"/>
+      <w:r>
+        <w:rPr>
+          <w:u w:val="single"/>
+        </w:rPr>
+        <w:t>forumlation</w:t>
+      </w:r>
+      <w:proofErr w:type="spellEnd"/>
+      <w:r>
+        <w:rPr>
+          <w:u w:val="single"/>
+        </w:rPr>
+        <w:t xml:space="preserve"> and route ? </w:t>
       </w:r>
     </w:p>
     <w:p>
@@ -1244,25 +1746,143 @@
         <w:rPr>
           <w:u w:val="single"/>
         </w:rPr>
-        <w:t xml:space="preserve">La dateInterval de l’adjustment trait, est-ce qu’on a une durrée d’intervalle clé (p.ex date de l’ajustement + 1 semaines ) ? Ou effectuer un calcul dynamic base sur la demi-vie p.ex. ? </w:t>
-      </w:r>
-    </w:p>
-    <w:p>
-      <w:r>
-        <w:t>3 jours , des médicaments utilisent un standard treatment (p.ex 4 jours). Si un stanar treatment on représente tout le standard treatment.</w:t>
-      </w:r>
-    </w:p>
-    <w:p>
-      <w:pPr>
-        <w:rPr>
-          <w:u w:val="single"/>
-        </w:rPr>
-      </w:pPr>
-      <w:r>
-        <w:rPr>
-          <w:u w:val="single"/>
-        </w:rPr>
-        <w:t>Adjustment date, généralement, date du jour ? éventuellement élément de notre requête personnalisée.</w:t>
+        <w:t xml:space="preserve">La </w:t>
+      </w:r>
+      <w:proofErr w:type="spellStart"/>
+      <w:r>
+        <w:rPr>
+          <w:u w:val="single"/>
+        </w:rPr>
+        <w:t>dateInterval</w:t>
+      </w:r>
+      <w:proofErr w:type="spellEnd"/>
+      <w:r>
+        <w:rPr>
+          <w:u w:val="single"/>
+        </w:rPr>
+        <w:t xml:space="preserve"> de l’</w:t>
+      </w:r>
+      <w:proofErr w:type="spellStart"/>
+      <w:r>
+        <w:rPr>
+          <w:u w:val="single"/>
+        </w:rPr>
+        <w:t>adjustment</w:t>
+      </w:r>
+      <w:proofErr w:type="spellEnd"/>
+      <w:r>
+        <w:rPr>
+          <w:u w:val="single"/>
+        </w:rPr>
+        <w:t xml:space="preserve"> trait, est-ce qu’on a une </w:t>
+      </w:r>
+      <w:proofErr w:type="spellStart"/>
+      <w:r>
+        <w:rPr>
+          <w:u w:val="single"/>
+        </w:rPr>
+        <w:t>durrée</w:t>
+      </w:r>
+      <w:proofErr w:type="spellEnd"/>
+      <w:r>
+        <w:rPr>
+          <w:u w:val="single"/>
+        </w:rPr>
+        <w:t xml:space="preserve"> d’intervalle clé (</w:t>
+      </w:r>
+      <w:proofErr w:type="spellStart"/>
+      <w:r>
+        <w:rPr>
+          <w:u w:val="single"/>
+        </w:rPr>
+        <w:t>p.ex</w:t>
+      </w:r>
+      <w:proofErr w:type="spellEnd"/>
+      <w:r>
+        <w:rPr>
+          <w:u w:val="single"/>
+        </w:rPr>
+        <w:t xml:space="preserve"> date de l’ajustement + 1 semaines ) ? Ou effectuer un calcul </w:t>
+      </w:r>
+      <w:proofErr w:type="spellStart"/>
+      <w:r>
+        <w:rPr>
+          <w:u w:val="single"/>
+        </w:rPr>
+        <w:t>dynamic</w:t>
+      </w:r>
+      <w:proofErr w:type="spellEnd"/>
+      <w:r>
+        <w:rPr>
+          <w:u w:val="single"/>
+        </w:rPr>
+        <w:t xml:space="preserve"> base sur la demi-vie p.ex. ? </w:t>
+      </w:r>
+    </w:p>
+    <w:p>
+      <w:r>
+        <w:t xml:space="preserve">3 jours , des médicaments utilisent un standard </w:t>
+      </w:r>
+      <w:proofErr w:type="spellStart"/>
+      <w:r>
+        <w:t>treatment</w:t>
+      </w:r>
+      <w:proofErr w:type="spellEnd"/>
+      <w:r>
+        <w:t xml:space="preserve"> (</w:t>
+      </w:r>
+      <w:proofErr w:type="spellStart"/>
+      <w:r>
+        <w:t>p.ex</w:t>
+      </w:r>
+      <w:proofErr w:type="spellEnd"/>
+      <w:r>
+        <w:t xml:space="preserve"> 4 jours). Si un </w:t>
+      </w:r>
+      <w:proofErr w:type="spellStart"/>
+      <w:r>
+        <w:t>stanar</w:t>
+      </w:r>
+      <w:proofErr w:type="spellEnd"/>
+      <w:r>
+        <w:t xml:space="preserve"> </w:t>
+      </w:r>
+      <w:proofErr w:type="spellStart"/>
+      <w:r>
+        <w:t>treatment</w:t>
+      </w:r>
+      <w:proofErr w:type="spellEnd"/>
+      <w:r>
+        <w:t xml:space="preserve"> on représente tout le standard </w:t>
+      </w:r>
+      <w:proofErr w:type="spellStart"/>
+      <w:r>
+        <w:t>treatment</w:t>
+      </w:r>
+      <w:proofErr w:type="spellEnd"/>
+      <w:r>
+        <w:t>.</w:t>
+      </w:r>
+    </w:p>
+    <w:p>
+      <w:pPr>
+        <w:rPr>
+          <w:u w:val="single"/>
+        </w:rPr>
+      </w:pPr>
+      <w:proofErr w:type="spellStart"/>
+      <w:r>
+        <w:rPr>
+          <w:u w:val="single"/>
+        </w:rPr>
+        <w:t>Adjustment</w:t>
+      </w:r>
+      <w:proofErr w:type="spellEnd"/>
+      <w:r>
+        <w:rPr>
+          <w:u w:val="single"/>
+        </w:rPr>
+        <w:t xml:space="preserve"> date, généralement, date du jour ? éventuellement élément de notre requête personnalisée.</w:t>
       </w:r>
       <w:r>
         <w:rPr>
@@ -1341,55 +1961,124 @@
       </w:r>
     </w:p>
     <w:p>
-      <w:r>
-        <w:t>parametersType -&gt; en fonction de ce qu’on sait sur le patient</w:t>
+      <w:proofErr w:type="spellStart"/>
+      <w:r>
+        <w:t>parametersType</w:t>
+      </w:r>
+      <w:proofErr w:type="spellEnd"/>
+      <w:r>
+        <w:t xml:space="preserve"> -&gt; en fonction de ce qu’on sait sur le patient</w:t>
       </w:r>
       <w:r>
         <w:br/>
-        <w:t>compartmentOption ?</w:t>
-      </w:r>
-      <w:r>
-        <w:t xml:space="preserve"> Doit recevoir une précision mais en général allActiveMoieties.</w:t>
+      </w:r>
+      <w:proofErr w:type="spellStart"/>
+      <w:r>
+        <w:t>compartmentOption</w:t>
+      </w:r>
+      <w:proofErr w:type="spellEnd"/>
+      <w:r>
+        <w:t> ?</w:t>
+      </w:r>
+      <w:r>
+        <w:t xml:space="preserve"> Doit recevoir une précision mais en général </w:t>
+      </w:r>
+      <w:proofErr w:type="spellStart"/>
+      <w:r>
+        <w:t>allActiveMoieties</w:t>
+      </w:r>
+      <w:proofErr w:type="spellEnd"/>
+      <w:r>
+        <w:t>.</w:t>
       </w:r>
       <w:r>
         <w:br/>
-        <w:t xml:space="preserve">statistics ? </w:t>
+      </w:r>
+      <w:proofErr w:type="spellStart"/>
+      <w:r>
+        <w:t>statistics</w:t>
+      </w:r>
+      <w:proofErr w:type="spellEnd"/>
+      <w:r>
+        <w:t xml:space="preserve"> ? </w:t>
       </w:r>
       <w:r>
         <w:t xml:space="preserve"> AUC </w:t>
       </w:r>
       <w:r>
         <w:br/>
-        <w:t xml:space="preserve">Parameters ? </w:t>
+      </w:r>
+      <w:proofErr w:type="spellStart"/>
+      <w:r>
+        <w:t>Parameters</w:t>
+      </w:r>
+      <w:proofErr w:type="spellEnd"/>
+      <w:r>
+        <w:t xml:space="preserve"> ? </w:t>
       </w:r>
       <w:r>
         <w:t xml:space="preserve"> Peut-être intéressant. </w:t>
       </w:r>
       <w:r>
         <w:br/>
-        <w:t>Covariates ?</w:t>
+      </w:r>
+      <w:proofErr w:type="spellStart"/>
+      <w:r>
+        <w:t>Covariates</w:t>
+      </w:r>
+      <w:proofErr w:type="spellEnd"/>
+      <w:r>
+        <w:t> ?</w:t>
       </w:r>
       <w:r>
         <w:t xml:space="preserve"> </w:t>
       </w:r>
       <w:r>
-        <w:t>Certains covariables sont calculées double check peut être intéressant d’afficher plus tard dans le rapport</w:t>
+        <w:t xml:space="preserve">Certains </w:t>
+      </w:r>
+      <w:proofErr w:type="spellStart"/>
+      <w:r>
+        <w:t>covariables</w:t>
+      </w:r>
+      <w:proofErr w:type="spellEnd"/>
+      <w:r>
+        <w:t xml:space="preserve"> sont calculées double check peut être intéressant d’afficher plus tard dans le rapport</w:t>
       </w:r>
     </w:p>
     <w:p/>
     <w:p>
-      <w:r>
-        <w:t>bastCandidates Option ? bestDosagePerInterval</w:t>
-      </w:r>
-    </w:p>
-    <w:p>
-      <w:r>
-        <w:t xml:space="preserve">loadingOption -&gt; Par défaut oui (attente de validation CHUV), élément de la requête personnalisée </w:t>
-      </w:r>
-    </w:p>
-    <w:p>
-      <w:r>
-        <w:t>restPeriod -&gt; Par défaut oui (attente de validation CHUV), élément de la requête personnalisée</w:t>
+      <w:proofErr w:type="spellStart"/>
+      <w:r>
+        <w:t>bastCandidates</w:t>
+      </w:r>
+      <w:proofErr w:type="spellEnd"/>
+      <w:r>
+        <w:t xml:space="preserve"> Option ? </w:t>
+      </w:r>
+      <w:proofErr w:type="spellStart"/>
+      <w:r>
+        <w:t>bestDosagePerInterval</w:t>
+      </w:r>
+      <w:proofErr w:type="spellEnd"/>
+    </w:p>
+    <w:p>
+      <w:proofErr w:type="spellStart"/>
+      <w:r>
+        <w:t>loadingOption</w:t>
+      </w:r>
+      <w:proofErr w:type="spellEnd"/>
+      <w:r>
+        <w:t xml:space="preserve"> -&gt; Par défaut oui (attente de validation CHUV), élément de la requête personnalisée </w:t>
+      </w:r>
+    </w:p>
+    <w:p>
+      <w:proofErr w:type="spellStart"/>
+      <w:r>
+        <w:t>restPeriod</w:t>
+      </w:r>
+      <w:proofErr w:type="spellEnd"/>
+      <w:r>
+        <w:t xml:space="preserve"> -&gt; Par défaut oui (attente de validation CHUV), élément de la requête personnalisée</w:t>
       </w:r>
     </w:p>
     <w:p>
@@ -1398,49 +2087,182 @@
           <w:lang w:val="en-US"/>
         </w:rPr>
       </w:pPr>
+      <w:proofErr w:type="spellStart"/>
       <w:r>
         <w:rPr>
           <w:lang w:val="en-US"/>
         </w:rPr>
-        <w:t xml:space="preserve">steadyStateTargetOption -&gt; atSteadyState </w:t>
-      </w:r>
+        <w:t>steadyStateTargetOption</w:t>
+      </w:r>
+      <w:proofErr w:type="spellEnd"/>
       <w:r>
         <w:rPr>
           <w:lang w:val="en-US"/>
         </w:rPr>
-        <w:t xml:space="preserve">/ withinTreatmentTimeRange lequel quand ? </w:t>
-      </w:r>
-    </w:p>
-    <w:p>
-      <w:pPr>
-        <w:rPr>
-          <w:lang w:val="fr-CH"/>
-        </w:rPr>
-      </w:pPr>
-      <w:r>
-        <w:rPr>
-          <w:lang w:val="fr-CH"/>
-        </w:rPr>
-        <w:t>En function du standard treatment -&gt; oui : within time range sinon atSteadystate</w:t>
-      </w:r>
-    </w:p>
-    <w:p>
-      <w:r>
-        <w:t xml:space="preserve">targetExtractionOption -&gt; </w:t>
-      </w:r>
-      <w:r>
-        <w:t>definitionIfNoIndividualTarget, toutes ces options peuvent être des champs de la requête custom.</w:t>
+        <w:t xml:space="preserve"> -&gt; </w:t>
+      </w:r>
+      <w:proofErr w:type="spellStart"/>
+      <w:r>
+        <w:rPr>
+          <w:lang w:val="en-US"/>
+        </w:rPr>
+        <w:t>atSteadyState</w:t>
+      </w:r>
+      <w:proofErr w:type="spellEnd"/>
+      <w:r>
+        <w:rPr>
+          <w:lang w:val="en-US"/>
+        </w:rPr>
+        <w:t xml:space="preserve"> </w:t>
+      </w:r>
+      <w:r>
+        <w:rPr>
+          <w:lang w:val="en-US"/>
+        </w:rPr>
+        <w:t xml:space="preserve">/ </w:t>
+      </w:r>
+      <w:proofErr w:type="spellStart"/>
+      <w:r>
+        <w:rPr>
+          <w:lang w:val="en-US"/>
+        </w:rPr>
+        <w:t>withinTreatmentTimeRange</w:t>
+      </w:r>
+      <w:proofErr w:type="spellEnd"/>
+      <w:r>
+        <w:rPr>
+          <w:lang w:val="en-US"/>
+        </w:rPr>
+        <w:t xml:space="preserve"> </w:t>
+      </w:r>
+      <w:proofErr w:type="spellStart"/>
+      <w:r>
+        <w:rPr>
+          <w:lang w:val="en-US"/>
+        </w:rPr>
+        <w:t>lequel</w:t>
+      </w:r>
+      <w:proofErr w:type="spellEnd"/>
+      <w:r>
+        <w:rPr>
+          <w:lang w:val="en-US"/>
+        </w:rPr>
+        <w:t xml:space="preserve"> </w:t>
+      </w:r>
+      <w:proofErr w:type="spellStart"/>
+      <w:r>
+        <w:rPr>
+          <w:lang w:val="en-US"/>
+        </w:rPr>
+        <w:t>quand</w:t>
+      </w:r>
+      <w:proofErr w:type="spellEnd"/>
+      <w:r>
+        <w:rPr>
+          <w:lang w:val="en-US"/>
+        </w:rPr>
+        <w:t xml:space="preserve"> ? </w:t>
+      </w:r>
+    </w:p>
+    <w:p>
+      <w:pPr>
+        <w:rPr>
+          <w:lang w:val="fr-CH"/>
+        </w:rPr>
+      </w:pPr>
+      <w:r>
+        <w:rPr>
+          <w:lang w:val="fr-CH"/>
+        </w:rPr>
+        <w:t xml:space="preserve">En </w:t>
+      </w:r>
+      <w:proofErr w:type="spellStart"/>
+      <w:r>
+        <w:rPr>
+          <w:lang w:val="fr-CH"/>
+        </w:rPr>
+        <w:t>function</w:t>
+      </w:r>
+      <w:proofErr w:type="spellEnd"/>
+      <w:r>
+        <w:rPr>
+          <w:lang w:val="fr-CH"/>
+        </w:rPr>
+        <w:t xml:space="preserve"> du standard </w:t>
+      </w:r>
+      <w:proofErr w:type="spellStart"/>
+      <w:r>
+        <w:rPr>
+          <w:lang w:val="fr-CH"/>
+        </w:rPr>
+        <w:t>treatment</w:t>
+      </w:r>
+      <w:proofErr w:type="spellEnd"/>
+      <w:r>
+        <w:rPr>
+          <w:lang w:val="fr-CH"/>
+        </w:rPr>
+        <w:t xml:space="preserve"> -&gt; oui : </w:t>
+      </w:r>
+      <w:proofErr w:type="spellStart"/>
+      <w:r>
+        <w:rPr>
+          <w:lang w:val="fr-CH"/>
+        </w:rPr>
+        <w:t>within</w:t>
+      </w:r>
+      <w:proofErr w:type="spellEnd"/>
+      <w:r>
+        <w:rPr>
+          <w:lang w:val="fr-CH"/>
+        </w:rPr>
+        <w:t xml:space="preserve"> time range sinon </w:t>
+      </w:r>
+      <w:proofErr w:type="spellStart"/>
+      <w:r>
+        <w:rPr>
+          <w:lang w:val="fr-CH"/>
+        </w:rPr>
+        <w:t>atSteadystate</w:t>
+      </w:r>
+      <w:proofErr w:type="spellEnd"/>
+    </w:p>
+    <w:p>
+      <w:proofErr w:type="spellStart"/>
+      <w:r>
+        <w:t>targetExtractionOption</w:t>
+      </w:r>
+      <w:proofErr w:type="spellEnd"/>
+      <w:r>
+        <w:t xml:space="preserve"> -&gt; </w:t>
+      </w:r>
+      <w:proofErr w:type="spellStart"/>
+      <w:r>
+        <w:t>definitionIfNoIndividualTarget</w:t>
+      </w:r>
+      <w:proofErr w:type="spellEnd"/>
+      <w:r>
+        <w:t>, toutes ces options peuvent être des champs de la requête custom.</w:t>
       </w:r>
       <w:r>
         <w:br/>
       </w:r>
       <w:r>
         <w:br/>
-        <w:t xml:space="preserve">formulationAndRouteSelectionOption -&gt; </w:t>
-      </w:r>
+      </w:r>
+      <w:proofErr w:type="spellStart"/>
+      <w:r>
+        <w:t>formulationAndRouteSelectionOption</w:t>
+      </w:r>
+      <w:proofErr w:type="spellEnd"/>
+      <w:r>
+        <w:t xml:space="preserve"> -&gt; </w:t>
+      </w:r>
+      <w:proofErr w:type="spellStart"/>
       <w:r>
         <w:t>LastFormulationAndRoute</w:t>
       </w:r>
+      <w:proofErr w:type="spellEnd"/>
     </w:p>
     <w:p>
       <w:r>
@@ -1515,10 +2337,10 @@
             <v:path o:extrusionok="f" gradientshapeok="t" o:connecttype="rect"/>
             <o:lock v:ext="edit" aspectratio="t"/>
           </v:shapetype>
-          <v:shape id="_x0000_i1025" type="#_x0000_t75" style="width:453.3pt;height:104.55pt" o:ole="">
+          <v:shape id="_x0000_i1025" type="#_x0000_t75" style="width:453.75pt;height:104.25pt" o:ole="">
             <v:imagedata r:id="rId10" o:title=""/>
           </v:shape>
-          <o:OLEObject Type="Embed" ProgID="Paint.Picture" ShapeID="_x0000_i1025" DrawAspect="Content" ObjectID="_1711984266" r:id="rId11"/>
+          <o:OLEObject Type="Embed" ProgID="Paint.Picture" ShapeID="_x0000_i1025" DrawAspect="Content" ObjectID="_1712155095" r:id="rId11"/>
         </w:object>
       </w:r>
     </w:p>
@@ -1612,13 +2434,23 @@
           </wp:anchor>
         </w:drawing>
       </w:r>
+      <w:proofErr w:type="spellStart"/>
       <w:r>
         <w:rPr>
           <w:b/>
           <w:bCs/>
           <w:u w:val="single"/>
         </w:rPr>
-        <w:t xml:space="preserve">Prediction : </w:t>
+        <w:t>Prediction</w:t>
+      </w:r>
+      <w:proofErr w:type="spellEnd"/>
+      <w:r>
+        <w:rPr>
+          <w:b/>
+          <w:bCs/>
+          <w:u w:val="single"/>
+        </w:rPr>
+        <w:t xml:space="preserve"> : </w:t>
       </w:r>
       <w:r>
         <w:t xml:space="preserve">Comment sont calculées ces valeurs ? </w:t>
@@ -1631,7 +2463,15 @@
     <w:p/>
     <w:p>
       <w:r>
-        <w:t>Pris du cycle data au steady state</w:t>
+        <w:t xml:space="preserve">Pris du cycle data au </w:t>
+      </w:r>
+      <w:proofErr w:type="spellStart"/>
+      <w:r>
+        <w:t>steady</w:t>
+      </w:r>
+      <w:proofErr w:type="spellEnd"/>
+      <w:r>
+        <w:t xml:space="preserve"> state</w:t>
       </w:r>
     </w:p>
     <w:p/>
@@ -1653,10 +2493,26 @@
     <w:p/>
     <w:p>
       <w:r>
-        <w:t xml:space="preserve">Rapport : voir même lister tous les dosages.  Pareil pour les samples. </w:t>
-      </w:r>
-      <w:r>
-        <w:t xml:space="preserve"> Target, listing des target utilisées</w:t>
+        <w:t xml:space="preserve">Rapport : voir même lister tous les dosages.  Pareil pour les </w:t>
+      </w:r>
+      <w:proofErr w:type="spellStart"/>
+      <w:r>
+        <w:t>samples</w:t>
+      </w:r>
+      <w:proofErr w:type="spellEnd"/>
+      <w:r>
+        <w:t xml:space="preserve">. </w:t>
+      </w:r>
+      <w:r>
+        <w:t xml:space="preserve"> Target, listing des </w:t>
+      </w:r>
+      <w:proofErr w:type="spellStart"/>
+      <w:r>
+        <w:t>target</w:t>
+      </w:r>
+      <w:proofErr w:type="spellEnd"/>
+      <w:r>
+        <w:t xml:space="preserve"> utilisées</w:t>
       </w:r>
       <w:r>
         <w:t xml:space="preserve"> (si spécifique mettre un petit commentaire) </w:t>
@@ -1667,10 +2523,7 @@
         <w:pStyle w:val="Titre1"/>
       </w:pPr>
       <w:r>
-        <w:t>29</w:t>
-      </w:r>
-      <w:r>
-        <w:t>.04</w:t>
+        <w:t>29.04</w:t>
       </w:r>
     </w:p>
     <w:p>
@@ -1684,6 +2537,33 @@
           <w:u w:val="single"/>
         </w:rPr>
         <w:t>Chemin relatif avec QT ? Dois-je m’en soucier (packaging etc…)</w:t>
+      </w:r>
+    </w:p>
+    <w:p>
+      <w:pPr>
+        <w:rPr>
+          <w:u w:val="single"/>
+        </w:rPr>
+      </w:pPr>
+      <w:r>
+        <w:rPr>
+          <w:u w:val="single"/>
+        </w:rPr>
+        <w:t xml:space="preserve">Plutôt rapport </w:t>
+      </w:r>
+      <w:proofErr w:type="spellStart"/>
+      <w:r>
+        <w:rPr>
+          <w:u w:val="single"/>
+        </w:rPr>
+        <w:t>pdf</w:t>
+      </w:r>
+      <w:proofErr w:type="spellEnd"/>
+      <w:r>
+        <w:rPr>
+          <w:u w:val="single"/>
+        </w:rPr>
+        <w:t xml:space="preserve"> ou html ? </w:t>
       </w:r>
     </w:p>
     <w:sectPr>

</xml_diff>

<commit_message>
Good practice administrative data
Starting to rewrite administrativeData, adding const and optional.
</commit_message>
<xml_diff>
--- a/publi/tb_notes_and_thoughts.docx
+++ b/publi/tb_notes_and_thoughts.docx
@@ -1518,7 +1518,7 @@
           <v:shape id="_x0000_i1025" type="#_x0000_t75" style="width:453.75pt;height:104.25pt" o:ole="">
             <v:imagedata r:id="rId10" o:title=""/>
           </v:shape>
-          <o:OLEObject Type="Embed" ProgID="Paint.Picture" ShapeID="_x0000_i1025" DrawAspect="Content" ObjectID="_1712393984" r:id="rId11"/>
+          <o:OLEObject Type="Embed" ProgID="Paint.Picture" ShapeID="_x0000_i1025" DrawAspect="Content" ObjectID="_1712646686" r:id="rId11"/>
         </w:object>
       </w:r>
     </w:p>
@@ -1706,7 +1706,7 @@
         <w:rPr>
           <w:u w:val="single"/>
         </w:rPr>
-        <w:t>Ajouter une énum Private, Profesional pour les types email et téléphone.</w:t>
+        <w:t>Optionnal dans le retour des getters de adminData</w:t>
       </w:r>
     </w:p>
     <w:sectPr>

</xml_diff>

<commit_message>
Request Xpert import testing
Everything works as planned. Error when missing request, error when missing mandatory values, correct default values and no problem when well formatted.
</commit_message>
<xml_diff>
--- a/publi/tb_notes_and_thoughts.docx
+++ b/publi/tb_notes_and_thoughts.docx
@@ -1,6 +1,6 @@
 
 <file path=word/document.xml><?xml version="1.0" encoding="utf-8"?>
-<w:document xmlns:wpc="http://schemas.microsoft.com/office/word/2010/wordprocessingCanvas" xmlns:cx="http://schemas.microsoft.com/office/drawing/2014/chartex" xmlns:cx1="http://schemas.microsoft.com/office/drawing/2015/9/8/chartex" xmlns:cx2="http://schemas.microsoft.com/office/drawing/2015/10/21/chartex" xmlns:cx3="http://schemas.microsoft.com/office/drawing/2016/5/9/chartex" xmlns:cx4="http://schemas.microsoft.com/office/drawing/2016/5/10/chartex" xmlns:cx5="http://schemas.microsoft.com/office/drawing/2016/5/11/chartex" xmlns:cx6="http://schemas.microsoft.com/office/drawing/2016/5/12/chartex" xmlns:cx7="http://schemas.microsoft.com/office/drawing/2016/5/13/chartex" xmlns:cx8="http://schemas.microsoft.com/office/drawing/2016/5/14/chartex" xmlns:mc="http://schemas.openxmlformats.org/markup-compatibility/2006" xmlns:aink="http://schemas.microsoft.com/office/drawing/2016/ink" xmlns:am3d="http://schemas.microsoft.com/office/drawing/2017/model3d" xmlns:o="urn:schemas-microsoft-com:office:office" xmlns:r="http://schemas.openxmlformats.org/officeDocument/2006/relationships" xmlns:m="http://schemas.openxmlformats.org/officeDocument/2006/math" xmlns:v="urn:schemas-microsoft-com:vml" xmlns:wp14="http://schemas.microsoft.com/office/word/2010/wordprocessingDrawing" xmlns:wp="http://schemas.openxmlformats.org/drawingml/2006/wordprocessingDrawing" xmlns:w10="urn:schemas-microsoft-com:office:word" xmlns:w="http://schemas.openxmlformats.org/wordprocessingml/2006/main" xmlns:w14="http://schemas.microsoft.com/office/word/2010/wordml" xmlns:w15="http://schemas.microsoft.com/office/word/2012/wordml" xmlns:w16cex="http://schemas.microsoft.com/office/word/2018/wordml/cex" xmlns:w16cid="http://schemas.microsoft.com/office/word/2016/wordml/cid" xmlns:w16="http://schemas.microsoft.com/office/word/2018/wordml" xmlns:w16sdtdh="http://schemas.microsoft.com/office/word/2020/wordml/sdtdatahash" xmlns:w16se="http://schemas.microsoft.com/office/word/2015/wordml/symex" xmlns:wpg="http://schemas.microsoft.com/office/word/2010/wordprocessingGroup" xmlns:wpi="http://schemas.microsoft.com/office/word/2010/wordprocessingInk" xmlns:wne="http://schemas.microsoft.com/office/word/2006/wordml" xmlns:wps="http://schemas.microsoft.com/office/word/2010/wordprocessingShape" mc:Ignorable="w14 w15 w16se w16cid w16 w16cex w16sdtdh wp14">
+<w:document xmlns:wpc="http://schemas.microsoft.com/office/word/2010/wordprocessingCanvas" xmlns:cx="http://schemas.microsoft.com/office/drawing/2014/chartex" xmlns:cx1="http://schemas.microsoft.com/office/drawing/2015/9/8/chartex" xmlns:cx2="http://schemas.microsoft.com/office/drawing/2015/10/21/chartex" xmlns:cx3="http://schemas.microsoft.com/office/drawing/2016/5/9/chartex" xmlns:cx4="http://schemas.microsoft.com/office/drawing/2016/5/10/chartex" xmlns:cx5="http://schemas.microsoft.com/office/drawing/2016/5/11/chartex" xmlns:cx6="http://schemas.microsoft.com/office/drawing/2016/5/12/chartex" xmlns:cx7="http://schemas.microsoft.com/office/drawing/2016/5/13/chartex" xmlns:cx8="http://schemas.microsoft.com/office/drawing/2016/5/14/chartex" xmlns:mc="http://schemas.openxmlformats.org/markup-compatibility/2006" xmlns:aink="http://schemas.microsoft.com/office/drawing/2016/ink" xmlns:am3d="http://schemas.microsoft.com/office/drawing/2017/model3d" xmlns:o="urn:schemas-microsoft-com:office:office" xmlns:oel="http://schemas.microsoft.com/office/2019/extlst" xmlns:r="http://schemas.openxmlformats.org/officeDocument/2006/relationships" xmlns:m="http://schemas.openxmlformats.org/officeDocument/2006/math" xmlns:v="urn:schemas-microsoft-com:vml" xmlns:wp14="http://schemas.microsoft.com/office/word/2010/wordprocessingDrawing" xmlns:wp="http://schemas.openxmlformats.org/drawingml/2006/wordprocessingDrawing" xmlns:w10="urn:schemas-microsoft-com:office:word" xmlns:w="http://schemas.openxmlformats.org/wordprocessingml/2006/main" xmlns:w14="http://schemas.microsoft.com/office/word/2010/wordml" xmlns:w15="http://schemas.microsoft.com/office/word/2012/wordml" xmlns:w16cex="http://schemas.microsoft.com/office/word/2018/wordml/cex" xmlns:w16cid="http://schemas.microsoft.com/office/word/2016/wordml/cid" xmlns:w16="http://schemas.microsoft.com/office/word/2018/wordml" xmlns:w16sdtdh="http://schemas.microsoft.com/office/word/2020/wordml/sdtdatahash" xmlns:w16se="http://schemas.microsoft.com/office/word/2015/wordml/symex" xmlns:wpg="http://schemas.microsoft.com/office/word/2010/wordprocessingGroup" xmlns:wpi="http://schemas.microsoft.com/office/word/2010/wordprocessingInk" xmlns:wne="http://schemas.microsoft.com/office/word/2006/wordml" xmlns:wps="http://schemas.microsoft.com/office/word/2010/wordprocessingShape" mc:Ignorable="w14 w15 w16se w16cid w16 w16cex w16sdtdh wp14">
   <w:body>
     <w:p>
       <w:pPr>
@@ -75,7 +75,23 @@
           <w:u w:val="single"/>
           <w:lang w:val="fr-CH"/>
         </w:rPr>
-        <w:t xml:space="preserve">Est-ce qu’il y a un intérêt d’avoir une formulationAndRoute différente du modèle ? </w:t>
+        <w:t xml:space="preserve">Est-ce qu’il y a un intérêt d’avoir une </w:t>
+      </w:r>
+      <w:proofErr w:type="spellStart"/>
+      <w:r>
+        <w:rPr>
+          <w:u w:val="single"/>
+          <w:lang w:val="fr-CH"/>
+        </w:rPr>
+        <w:t>formulationAndRoute</w:t>
+      </w:r>
+      <w:proofErr w:type="spellEnd"/>
+      <w:r>
+        <w:rPr>
+          <w:u w:val="single"/>
+          <w:lang w:val="fr-CH"/>
+        </w:rPr>
+        <w:t xml:space="preserve"> différente du modèle ? </w:t>
       </w:r>
       <w:r>
         <w:rPr>
@@ -136,7 +152,23 @@
           <w:u w:val="single"/>
           <w:lang w:val="fr-CH"/>
         </w:rPr>
-        <w:t xml:space="preserve">Comment faire fonctionner le dosage at steady state ? </w:t>
+        <w:t xml:space="preserve">Comment faire fonctionner le dosage at </w:t>
+      </w:r>
+      <w:proofErr w:type="spellStart"/>
+      <w:r>
+        <w:rPr>
+          <w:u w:val="single"/>
+          <w:lang w:val="fr-CH"/>
+        </w:rPr>
+        <w:t>steady</w:t>
+      </w:r>
+      <w:proofErr w:type="spellEnd"/>
+      <w:r>
+        <w:rPr>
+          <w:u w:val="single"/>
+          <w:lang w:val="fr-CH"/>
+        </w:rPr>
+        <w:t xml:space="preserve"> state ? </w:t>
       </w:r>
     </w:p>
     <w:p>
@@ -322,7 +354,23 @@
           <w:u w:val="single"/>
           <w:lang w:val="fr-CH"/>
         </w:rPr>
-        <w:t xml:space="preserve">Et la balise dosage repeat ? </w:t>
+        <w:t xml:space="preserve">Et la balise dosage </w:t>
+      </w:r>
+      <w:proofErr w:type="spellStart"/>
+      <w:r>
+        <w:rPr>
+          <w:u w:val="single"/>
+          <w:lang w:val="fr-CH"/>
+        </w:rPr>
+        <w:t>repeat</w:t>
+      </w:r>
+      <w:proofErr w:type="spellEnd"/>
+      <w:r>
+        <w:rPr>
+          <w:u w:val="single"/>
+          <w:lang w:val="fr-CH"/>
+        </w:rPr>
+        <w:t xml:space="preserve"> ? </w:t>
       </w:r>
       <w:r>
         <w:rPr>
@@ -336,20 +384,66 @@
           <w:u w:val="single"/>
           <w:lang w:val="fr-CH"/>
         </w:rPr>
-        <w:t xml:space="preserve">, que ce passe il si la balise repeat(combiné avec un intervalle de lastingDisage dépasse end ? </w:t>
-      </w:r>
-    </w:p>
-    <w:p>
-      <w:pPr>
-        <w:rPr>
-          <w:lang w:val="fr-CH"/>
-        </w:rPr>
-      </w:pPr>
-      <w:r>
-        <w:rPr>
-          <w:lang w:val="fr-CH"/>
-        </w:rPr>
-        <w:t>La timeRange défini surtout ce qui va être retournée, le dépassement n’est pas problématique.</w:t>
+        <w:t xml:space="preserve">, que ce passe il si la balise </w:t>
+      </w:r>
+      <w:proofErr w:type="spellStart"/>
+      <w:r>
+        <w:rPr>
+          <w:u w:val="single"/>
+          <w:lang w:val="fr-CH"/>
+        </w:rPr>
+        <w:t>repeat</w:t>
+      </w:r>
+      <w:proofErr w:type="spellEnd"/>
+      <w:r>
+        <w:rPr>
+          <w:u w:val="single"/>
+          <w:lang w:val="fr-CH"/>
+        </w:rPr>
+        <w:t xml:space="preserve">(combiné avec un intervalle de </w:t>
+      </w:r>
+      <w:proofErr w:type="spellStart"/>
+      <w:r>
+        <w:rPr>
+          <w:u w:val="single"/>
+          <w:lang w:val="fr-CH"/>
+        </w:rPr>
+        <w:t>lastingDisage</w:t>
+      </w:r>
+      <w:proofErr w:type="spellEnd"/>
+      <w:r>
+        <w:rPr>
+          <w:u w:val="single"/>
+          <w:lang w:val="fr-CH"/>
+        </w:rPr>
+        <w:t xml:space="preserve"> dépasse end ? </w:t>
+      </w:r>
+    </w:p>
+    <w:p>
+      <w:pPr>
+        <w:rPr>
+          <w:lang w:val="fr-CH"/>
+        </w:rPr>
+      </w:pPr>
+      <w:r>
+        <w:rPr>
+          <w:lang w:val="fr-CH"/>
+        </w:rPr>
+        <w:t xml:space="preserve">La </w:t>
+      </w:r>
+      <w:proofErr w:type="spellStart"/>
+      <w:r>
+        <w:rPr>
+          <w:lang w:val="fr-CH"/>
+        </w:rPr>
+        <w:t>timeRange</w:t>
+      </w:r>
+      <w:proofErr w:type="spellEnd"/>
+      <w:r>
+        <w:rPr>
+          <w:lang w:val="fr-CH"/>
+        </w:rPr>
+        <w:t xml:space="preserve"> défini surtout ce qui va être retournée, le dépassement n’est pas problématique.</w:t>
       </w:r>
     </w:p>
     <w:p>
@@ -360,13 +454,23 @@
           <w:lang w:val="fr-CH"/>
         </w:rPr>
       </w:pPr>
+      <w:proofErr w:type="spellStart"/>
       <w:r>
         <w:rPr>
           <w:b/>
           <w:bCs/>
           <w:lang w:val="fr-CH"/>
         </w:rPr>
-        <w:t>Samples :</w:t>
+        <w:t>Samples</w:t>
+      </w:r>
+      <w:proofErr w:type="spellEnd"/>
+      <w:r>
+        <w:rPr>
+          <w:b/>
+          <w:bCs/>
+          <w:lang w:val="fr-CH"/>
+        </w:rPr>
+        <w:t> :</w:t>
       </w:r>
     </w:p>
     <w:p>
@@ -384,7 +488,35 @@
         <w:rPr>
           <w:lang w:val="fr-CH"/>
         </w:rPr>
-        <w:t>Vérifier si deux samples ont le même id/identitiques ?</w:t>
+        <w:t xml:space="preserve">Vérifier si deux </w:t>
+      </w:r>
+      <w:proofErr w:type="spellStart"/>
+      <w:r>
+        <w:rPr>
+          <w:lang w:val="fr-CH"/>
+        </w:rPr>
+        <w:t>samples</w:t>
+      </w:r>
+      <w:proofErr w:type="spellEnd"/>
+      <w:r>
+        <w:rPr>
+          <w:lang w:val="fr-CH"/>
+        </w:rPr>
+        <w:t xml:space="preserve"> ont le même id/</w:t>
+      </w:r>
+      <w:proofErr w:type="spellStart"/>
+      <w:r>
+        <w:rPr>
+          <w:lang w:val="fr-CH"/>
+        </w:rPr>
+        <w:t>identitiques</w:t>
+      </w:r>
+      <w:proofErr w:type="spellEnd"/>
+      <w:r>
+        <w:rPr>
+          <w:lang w:val="fr-CH"/>
+        </w:rPr>
+        <w:t> ?</w:t>
       </w:r>
       <w:r>
         <w:rPr>
@@ -415,7 +547,21 @@
         <w:rPr>
           <w:lang w:val="fr-CH"/>
         </w:rPr>
-        <w:t>Vérifier que la valeure ne dépasse pas 100 (large fourchette) et que cela soit bien des mg/l</w:t>
+        <w:t xml:space="preserve">Vérifier que la </w:t>
+      </w:r>
+      <w:proofErr w:type="spellStart"/>
+      <w:r>
+        <w:rPr>
+          <w:lang w:val="fr-CH"/>
+        </w:rPr>
+        <w:t>valeure</w:t>
+      </w:r>
+      <w:proofErr w:type="spellEnd"/>
+      <w:r>
+        <w:rPr>
+          <w:lang w:val="fr-CH"/>
+        </w:rPr>
+        <w:t xml:space="preserve"> ne dépasse pas 100 (large fourchette) et que cela soit bien des mg/l</w:t>
       </w:r>
       <w:r>
         <w:rPr>
@@ -439,191 +585,304 @@
           <w:lang w:val="fr-CH"/>
         </w:rPr>
       </w:pPr>
+      <w:proofErr w:type="spellStart"/>
       <w:r>
         <w:rPr>
           <w:b/>
           <w:bCs/>
           <w:lang w:val="fr-CH"/>
         </w:rPr>
-        <w:t>Targets :</w:t>
-      </w:r>
-    </w:p>
-    <w:p>
-      <w:pPr>
-        <w:rPr>
-          <w:lang w:val="fr-CH"/>
-        </w:rPr>
-      </w:pPr>
-      <w:r>
-        <w:rPr>
-          <w:u w:val="single"/>
-          <w:lang w:val="fr-CH"/>
-        </w:rPr>
-        <w:t xml:space="preserve">Vérifier que inefficacyAlarm &lt; min &lt; best &lt; max  &lt; toxicityAlarm </w:t>
-      </w:r>
-      <w:r>
-        <w:rPr>
-          <w:lang w:val="fr-CH"/>
-        </w:rPr>
-        <w:t xml:space="preserve"> </w:t>
-      </w:r>
-    </w:p>
-    <w:p>
-      <w:pPr>
-        <w:rPr>
-          <w:lang w:val="fr-CH"/>
-        </w:rPr>
-      </w:pPr>
-      <w:r>
-        <w:rPr>
-          <w:lang w:val="fr-CH"/>
-        </w:rPr>
-        <w:t>Le programme ne semble pas broncher si c’est pas le cas, à contrôler.</w:t>
-      </w:r>
-      <w:r>
-        <w:rPr>
-          <w:lang w:val="fr-CH"/>
-        </w:rPr>
-        <w:t xml:space="preserve"> (en effet il ne bronche pas)</w:t>
-      </w:r>
-    </w:p>
-    <w:p>
-      <w:pPr>
-        <w:rPr>
-          <w:lang w:val="fr-CH"/>
-        </w:rPr>
-      </w:pPr>
-      <w:r>
-        <w:rPr>
-          <w:u w:val="single"/>
-          <w:lang w:val="fr-CH"/>
-        </w:rPr>
-        <w:t>Dans quel mesure est</w:t>
-      </w:r>
-      <w:r>
-        <w:rPr>
-          <w:u w:val="single"/>
-          <w:lang w:val="fr-CH"/>
-        </w:rPr>
-        <w:t>-</w:t>
-      </w:r>
-      <w:r>
-        <w:rPr>
-          <w:u w:val="single"/>
-          <w:lang w:val="fr-CH"/>
-        </w:rPr>
-        <w:t>il intéressant d’avoir deux target</w:t>
-      </w:r>
-      <w:r>
-        <w:rPr>
-          <w:u w:val="single"/>
-          <w:lang w:val="fr-CH"/>
-        </w:rPr>
-        <w:t>s</w:t>
-      </w:r>
-      <w:r>
-        <w:rPr>
-          <w:u w:val="single"/>
-          <w:lang w:val="fr-CH"/>
-        </w:rPr>
-        <w:t xml:space="preserve"> pour une même activeMoietyId ?</w:t>
-      </w:r>
-      <w:r>
-        <w:rPr>
-          <w:u w:val="single"/>
-          <w:lang w:val="fr-CH"/>
-        </w:rPr>
-        <w:t xml:space="preserve"> </w:t>
-      </w:r>
-    </w:p>
-    <w:p>
-      <w:pPr>
-        <w:rPr>
-          <w:lang w:val="fr-CH"/>
-        </w:rPr>
-      </w:pPr>
-      <w:r>
-        <w:rPr>
-          <w:lang w:val="fr-CH"/>
-        </w:rPr>
-        <w:t>En fonction du target type.</w:t>
-      </w:r>
-    </w:p>
-    <w:p>
-      <w:pPr>
-        <w:rPr>
-          <w:lang w:val="fr-CH"/>
-        </w:rPr>
-      </w:pPr>
-      <w:r>
-        <w:rPr>
-          <w:u w:val="single"/>
-          <w:lang w:val="fr-CH"/>
-        </w:rPr>
-        <w:t>Qu’est-ce que le MIC ?</w:t>
-      </w:r>
-      <w:r>
-        <w:rPr>
-          <w:lang w:val="fr-CH"/>
-        </w:rPr>
-        <w:t xml:space="preserve"> </w:t>
-      </w:r>
-    </w:p>
-    <w:p>
-      <w:pPr>
-        <w:rPr>
-          <w:lang w:val="fr-CH"/>
-        </w:rPr>
-      </w:pPr>
-      <w:r>
-        <w:rPr>
-          <w:lang w:val="fr-CH"/>
-        </w:rPr>
-        <w:t>Concentration minimum, en dessous comme pas médicament.</w:t>
-      </w:r>
-    </w:p>
-    <w:p>
-      <w:pPr>
-        <w:rPr>
-          <w:u w:val="single"/>
-          <w:lang w:val="fr-CH"/>
-        </w:rPr>
-      </w:pPr>
-      <w:r>
-        <w:rPr>
-          <w:u w:val="single"/>
-          <w:lang w:val="fr-CH"/>
-        </w:rPr>
-        <w:t>Quel est la différence entre l’élément MIC et mic en covariable ?</w:t>
-      </w:r>
-    </w:p>
-    <w:p>
-      <w:pPr>
-        <w:rPr>
-          <w:lang w:val="fr-CH"/>
-        </w:rPr>
-      </w:pPr>
-      <w:r>
-        <w:rPr>
-          <w:lang w:val="fr-CH"/>
-        </w:rPr>
-        <w:t>À préciser</w:t>
-      </w:r>
-    </w:p>
-    <w:p>
-      <w:pPr>
+        <w:t>Targets</w:t>
+      </w:r>
+      <w:proofErr w:type="spellEnd"/>
+      <w:r>
         <w:rPr>
           <w:b/>
           <w:bCs/>
           <w:lang w:val="fr-CH"/>
         </w:rPr>
-      </w:pPr>
-      <w:r>
+        <w:t> :</w:t>
+      </w:r>
+    </w:p>
+    <w:p>
+      <w:pPr>
+        <w:rPr>
+          <w:lang w:val="fr-CH"/>
+        </w:rPr>
+      </w:pPr>
+      <w:r>
+        <w:rPr>
+          <w:u w:val="single"/>
+          <w:lang w:val="fr-CH"/>
+        </w:rPr>
+        <w:t xml:space="preserve">Vérifier que </w:t>
+      </w:r>
+      <w:proofErr w:type="spellStart"/>
+      <w:r>
+        <w:rPr>
+          <w:u w:val="single"/>
+          <w:lang w:val="fr-CH"/>
+        </w:rPr>
+        <w:t>inefficacyAlarm</w:t>
+      </w:r>
+      <w:proofErr w:type="spellEnd"/>
+      <w:r>
+        <w:rPr>
+          <w:u w:val="single"/>
+          <w:lang w:val="fr-CH"/>
+        </w:rPr>
+        <w:t xml:space="preserve"> &lt; min &lt; best &lt; max  &lt; </w:t>
+      </w:r>
+      <w:proofErr w:type="spellStart"/>
+      <w:r>
+        <w:rPr>
+          <w:u w:val="single"/>
+          <w:lang w:val="fr-CH"/>
+        </w:rPr>
+        <w:t>toxicityAlarm</w:t>
+      </w:r>
+      <w:proofErr w:type="spellEnd"/>
+      <w:r>
+        <w:rPr>
+          <w:u w:val="single"/>
+          <w:lang w:val="fr-CH"/>
+        </w:rPr>
+        <w:t xml:space="preserve"> </w:t>
+      </w:r>
+      <w:r>
+        <w:rPr>
+          <w:lang w:val="fr-CH"/>
+        </w:rPr>
+        <w:t xml:space="preserve"> </w:t>
+      </w:r>
+    </w:p>
+    <w:p>
+      <w:pPr>
+        <w:rPr>
+          <w:lang w:val="fr-CH"/>
+        </w:rPr>
+      </w:pPr>
+      <w:r>
+        <w:rPr>
+          <w:lang w:val="fr-CH"/>
+        </w:rPr>
+        <w:t>Le programme ne semble pas broncher si c’est pas le cas, à contrôler.</w:t>
+      </w:r>
+      <w:r>
+        <w:rPr>
+          <w:lang w:val="fr-CH"/>
+        </w:rPr>
+        <w:t xml:space="preserve"> (en effet il ne bronche pas)</w:t>
+      </w:r>
+    </w:p>
+    <w:p>
+      <w:pPr>
+        <w:rPr>
+          <w:lang w:val="fr-CH"/>
+        </w:rPr>
+      </w:pPr>
+      <w:r>
+        <w:rPr>
+          <w:u w:val="single"/>
+          <w:lang w:val="fr-CH"/>
+        </w:rPr>
+        <w:t>Dans quel mesure est</w:t>
+      </w:r>
+      <w:r>
+        <w:rPr>
+          <w:u w:val="single"/>
+          <w:lang w:val="fr-CH"/>
+        </w:rPr>
+        <w:t>-</w:t>
+      </w:r>
+      <w:r>
+        <w:rPr>
+          <w:u w:val="single"/>
+          <w:lang w:val="fr-CH"/>
+        </w:rPr>
+        <w:t xml:space="preserve">il intéressant d’avoir deux </w:t>
+      </w:r>
+      <w:proofErr w:type="spellStart"/>
+      <w:r>
+        <w:rPr>
+          <w:u w:val="single"/>
+          <w:lang w:val="fr-CH"/>
+        </w:rPr>
+        <w:t>target</w:t>
+      </w:r>
+      <w:r>
+        <w:rPr>
+          <w:u w:val="single"/>
+          <w:lang w:val="fr-CH"/>
+        </w:rPr>
+        <w:t>s</w:t>
+      </w:r>
+      <w:proofErr w:type="spellEnd"/>
+      <w:r>
+        <w:rPr>
+          <w:u w:val="single"/>
+          <w:lang w:val="fr-CH"/>
+        </w:rPr>
+        <w:t xml:space="preserve"> pour une même </w:t>
+      </w:r>
+      <w:proofErr w:type="spellStart"/>
+      <w:r>
+        <w:rPr>
+          <w:u w:val="single"/>
+          <w:lang w:val="fr-CH"/>
+        </w:rPr>
+        <w:t>activeMoietyId</w:t>
+      </w:r>
+      <w:proofErr w:type="spellEnd"/>
+      <w:r>
+        <w:rPr>
+          <w:u w:val="single"/>
+          <w:lang w:val="fr-CH"/>
+        </w:rPr>
+        <w:t> ?</w:t>
+      </w:r>
+      <w:r>
+        <w:rPr>
+          <w:u w:val="single"/>
+          <w:lang w:val="fr-CH"/>
+        </w:rPr>
+        <w:t xml:space="preserve"> </w:t>
+      </w:r>
+    </w:p>
+    <w:p>
+      <w:pPr>
+        <w:rPr>
+          <w:lang w:val="fr-CH"/>
+        </w:rPr>
+      </w:pPr>
+      <w:r>
+        <w:rPr>
+          <w:lang w:val="fr-CH"/>
+        </w:rPr>
+        <w:t xml:space="preserve">En fonction du </w:t>
+      </w:r>
+      <w:proofErr w:type="spellStart"/>
+      <w:r>
+        <w:rPr>
+          <w:lang w:val="fr-CH"/>
+        </w:rPr>
+        <w:t>target</w:t>
+      </w:r>
+      <w:proofErr w:type="spellEnd"/>
+      <w:r>
+        <w:rPr>
+          <w:lang w:val="fr-CH"/>
+        </w:rPr>
+        <w:t xml:space="preserve"> type.</w:t>
+      </w:r>
+    </w:p>
+    <w:p>
+      <w:pPr>
+        <w:rPr>
+          <w:lang w:val="fr-CH"/>
+        </w:rPr>
+      </w:pPr>
+      <w:r>
+        <w:rPr>
+          <w:u w:val="single"/>
+          <w:lang w:val="fr-CH"/>
+        </w:rPr>
+        <w:t>Qu’est-ce que le MIC ?</w:t>
+      </w:r>
+      <w:r>
+        <w:rPr>
+          <w:lang w:val="fr-CH"/>
+        </w:rPr>
+        <w:t xml:space="preserve"> </w:t>
+      </w:r>
+    </w:p>
+    <w:p>
+      <w:pPr>
+        <w:rPr>
+          <w:lang w:val="fr-CH"/>
+        </w:rPr>
+      </w:pPr>
+      <w:r>
+        <w:rPr>
+          <w:lang w:val="fr-CH"/>
+        </w:rPr>
+        <w:t>Concentration minimum, en dessous comme pas médicament.</w:t>
+      </w:r>
+    </w:p>
+    <w:p>
+      <w:pPr>
+        <w:rPr>
+          <w:u w:val="single"/>
+          <w:lang w:val="fr-CH"/>
+        </w:rPr>
+      </w:pPr>
+      <w:r>
+        <w:rPr>
+          <w:u w:val="single"/>
+          <w:lang w:val="fr-CH"/>
+        </w:rPr>
+        <w:t xml:space="preserve">Quel est la différence entre l’élément MIC et </w:t>
+      </w:r>
+      <w:proofErr w:type="spellStart"/>
+      <w:r>
+        <w:rPr>
+          <w:u w:val="single"/>
+          <w:lang w:val="fr-CH"/>
+        </w:rPr>
+        <w:t>mic</w:t>
+      </w:r>
+      <w:proofErr w:type="spellEnd"/>
+      <w:r>
+        <w:rPr>
+          <w:u w:val="single"/>
+          <w:lang w:val="fr-CH"/>
+        </w:rPr>
+        <w:t xml:space="preserve"> en </w:t>
+      </w:r>
+      <w:proofErr w:type="spellStart"/>
+      <w:r>
+        <w:rPr>
+          <w:u w:val="single"/>
+          <w:lang w:val="fr-CH"/>
+        </w:rPr>
+        <w:t>covariable</w:t>
+      </w:r>
+      <w:proofErr w:type="spellEnd"/>
+      <w:r>
+        <w:rPr>
+          <w:u w:val="single"/>
+          <w:lang w:val="fr-CH"/>
+        </w:rPr>
+        <w:t> ?</w:t>
+      </w:r>
+    </w:p>
+    <w:p>
+      <w:pPr>
+        <w:rPr>
+          <w:lang w:val="fr-CH"/>
+        </w:rPr>
+      </w:pPr>
+      <w:r>
+        <w:rPr>
+          <w:lang w:val="fr-CH"/>
+        </w:rPr>
+        <w:t>À préciser</w:t>
+      </w:r>
+    </w:p>
+    <w:p>
+      <w:pPr>
         <w:rPr>
           <w:b/>
           <w:bCs/>
           <w:lang w:val="fr-CH"/>
         </w:rPr>
+      </w:pPr>
+      <w:r>
+        <w:rPr>
+          <w:b/>
+          <w:bCs/>
+          <w:lang w:val="fr-CH"/>
+        </w:rPr>
         <w:t>Requête :</w:t>
       </w:r>
     </w:p>
@@ -670,8 +929,16 @@
         <w:rPr>
           <w:lang w:val="fr-CH"/>
         </w:rPr>
-        <w:t xml:space="preserve"> pour le cdss</w:t>
-      </w:r>
+        <w:t xml:space="preserve"> pour le </w:t>
+      </w:r>
+      <w:proofErr w:type="spellStart"/>
+      <w:r>
+        <w:rPr>
+          <w:lang w:val="fr-CH"/>
+        </w:rPr>
+        <w:t>cdss</w:t>
+      </w:r>
+      <w:proofErr w:type="spellEnd"/>
     </w:p>
     <w:p>
       <w:pPr>
@@ -681,100 +948,145 @@
           <w:lang w:val="fr-CH"/>
         </w:rPr>
       </w:pPr>
+      <w:proofErr w:type="spellStart"/>
       <w:r>
         <w:rPr>
           <w:b/>
           <w:bCs/>
           <w:lang w:val="fr-CH"/>
         </w:rPr>
-        <w:t>PredictionTraits :</w:t>
-      </w:r>
-    </w:p>
-    <w:p>
-      <w:pPr>
-        <w:rPr>
-          <w:u w:val="single"/>
-          <w:lang w:val="fr-CH"/>
-        </w:rPr>
-      </w:pPr>
-      <w:r>
-        <w:rPr>
-          <w:u w:val="single"/>
-          <w:lang w:val="fr-CH"/>
-        </w:rPr>
-        <w:t>Vérifier si la date de fin &gt; date de début -&gt; erreur ?</w:t>
-      </w:r>
-    </w:p>
-    <w:p>
-      <w:r>
-        <w:rPr>
-          <w:u w:val="single"/>
-        </w:rPr>
-        <w:t>PredictionAtTimesTraits</w:t>
-      </w:r>
-      <w:r>
-        <w:t> : rien à signaler</w:t>
-      </w:r>
-    </w:p>
-    <w:p>
-      <w:pPr>
-        <w:rPr>
-          <w:lang w:val="fr-CH"/>
-        </w:rPr>
-      </w:pPr>
-      <w:r>
-        <w:rPr>
-          <w:u w:val="single"/>
-        </w:rPr>
-        <w:t>PredictionAtSampleTimesTraits</w:t>
-      </w:r>
-      <w:r>
-        <w:t> : Quel samples ? Ceux déjà mesuré ? Quel intérêt ?</w:t>
-      </w:r>
-    </w:p>
-    <w:p>
-      <w:pPr>
-        <w:rPr>
-          <w:u w:val="single"/>
-          <w:lang w:val="fr-CH"/>
-        </w:rPr>
-      </w:pPr>
-      <w:r>
-        <w:rPr>
-          <w:u w:val="single"/>
-          <w:lang w:val="fr-CH"/>
-        </w:rPr>
-        <w:t xml:space="preserve">Est-ce que ça fait du sens que les dates d’intervalles diffèrent ? </w:t>
-      </w:r>
-    </w:p>
-    <w:p>
-      <w:pPr>
-        <w:rPr>
-          <w:lang w:val="fr-CH"/>
-        </w:rPr>
-      </w:pPr>
-    </w:p>
-    <w:p>
-      <w:pPr>
+        <w:t>PredictionTraits</w:t>
+      </w:r>
+      <w:proofErr w:type="spellEnd"/>
+      <w:r>
         <w:rPr>
           <w:b/>
           <w:bCs/>
-        </w:rPr>
-      </w:pPr>
-      <w:r>
+          <w:lang w:val="fr-CH"/>
+        </w:rPr>
+        <w:t> :</w:t>
+      </w:r>
+    </w:p>
+    <w:p>
+      <w:pPr>
+        <w:rPr>
+          <w:u w:val="single"/>
+          <w:lang w:val="fr-CH"/>
+        </w:rPr>
+      </w:pPr>
+      <w:r>
+        <w:rPr>
+          <w:u w:val="single"/>
+          <w:lang w:val="fr-CH"/>
+        </w:rPr>
+        <w:t>Vérifier si la date de fin &gt; date de début -&gt; erreur ?</w:t>
+      </w:r>
+    </w:p>
+    <w:p>
+      <w:proofErr w:type="spellStart"/>
+      <w:r>
+        <w:rPr>
+          <w:u w:val="single"/>
+        </w:rPr>
+        <w:t>PredictionAtTimesTraits</w:t>
+      </w:r>
+      <w:proofErr w:type="spellEnd"/>
+      <w:r>
+        <w:t> : rien à signaler</w:t>
+      </w:r>
+    </w:p>
+    <w:p>
+      <w:pPr>
+        <w:rPr>
+          <w:lang w:val="fr-CH"/>
+        </w:rPr>
+      </w:pPr>
+      <w:proofErr w:type="spellStart"/>
+      <w:r>
+        <w:rPr>
+          <w:u w:val="single"/>
+        </w:rPr>
+        <w:t>PredictionAtSampleTimesTraits</w:t>
+      </w:r>
+      <w:proofErr w:type="spellEnd"/>
+      <w:r>
+        <w:t xml:space="preserve"> : Quel </w:t>
+      </w:r>
+      <w:proofErr w:type="spellStart"/>
+      <w:r>
+        <w:t>samples</w:t>
+      </w:r>
+      <w:proofErr w:type="spellEnd"/>
+      <w:r>
+        <w:t> ? Ceux déjà mesuré ? Quel intérêt ?</w:t>
+      </w:r>
+    </w:p>
+    <w:p>
+      <w:pPr>
+        <w:rPr>
+          <w:u w:val="single"/>
+          <w:lang w:val="fr-CH"/>
+        </w:rPr>
+      </w:pPr>
+      <w:r>
+        <w:rPr>
+          <w:u w:val="single"/>
+          <w:lang w:val="fr-CH"/>
+        </w:rPr>
+        <w:t xml:space="preserve">Est-ce que ça fait du sens que les dates d’intervalles diffèrent ? </w:t>
+      </w:r>
+    </w:p>
+    <w:p>
+      <w:pPr>
+        <w:rPr>
+          <w:lang w:val="fr-CH"/>
+        </w:rPr>
+      </w:pPr>
+    </w:p>
+    <w:p>
+      <w:pPr>
         <w:rPr>
           <w:b/>
           <w:bCs/>
         </w:rPr>
-        <w:t>ComputingOption :</w:t>
-      </w:r>
-    </w:p>
-    <w:p>
-      <w:r>
-        <w:rPr>
-          <w:u w:val="single"/>
-        </w:rPr>
-        <w:t>Quel est la différence entre analyte et active moiety ?</w:t>
+      </w:pPr>
+      <w:proofErr w:type="spellStart"/>
+      <w:r>
+        <w:rPr>
+          <w:b/>
+          <w:bCs/>
+        </w:rPr>
+        <w:t>ComputingOption</w:t>
+      </w:r>
+      <w:proofErr w:type="spellEnd"/>
+      <w:r>
+        <w:rPr>
+          <w:b/>
+          <w:bCs/>
+        </w:rPr>
+        <w:t> :</w:t>
+      </w:r>
+    </w:p>
+    <w:p>
+      <w:r>
+        <w:rPr>
+          <w:u w:val="single"/>
+        </w:rPr>
+        <w:t xml:space="preserve">Quel est la différence entre analyte et active </w:t>
+      </w:r>
+      <w:proofErr w:type="spellStart"/>
+      <w:r>
+        <w:rPr>
+          <w:u w:val="single"/>
+        </w:rPr>
+        <w:t>moiety</w:t>
+      </w:r>
+      <w:proofErr w:type="spellEnd"/>
+      <w:r>
+        <w:rPr>
+          <w:u w:val="single"/>
+        </w:rPr>
+        <w:t> ?</w:t>
       </w:r>
       <w:r>
         <w:t xml:space="preserve"> </w:t>
@@ -782,7 +1094,15 @@
     </w:p>
     <w:p>
       <w:r>
-        <w:t>active moity substance active =&gt; ce qui agit sur le corps mais peut être composée de plusieurs analyte. En général une active = une analyte.</w:t>
+        <w:t xml:space="preserve">active </w:t>
+      </w:r>
+      <w:proofErr w:type="spellStart"/>
+      <w:r>
+        <w:t>moity</w:t>
+      </w:r>
+      <w:proofErr w:type="spellEnd"/>
+      <w:r>
+        <w:t xml:space="preserve"> substance active =&gt; ce qui agit sur le corps mais peut être composée de plusieurs analyte. En général une active = une analyte.</w:t>
       </w:r>
     </w:p>
     <w:p>
@@ -804,7 +1124,21 @@
         <w:rPr>
           <w:u w:val="single"/>
         </w:rPr>
-        <w:t>Est-ce que le cœur doit être inséré à tuberXpert sous forme de code ou sous forme d’entité indépendante (par exemple : .exe) ?</w:t>
+        <w:t xml:space="preserve">Est-ce que le cœur doit être inséré à </w:t>
+      </w:r>
+      <w:proofErr w:type="spellStart"/>
+      <w:r>
+        <w:rPr>
+          <w:u w:val="single"/>
+        </w:rPr>
+        <w:t>tuberXpert</w:t>
+      </w:r>
+      <w:proofErr w:type="spellEnd"/>
+      <w:r>
+        <w:rPr>
+          <w:u w:val="single"/>
+        </w:rPr>
+        <w:t xml:space="preserve"> sous forme de code ou sous forme d’entité indépendante (par exemple : .exe) ?</w:t>
       </w:r>
       <w:r>
         <w:rPr>
@@ -849,7 +1183,21 @@
         <w:rPr>
           <w:u w:val="single"/>
         </w:rPr>
-        <w:t xml:space="preserve">Est-ce qu’on peut considérer le nommage des fiches médicaments comme normé ? C’est-à-dire que le drugId apparait dans le nom de la fiche ? </w:t>
+        <w:t xml:space="preserve">Est-ce qu’on peut considérer le nommage des fiches médicaments comme normé ? C’est-à-dire que le </w:t>
+      </w:r>
+      <w:proofErr w:type="spellStart"/>
+      <w:r>
+        <w:rPr>
+          <w:u w:val="single"/>
+        </w:rPr>
+        <w:t>drugId</w:t>
+      </w:r>
+      <w:proofErr w:type="spellEnd"/>
+      <w:r>
+        <w:rPr>
+          <w:u w:val="single"/>
+        </w:rPr>
+        <w:t xml:space="preserve"> apparait dans le nom de la fiche ? </w:t>
       </w:r>
     </w:p>
     <w:p>
@@ -875,7 +1223,35 @@
         <w:rPr>
           <w:u w:val="single"/>
         </w:rPr>
-        <w:t xml:space="preserve">Si le drug file sélectionné n’est pas respecté totalement par toutes les covariables, </w:t>
+        <w:t xml:space="preserve">Si le </w:t>
+      </w:r>
+      <w:proofErr w:type="spellStart"/>
+      <w:r>
+        <w:rPr>
+          <w:u w:val="single"/>
+        </w:rPr>
+        <w:t>drug</w:t>
+      </w:r>
+      <w:proofErr w:type="spellEnd"/>
+      <w:r>
+        <w:rPr>
+          <w:u w:val="single"/>
+        </w:rPr>
+        <w:t xml:space="preserve"> file sélectionné n’est pas respecté totalement par toutes les </w:t>
+      </w:r>
+      <w:proofErr w:type="spellStart"/>
+      <w:r>
+        <w:rPr>
+          <w:u w:val="single"/>
+        </w:rPr>
+        <w:t>covariables</w:t>
+      </w:r>
+      <w:proofErr w:type="spellEnd"/>
+      <w:r>
+        <w:rPr>
+          <w:u w:val="single"/>
+        </w:rPr>
+        <w:t xml:space="preserve">, </w:t>
       </w:r>
       <w:r>
         <w:rPr>
@@ -919,19 +1295,89 @@
         <w:rPr>
           <w:u w:val="single"/>
         </w:rPr>
-        <w:t xml:space="preserve">J’ai fouillé dans le code, mais le cœur n’effectue pas de vérification sur les covariables (typiquement imatinib </w:t>
-      </w:r>
-      <w:r>
-        <w:rPr>
-          <w:u w:val="single"/>
-        </w:rPr>
-        <w:t xml:space="preserve"> &lt;![CDATA[return ((bodyweight &gt;= 44) &amp;&amp; (bodyweight &lt;= 110));</w:t>
-      </w:r>
-      <w:r>
-        <w:rPr>
-          <w:u w:val="single"/>
-        </w:rPr>
-        <w:t xml:space="preserve"> avec un bodyweight de 500 fonctionne. Est-ce que je me suis troupé ou devrais-je effectuer moi-même la vérification du côté du CDSS ?</w:t>
+        <w:t xml:space="preserve">J’ai fouillé dans le code, mais le cœur n’effectue pas de vérification sur les </w:t>
+      </w:r>
+      <w:proofErr w:type="spellStart"/>
+      <w:r>
+        <w:rPr>
+          <w:u w:val="single"/>
+        </w:rPr>
+        <w:t>covariables</w:t>
+      </w:r>
+      <w:proofErr w:type="spellEnd"/>
+      <w:r>
+        <w:rPr>
+          <w:u w:val="single"/>
+        </w:rPr>
+        <w:t xml:space="preserve"> (typiquement imatinib </w:t>
+      </w:r>
+      <w:r>
+        <w:rPr>
+          <w:u w:val="single"/>
+        </w:rPr>
+        <w:t xml:space="preserve"> &lt;![CDATA[return ((</w:t>
+      </w:r>
+      <w:proofErr w:type="spellStart"/>
+      <w:r>
+        <w:rPr>
+          <w:u w:val="single"/>
+        </w:rPr>
+        <w:t>bodyweight</w:t>
+      </w:r>
+      <w:proofErr w:type="spellEnd"/>
+      <w:r>
+        <w:rPr>
+          <w:u w:val="single"/>
+        </w:rPr>
+        <w:t xml:space="preserve"> &gt;= 44) &amp;&amp; (</w:t>
+      </w:r>
+      <w:proofErr w:type="spellStart"/>
+      <w:r>
+        <w:rPr>
+          <w:u w:val="single"/>
+        </w:rPr>
+        <w:t>bodyweight</w:t>
+      </w:r>
+      <w:proofErr w:type="spellEnd"/>
+      <w:r>
+        <w:rPr>
+          <w:u w:val="single"/>
+        </w:rPr>
+        <w:t xml:space="preserve"> &lt;= 110));</w:t>
+      </w:r>
+      <w:r>
+        <w:rPr>
+          <w:u w:val="single"/>
+        </w:rPr>
+        <w:t xml:space="preserve"> avec un </w:t>
+      </w:r>
+      <w:proofErr w:type="spellStart"/>
+      <w:r>
+        <w:rPr>
+          <w:u w:val="single"/>
+        </w:rPr>
+        <w:t>bodyweight</w:t>
+      </w:r>
+      <w:proofErr w:type="spellEnd"/>
+      <w:r>
+        <w:rPr>
+          <w:u w:val="single"/>
+        </w:rPr>
+        <w:t xml:space="preserve"> de 500 fonctionne. Est-ce que je me suis </w:t>
+      </w:r>
+      <w:proofErr w:type="spellStart"/>
+      <w:r>
+        <w:rPr>
+          <w:u w:val="single"/>
+        </w:rPr>
+        <w:t>troupé</w:t>
+      </w:r>
+      <w:proofErr w:type="spellEnd"/>
+      <w:r>
+        <w:rPr>
+          <w:u w:val="single"/>
+        </w:rPr>
+        <w:t xml:space="preserve"> ou devrais-je effectuer moi-même la vérification du côté du CDSS ?</w:t>
       </w:r>
     </w:p>
     <w:p>
@@ -1209,19 +1655,75 @@
         <w:rPr>
           <w:u w:val="single"/>
         </w:rPr>
-        <w:t xml:space="preserve">La dernière fois, on a spécifié que le drug model devait être choisi en priorité </w:t>
-      </w:r>
-      <w:r>
-        <w:rPr>
-          <w:u w:val="single"/>
-        </w:rPr>
-        <w:t xml:space="preserve">avec la formulation en route. Mais comment faire quand il y a plusieurs dosages avec des formulation and routes différentes ? J’ai par exemple essayé de faire avec deux dosage différents (formulation and route) et ça fonctionne. Est-ce que le core ne prend pas en compte le dosage et les samples dans la période données ? </w:t>
-      </w:r>
-      <w:r>
-        <w:rPr>
-          <w:u w:val="single"/>
-        </w:rPr>
-        <w:t xml:space="preserve">Faut – il vérifier que tous les dosages ont la même forumlation and route ? </w:t>
+        <w:t xml:space="preserve">La dernière fois, on a spécifié que le </w:t>
+      </w:r>
+      <w:proofErr w:type="spellStart"/>
+      <w:r>
+        <w:rPr>
+          <w:u w:val="single"/>
+        </w:rPr>
+        <w:t>drug</w:t>
+      </w:r>
+      <w:proofErr w:type="spellEnd"/>
+      <w:r>
+        <w:rPr>
+          <w:u w:val="single"/>
+        </w:rPr>
+        <w:t xml:space="preserve"> model devait être choisi en priorité </w:t>
+      </w:r>
+      <w:r>
+        <w:rPr>
+          <w:u w:val="single"/>
+        </w:rPr>
+        <w:t xml:space="preserve">avec la formulation en route. Mais comment faire quand il y a plusieurs dosages avec des formulation and routes différentes ? J’ai par exemple essayé de faire avec deux dosage différents (formulation and route) et ça fonctionne. Est-ce que le </w:t>
+      </w:r>
+      <w:proofErr w:type="spellStart"/>
+      <w:r>
+        <w:rPr>
+          <w:u w:val="single"/>
+        </w:rPr>
+        <w:t>core</w:t>
+      </w:r>
+      <w:proofErr w:type="spellEnd"/>
+      <w:r>
+        <w:rPr>
+          <w:u w:val="single"/>
+        </w:rPr>
+        <w:t xml:space="preserve"> ne prend pas en compte le dosage et les </w:t>
+      </w:r>
+      <w:proofErr w:type="spellStart"/>
+      <w:r>
+        <w:rPr>
+          <w:u w:val="single"/>
+        </w:rPr>
+        <w:t>samples</w:t>
+      </w:r>
+      <w:proofErr w:type="spellEnd"/>
+      <w:r>
+        <w:rPr>
+          <w:u w:val="single"/>
+        </w:rPr>
+        <w:t xml:space="preserve"> dans la période données ? </w:t>
+      </w:r>
+      <w:r>
+        <w:rPr>
+          <w:u w:val="single"/>
+        </w:rPr>
+        <w:t xml:space="preserve">Faut – il vérifier que tous les dosages ont la même </w:t>
+      </w:r>
+      <w:proofErr w:type="spellStart"/>
+      <w:r>
+        <w:rPr>
+          <w:u w:val="single"/>
+        </w:rPr>
+        <w:t>forumlation</w:t>
+      </w:r>
+      <w:proofErr w:type="spellEnd"/>
+      <w:r>
+        <w:rPr>
+          <w:u w:val="single"/>
+        </w:rPr>
+        <w:t xml:space="preserve"> and route ? </w:t>
       </w:r>
     </w:p>
     <w:p>
@@ -1244,25 +1746,143 @@
         <w:rPr>
           <w:u w:val="single"/>
         </w:rPr>
-        <w:t xml:space="preserve">La dateInterval de l’adjustment trait, est-ce qu’on a une durrée d’intervalle clé (p.ex date de l’ajustement + 1 semaines ) ? Ou effectuer un calcul dynamic base sur la demi-vie p.ex. ? </w:t>
-      </w:r>
-    </w:p>
-    <w:p>
-      <w:r>
-        <w:t>3 jours , des médicaments utilisent un standard treatment (p.ex 4 jours). Si un stanar treatment on représente tout le standard treatment.</w:t>
-      </w:r>
-    </w:p>
-    <w:p>
-      <w:pPr>
-        <w:rPr>
-          <w:u w:val="single"/>
-        </w:rPr>
-      </w:pPr>
-      <w:r>
-        <w:rPr>
-          <w:u w:val="single"/>
-        </w:rPr>
-        <w:t>Adjustment date, généralement, date du jour ? éventuellement élément de notre requête personnalisée.</w:t>
+        <w:t xml:space="preserve">La </w:t>
+      </w:r>
+      <w:proofErr w:type="spellStart"/>
+      <w:r>
+        <w:rPr>
+          <w:u w:val="single"/>
+        </w:rPr>
+        <w:t>dateInterval</w:t>
+      </w:r>
+      <w:proofErr w:type="spellEnd"/>
+      <w:r>
+        <w:rPr>
+          <w:u w:val="single"/>
+        </w:rPr>
+        <w:t xml:space="preserve"> de l’</w:t>
+      </w:r>
+      <w:proofErr w:type="spellStart"/>
+      <w:r>
+        <w:rPr>
+          <w:u w:val="single"/>
+        </w:rPr>
+        <w:t>adjustment</w:t>
+      </w:r>
+      <w:proofErr w:type="spellEnd"/>
+      <w:r>
+        <w:rPr>
+          <w:u w:val="single"/>
+        </w:rPr>
+        <w:t xml:space="preserve"> trait, est-ce qu’on a une </w:t>
+      </w:r>
+      <w:proofErr w:type="spellStart"/>
+      <w:r>
+        <w:rPr>
+          <w:u w:val="single"/>
+        </w:rPr>
+        <w:t>durrée</w:t>
+      </w:r>
+      <w:proofErr w:type="spellEnd"/>
+      <w:r>
+        <w:rPr>
+          <w:u w:val="single"/>
+        </w:rPr>
+        <w:t xml:space="preserve"> d’intervalle clé (</w:t>
+      </w:r>
+      <w:proofErr w:type="spellStart"/>
+      <w:r>
+        <w:rPr>
+          <w:u w:val="single"/>
+        </w:rPr>
+        <w:t>p.ex</w:t>
+      </w:r>
+      <w:proofErr w:type="spellEnd"/>
+      <w:r>
+        <w:rPr>
+          <w:u w:val="single"/>
+        </w:rPr>
+        <w:t xml:space="preserve"> date de l’ajustement + 1 semaines ) ? Ou effectuer un calcul </w:t>
+      </w:r>
+      <w:proofErr w:type="spellStart"/>
+      <w:r>
+        <w:rPr>
+          <w:u w:val="single"/>
+        </w:rPr>
+        <w:t>dynamic</w:t>
+      </w:r>
+      <w:proofErr w:type="spellEnd"/>
+      <w:r>
+        <w:rPr>
+          <w:u w:val="single"/>
+        </w:rPr>
+        <w:t xml:space="preserve"> base sur la demi-vie p.ex. ? </w:t>
+      </w:r>
+    </w:p>
+    <w:p>
+      <w:r>
+        <w:t xml:space="preserve">3 jours , des médicaments utilisent un standard </w:t>
+      </w:r>
+      <w:proofErr w:type="spellStart"/>
+      <w:r>
+        <w:t>treatment</w:t>
+      </w:r>
+      <w:proofErr w:type="spellEnd"/>
+      <w:r>
+        <w:t xml:space="preserve"> (</w:t>
+      </w:r>
+      <w:proofErr w:type="spellStart"/>
+      <w:r>
+        <w:t>p.ex</w:t>
+      </w:r>
+      <w:proofErr w:type="spellEnd"/>
+      <w:r>
+        <w:t xml:space="preserve"> 4 jours). Si un </w:t>
+      </w:r>
+      <w:proofErr w:type="spellStart"/>
+      <w:r>
+        <w:t>stanar</w:t>
+      </w:r>
+      <w:proofErr w:type="spellEnd"/>
+      <w:r>
+        <w:t xml:space="preserve"> </w:t>
+      </w:r>
+      <w:proofErr w:type="spellStart"/>
+      <w:r>
+        <w:t>treatment</w:t>
+      </w:r>
+      <w:proofErr w:type="spellEnd"/>
+      <w:r>
+        <w:t xml:space="preserve"> on représente tout le standard </w:t>
+      </w:r>
+      <w:proofErr w:type="spellStart"/>
+      <w:r>
+        <w:t>treatment</w:t>
+      </w:r>
+      <w:proofErr w:type="spellEnd"/>
+      <w:r>
+        <w:t>.</w:t>
+      </w:r>
+    </w:p>
+    <w:p>
+      <w:pPr>
+        <w:rPr>
+          <w:u w:val="single"/>
+        </w:rPr>
+      </w:pPr>
+      <w:proofErr w:type="spellStart"/>
+      <w:r>
+        <w:rPr>
+          <w:u w:val="single"/>
+        </w:rPr>
+        <w:t>Adjustment</w:t>
+      </w:r>
+      <w:proofErr w:type="spellEnd"/>
+      <w:r>
+        <w:rPr>
+          <w:u w:val="single"/>
+        </w:rPr>
+        <w:t xml:space="preserve"> date, généralement, date du jour ? éventuellement élément de notre requête personnalisée.</w:t>
       </w:r>
       <w:r>
         <w:rPr>
@@ -1341,55 +1961,124 @@
       </w:r>
     </w:p>
     <w:p>
-      <w:r>
-        <w:t>parametersType -&gt; en fonction de ce qu’on sait sur le patient</w:t>
+      <w:proofErr w:type="spellStart"/>
+      <w:r>
+        <w:t>parametersType</w:t>
+      </w:r>
+      <w:proofErr w:type="spellEnd"/>
+      <w:r>
+        <w:t xml:space="preserve"> -&gt; en fonction de ce qu’on sait sur le patient</w:t>
       </w:r>
       <w:r>
         <w:br/>
-        <w:t>compartmentOption ?</w:t>
-      </w:r>
-      <w:r>
-        <w:t xml:space="preserve"> Doit recevoir une précision mais en général allActiveMoieties.</w:t>
+      </w:r>
+      <w:proofErr w:type="spellStart"/>
+      <w:r>
+        <w:t>compartmentOption</w:t>
+      </w:r>
+      <w:proofErr w:type="spellEnd"/>
+      <w:r>
+        <w:t> ?</w:t>
+      </w:r>
+      <w:r>
+        <w:t xml:space="preserve"> Doit recevoir une précision mais en général </w:t>
+      </w:r>
+      <w:proofErr w:type="spellStart"/>
+      <w:r>
+        <w:t>allActiveMoieties</w:t>
+      </w:r>
+      <w:proofErr w:type="spellEnd"/>
+      <w:r>
+        <w:t>.</w:t>
       </w:r>
       <w:r>
         <w:br/>
-        <w:t xml:space="preserve">statistics ? </w:t>
+      </w:r>
+      <w:proofErr w:type="spellStart"/>
+      <w:r>
+        <w:t>statistics</w:t>
+      </w:r>
+      <w:proofErr w:type="spellEnd"/>
+      <w:r>
+        <w:t xml:space="preserve"> ? </w:t>
       </w:r>
       <w:r>
         <w:t xml:space="preserve"> AUC </w:t>
       </w:r>
       <w:r>
         <w:br/>
-        <w:t xml:space="preserve">Parameters ? </w:t>
+      </w:r>
+      <w:proofErr w:type="spellStart"/>
+      <w:r>
+        <w:t>Parameters</w:t>
+      </w:r>
+      <w:proofErr w:type="spellEnd"/>
+      <w:r>
+        <w:t xml:space="preserve"> ? </w:t>
       </w:r>
       <w:r>
         <w:t xml:space="preserve"> Peut-être intéressant. </w:t>
       </w:r>
       <w:r>
         <w:br/>
-        <w:t>Covariates ?</w:t>
+      </w:r>
+      <w:proofErr w:type="spellStart"/>
+      <w:r>
+        <w:t>Covariates</w:t>
+      </w:r>
+      <w:proofErr w:type="spellEnd"/>
+      <w:r>
+        <w:t> ?</w:t>
       </w:r>
       <w:r>
         <w:t xml:space="preserve"> </w:t>
       </w:r>
       <w:r>
-        <w:t>Certains covariables sont calculées double check peut être intéressant d’afficher plus tard dans le rapport</w:t>
+        <w:t xml:space="preserve">Certains </w:t>
+      </w:r>
+      <w:proofErr w:type="spellStart"/>
+      <w:r>
+        <w:t>covariables</w:t>
+      </w:r>
+      <w:proofErr w:type="spellEnd"/>
+      <w:r>
+        <w:t xml:space="preserve"> sont calculées double check peut être intéressant d’afficher plus tard dans le rapport</w:t>
       </w:r>
     </w:p>
     <w:p/>
     <w:p>
-      <w:r>
-        <w:t>bastCandidates Option ? bestDosagePerInterval</w:t>
-      </w:r>
-    </w:p>
-    <w:p>
-      <w:r>
-        <w:t xml:space="preserve">loadingOption -&gt; Par défaut oui (attente de validation CHUV), élément de la requête personnalisée </w:t>
-      </w:r>
-    </w:p>
-    <w:p>
-      <w:r>
-        <w:t>restPeriod -&gt; Par défaut oui (attente de validation CHUV), élément de la requête personnalisée</w:t>
+      <w:proofErr w:type="spellStart"/>
+      <w:r>
+        <w:t>bastCandidates</w:t>
+      </w:r>
+      <w:proofErr w:type="spellEnd"/>
+      <w:r>
+        <w:t xml:space="preserve"> Option ? </w:t>
+      </w:r>
+      <w:proofErr w:type="spellStart"/>
+      <w:r>
+        <w:t>bestDosagePerInterval</w:t>
+      </w:r>
+      <w:proofErr w:type="spellEnd"/>
+    </w:p>
+    <w:p>
+      <w:proofErr w:type="spellStart"/>
+      <w:r>
+        <w:t>loadingOption</w:t>
+      </w:r>
+      <w:proofErr w:type="spellEnd"/>
+      <w:r>
+        <w:t xml:space="preserve"> -&gt; Par défaut oui (attente de validation CHUV), élément de la requête personnalisée </w:t>
+      </w:r>
+    </w:p>
+    <w:p>
+      <w:proofErr w:type="spellStart"/>
+      <w:r>
+        <w:t>restPeriod</w:t>
+      </w:r>
+      <w:proofErr w:type="spellEnd"/>
+      <w:r>
+        <w:t xml:space="preserve"> -&gt; Par défaut oui (attente de validation CHUV), élément de la requête personnalisée</w:t>
       </w:r>
     </w:p>
     <w:p>
@@ -1398,49 +2087,182 @@
           <w:lang w:val="en-US"/>
         </w:rPr>
       </w:pPr>
+      <w:proofErr w:type="spellStart"/>
       <w:r>
         <w:rPr>
           <w:lang w:val="en-US"/>
         </w:rPr>
-        <w:t xml:space="preserve">steadyStateTargetOption -&gt; atSteadyState </w:t>
-      </w:r>
+        <w:t>steadyStateTargetOption</w:t>
+      </w:r>
+      <w:proofErr w:type="spellEnd"/>
       <w:r>
         <w:rPr>
           <w:lang w:val="en-US"/>
         </w:rPr>
-        <w:t xml:space="preserve">/ withinTreatmentTimeRange lequel quand ? </w:t>
-      </w:r>
-    </w:p>
-    <w:p>
-      <w:pPr>
-        <w:rPr>
-          <w:lang w:val="fr-CH"/>
-        </w:rPr>
-      </w:pPr>
-      <w:r>
-        <w:rPr>
-          <w:lang w:val="fr-CH"/>
-        </w:rPr>
-        <w:t>En function du standard treatment -&gt; oui : within time range sinon atSteadystate</w:t>
-      </w:r>
-    </w:p>
-    <w:p>
-      <w:r>
-        <w:t xml:space="preserve">targetExtractionOption -&gt; </w:t>
-      </w:r>
-      <w:r>
-        <w:t>definitionIfNoIndividualTarget, toutes ces options peuvent être des champs de la requête custom.</w:t>
+        <w:t xml:space="preserve"> -&gt; </w:t>
+      </w:r>
+      <w:proofErr w:type="spellStart"/>
+      <w:r>
+        <w:rPr>
+          <w:lang w:val="en-US"/>
+        </w:rPr>
+        <w:t>atSteadyState</w:t>
+      </w:r>
+      <w:proofErr w:type="spellEnd"/>
+      <w:r>
+        <w:rPr>
+          <w:lang w:val="en-US"/>
+        </w:rPr>
+        <w:t xml:space="preserve"> </w:t>
+      </w:r>
+      <w:r>
+        <w:rPr>
+          <w:lang w:val="en-US"/>
+        </w:rPr>
+        <w:t xml:space="preserve">/ </w:t>
+      </w:r>
+      <w:proofErr w:type="spellStart"/>
+      <w:r>
+        <w:rPr>
+          <w:lang w:val="en-US"/>
+        </w:rPr>
+        <w:t>withinTreatmentTimeRange</w:t>
+      </w:r>
+      <w:proofErr w:type="spellEnd"/>
+      <w:r>
+        <w:rPr>
+          <w:lang w:val="en-US"/>
+        </w:rPr>
+        <w:t xml:space="preserve"> </w:t>
+      </w:r>
+      <w:proofErr w:type="spellStart"/>
+      <w:r>
+        <w:rPr>
+          <w:lang w:val="en-US"/>
+        </w:rPr>
+        <w:t>lequel</w:t>
+      </w:r>
+      <w:proofErr w:type="spellEnd"/>
+      <w:r>
+        <w:rPr>
+          <w:lang w:val="en-US"/>
+        </w:rPr>
+        <w:t xml:space="preserve"> </w:t>
+      </w:r>
+      <w:proofErr w:type="spellStart"/>
+      <w:r>
+        <w:rPr>
+          <w:lang w:val="en-US"/>
+        </w:rPr>
+        <w:t>quand</w:t>
+      </w:r>
+      <w:proofErr w:type="spellEnd"/>
+      <w:r>
+        <w:rPr>
+          <w:lang w:val="en-US"/>
+        </w:rPr>
+        <w:t xml:space="preserve"> ? </w:t>
+      </w:r>
+    </w:p>
+    <w:p>
+      <w:pPr>
+        <w:rPr>
+          <w:lang w:val="fr-CH"/>
+        </w:rPr>
+      </w:pPr>
+      <w:r>
+        <w:rPr>
+          <w:lang w:val="fr-CH"/>
+        </w:rPr>
+        <w:t xml:space="preserve">En </w:t>
+      </w:r>
+      <w:proofErr w:type="spellStart"/>
+      <w:r>
+        <w:rPr>
+          <w:lang w:val="fr-CH"/>
+        </w:rPr>
+        <w:t>function</w:t>
+      </w:r>
+      <w:proofErr w:type="spellEnd"/>
+      <w:r>
+        <w:rPr>
+          <w:lang w:val="fr-CH"/>
+        </w:rPr>
+        <w:t xml:space="preserve"> du standard </w:t>
+      </w:r>
+      <w:proofErr w:type="spellStart"/>
+      <w:r>
+        <w:rPr>
+          <w:lang w:val="fr-CH"/>
+        </w:rPr>
+        <w:t>treatment</w:t>
+      </w:r>
+      <w:proofErr w:type="spellEnd"/>
+      <w:r>
+        <w:rPr>
+          <w:lang w:val="fr-CH"/>
+        </w:rPr>
+        <w:t xml:space="preserve"> -&gt; oui : </w:t>
+      </w:r>
+      <w:proofErr w:type="spellStart"/>
+      <w:r>
+        <w:rPr>
+          <w:lang w:val="fr-CH"/>
+        </w:rPr>
+        <w:t>within</w:t>
+      </w:r>
+      <w:proofErr w:type="spellEnd"/>
+      <w:r>
+        <w:rPr>
+          <w:lang w:val="fr-CH"/>
+        </w:rPr>
+        <w:t xml:space="preserve"> time range sinon </w:t>
+      </w:r>
+      <w:proofErr w:type="spellStart"/>
+      <w:r>
+        <w:rPr>
+          <w:lang w:val="fr-CH"/>
+        </w:rPr>
+        <w:t>atSteadystate</w:t>
+      </w:r>
+      <w:proofErr w:type="spellEnd"/>
+    </w:p>
+    <w:p>
+      <w:proofErr w:type="spellStart"/>
+      <w:r>
+        <w:t>targetExtractionOption</w:t>
+      </w:r>
+      <w:proofErr w:type="spellEnd"/>
+      <w:r>
+        <w:t xml:space="preserve"> -&gt; </w:t>
+      </w:r>
+      <w:proofErr w:type="spellStart"/>
+      <w:r>
+        <w:t>definitionIfNoIndividualTarget</w:t>
+      </w:r>
+      <w:proofErr w:type="spellEnd"/>
+      <w:r>
+        <w:t>, toutes ces options peuvent être des champs de la requête custom.</w:t>
       </w:r>
       <w:r>
         <w:br/>
       </w:r>
       <w:r>
         <w:br/>
-        <w:t xml:space="preserve">formulationAndRouteSelectionOption -&gt; </w:t>
-      </w:r>
+      </w:r>
+      <w:proofErr w:type="spellStart"/>
+      <w:r>
+        <w:t>formulationAndRouteSelectionOption</w:t>
+      </w:r>
+      <w:proofErr w:type="spellEnd"/>
+      <w:r>
+        <w:t xml:space="preserve"> -&gt; </w:t>
+      </w:r>
+      <w:proofErr w:type="spellStart"/>
       <w:r>
         <w:t>LastFormulationAndRoute</w:t>
       </w:r>
+      <w:proofErr w:type="spellEnd"/>
     </w:p>
     <w:p>
       <w:r>
@@ -1518,7 +2340,7 @@
           <v:shape id="_x0000_i1025" type="#_x0000_t75" style="width:453.75pt;height:104.25pt" o:ole="">
             <v:imagedata r:id="rId10" o:title=""/>
           </v:shape>
-          <o:OLEObject Type="Embed" ProgID="Paint.Picture" ShapeID="_x0000_i1025" DrawAspect="Content" ObjectID="_1712646686" r:id="rId11"/>
+          <o:OLEObject Type="Embed" ProgID="Paint.Picture" ShapeID="_x0000_i1025" DrawAspect="Content" ObjectID="_1712736612" r:id="rId11"/>
         </w:object>
       </w:r>
     </w:p>
@@ -1612,13 +2434,23 @@
           </wp:anchor>
         </w:drawing>
       </w:r>
+      <w:proofErr w:type="spellStart"/>
       <w:r>
         <w:rPr>
           <w:b/>
           <w:bCs/>
           <w:u w:val="single"/>
         </w:rPr>
-        <w:t xml:space="preserve">Prediction : </w:t>
+        <w:t>Prediction</w:t>
+      </w:r>
+      <w:proofErr w:type="spellEnd"/>
+      <w:r>
+        <w:rPr>
+          <w:b/>
+          <w:bCs/>
+          <w:u w:val="single"/>
+        </w:rPr>
+        <w:t xml:space="preserve"> : </w:t>
       </w:r>
       <w:r>
         <w:t xml:space="preserve">Comment sont calculées ces valeurs ? </w:t>
@@ -1631,7 +2463,15 @@
     <w:p/>
     <w:p>
       <w:r>
-        <w:t>Pris du cycle data au steady state</w:t>
+        <w:t xml:space="preserve">Pris du cycle data au </w:t>
+      </w:r>
+      <w:proofErr w:type="spellStart"/>
+      <w:r>
+        <w:t>steady</w:t>
+      </w:r>
+      <w:proofErr w:type="spellEnd"/>
+      <w:r>
+        <w:t xml:space="preserve"> state</w:t>
       </w:r>
     </w:p>
     <w:p/>
@@ -1653,10 +2493,26 @@
     <w:p/>
     <w:p>
       <w:r>
-        <w:t xml:space="preserve">Rapport : voir même lister tous les dosages.  Pareil pour les samples. </w:t>
-      </w:r>
-      <w:r>
-        <w:t xml:space="preserve"> Target, listing des target utilisées</w:t>
+        <w:t xml:space="preserve">Rapport : voir même lister tous les dosages.  Pareil pour les </w:t>
+      </w:r>
+      <w:proofErr w:type="spellStart"/>
+      <w:r>
+        <w:t>samples</w:t>
+      </w:r>
+      <w:proofErr w:type="spellEnd"/>
+      <w:r>
+        <w:t xml:space="preserve">. </w:t>
+      </w:r>
+      <w:r>
+        <w:t xml:space="preserve"> Target, listing des </w:t>
+      </w:r>
+      <w:proofErr w:type="spellStart"/>
+      <w:r>
+        <w:t>target</w:t>
+      </w:r>
+      <w:proofErr w:type="spellEnd"/>
+      <w:r>
+        <w:t xml:space="preserve"> utilisées</w:t>
       </w:r>
       <w:r>
         <w:t xml:space="preserve"> (si spécifique mettre un petit commentaire) </w:t>
@@ -1693,20 +2549,63 @@
         <w:rPr>
           <w:u w:val="single"/>
         </w:rPr>
-        <w:t xml:space="preserve">Plutôt rapport pdf ou html ? </w:t>
-      </w:r>
-    </w:p>
-    <w:p>
-      <w:pPr>
-        <w:rPr>
-          <w:u w:val="single"/>
-        </w:rPr>
-      </w:pPr>
-      <w:r>
-        <w:rPr>
-          <w:u w:val="single"/>
-        </w:rPr>
-        <w:t>Optionnal dans le retour des getters de adminData</w:t>
+        <w:t xml:space="preserve">Plutôt rapport </w:t>
+      </w:r>
+      <w:proofErr w:type="spellStart"/>
+      <w:r>
+        <w:rPr>
+          <w:u w:val="single"/>
+        </w:rPr>
+        <w:t>pdf</w:t>
+      </w:r>
+      <w:proofErr w:type="spellEnd"/>
+      <w:r>
+        <w:rPr>
+          <w:u w:val="single"/>
+        </w:rPr>
+        <w:t xml:space="preserve"> ou html ? </w:t>
+      </w:r>
+    </w:p>
+    <w:p>
+      <w:pPr>
+        <w:rPr>
+          <w:u w:val="single"/>
+        </w:rPr>
+      </w:pPr>
+      <w:proofErr w:type="spellStart"/>
+      <w:r>
+        <w:rPr>
+          <w:u w:val="single"/>
+        </w:rPr>
+        <w:t>Optionnal</w:t>
+      </w:r>
+      <w:proofErr w:type="spellEnd"/>
+      <w:r>
+        <w:rPr>
+          <w:u w:val="single"/>
+        </w:rPr>
+        <w:t xml:space="preserve"> dans le retour des getters de </w:t>
+      </w:r>
+      <w:proofErr w:type="spellStart"/>
+      <w:r>
+        <w:rPr>
+          <w:u w:val="single"/>
+        </w:rPr>
+        <w:t>adminData</w:t>
+      </w:r>
+      <w:proofErr w:type="spellEnd"/>
+    </w:p>
+    <w:p>
+      <w:pPr>
+        <w:rPr>
+          <w:u w:val="single"/>
+        </w:rPr>
+      </w:pPr>
+      <w:r>
+        <w:rPr>
+          <w:u w:val="single"/>
+        </w:rPr>
+        <w:t xml:space="preserve">Lundi réunion, comment ? </w:t>
       </w:r>
     </w:p>
     <w:sectPr>
@@ -1720,7 +2619,7 @@
 </file>
 
 <file path=word/numbering.xml><?xml version="1.0" encoding="utf-8"?>
-<w:numbering xmlns:wpc="http://schemas.microsoft.com/office/word/2010/wordprocessingCanvas" xmlns:cx="http://schemas.microsoft.com/office/drawing/2014/chartex" xmlns:cx1="http://schemas.microsoft.com/office/drawing/2015/9/8/chartex" xmlns:cx2="http://schemas.microsoft.com/office/drawing/2015/10/21/chartex" xmlns:cx3="http://schemas.microsoft.com/office/drawing/2016/5/9/chartex" xmlns:cx4="http://schemas.microsoft.com/office/drawing/2016/5/10/chartex" xmlns:cx5="http://schemas.microsoft.com/office/drawing/2016/5/11/chartex" xmlns:cx6="http://schemas.microsoft.com/office/drawing/2016/5/12/chartex" xmlns:cx7="http://schemas.microsoft.com/office/drawing/2016/5/13/chartex" xmlns:cx8="http://schemas.microsoft.com/office/drawing/2016/5/14/chartex" xmlns:mc="http://schemas.openxmlformats.org/markup-compatibility/2006" xmlns:aink="http://schemas.microsoft.com/office/drawing/2016/ink" xmlns:am3d="http://schemas.microsoft.com/office/drawing/2017/model3d" xmlns:o="urn:schemas-microsoft-com:office:office" xmlns:r="http://schemas.openxmlformats.org/officeDocument/2006/relationships" xmlns:m="http://schemas.openxmlformats.org/officeDocument/2006/math" xmlns:v="urn:schemas-microsoft-com:vml" xmlns:wp14="http://schemas.microsoft.com/office/word/2010/wordprocessingDrawing" xmlns:wp="http://schemas.openxmlformats.org/drawingml/2006/wordprocessingDrawing" xmlns:w10="urn:schemas-microsoft-com:office:word" xmlns:w="http://schemas.openxmlformats.org/wordprocessingml/2006/main" xmlns:w14="http://schemas.microsoft.com/office/word/2010/wordml" xmlns:w15="http://schemas.microsoft.com/office/word/2012/wordml" xmlns:w16cex="http://schemas.microsoft.com/office/word/2018/wordml/cex" xmlns:w16cid="http://schemas.microsoft.com/office/word/2016/wordml/cid" xmlns:w16="http://schemas.microsoft.com/office/word/2018/wordml" xmlns:w16sdtdh="http://schemas.microsoft.com/office/word/2020/wordml/sdtdatahash" xmlns:w16se="http://schemas.microsoft.com/office/word/2015/wordml/symex" xmlns:wpg="http://schemas.microsoft.com/office/word/2010/wordprocessingGroup" xmlns:wpi="http://schemas.microsoft.com/office/word/2010/wordprocessingInk" xmlns:wne="http://schemas.microsoft.com/office/word/2006/wordml" xmlns:wps="http://schemas.microsoft.com/office/word/2010/wordprocessingShape" mc:Ignorable="w14 w15 w16se w16cid w16 w16cex w16sdtdh wp14">
+<w:numbering xmlns:wpc="http://schemas.microsoft.com/office/word/2010/wordprocessingCanvas" xmlns:cx="http://schemas.microsoft.com/office/drawing/2014/chartex" xmlns:cx1="http://schemas.microsoft.com/office/drawing/2015/9/8/chartex" xmlns:cx2="http://schemas.microsoft.com/office/drawing/2015/10/21/chartex" xmlns:cx3="http://schemas.microsoft.com/office/drawing/2016/5/9/chartex" xmlns:cx4="http://schemas.microsoft.com/office/drawing/2016/5/10/chartex" xmlns:cx5="http://schemas.microsoft.com/office/drawing/2016/5/11/chartex" xmlns:cx6="http://schemas.microsoft.com/office/drawing/2016/5/12/chartex" xmlns:cx7="http://schemas.microsoft.com/office/drawing/2016/5/13/chartex" xmlns:cx8="http://schemas.microsoft.com/office/drawing/2016/5/14/chartex" xmlns:mc="http://schemas.openxmlformats.org/markup-compatibility/2006" xmlns:aink="http://schemas.microsoft.com/office/drawing/2016/ink" xmlns:am3d="http://schemas.microsoft.com/office/drawing/2017/model3d" xmlns:o="urn:schemas-microsoft-com:office:office" xmlns:oel="http://schemas.microsoft.com/office/2019/extlst" xmlns:r="http://schemas.openxmlformats.org/officeDocument/2006/relationships" xmlns:m="http://schemas.openxmlformats.org/officeDocument/2006/math" xmlns:v="urn:schemas-microsoft-com:vml" xmlns:wp14="http://schemas.microsoft.com/office/word/2010/wordprocessingDrawing" xmlns:wp="http://schemas.openxmlformats.org/drawingml/2006/wordprocessingDrawing" xmlns:w10="urn:schemas-microsoft-com:office:word" xmlns:w="http://schemas.openxmlformats.org/wordprocessingml/2006/main" xmlns:w14="http://schemas.microsoft.com/office/word/2010/wordml" xmlns:w15="http://schemas.microsoft.com/office/word/2012/wordml" xmlns:w16cex="http://schemas.microsoft.com/office/word/2018/wordml/cex" xmlns:w16cid="http://schemas.microsoft.com/office/word/2016/wordml/cid" xmlns:w16="http://schemas.microsoft.com/office/word/2018/wordml" xmlns:w16sdtdh="http://schemas.microsoft.com/office/word/2020/wordml/sdtdatahash" xmlns:w16se="http://schemas.microsoft.com/office/word/2015/wordml/symex" xmlns:wpg="http://schemas.microsoft.com/office/word/2010/wordprocessingGroup" xmlns:wpi="http://schemas.microsoft.com/office/word/2010/wordprocessingInk" xmlns:wne="http://schemas.microsoft.com/office/word/2006/wordml" xmlns:wps="http://schemas.microsoft.com/office/word/2010/wordprocessingShape" mc:Ignorable="w14 w15 w16se w16cid w16 w16cex w16sdtdh wp14">
   <w:abstractNum w:abstractNumId="0" w15:restartNumberingAfterBreak="0">
     <w:nsid w:val="456D2877"/>
     <w:multiLevelType w:val="hybridMultilevel"/>

</xml_diff>

<commit_message>
Documentation about import testing
</commit_message>
<xml_diff>
--- a/publi/tb_notes_and_thoughts.docx
+++ b/publi/tb_notes_and_thoughts.docx
@@ -1,6 +1,6 @@
 
 <file path=word/document.xml><?xml version="1.0" encoding="utf-8"?>
-<w:document xmlns:wpc="http://schemas.microsoft.com/office/word/2010/wordprocessingCanvas" xmlns:cx="http://schemas.microsoft.com/office/drawing/2014/chartex" xmlns:cx1="http://schemas.microsoft.com/office/drawing/2015/9/8/chartex" xmlns:cx2="http://schemas.microsoft.com/office/drawing/2015/10/21/chartex" xmlns:cx3="http://schemas.microsoft.com/office/drawing/2016/5/9/chartex" xmlns:cx4="http://schemas.microsoft.com/office/drawing/2016/5/10/chartex" xmlns:cx5="http://schemas.microsoft.com/office/drawing/2016/5/11/chartex" xmlns:cx6="http://schemas.microsoft.com/office/drawing/2016/5/12/chartex" xmlns:cx7="http://schemas.microsoft.com/office/drawing/2016/5/13/chartex" xmlns:cx8="http://schemas.microsoft.com/office/drawing/2016/5/14/chartex" xmlns:mc="http://schemas.openxmlformats.org/markup-compatibility/2006" xmlns:aink="http://schemas.microsoft.com/office/drawing/2016/ink" xmlns:am3d="http://schemas.microsoft.com/office/drawing/2017/model3d" xmlns:o="urn:schemas-microsoft-com:office:office" xmlns:oel="http://schemas.microsoft.com/office/2019/extlst" xmlns:r="http://schemas.openxmlformats.org/officeDocument/2006/relationships" xmlns:m="http://schemas.openxmlformats.org/officeDocument/2006/math" xmlns:v="urn:schemas-microsoft-com:vml" xmlns:wp14="http://schemas.microsoft.com/office/word/2010/wordprocessingDrawing" xmlns:wp="http://schemas.openxmlformats.org/drawingml/2006/wordprocessingDrawing" xmlns:w10="urn:schemas-microsoft-com:office:word" xmlns:w="http://schemas.openxmlformats.org/wordprocessingml/2006/main" xmlns:w14="http://schemas.microsoft.com/office/word/2010/wordml" xmlns:w15="http://schemas.microsoft.com/office/word/2012/wordml" xmlns:w16cex="http://schemas.microsoft.com/office/word/2018/wordml/cex" xmlns:w16cid="http://schemas.microsoft.com/office/word/2016/wordml/cid" xmlns:w16="http://schemas.microsoft.com/office/word/2018/wordml" xmlns:w16sdtdh="http://schemas.microsoft.com/office/word/2020/wordml/sdtdatahash" xmlns:w16se="http://schemas.microsoft.com/office/word/2015/wordml/symex" xmlns:wpg="http://schemas.microsoft.com/office/word/2010/wordprocessingGroup" xmlns:wpi="http://schemas.microsoft.com/office/word/2010/wordprocessingInk" xmlns:wne="http://schemas.microsoft.com/office/word/2006/wordml" xmlns:wps="http://schemas.microsoft.com/office/word/2010/wordprocessingShape" mc:Ignorable="w14 w15 w16se w16cid w16 w16cex w16sdtdh wp14">
+<w:document xmlns:wpc="http://schemas.microsoft.com/office/word/2010/wordprocessingCanvas" xmlns:cx="http://schemas.microsoft.com/office/drawing/2014/chartex" xmlns:cx1="http://schemas.microsoft.com/office/drawing/2015/9/8/chartex" xmlns:cx2="http://schemas.microsoft.com/office/drawing/2015/10/21/chartex" xmlns:cx3="http://schemas.microsoft.com/office/drawing/2016/5/9/chartex" xmlns:cx4="http://schemas.microsoft.com/office/drawing/2016/5/10/chartex" xmlns:cx5="http://schemas.microsoft.com/office/drawing/2016/5/11/chartex" xmlns:cx6="http://schemas.microsoft.com/office/drawing/2016/5/12/chartex" xmlns:cx7="http://schemas.microsoft.com/office/drawing/2016/5/13/chartex" xmlns:cx8="http://schemas.microsoft.com/office/drawing/2016/5/14/chartex" xmlns:mc="http://schemas.openxmlformats.org/markup-compatibility/2006" xmlns:aink="http://schemas.microsoft.com/office/drawing/2016/ink" xmlns:am3d="http://schemas.microsoft.com/office/drawing/2017/model3d" xmlns:o="urn:schemas-microsoft-com:office:office" xmlns:r="http://schemas.openxmlformats.org/officeDocument/2006/relationships" xmlns:m="http://schemas.openxmlformats.org/officeDocument/2006/math" xmlns:v="urn:schemas-microsoft-com:vml" xmlns:wp14="http://schemas.microsoft.com/office/word/2010/wordprocessingDrawing" xmlns:wp="http://schemas.openxmlformats.org/drawingml/2006/wordprocessingDrawing" xmlns:w10="urn:schemas-microsoft-com:office:word" xmlns:w="http://schemas.openxmlformats.org/wordprocessingml/2006/main" xmlns:w14="http://schemas.microsoft.com/office/word/2010/wordml" xmlns:w15="http://schemas.microsoft.com/office/word/2012/wordml" xmlns:w16cex="http://schemas.microsoft.com/office/word/2018/wordml/cex" xmlns:w16cid="http://schemas.microsoft.com/office/word/2016/wordml/cid" xmlns:w16="http://schemas.microsoft.com/office/word/2018/wordml" xmlns:w16sdtdh="http://schemas.microsoft.com/office/word/2020/wordml/sdtdatahash" xmlns:w16se="http://schemas.microsoft.com/office/word/2015/wordml/symex" xmlns:wpg="http://schemas.microsoft.com/office/word/2010/wordprocessingGroup" xmlns:wpi="http://schemas.microsoft.com/office/word/2010/wordprocessingInk" xmlns:wne="http://schemas.microsoft.com/office/word/2006/wordml" xmlns:wps="http://schemas.microsoft.com/office/word/2010/wordprocessingShape" mc:Ignorable="w14 w15 w16se w16cid w16 w16cex w16sdtdh wp14">
   <w:body>
     <w:p>
       <w:pPr>
@@ -2337,10 +2337,10 @@
             <v:path o:extrusionok="f" gradientshapeok="t" o:connecttype="rect"/>
             <o:lock v:ext="edit" aspectratio="t"/>
           </v:shapetype>
-          <v:shape id="_x0000_i1025" type="#_x0000_t75" style="width:453.75pt;height:104.25pt" o:ole="">
+          <v:shape id="_x0000_i1025" type="#_x0000_t75" style="width:454.4pt;height:103.9pt" o:ole="">
             <v:imagedata r:id="rId10" o:title=""/>
           </v:shape>
-          <o:OLEObject Type="Embed" ProgID="Paint.Picture" ShapeID="_x0000_i1025" DrawAspect="Content" ObjectID="_1712736612" r:id="rId11"/>
+          <o:OLEObject Type="Embed" ProgID="PBrush" ShapeID="_x0000_i1025" DrawAspect="Content" ObjectID="_1712752867" r:id="rId11"/>
         </w:object>
       </w:r>
     </w:p>
@@ -2520,92 +2520,15 @@
     </w:p>
     <w:p>
       <w:pPr>
-        <w:pStyle w:val="Titre1"/>
-      </w:pPr>
-      <w:r>
-        <w:t>29.04</w:t>
-      </w:r>
-    </w:p>
-    <w:p>
-      <w:pPr>
-        <w:rPr>
-          <w:u w:val="single"/>
-        </w:rPr>
-      </w:pPr>
-      <w:r>
-        <w:rPr>
-          <w:u w:val="single"/>
-        </w:rPr>
-        <w:t>Chemin relatif avec QT ? Dois-je m’en soucier (packaging etc…)</w:t>
-      </w:r>
-    </w:p>
-    <w:p>
-      <w:pPr>
-        <w:rPr>
-          <w:u w:val="single"/>
-        </w:rPr>
-      </w:pPr>
-      <w:r>
-        <w:rPr>
-          <w:u w:val="single"/>
-        </w:rPr>
-        <w:t xml:space="preserve">Plutôt rapport </w:t>
-      </w:r>
-      <w:proofErr w:type="spellStart"/>
-      <w:r>
-        <w:rPr>
-          <w:u w:val="single"/>
-        </w:rPr>
-        <w:t>pdf</w:t>
-      </w:r>
-      <w:proofErr w:type="spellEnd"/>
-      <w:r>
-        <w:rPr>
-          <w:u w:val="single"/>
-        </w:rPr>
-        <w:t xml:space="preserve"> ou html ? </w:t>
-      </w:r>
-    </w:p>
-    <w:p>
-      <w:pPr>
-        <w:rPr>
-          <w:u w:val="single"/>
-        </w:rPr>
-      </w:pPr>
-      <w:proofErr w:type="spellStart"/>
-      <w:r>
-        <w:rPr>
-          <w:u w:val="single"/>
-        </w:rPr>
-        <w:t>Optionnal</w:t>
-      </w:r>
-      <w:proofErr w:type="spellEnd"/>
-      <w:r>
-        <w:rPr>
-          <w:u w:val="single"/>
-        </w:rPr>
-        <w:t xml:space="preserve"> dans le retour des getters de </w:t>
-      </w:r>
-      <w:proofErr w:type="spellStart"/>
-      <w:r>
-        <w:rPr>
-          <w:u w:val="single"/>
-        </w:rPr>
-        <w:t>adminData</w:t>
-      </w:r>
-      <w:proofErr w:type="spellEnd"/>
-    </w:p>
-    <w:p>
-      <w:pPr>
-        <w:rPr>
-          <w:u w:val="single"/>
-        </w:rPr>
-      </w:pPr>
-      <w:r>
-        <w:rPr>
-          <w:u w:val="single"/>
-        </w:rPr>
-        <w:t xml:space="preserve">Lundi réunion, comment ? </w:t>
+        <w:rPr>
+          <w:u w:val="single"/>
+        </w:rPr>
+      </w:pPr>
+      <w:r>
+        <w:rPr>
+          <w:u w:val="single"/>
+        </w:rPr>
+        <w:t xml:space="preserve"> </w:t>
       </w:r>
     </w:p>
     <w:sectPr>
@@ -2619,7 +2542,7 @@
 </file>
 
 <file path=word/numbering.xml><?xml version="1.0" encoding="utf-8"?>
-<w:numbering xmlns:wpc="http://schemas.microsoft.com/office/word/2010/wordprocessingCanvas" xmlns:cx="http://schemas.microsoft.com/office/drawing/2014/chartex" xmlns:cx1="http://schemas.microsoft.com/office/drawing/2015/9/8/chartex" xmlns:cx2="http://schemas.microsoft.com/office/drawing/2015/10/21/chartex" xmlns:cx3="http://schemas.microsoft.com/office/drawing/2016/5/9/chartex" xmlns:cx4="http://schemas.microsoft.com/office/drawing/2016/5/10/chartex" xmlns:cx5="http://schemas.microsoft.com/office/drawing/2016/5/11/chartex" xmlns:cx6="http://schemas.microsoft.com/office/drawing/2016/5/12/chartex" xmlns:cx7="http://schemas.microsoft.com/office/drawing/2016/5/13/chartex" xmlns:cx8="http://schemas.microsoft.com/office/drawing/2016/5/14/chartex" xmlns:mc="http://schemas.openxmlformats.org/markup-compatibility/2006" xmlns:aink="http://schemas.microsoft.com/office/drawing/2016/ink" xmlns:am3d="http://schemas.microsoft.com/office/drawing/2017/model3d" xmlns:o="urn:schemas-microsoft-com:office:office" xmlns:oel="http://schemas.microsoft.com/office/2019/extlst" xmlns:r="http://schemas.openxmlformats.org/officeDocument/2006/relationships" xmlns:m="http://schemas.openxmlformats.org/officeDocument/2006/math" xmlns:v="urn:schemas-microsoft-com:vml" xmlns:wp14="http://schemas.microsoft.com/office/word/2010/wordprocessingDrawing" xmlns:wp="http://schemas.openxmlformats.org/drawingml/2006/wordprocessingDrawing" xmlns:w10="urn:schemas-microsoft-com:office:word" xmlns:w="http://schemas.openxmlformats.org/wordprocessingml/2006/main" xmlns:w14="http://schemas.microsoft.com/office/word/2010/wordml" xmlns:w15="http://schemas.microsoft.com/office/word/2012/wordml" xmlns:w16cex="http://schemas.microsoft.com/office/word/2018/wordml/cex" xmlns:w16cid="http://schemas.microsoft.com/office/word/2016/wordml/cid" xmlns:w16="http://schemas.microsoft.com/office/word/2018/wordml" xmlns:w16sdtdh="http://schemas.microsoft.com/office/word/2020/wordml/sdtdatahash" xmlns:w16se="http://schemas.microsoft.com/office/word/2015/wordml/symex" xmlns:wpg="http://schemas.microsoft.com/office/word/2010/wordprocessingGroup" xmlns:wpi="http://schemas.microsoft.com/office/word/2010/wordprocessingInk" xmlns:wne="http://schemas.microsoft.com/office/word/2006/wordml" xmlns:wps="http://schemas.microsoft.com/office/word/2010/wordprocessingShape" mc:Ignorable="w14 w15 w16se w16cid w16 w16cex w16sdtdh wp14">
+<w:numbering xmlns:wpc="http://schemas.microsoft.com/office/word/2010/wordprocessingCanvas" xmlns:cx="http://schemas.microsoft.com/office/drawing/2014/chartex" xmlns:cx1="http://schemas.microsoft.com/office/drawing/2015/9/8/chartex" xmlns:cx2="http://schemas.microsoft.com/office/drawing/2015/10/21/chartex" xmlns:cx3="http://schemas.microsoft.com/office/drawing/2016/5/9/chartex" xmlns:cx4="http://schemas.microsoft.com/office/drawing/2016/5/10/chartex" xmlns:cx5="http://schemas.microsoft.com/office/drawing/2016/5/11/chartex" xmlns:cx6="http://schemas.microsoft.com/office/drawing/2016/5/12/chartex" xmlns:cx7="http://schemas.microsoft.com/office/drawing/2016/5/13/chartex" xmlns:cx8="http://schemas.microsoft.com/office/drawing/2016/5/14/chartex" xmlns:mc="http://schemas.openxmlformats.org/markup-compatibility/2006" xmlns:aink="http://schemas.microsoft.com/office/drawing/2016/ink" xmlns:am3d="http://schemas.microsoft.com/office/drawing/2017/model3d" xmlns:o="urn:schemas-microsoft-com:office:office" xmlns:r="http://schemas.openxmlformats.org/officeDocument/2006/relationships" xmlns:m="http://schemas.openxmlformats.org/officeDocument/2006/math" xmlns:v="urn:schemas-microsoft-com:vml" xmlns:wp14="http://schemas.microsoft.com/office/word/2010/wordprocessingDrawing" xmlns:wp="http://schemas.openxmlformats.org/drawingml/2006/wordprocessingDrawing" xmlns:w10="urn:schemas-microsoft-com:office:word" xmlns:w="http://schemas.openxmlformats.org/wordprocessingml/2006/main" xmlns:w14="http://schemas.microsoft.com/office/word/2010/wordml" xmlns:w15="http://schemas.microsoft.com/office/word/2012/wordml" xmlns:w16cex="http://schemas.microsoft.com/office/word/2018/wordml/cex" xmlns:w16cid="http://schemas.microsoft.com/office/word/2016/wordml/cid" xmlns:w16="http://schemas.microsoft.com/office/word/2018/wordml" xmlns:w16sdtdh="http://schemas.microsoft.com/office/word/2020/wordml/sdtdatahash" xmlns:w16se="http://schemas.microsoft.com/office/word/2015/wordml/symex" xmlns:wpg="http://schemas.microsoft.com/office/word/2010/wordprocessingGroup" xmlns:wpi="http://schemas.microsoft.com/office/word/2010/wordprocessingInk" xmlns:wne="http://schemas.microsoft.com/office/word/2006/wordml" xmlns:wps="http://schemas.microsoft.com/office/word/2010/wordprocessingShape" mc:Ignorable="w14 w15 w16se w16cid w16 w16cex w16sdtdh wp14">
   <w:abstractNum w:abstractNumId="0" w15:restartNumberingAfterBreak="0">
     <w:nsid w:val="456D2877"/>
     <w:multiLevelType w:val="hybridMultilevel"/>

</xml_diff>

<commit_message>
Drug model selection - Result classes
Started to create result classes for drugs and covariates
</commit_message>
<xml_diff>
--- a/publi/tb_notes_and_thoughts.docx
+++ b/publi/tb_notes_and_thoughts.docx
@@ -75,7 +75,23 @@
           <w:u w:val="single"/>
           <w:lang w:val="fr-CH"/>
         </w:rPr>
-        <w:t xml:space="preserve">Est-ce qu’il y a un intérêt d’avoir une formulationAndRoute différente du modèle ? </w:t>
+        <w:t xml:space="preserve">Est-ce qu’il y a un intérêt d’avoir une </w:t>
+      </w:r>
+      <w:proofErr w:type="spellStart"/>
+      <w:r>
+        <w:rPr>
+          <w:u w:val="single"/>
+          <w:lang w:val="fr-CH"/>
+        </w:rPr>
+        <w:t>formulationAndRoute</w:t>
+      </w:r>
+      <w:proofErr w:type="spellEnd"/>
+      <w:r>
+        <w:rPr>
+          <w:u w:val="single"/>
+          <w:lang w:val="fr-CH"/>
+        </w:rPr>
+        <w:t xml:space="preserve"> différente du modèle ? </w:t>
       </w:r>
       <w:r>
         <w:rPr>
@@ -136,7 +152,23 @@
           <w:u w:val="single"/>
           <w:lang w:val="fr-CH"/>
         </w:rPr>
-        <w:t xml:space="preserve">Comment faire fonctionner le dosage at steady state ? </w:t>
+        <w:t xml:space="preserve">Comment faire fonctionner le dosage at </w:t>
+      </w:r>
+      <w:proofErr w:type="spellStart"/>
+      <w:r>
+        <w:rPr>
+          <w:u w:val="single"/>
+          <w:lang w:val="fr-CH"/>
+        </w:rPr>
+        <w:t>steady</w:t>
+      </w:r>
+      <w:proofErr w:type="spellEnd"/>
+      <w:r>
+        <w:rPr>
+          <w:u w:val="single"/>
+          <w:lang w:val="fr-CH"/>
+        </w:rPr>
+        <w:t xml:space="preserve"> state ? </w:t>
       </w:r>
     </w:p>
     <w:p>
@@ -322,7 +354,23 @@
           <w:u w:val="single"/>
           <w:lang w:val="fr-CH"/>
         </w:rPr>
-        <w:t xml:space="preserve">Et la balise dosage repeat ? </w:t>
+        <w:t xml:space="preserve">Et la balise dosage </w:t>
+      </w:r>
+      <w:proofErr w:type="spellStart"/>
+      <w:r>
+        <w:rPr>
+          <w:u w:val="single"/>
+          <w:lang w:val="fr-CH"/>
+        </w:rPr>
+        <w:t>repeat</w:t>
+      </w:r>
+      <w:proofErr w:type="spellEnd"/>
+      <w:r>
+        <w:rPr>
+          <w:u w:val="single"/>
+          <w:lang w:val="fr-CH"/>
+        </w:rPr>
+        <w:t xml:space="preserve"> ? </w:t>
       </w:r>
       <w:r>
         <w:rPr>
@@ -336,20 +384,66 @@
           <w:u w:val="single"/>
           <w:lang w:val="fr-CH"/>
         </w:rPr>
-        <w:t xml:space="preserve">, que ce passe il si la balise repeat(combiné avec un intervalle de lastingDisage dépasse end ? </w:t>
-      </w:r>
-    </w:p>
-    <w:p>
-      <w:pPr>
-        <w:rPr>
-          <w:lang w:val="fr-CH"/>
-        </w:rPr>
-      </w:pPr>
-      <w:r>
-        <w:rPr>
-          <w:lang w:val="fr-CH"/>
-        </w:rPr>
-        <w:t>La timeRange défini surtout ce qui va être retournée, le dépassement n’est pas problématique.</w:t>
+        <w:t xml:space="preserve">, que ce passe il si la balise </w:t>
+      </w:r>
+      <w:proofErr w:type="spellStart"/>
+      <w:r>
+        <w:rPr>
+          <w:u w:val="single"/>
+          <w:lang w:val="fr-CH"/>
+        </w:rPr>
+        <w:t>repeat</w:t>
+      </w:r>
+      <w:proofErr w:type="spellEnd"/>
+      <w:r>
+        <w:rPr>
+          <w:u w:val="single"/>
+          <w:lang w:val="fr-CH"/>
+        </w:rPr>
+        <w:t xml:space="preserve">(combiné avec un intervalle de </w:t>
+      </w:r>
+      <w:proofErr w:type="spellStart"/>
+      <w:r>
+        <w:rPr>
+          <w:u w:val="single"/>
+          <w:lang w:val="fr-CH"/>
+        </w:rPr>
+        <w:t>lastingDisage</w:t>
+      </w:r>
+      <w:proofErr w:type="spellEnd"/>
+      <w:r>
+        <w:rPr>
+          <w:u w:val="single"/>
+          <w:lang w:val="fr-CH"/>
+        </w:rPr>
+        <w:t xml:space="preserve"> dépasse end ? </w:t>
+      </w:r>
+    </w:p>
+    <w:p>
+      <w:pPr>
+        <w:rPr>
+          <w:lang w:val="fr-CH"/>
+        </w:rPr>
+      </w:pPr>
+      <w:r>
+        <w:rPr>
+          <w:lang w:val="fr-CH"/>
+        </w:rPr>
+        <w:t xml:space="preserve">La </w:t>
+      </w:r>
+      <w:proofErr w:type="spellStart"/>
+      <w:r>
+        <w:rPr>
+          <w:lang w:val="fr-CH"/>
+        </w:rPr>
+        <w:t>timeRange</w:t>
+      </w:r>
+      <w:proofErr w:type="spellEnd"/>
+      <w:r>
+        <w:rPr>
+          <w:lang w:val="fr-CH"/>
+        </w:rPr>
+        <w:t xml:space="preserve"> défini surtout ce qui va être retournée, le dépassement n’est pas problématique.</w:t>
       </w:r>
     </w:p>
     <w:p>
@@ -384,7 +478,21 @@
         <w:rPr>
           <w:lang w:val="fr-CH"/>
         </w:rPr>
-        <w:t>Vérifier si deux samples ont le même id/identitiques ?</w:t>
+        <w:t>Vérifier si deux samples ont le même id/</w:t>
+      </w:r>
+      <w:proofErr w:type="spellStart"/>
+      <w:r>
+        <w:rPr>
+          <w:lang w:val="fr-CH"/>
+        </w:rPr>
+        <w:t>identitiques</w:t>
+      </w:r>
+      <w:proofErr w:type="spellEnd"/>
+      <w:r>
+        <w:rPr>
+          <w:lang w:val="fr-CH"/>
+        </w:rPr>
+        <w:t> ?</w:t>
       </w:r>
       <w:r>
         <w:rPr>
@@ -415,7 +523,21 @@
         <w:rPr>
           <w:lang w:val="fr-CH"/>
         </w:rPr>
-        <w:t>Vérifier que la valeure ne dépasse pas 100 (large fourchette) et que cela soit bien des mg/l</w:t>
+        <w:t xml:space="preserve">Vérifier que la </w:t>
+      </w:r>
+      <w:proofErr w:type="spellStart"/>
+      <w:r>
+        <w:rPr>
+          <w:lang w:val="fr-CH"/>
+        </w:rPr>
+        <w:t>valeure</w:t>
+      </w:r>
+      <w:proofErr w:type="spellEnd"/>
+      <w:r>
+        <w:rPr>
+          <w:lang w:val="fr-CH"/>
+        </w:rPr>
+        <w:t xml:space="preserve"> ne dépasse pas 100 (large fourchette) et que cela soit bien des mg/l</w:t>
       </w:r>
       <w:r>
         <w:rPr>
@@ -439,191 +561,304 @@
           <w:lang w:val="fr-CH"/>
         </w:rPr>
       </w:pPr>
+      <w:proofErr w:type="spellStart"/>
       <w:r>
         <w:rPr>
           <w:b/>
           <w:bCs/>
           <w:lang w:val="fr-CH"/>
         </w:rPr>
-        <w:t>Targets :</w:t>
-      </w:r>
-    </w:p>
-    <w:p>
-      <w:pPr>
-        <w:rPr>
-          <w:lang w:val="fr-CH"/>
-        </w:rPr>
-      </w:pPr>
-      <w:r>
-        <w:rPr>
-          <w:u w:val="single"/>
-          <w:lang w:val="fr-CH"/>
-        </w:rPr>
-        <w:t xml:space="preserve">Vérifier que inefficacyAlarm &lt; min &lt; best &lt; max  &lt; toxicityAlarm </w:t>
-      </w:r>
-      <w:r>
-        <w:rPr>
-          <w:lang w:val="fr-CH"/>
-        </w:rPr>
-        <w:t xml:space="preserve"> </w:t>
-      </w:r>
-    </w:p>
-    <w:p>
-      <w:pPr>
-        <w:rPr>
-          <w:lang w:val="fr-CH"/>
-        </w:rPr>
-      </w:pPr>
-      <w:r>
-        <w:rPr>
-          <w:lang w:val="fr-CH"/>
-        </w:rPr>
-        <w:t>Le programme ne semble pas broncher si c’est pas le cas, à contrôler.</w:t>
-      </w:r>
-      <w:r>
-        <w:rPr>
-          <w:lang w:val="fr-CH"/>
-        </w:rPr>
-        <w:t xml:space="preserve"> (en effet il ne bronche pas)</w:t>
-      </w:r>
-    </w:p>
-    <w:p>
-      <w:pPr>
-        <w:rPr>
-          <w:lang w:val="fr-CH"/>
-        </w:rPr>
-      </w:pPr>
-      <w:r>
-        <w:rPr>
-          <w:u w:val="single"/>
-          <w:lang w:val="fr-CH"/>
-        </w:rPr>
-        <w:t>Dans quel mesure est</w:t>
-      </w:r>
-      <w:r>
-        <w:rPr>
-          <w:u w:val="single"/>
-          <w:lang w:val="fr-CH"/>
-        </w:rPr>
-        <w:t>-</w:t>
-      </w:r>
-      <w:r>
-        <w:rPr>
-          <w:u w:val="single"/>
-          <w:lang w:val="fr-CH"/>
-        </w:rPr>
-        <w:t>il intéressant d’avoir deux target</w:t>
-      </w:r>
-      <w:r>
-        <w:rPr>
-          <w:u w:val="single"/>
-          <w:lang w:val="fr-CH"/>
-        </w:rPr>
-        <w:t>s</w:t>
-      </w:r>
-      <w:r>
-        <w:rPr>
-          <w:u w:val="single"/>
-          <w:lang w:val="fr-CH"/>
-        </w:rPr>
-        <w:t xml:space="preserve"> pour une même activeMoietyId ?</w:t>
-      </w:r>
-      <w:r>
-        <w:rPr>
-          <w:u w:val="single"/>
-          <w:lang w:val="fr-CH"/>
-        </w:rPr>
-        <w:t xml:space="preserve"> </w:t>
-      </w:r>
-    </w:p>
-    <w:p>
-      <w:pPr>
-        <w:rPr>
-          <w:lang w:val="fr-CH"/>
-        </w:rPr>
-      </w:pPr>
-      <w:r>
-        <w:rPr>
-          <w:lang w:val="fr-CH"/>
-        </w:rPr>
-        <w:t>En fonction du target type.</w:t>
-      </w:r>
-    </w:p>
-    <w:p>
-      <w:pPr>
-        <w:rPr>
-          <w:lang w:val="fr-CH"/>
-        </w:rPr>
-      </w:pPr>
-      <w:r>
-        <w:rPr>
-          <w:u w:val="single"/>
-          <w:lang w:val="fr-CH"/>
-        </w:rPr>
-        <w:t>Qu’est-ce que le MIC ?</w:t>
-      </w:r>
-      <w:r>
-        <w:rPr>
-          <w:lang w:val="fr-CH"/>
-        </w:rPr>
-        <w:t xml:space="preserve"> </w:t>
-      </w:r>
-    </w:p>
-    <w:p>
-      <w:pPr>
-        <w:rPr>
-          <w:lang w:val="fr-CH"/>
-        </w:rPr>
-      </w:pPr>
-      <w:r>
-        <w:rPr>
-          <w:lang w:val="fr-CH"/>
-        </w:rPr>
-        <w:t>Concentration minimum, en dessous comme pas médicament.</w:t>
-      </w:r>
-    </w:p>
-    <w:p>
-      <w:pPr>
-        <w:rPr>
-          <w:u w:val="single"/>
-          <w:lang w:val="fr-CH"/>
-        </w:rPr>
-      </w:pPr>
-      <w:r>
-        <w:rPr>
-          <w:u w:val="single"/>
-          <w:lang w:val="fr-CH"/>
-        </w:rPr>
-        <w:t>Quel est la différence entre l’élément MIC et mic en covariable ?</w:t>
-      </w:r>
-    </w:p>
-    <w:p>
-      <w:pPr>
-        <w:rPr>
-          <w:lang w:val="fr-CH"/>
-        </w:rPr>
-      </w:pPr>
-      <w:r>
-        <w:rPr>
-          <w:lang w:val="fr-CH"/>
-        </w:rPr>
-        <w:t>À préciser</w:t>
-      </w:r>
-    </w:p>
-    <w:p>
-      <w:pPr>
+        <w:t>Targets</w:t>
+      </w:r>
+      <w:proofErr w:type="spellEnd"/>
+      <w:r>
         <w:rPr>
           <w:b/>
           <w:bCs/>
           <w:lang w:val="fr-CH"/>
         </w:rPr>
-      </w:pPr>
-      <w:r>
+        <w:t> :</w:t>
+      </w:r>
+    </w:p>
+    <w:p>
+      <w:pPr>
+        <w:rPr>
+          <w:lang w:val="fr-CH"/>
+        </w:rPr>
+      </w:pPr>
+      <w:r>
+        <w:rPr>
+          <w:u w:val="single"/>
+          <w:lang w:val="fr-CH"/>
+        </w:rPr>
+        <w:t xml:space="preserve">Vérifier que </w:t>
+      </w:r>
+      <w:proofErr w:type="spellStart"/>
+      <w:r>
+        <w:rPr>
+          <w:u w:val="single"/>
+          <w:lang w:val="fr-CH"/>
+        </w:rPr>
+        <w:t>inefficacyAlarm</w:t>
+      </w:r>
+      <w:proofErr w:type="spellEnd"/>
+      <w:r>
+        <w:rPr>
+          <w:u w:val="single"/>
+          <w:lang w:val="fr-CH"/>
+        </w:rPr>
+        <w:t xml:space="preserve"> &lt; min &lt; best &lt; max  &lt; </w:t>
+      </w:r>
+      <w:proofErr w:type="spellStart"/>
+      <w:r>
+        <w:rPr>
+          <w:u w:val="single"/>
+          <w:lang w:val="fr-CH"/>
+        </w:rPr>
+        <w:t>toxicityAlarm</w:t>
+      </w:r>
+      <w:proofErr w:type="spellEnd"/>
+      <w:r>
+        <w:rPr>
+          <w:u w:val="single"/>
+          <w:lang w:val="fr-CH"/>
+        </w:rPr>
+        <w:t xml:space="preserve"> </w:t>
+      </w:r>
+      <w:r>
+        <w:rPr>
+          <w:lang w:val="fr-CH"/>
+        </w:rPr>
+        <w:t xml:space="preserve"> </w:t>
+      </w:r>
+    </w:p>
+    <w:p>
+      <w:pPr>
+        <w:rPr>
+          <w:lang w:val="fr-CH"/>
+        </w:rPr>
+      </w:pPr>
+      <w:r>
+        <w:rPr>
+          <w:lang w:val="fr-CH"/>
+        </w:rPr>
+        <w:t>Le programme ne semble pas broncher si c’est pas le cas, à contrôler.</w:t>
+      </w:r>
+      <w:r>
+        <w:rPr>
+          <w:lang w:val="fr-CH"/>
+        </w:rPr>
+        <w:t xml:space="preserve"> (en effet il ne bronche pas)</w:t>
+      </w:r>
+    </w:p>
+    <w:p>
+      <w:pPr>
+        <w:rPr>
+          <w:lang w:val="fr-CH"/>
+        </w:rPr>
+      </w:pPr>
+      <w:r>
+        <w:rPr>
+          <w:u w:val="single"/>
+          <w:lang w:val="fr-CH"/>
+        </w:rPr>
+        <w:t>Dans quel mesure est</w:t>
+      </w:r>
+      <w:r>
+        <w:rPr>
+          <w:u w:val="single"/>
+          <w:lang w:val="fr-CH"/>
+        </w:rPr>
+        <w:t>-</w:t>
+      </w:r>
+      <w:r>
+        <w:rPr>
+          <w:u w:val="single"/>
+          <w:lang w:val="fr-CH"/>
+        </w:rPr>
+        <w:t xml:space="preserve">il intéressant d’avoir deux </w:t>
+      </w:r>
+      <w:proofErr w:type="spellStart"/>
+      <w:r>
+        <w:rPr>
+          <w:u w:val="single"/>
+          <w:lang w:val="fr-CH"/>
+        </w:rPr>
+        <w:t>target</w:t>
+      </w:r>
+      <w:r>
+        <w:rPr>
+          <w:u w:val="single"/>
+          <w:lang w:val="fr-CH"/>
+        </w:rPr>
+        <w:t>s</w:t>
+      </w:r>
+      <w:proofErr w:type="spellEnd"/>
+      <w:r>
+        <w:rPr>
+          <w:u w:val="single"/>
+          <w:lang w:val="fr-CH"/>
+        </w:rPr>
+        <w:t xml:space="preserve"> pour une même </w:t>
+      </w:r>
+      <w:proofErr w:type="spellStart"/>
+      <w:r>
+        <w:rPr>
+          <w:u w:val="single"/>
+          <w:lang w:val="fr-CH"/>
+        </w:rPr>
+        <w:t>activeMoietyId</w:t>
+      </w:r>
+      <w:proofErr w:type="spellEnd"/>
+      <w:r>
+        <w:rPr>
+          <w:u w:val="single"/>
+          <w:lang w:val="fr-CH"/>
+        </w:rPr>
+        <w:t> ?</w:t>
+      </w:r>
+      <w:r>
+        <w:rPr>
+          <w:u w:val="single"/>
+          <w:lang w:val="fr-CH"/>
+        </w:rPr>
+        <w:t xml:space="preserve"> </w:t>
+      </w:r>
+    </w:p>
+    <w:p>
+      <w:pPr>
+        <w:rPr>
+          <w:lang w:val="fr-CH"/>
+        </w:rPr>
+      </w:pPr>
+      <w:r>
+        <w:rPr>
+          <w:lang w:val="fr-CH"/>
+        </w:rPr>
+        <w:t xml:space="preserve">En fonction du </w:t>
+      </w:r>
+      <w:proofErr w:type="spellStart"/>
+      <w:r>
+        <w:rPr>
+          <w:lang w:val="fr-CH"/>
+        </w:rPr>
+        <w:t>target</w:t>
+      </w:r>
+      <w:proofErr w:type="spellEnd"/>
+      <w:r>
+        <w:rPr>
+          <w:lang w:val="fr-CH"/>
+        </w:rPr>
+        <w:t xml:space="preserve"> type.</w:t>
+      </w:r>
+    </w:p>
+    <w:p>
+      <w:pPr>
+        <w:rPr>
+          <w:lang w:val="fr-CH"/>
+        </w:rPr>
+      </w:pPr>
+      <w:r>
+        <w:rPr>
+          <w:u w:val="single"/>
+          <w:lang w:val="fr-CH"/>
+        </w:rPr>
+        <w:t>Qu’est-ce que le MIC ?</w:t>
+      </w:r>
+      <w:r>
+        <w:rPr>
+          <w:lang w:val="fr-CH"/>
+        </w:rPr>
+        <w:t xml:space="preserve"> </w:t>
+      </w:r>
+    </w:p>
+    <w:p>
+      <w:pPr>
+        <w:rPr>
+          <w:lang w:val="fr-CH"/>
+        </w:rPr>
+      </w:pPr>
+      <w:r>
+        <w:rPr>
+          <w:lang w:val="fr-CH"/>
+        </w:rPr>
+        <w:t>Concentration minimum, en dessous comme pas médicament.</w:t>
+      </w:r>
+    </w:p>
+    <w:p>
+      <w:pPr>
+        <w:rPr>
+          <w:u w:val="single"/>
+          <w:lang w:val="fr-CH"/>
+        </w:rPr>
+      </w:pPr>
+      <w:r>
+        <w:rPr>
+          <w:u w:val="single"/>
+          <w:lang w:val="fr-CH"/>
+        </w:rPr>
+        <w:t xml:space="preserve">Quel est la différence entre l’élément MIC et </w:t>
+      </w:r>
+      <w:proofErr w:type="spellStart"/>
+      <w:r>
+        <w:rPr>
+          <w:u w:val="single"/>
+          <w:lang w:val="fr-CH"/>
+        </w:rPr>
+        <w:t>mic</w:t>
+      </w:r>
+      <w:proofErr w:type="spellEnd"/>
+      <w:r>
+        <w:rPr>
+          <w:u w:val="single"/>
+          <w:lang w:val="fr-CH"/>
+        </w:rPr>
+        <w:t xml:space="preserve"> en </w:t>
+      </w:r>
+      <w:proofErr w:type="spellStart"/>
+      <w:r>
+        <w:rPr>
+          <w:u w:val="single"/>
+          <w:lang w:val="fr-CH"/>
+        </w:rPr>
+        <w:t>covariable</w:t>
+      </w:r>
+      <w:proofErr w:type="spellEnd"/>
+      <w:r>
+        <w:rPr>
+          <w:u w:val="single"/>
+          <w:lang w:val="fr-CH"/>
+        </w:rPr>
+        <w:t> ?</w:t>
+      </w:r>
+    </w:p>
+    <w:p>
+      <w:pPr>
+        <w:rPr>
+          <w:lang w:val="fr-CH"/>
+        </w:rPr>
+      </w:pPr>
+      <w:r>
+        <w:rPr>
+          <w:lang w:val="fr-CH"/>
+        </w:rPr>
+        <w:t>À préciser</w:t>
+      </w:r>
+    </w:p>
+    <w:p>
+      <w:pPr>
         <w:rPr>
           <w:b/>
           <w:bCs/>
           <w:lang w:val="fr-CH"/>
         </w:rPr>
+      </w:pPr>
+      <w:r>
+        <w:rPr>
+          <w:b/>
+          <w:bCs/>
+          <w:lang w:val="fr-CH"/>
+        </w:rPr>
         <w:t>Requête :</w:t>
       </w:r>
     </w:p>
@@ -670,8 +905,16 @@
         <w:rPr>
           <w:lang w:val="fr-CH"/>
         </w:rPr>
-        <w:t xml:space="preserve"> pour le cdss</w:t>
-      </w:r>
+        <w:t xml:space="preserve"> pour le </w:t>
+      </w:r>
+      <w:proofErr w:type="spellStart"/>
+      <w:r>
+        <w:rPr>
+          <w:lang w:val="fr-CH"/>
+        </w:rPr>
+        <w:t>cdss</w:t>
+      </w:r>
+      <w:proofErr w:type="spellEnd"/>
     </w:p>
     <w:p>
       <w:pPr>
@@ -681,100 +924,137 @@
           <w:lang w:val="fr-CH"/>
         </w:rPr>
       </w:pPr>
+      <w:proofErr w:type="spellStart"/>
       <w:r>
         <w:rPr>
           <w:b/>
           <w:bCs/>
           <w:lang w:val="fr-CH"/>
         </w:rPr>
-        <w:t>PredictionTraits :</w:t>
-      </w:r>
-    </w:p>
-    <w:p>
-      <w:pPr>
-        <w:rPr>
-          <w:u w:val="single"/>
-          <w:lang w:val="fr-CH"/>
-        </w:rPr>
-      </w:pPr>
-      <w:r>
-        <w:rPr>
-          <w:u w:val="single"/>
-          <w:lang w:val="fr-CH"/>
-        </w:rPr>
-        <w:t>Vérifier si la date de fin &gt; date de début -&gt; erreur ?</w:t>
-      </w:r>
-    </w:p>
-    <w:p>
-      <w:r>
-        <w:rPr>
-          <w:u w:val="single"/>
-        </w:rPr>
-        <w:t>PredictionAtTimesTraits</w:t>
-      </w:r>
-      <w:r>
-        <w:t> : rien à signaler</w:t>
-      </w:r>
-    </w:p>
-    <w:p>
-      <w:pPr>
-        <w:rPr>
-          <w:lang w:val="fr-CH"/>
-        </w:rPr>
-      </w:pPr>
-      <w:r>
-        <w:rPr>
-          <w:u w:val="single"/>
-        </w:rPr>
-        <w:t>PredictionAtSampleTimesTraits</w:t>
-      </w:r>
-      <w:r>
-        <w:t> : Quel samples ? Ceux déjà mesuré ? Quel intérêt ?</w:t>
-      </w:r>
-    </w:p>
-    <w:p>
-      <w:pPr>
-        <w:rPr>
-          <w:u w:val="single"/>
-          <w:lang w:val="fr-CH"/>
-        </w:rPr>
-      </w:pPr>
-      <w:r>
-        <w:rPr>
-          <w:u w:val="single"/>
-          <w:lang w:val="fr-CH"/>
-        </w:rPr>
-        <w:t xml:space="preserve">Est-ce que ça fait du sens que les dates d’intervalles diffèrent ? </w:t>
-      </w:r>
-    </w:p>
-    <w:p>
-      <w:pPr>
-        <w:rPr>
-          <w:lang w:val="fr-CH"/>
-        </w:rPr>
-      </w:pPr>
-    </w:p>
-    <w:p>
-      <w:pPr>
+        <w:t>PredictionTraits</w:t>
+      </w:r>
+      <w:proofErr w:type="spellEnd"/>
+      <w:r>
         <w:rPr>
           <w:b/>
           <w:bCs/>
-        </w:rPr>
-      </w:pPr>
-      <w:r>
+          <w:lang w:val="fr-CH"/>
+        </w:rPr>
+        <w:t> :</w:t>
+      </w:r>
+    </w:p>
+    <w:p>
+      <w:pPr>
+        <w:rPr>
+          <w:u w:val="single"/>
+          <w:lang w:val="fr-CH"/>
+        </w:rPr>
+      </w:pPr>
+      <w:r>
+        <w:rPr>
+          <w:u w:val="single"/>
+          <w:lang w:val="fr-CH"/>
+        </w:rPr>
+        <w:t>Vérifier si la date de fin &gt; date de début -&gt; erreur ?</w:t>
+      </w:r>
+    </w:p>
+    <w:p>
+      <w:proofErr w:type="spellStart"/>
+      <w:r>
+        <w:rPr>
+          <w:u w:val="single"/>
+        </w:rPr>
+        <w:t>PredictionAtTimesTraits</w:t>
+      </w:r>
+      <w:proofErr w:type="spellEnd"/>
+      <w:r>
+        <w:t> : rien à signaler</w:t>
+      </w:r>
+    </w:p>
+    <w:p>
+      <w:pPr>
+        <w:rPr>
+          <w:lang w:val="fr-CH"/>
+        </w:rPr>
+      </w:pPr>
+      <w:proofErr w:type="spellStart"/>
+      <w:r>
+        <w:rPr>
+          <w:u w:val="single"/>
+        </w:rPr>
+        <w:t>PredictionAtSampleTimesTraits</w:t>
+      </w:r>
+      <w:proofErr w:type="spellEnd"/>
+      <w:r>
+        <w:t> : Quel samples ? Ceux déjà mesuré ? Quel intérêt ?</w:t>
+      </w:r>
+    </w:p>
+    <w:p>
+      <w:pPr>
+        <w:rPr>
+          <w:u w:val="single"/>
+          <w:lang w:val="fr-CH"/>
+        </w:rPr>
+      </w:pPr>
+      <w:r>
+        <w:rPr>
+          <w:u w:val="single"/>
+          <w:lang w:val="fr-CH"/>
+        </w:rPr>
+        <w:t xml:space="preserve">Est-ce que ça fait du sens que les dates d’intervalles diffèrent ? </w:t>
+      </w:r>
+    </w:p>
+    <w:p>
+      <w:pPr>
+        <w:rPr>
+          <w:lang w:val="fr-CH"/>
+        </w:rPr>
+      </w:pPr>
+    </w:p>
+    <w:p>
+      <w:pPr>
         <w:rPr>
           <w:b/>
           <w:bCs/>
         </w:rPr>
-        <w:t>ComputingOption :</w:t>
-      </w:r>
-    </w:p>
-    <w:p>
-      <w:r>
-        <w:rPr>
-          <w:u w:val="single"/>
-        </w:rPr>
-        <w:t>Quel est la différence entre analyte et active moiety ?</w:t>
+      </w:pPr>
+      <w:proofErr w:type="spellStart"/>
+      <w:r>
+        <w:rPr>
+          <w:b/>
+          <w:bCs/>
+        </w:rPr>
+        <w:t>ComputingOption</w:t>
+      </w:r>
+      <w:proofErr w:type="spellEnd"/>
+      <w:r>
+        <w:rPr>
+          <w:b/>
+          <w:bCs/>
+        </w:rPr>
+        <w:t> :</w:t>
+      </w:r>
+    </w:p>
+    <w:p>
+      <w:r>
+        <w:rPr>
+          <w:u w:val="single"/>
+        </w:rPr>
+        <w:t xml:space="preserve">Quel est la différence entre analyte et active </w:t>
+      </w:r>
+      <w:proofErr w:type="spellStart"/>
+      <w:r>
+        <w:rPr>
+          <w:u w:val="single"/>
+        </w:rPr>
+        <w:t>moiety</w:t>
+      </w:r>
+      <w:proofErr w:type="spellEnd"/>
+      <w:r>
+        <w:rPr>
+          <w:u w:val="single"/>
+        </w:rPr>
+        <w:t> ?</w:t>
       </w:r>
       <w:r>
         <w:t xml:space="preserve"> </w:t>
@@ -782,7 +1062,15 @@
     </w:p>
     <w:p>
       <w:r>
-        <w:t>active moity substance active =&gt; ce qui agit sur le corps mais peut être composée de plusieurs analyte. En général une active = une analyte.</w:t>
+        <w:t xml:space="preserve">active </w:t>
+      </w:r>
+      <w:proofErr w:type="spellStart"/>
+      <w:r>
+        <w:t>moity</w:t>
+      </w:r>
+      <w:proofErr w:type="spellEnd"/>
+      <w:r>
+        <w:t xml:space="preserve"> substance active =&gt; ce qui agit sur le corps mais peut être composée de plusieurs analyte. En général une active = une analyte.</w:t>
       </w:r>
     </w:p>
     <w:p>
@@ -804,7 +1092,21 @@
         <w:rPr>
           <w:u w:val="single"/>
         </w:rPr>
-        <w:t>Est-ce que le cœur doit être inséré à tuberXpert sous forme de code ou sous forme d’entité indépendante (par exemple : .exe) ?</w:t>
+        <w:t xml:space="preserve">Est-ce que le cœur doit être inséré à </w:t>
+      </w:r>
+      <w:proofErr w:type="spellStart"/>
+      <w:r>
+        <w:rPr>
+          <w:u w:val="single"/>
+        </w:rPr>
+        <w:t>tuberXpert</w:t>
+      </w:r>
+      <w:proofErr w:type="spellEnd"/>
+      <w:r>
+        <w:rPr>
+          <w:u w:val="single"/>
+        </w:rPr>
+        <w:t xml:space="preserve"> sous forme de code ou sous forme d’entité indépendante (par exemple : .exe) ?</w:t>
       </w:r>
       <w:r>
         <w:rPr>
@@ -849,7 +1151,21 @@
         <w:rPr>
           <w:u w:val="single"/>
         </w:rPr>
-        <w:t xml:space="preserve">Est-ce qu’on peut considérer le nommage des fiches médicaments comme normé ? C’est-à-dire que le drugId apparait dans le nom de la fiche ? </w:t>
+        <w:t xml:space="preserve">Est-ce qu’on peut considérer le nommage des fiches médicaments comme normé ? C’est-à-dire que le </w:t>
+      </w:r>
+      <w:proofErr w:type="spellStart"/>
+      <w:r>
+        <w:rPr>
+          <w:u w:val="single"/>
+        </w:rPr>
+        <w:t>drugId</w:t>
+      </w:r>
+      <w:proofErr w:type="spellEnd"/>
+      <w:r>
+        <w:rPr>
+          <w:u w:val="single"/>
+        </w:rPr>
+        <w:t xml:space="preserve"> apparait dans le nom de la fiche ? </w:t>
       </w:r>
     </w:p>
     <w:p>
@@ -875,7 +1191,35 @@
         <w:rPr>
           <w:u w:val="single"/>
         </w:rPr>
-        <w:t xml:space="preserve">Si le drug file sélectionné n’est pas respecté totalement par toutes les covariables, </w:t>
+        <w:t xml:space="preserve">Si le </w:t>
+      </w:r>
+      <w:proofErr w:type="spellStart"/>
+      <w:r>
+        <w:rPr>
+          <w:u w:val="single"/>
+        </w:rPr>
+        <w:t>drug</w:t>
+      </w:r>
+      <w:proofErr w:type="spellEnd"/>
+      <w:r>
+        <w:rPr>
+          <w:u w:val="single"/>
+        </w:rPr>
+        <w:t xml:space="preserve"> file sélectionné n’est pas respecté totalement par toutes les </w:t>
+      </w:r>
+      <w:proofErr w:type="spellStart"/>
+      <w:r>
+        <w:rPr>
+          <w:u w:val="single"/>
+        </w:rPr>
+        <w:t>covariables</w:t>
+      </w:r>
+      <w:proofErr w:type="spellEnd"/>
+      <w:r>
+        <w:rPr>
+          <w:u w:val="single"/>
+        </w:rPr>
+        <w:t xml:space="preserve">, </w:t>
       </w:r>
       <w:r>
         <w:rPr>
@@ -919,19 +1263,89 @@
         <w:rPr>
           <w:u w:val="single"/>
         </w:rPr>
-        <w:t xml:space="preserve">J’ai fouillé dans le code, mais le cœur n’effectue pas de vérification sur les covariables (typiquement imatinib </w:t>
-      </w:r>
-      <w:r>
-        <w:rPr>
-          <w:u w:val="single"/>
-        </w:rPr>
-        <w:t xml:space="preserve"> &lt;![CDATA[return ((bodyweight &gt;= 44) &amp;&amp; (bodyweight &lt;= 110));</w:t>
-      </w:r>
-      <w:r>
-        <w:rPr>
-          <w:u w:val="single"/>
-        </w:rPr>
-        <w:t xml:space="preserve"> avec un bodyweight de 500 fonctionne. Est-ce que je me suis troupé ou devrais-je effectuer moi-même la vérification du côté du CDSS ?</w:t>
+        <w:t xml:space="preserve">J’ai fouillé dans le code, mais le cœur n’effectue pas de vérification sur les </w:t>
+      </w:r>
+      <w:proofErr w:type="spellStart"/>
+      <w:r>
+        <w:rPr>
+          <w:u w:val="single"/>
+        </w:rPr>
+        <w:t>covariables</w:t>
+      </w:r>
+      <w:proofErr w:type="spellEnd"/>
+      <w:r>
+        <w:rPr>
+          <w:u w:val="single"/>
+        </w:rPr>
+        <w:t xml:space="preserve"> (typiquement imatinib </w:t>
+      </w:r>
+      <w:r>
+        <w:rPr>
+          <w:u w:val="single"/>
+        </w:rPr>
+        <w:t xml:space="preserve"> &lt;![CDATA[return ((</w:t>
+      </w:r>
+      <w:proofErr w:type="spellStart"/>
+      <w:r>
+        <w:rPr>
+          <w:u w:val="single"/>
+        </w:rPr>
+        <w:t>bodyweight</w:t>
+      </w:r>
+      <w:proofErr w:type="spellEnd"/>
+      <w:r>
+        <w:rPr>
+          <w:u w:val="single"/>
+        </w:rPr>
+        <w:t xml:space="preserve"> &gt;= 44) &amp;&amp; (</w:t>
+      </w:r>
+      <w:proofErr w:type="spellStart"/>
+      <w:r>
+        <w:rPr>
+          <w:u w:val="single"/>
+        </w:rPr>
+        <w:t>bodyweight</w:t>
+      </w:r>
+      <w:proofErr w:type="spellEnd"/>
+      <w:r>
+        <w:rPr>
+          <w:u w:val="single"/>
+        </w:rPr>
+        <w:t xml:space="preserve"> &lt;= 110));</w:t>
+      </w:r>
+      <w:r>
+        <w:rPr>
+          <w:u w:val="single"/>
+        </w:rPr>
+        <w:t xml:space="preserve"> avec un </w:t>
+      </w:r>
+      <w:proofErr w:type="spellStart"/>
+      <w:r>
+        <w:rPr>
+          <w:u w:val="single"/>
+        </w:rPr>
+        <w:t>bodyweight</w:t>
+      </w:r>
+      <w:proofErr w:type="spellEnd"/>
+      <w:r>
+        <w:rPr>
+          <w:u w:val="single"/>
+        </w:rPr>
+        <w:t xml:space="preserve"> de 500 fonctionne. Est-ce que je me suis </w:t>
+      </w:r>
+      <w:proofErr w:type="spellStart"/>
+      <w:r>
+        <w:rPr>
+          <w:u w:val="single"/>
+        </w:rPr>
+        <w:t>troupé</w:t>
+      </w:r>
+      <w:proofErr w:type="spellEnd"/>
+      <w:r>
+        <w:rPr>
+          <w:u w:val="single"/>
+        </w:rPr>
+        <w:t xml:space="preserve"> ou devrais-je effectuer moi-même la vérification du côté du CDSS ?</w:t>
       </w:r>
     </w:p>
     <w:p>
@@ -1209,19 +1623,61 @@
         <w:rPr>
           <w:u w:val="single"/>
         </w:rPr>
-        <w:t xml:space="preserve">La dernière fois, on a spécifié que le drug model devait être choisi en priorité </w:t>
-      </w:r>
-      <w:r>
-        <w:rPr>
-          <w:u w:val="single"/>
-        </w:rPr>
-        <w:t xml:space="preserve">avec la formulation en route. Mais comment faire quand il y a plusieurs dosages avec des formulation and routes différentes ? J’ai par exemple essayé de faire avec deux dosage différents (formulation and route) et ça fonctionne. Est-ce que le core ne prend pas en compte le dosage et les samples dans la période données ? </w:t>
-      </w:r>
-      <w:r>
-        <w:rPr>
-          <w:u w:val="single"/>
-        </w:rPr>
-        <w:t xml:space="preserve">Faut – il vérifier que tous les dosages ont la même forumlation and route ? </w:t>
+        <w:t xml:space="preserve">La dernière fois, on a spécifié que le </w:t>
+      </w:r>
+      <w:proofErr w:type="spellStart"/>
+      <w:r>
+        <w:rPr>
+          <w:u w:val="single"/>
+        </w:rPr>
+        <w:t>drug</w:t>
+      </w:r>
+      <w:proofErr w:type="spellEnd"/>
+      <w:r>
+        <w:rPr>
+          <w:u w:val="single"/>
+        </w:rPr>
+        <w:t xml:space="preserve"> model devait être choisi en priorité </w:t>
+      </w:r>
+      <w:r>
+        <w:rPr>
+          <w:u w:val="single"/>
+        </w:rPr>
+        <w:t xml:space="preserve">avec la formulation en route. Mais comment faire quand il y a plusieurs dosages avec des formulation and routes différentes ? J’ai par exemple essayé de faire avec deux dosage différents (formulation and route) et ça fonctionne. Est-ce que le </w:t>
+      </w:r>
+      <w:proofErr w:type="spellStart"/>
+      <w:r>
+        <w:rPr>
+          <w:u w:val="single"/>
+        </w:rPr>
+        <w:t>core</w:t>
+      </w:r>
+      <w:proofErr w:type="spellEnd"/>
+      <w:r>
+        <w:rPr>
+          <w:u w:val="single"/>
+        </w:rPr>
+        <w:t xml:space="preserve"> ne prend pas en compte le dosage et les samples dans la période données ? </w:t>
+      </w:r>
+      <w:r>
+        <w:rPr>
+          <w:u w:val="single"/>
+        </w:rPr>
+        <w:t xml:space="preserve">Faut – il vérifier que tous les dosages ont la même </w:t>
+      </w:r>
+      <w:proofErr w:type="spellStart"/>
+      <w:r>
+        <w:rPr>
+          <w:u w:val="single"/>
+        </w:rPr>
+        <w:t>forumlation</w:t>
+      </w:r>
+      <w:proofErr w:type="spellEnd"/>
+      <w:r>
+        <w:rPr>
+          <w:u w:val="single"/>
+        </w:rPr>
+        <w:t xml:space="preserve"> and route ? </w:t>
       </w:r>
     </w:p>
     <w:p>
@@ -1244,25 +1700,143 @@
         <w:rPr>
           <w:u w:val="single"/>
         </w:rPr>
-        <w:t xml:space="preserve">La dateInterval de l’adjustment trait, est-ce qu’on a une durrée d’intervalle clé (p.ex date de l’ajustement + 1 semaines ) ? Ou effectuer un calcul dynamic base sur la demi-vie p.ex. ? </w:t>
-      </w:r>
-    </w:p>
-    <w:p>
-      <w:r>
-        <w:t>3 jours , des médicaments utilisent un standard treatment (p.ex 4 jours). Si un stanar treatment on représente tout le standard treatment.</w:t>
-      </w:r>
-    </w:p>
-    <w:p>
-      <w:pPr>
-        <w:rPr>
-          <w:u w:val="single"/>
-        </w:rPr>
-      </w:pPr>
-      <w:r>
-        <w:rPr>
-          <w:u w:val="single"/>
-        </w:rPr>
-        <w:t>Adjustment date, généralement, date du jour ? éventuellement élément de notre requête personnalisée.</w:t>
+        <w:t xml:space="preserve">La </w:t>
+      </w:r>
+      <w:proofErr w:type="spellStart"/>
+      <w:r>
+        <w:rPr>
+          <w:u w:val="single"/>
+        </w:rPr>
+        <w:t>dateInterval</w:t>
+      </w:r>
+      <w:proofErr w:type="spellEnd"/>
+      <w:r>
+        <w:rPr>
+          <w:u w:val="single"/>
+        </w:rPr>
+        <w:t xml:space="preserve"> de l’</w:t>
+      </w:r>
+      <w:proofErr w:type="spellStart"/>
+      <w:r>
+        <w:rPr>
+          <w:u w:val="single"/>
+        </w:rPr>
+        <w:t>adjustment</w:t>
+      </w:r>
+      <w:proofErr w:type="spellEnd"/>
+      <w:r>
+        <w:rPr>
+          <w:u w:val="single"/>
+        </w:rPr>
+        <w:t xml:space="preserve"> trait, est-ce qu’on a une </w:t>
+      </w:r>
+      <w:proofErr w:type="spellStart"/>
+      <w:r>
+        <w:rPr>
+          <w:u w:val="single"/>
+        </w:rPr>
+        <w:t>durrée</w:t>
+      </w:r>
+      <w:proofErr w:type="spellEnd"/>
+      <w:r>
+        <w:rPr>
+          <w:u w:val="single"/>
+        </w:rPr>
+        <w:t xml:space="preserve"> d’intervalle clé (</w:t>
+      </w:r>
+      <w:proofErr w:type="spellStart"/>
+      <w:r>
+        <w:rPr>
+          <w:u w:val="single"/>
+        </w:rPr>
+        <w:t>p.ex</w:t>
+      </w:r>
+      <w:proofErr w:type="spellEnd"/>
+      <w:r>
+        <w:rPr>
+          <w:u w:val="single"/>
+        </w:rPr>
+        <w:t xml:space="preserve"> date de l’ajustement + 1 semaines ) ? Ou effectuer un calcul </w:t>
+      </w:r>
+      <w:proofErr w:type="spellStart"/>
+      <w:r>
+        <w:rPr>
+          <w:u w:val="single"/>
+        </w:rPr>
+        <w:t>dynamic</w:t>
+      </w:r>
+      <w:proofErr w:type="spellEnd"/>
+      <w:r>
+        <w:rPr>
+          <w:u w:val="single"/>
+        </w:rPr>
+        <w:t xml:space="preserve"> base sur la demi-vie p.ex. ? </w:t>
+      </w:r>
+    </w:p>
+    <w:p>
+      <w:r>
+        <w:t xml:space="preserve">3 jours , des médicaments utilisent un standard </w:t>
+      </w:r>
+      <w:proofErr w:type="spellStart"/>
+      <w:r>
+        <w:t>treatment</w:t>
+      </w:r>
+      <w:proofErr w:type="spellEnd"/>
+      <w:r>
+        <w:t xml:space="preserve"> (</w:t>
+      </w:r>
+      <w:proofErr w:type="spellStart"/>
+      <w:r>
+        <w:t>p.ex</w:t>
+      </w:r>
+      <w:proofErr w:type="spellEnd"/>
+      <w:r>
+        <w:t xml:space="preserve"> 4 jours). Si un </w:t>
+      </w:r>
+      <w:proofErr w:type="spellStart"/>
+      <w:r>
+        <w:t>stanar</w:t>
+      </w:r>
+      <w:proofErr w:type="spellEnd"/>
+      <w:r>
+        <w:t xml:space="preserve"> </w:t>
+      </w:r>
+      <w:proofErr w:type="spellStart"/>
+      <w:r>
+        <w:t>treatment</w:t>
+      </w:r>
+      <w:proofErr w:type="spellEnd"/>
+      <w:r>
+        <w:t xml:space="preserve"> on représente tout le standard </w:t>
+      </w:r>
+      <w:proofErr w:type="spellStart"/>
+      <w:r>
+        <w:t>treatment</w:t>
+      </w:r>
+      <w:proofErr w:type="spellEnd"/>
+      <w:r>
+        <w:t>.</w:t>
+      </w:r>
+    </w:p>
+    <w:p>
+      <w:pPr>
+        <w:rPr>
+          <w:u w:val="single"/>
+        </w:rPr>
+      </w:pPr>
+      <w:proofErr w:type="spellStart"/>
+      <w:r>
+        <w:rPr>
+          <w:u w:val="single"/>
+        </w:rPr>
+        <w:t>Adjustment</w:t>
+      </w:r>
+      <w:proofErr w:type="spellEnd"/>
+      <w:r>
+        <w:rPr>
+          <w:u w:val="single"/>
+        </w:rPr>
+        <w:t xml:space="preserve"> date, généralement, date du jour ? éventuellement élément de notre requête personnalisée.</w:t>
       </w:r>
       <w:r>
         <w:rPr>
@@ -1341,55 +1915,119 @@
       </w:r>
     </w:p>
     <w:p>
-      <w:r>
-        <w:t>parametersType -&gt; en fonction de ce qu’on sait sur le patient</w:t>
+      <w:proofErr w:type="spellStart"/>
+      <w:r>
+        <w:t>parametersType</w:t>
+      </w:r>
+      <w:proofErr w:type="spellEnd"/>
+      <w:r>
+        <w:t xml:space="preserve"> -&gt; en fonction de ce qu’on sait sur le patient</w:t>
       </w:r>
       <w:r>
         <w:br/>
-        <w:t>compartmentOption ?</w:t>
-      </w:r>
-      <w:r>
-        <w:t xml:space="preserve"> Doit recevoir une précision mais en général allActiveMoieties.</w:t>
+      </w:r>
+      <w:proofErr w:type="spellStart"/>
+      <w:r>
+        <w:t>compartmentOption</w:t>
+      </w:r>
+      <w:proofErr w:type="spellEnd"/>
+      <w:r>
+        <w:t> ?</w:t>
+      </w:r>
+      <w:r>
+        <w:t xml:space="preserve"> Doit recevoir une précision mais en général </w:t>
+      </w:r>
+      <w:proofErr w:type="spellStart"/>
+      <w:r>
+        <w:t>allActiveMoieties</w:t>
+      </w:r>
+      <w:proofErr w:type="spellEnd"/>
+      <w:r>
+        <w:t>.</w:t>
       </w:r>
       <w:r>
         <w:br/>
-        <w:t xml:space="preserve">statistics ? </w:t>
+      </w:r>
+      <w:proofErr w:type="spellStart"/>
+      <w:r>
+        <w:t>statistics</w:t>
+      </w:r>
+      <w:proofErr w:type="spellEnd"/>
+      <w:r>
+        <w:t xml:space="preserve"> ? </w:t>
       </w:r>
       <w:r>
         <w:t xml:space="preserve"> AUC </w:t>
       </w:r>
       <w:r>
         <w:br/>
-        <w:t xml:space="preserve">Parameters ? </w:t>
+      </w:r>
+      <w:proofErr w:type="spellStart"/>
+      <w:r>
+        <w:t>Parameters</w:t>
+      </w:r>
+      <w:proofErr w:type="spellEnd"/>
+      <w:r>
+        <w:t xml:space="preserve"> ? </w:t>
       </w:r>
       <w:r>
         <w:t xml:space="preserve"> Peut-être intéressant. </w:t>
       </w:r>
       <w:r>
         <w:br/>
-        <w:t>Covariates ?</w:t>
+      </w:r>
+      <w:proofErr w:type="spellStart"/>
+      <w:r>
+        <w:t>Covariates</w:t>
+      </w:r>
+      <w:proofErr w:type="spellEnd"/>
+      <w:r>
+        <w:t> ?</w:t>
       </w:r>
       <w:r>
         <w:t xml:space="preserve"> </w:t>
       </w:r>
       <w:r>
-        <w:t>Certains covariables sont calculées double check peut être intéressant d’afficher plus tard dans le rapport</w:t>
+        <w:t xml:space="preserve">Certains </w:t>
+      </w:r>
+      <w:proofErr w:type="spellStart"/>
+      <w:r>
+        <w:t>covariables</w:t>
+      </w:r>
+      <w:proofErr w:type="spellEnd"/>
+      <w:r>
+        <w:t xml:space="preserve"> sont calculées double check peut être intéressant d’afficher plus tard dans le rapport</w:t>
       </w:r>
     </w:p>
     <w:p/>
     <w:p>
-      <w:r>
-        <w:t>bastCandidates Option ? bestDosagePerInterval</w:t>
-      </w:r>
-    </w:p>
-    <w:p>
-      <w:r>
-        <w:t xml:space="preserve">loadingOption -&gt; Par défaut oui (attente de validation CHUV), élément de la requête personnalisée </w:t>
-      </w:r>
-    </w:p>
-    <w:p>
-      <w:r>
-        <w:t>restPeriod -&gt; Par défaut oui (attente de validation CHUV), élément de la requête personnalisée</w:t>
+      <w:proofErr w:type="spellStart"/>
+      <w:r>
+        <w:t>bastCandidates</w:t>
+      </w:r>
+      <w:proofErr w:type="spellEnd"/>
+      <w:r>
+        <w:t xml:space="preserve"> Option ? bestDosagePerInterval</w:t>
+      </w:r>
+    </w:p>
+    <w:p>
+      <w:proofErr w:type="spellStart"/>
+      <w:r>
+        <w:t>loadingOption</w:t>
+      </w:r>
+      <w:proofErr w:type="spellEnd"/>
+      <w:r>
+        <w:t xml:space="preserve"> -&gt; Par défaut oui (attente de validation CHUV), élément de la requête personnalisée </w:t>
+      </w:r>
+    </w:p>
+    <w:p>
+      <w:proofErr w:type="spellStart"/>
+      <w:r>
+        <w:t>restPeriod</w:t>
+      </w:r>
+      <w:proofErr w:type="spellEnd"/>
+      <w:r>
+        <w:t xml:space="preserve"> -&gt; Par défaut oui (attente de validation CHUV), élément de la requête personnalisée</w:t>
       </w:r>
     </w:p>
     <w:p>
@@ -1398,35 +2036,126 @@
           <w:lang w:val="en-US"/>
         </w:rPr>
       </w:pPr>
+      <w:proofErr w:type="spellStart"/>
       <w:r>
         <w:rPr>
           <w:lang w:val="en-US"/>
         </w:rPr>
-        <w:t xml:space="preserve">steadyStateTargetOption -&gt; atSteadyState </w:t>
-      </w:r>
+        <w:t>steadyStateTargetOption</w:t>
+      </w:r>
+      <w:proofErr w:type="spellEnd"/>
       <w:r>
         <w:rPr>
           <w:lang w:val="en-US"/>
         </w:rPr>
-        <w:t xml:space="preserve">/ withinTreatmentTimeRange lequel quand ? </w:t>
-      </w:r>
-    </w:p>
-    <w:p>
-      <w:pPr>
-        <w:rPr>
-          <w:lang w:val="fr-CH"/>
-        </w:rPr>
-      </w:pPr>
-      <w:r>
-        <w:rPr>
-          <w:lang w:val="fr-CH"/>
-        </w:rPr>
-        <w:t>En function du standard treatment -&gt; oui : within time range sinon atSteadystate</w:t>
-      </w:r>
-    </w:p>
-    <w:p>
-      <w:r>
-        <w:t xml:space="preserve">targetExtractionOption -&gt; </w:t>
+        <w:t xml:space="preserve"> -&gt; atSteadyState </w:t>
+      </w:r>
+      <w:r>
+        <w:rPr>
+          <w:lang w:val="en-US"/>
+        </w:rPr>
+        <w:t xml:space="preserve">/ withinTreatmentTimeRange </w:t>
+      </w:r>
+      <w:proofErr w:type="spellStart"/>
+      <w:r>
+        <w:rPr>
+          <w:lang w:val="en-US"/>
+        </w:rPr>
+        <w:t>lequel</w:t>
+      </w:r>
+      <w:proofErr w:type="spellEnd"/>
+      <w:r>
+        <w:rPr>
+          <w:lang w:val="en-US"/>
+        </w:rPr>
+        <w:t xml:space="preserve"> </w:t>
+      </w:r>
+      <w:proofErr w:type="spellStart"/>
+      <w:r>
+        <w:rPr>
+          <w:lang w:val="en-US"/>
+        </w:rPr>
+        <w:t>quand</w:t>
+      </w:r>
+      <w:proofErr w:type="spellEnd"/>
+      <w:r>
+        <w:rPr>
+          <w:lang w:val="en-US"/>
+        </w:rPr>
+        <w:t xml:space="preserve"> ? </w:t>
+      </w:r>
+    </w:p>
+    <w:p>
+      <w:pPr>
+        <w:rPr>
+          <w:lang w:val="fr-CH"/>
+        </w:rPr>
+      </w:pPr>
+      <w:r>
+        <w:rPr>
+          <w:lang w:val="fr-CH"/>
+        </w:rPr>
+        <w:t xml:space="preserve">En </w:t>
+      </w:r>
+      <w:proofErr w:type="spellStart"/>
+      <w:r>
+        <w:rPr>
+          <w:lang w:val="fr-CH"/>
+        </w:rPr>
+        <w:t>function</w:t>
+      </w:r>
+      <w:proofErr w:type="spellEnd"/>
+      <w:r>
+        <w:rPr>
+          <w:lang w:val="fr-CH"/>
+        </w:rPr>
+        <w:t xml:space="preserve"> du standard </w:t>
+      </w:r>
+      <w:proofErr w:type="spellStart"/>
+      <w:r>
+        <w:rPr>
+          <w:lang w:val="fr-CH"/>
+        </w:rPr>
+        <w:t>treatment</w:t>
+      </w:r>
+      <w:proofErr w:type="spellEnd"/>
+      <w:r>
+        <w:rPr>
+          <w:lang w:val="fr-CH"/>
+        </w:rPr>
+        <w:t xml:space="preserve"> -&gt; oui : </w:t>
+      </w:r>
+      <w:proofErr w:type="spellStart"/>
+      <w:r>
+        <w:rPr>
+          <w:lang w:val="fr-CH"/>
+        </w:rPr>
+        <w:t>within</w:t>
+      </w:r>
+      <w:proofErr w:type="spellEnd"/>
+      <w:r>
+        <w:rPr>
+          <w:lang w:val="fr-CH"/>
+        </w:rPr>
+        <w:t xml:space="preserve"> time range sinon </w:t>
+      </w:r>
+      <w:proofErr w:type="spellStart"/>
+      <w:r>
+        <w:rPr>
+          <w:lang w:val="fr-CH"/>
+        </w:rPr>
+        <w:t>atSteadystate</w:t>
+      </w:r>
+      <w:proofErr w:type="spellEnd"/>
+    </w:p>
+    <w:p>
+      <w:proofErr w:type="spellStart"/>
+      <w:r>
+        <w:t>targetExtractionOption</w:t>
+      </w:r>
+      <w:proofErr w:type="spellEnd"/>
+      <w:r>
+        <w:t xml:space="preserve"> -&gt; </w:t>
       </w:r>
       <w:r>
         <w:t>definitionIfNoIndividualTarget, toutes ces options peuvent être des champs de la requête custom.</w:t>
@@ -1436,7 +2165,14 @@
       </w:r>
       <w:r>
         <w:br/>
-        <w:t xml:space="preserve">formulationAndRouteSelectionOption -&gt; </w:t>
+      </w:r>
+      <w:proofErr w:type="spellStart"/>
+      <w:r>
+        <w:t>formulationAndRouteSelectionOption</w:t>
+      </w:r>
+      <w:proofErr w:type="spellEnd"/>
+      <w:r>
+        <w:t xml:space="preserve"> -&gt; </w:t>
       </w:r>
       <w:r>
         <w:t>LastFormulationAndRoute</w:t>
@@ -1518,7 +2254,7 @@
           <v:shape id="_x0000_i1025" type="#_x0000_t75" style="width:454.55pt;height:103.95pt" o:ole="">
             <v:imagedata r:id="rId10" o:title=""/>
           </v:shape>
-          <o:OLEObject Type="Embed" ProgID="Paint.Picture" ShapeID="_x0000_i1025" DrawAspect="Content" ObjectID="_1714462398" r:id="rId11"/>
+          <o:OLEObject Type="Embed" ProgID="Paint.Picture" ShapeID="_x0000_i1025" DrawAspect="Content" ObjectID="_1714553571" r:id="rId11"/>
         </w:object>
       </w:r>
     </w:p>
@@ -1612,13 +2348,23 @@
           </wp:anchor>
         </w:drawing>
       </w:r>
+      <w:proofErr w:type="spellStart"/>
       <w:r>
         <w:rPr>
           <w:b/>
           <w:bCs/>
           <w:u w:val="single"/>
         </w:rPr>
-        <w:t xml:space="preserve">Prediction : </w:t>
+        <w:t>Prediction</w:t>
+      </w:r>
+      <w:proofErr w:type="spellEnd"/>
+      <w:r>
+        <w:rPr>
+          <w:b/>
+          <w:bCs/>
+          <w:u w:val="single"/>
+        </w:rPr>
+        <w:t xml:space="preserve"> : </w:t>
       </w:r>
       <w:r>
         <w:t xml:space="preserve">Comment sont calculées ces valeurs ? </w:t>
@@ -1631,7 +2377,15 @@
     <w:p/>
     <w:p>
       <w:r>
-        <w:t>Pris du cycle data au steady state</w:t>
+        <w:t xml:space="preserve">Pris du cycle data au </w:t>
+      </w:r>
+      <w:proofErr w:type="spellStart"/>
+      <w:r>
+        <w:t>steady</w:t>
+      </w:r>
+      <w:proofErr w:type="spellEnd"/>
+      <w:r>
+        <w:t xml:space="preserve"> state</w:t>
       </w:r>
     </w:p>
     <w:p/>
@@ -1656,7 +2410,15 @@
         <w:t xml:space="preserve">Rapport : voir même lister tous les dosages.  Pareil pour les samples. </w:t>
       </w:r>
       <w:r>
-        <w:t xml:space="preserve"> Target, listing des target utilisées</w:t>
+        <w:t xml:space="preserve"> Target, listing des </w:t>
+      </w:r>
+      <w:proofErr w:type="spellStart"/>
+      <w:r>
+        <w:t>target</w:t>
+      </w:r>
+      <w:proofErr w:type="spellEnd"/>
+      <w:r>
+        <w:t xml:space="preserve"> utilisées</w:t>
       </w:r>
       <w:r>
         <w:t xml:space="preserve"> (si spécifique mettre un petit commentaire) </w:t>
@@ -1699,7 +2461,21 @@
           <w:u w:val="single"/>
         </w:rPr>
         <w:lastRenderedPageBreak/>
-        <w:t xml:space="preserve">Comment faire pour calculer assez loin pour récupérer un cycle data au steady state ? </w:t>
+        <w:t xml:space="preserve">Comment faire pour calculer assez loin pour récupérer un cycle data au </w:t>
+      </w:r>
+      <w:proofErr w:type="spellStart"/>
+      <w:r>
+        <w:rPr>
+          <w:u w:val="single"/>
+        </w:rPr>
+        <w:t>steady</w:t>
+      </w:r>
+      <w:proofErr w:type="spellEnd"/>
+      <w:r>
+        <w:rPr>
+          <w:u w:val="single"/>
+        </w:rPr>
+        <w:t xml:space="preserve"> state ? </w:t>
       </w:r>
     </w:p>
     <w:p>
@@ -1720,7 +2496,21 @@
         <w:rPr>
           <w:u w:val="single"/>
         </w:rPr>
-        <w:t xml:space="preserve">En jouant avec le computing option ? </w:t>
+        <w:t xml:space="preserve">En jouant avec le </w:t>
+      </w:r>
+      <w:proofErr w:type="spellStart"/>
+      <w:r>
+        <w:rPr>
+          <w:u w:val="single"/>
+        </w:rPr>
+        <w:t>computing</w:t>
+      </w:r>
+      <w:proofErr w:type="spellEnd"/>
+      <w:r>
+        <w:rPr>
+          <w:u w:val="single"/>
+        </w:rPr>
+        <w:t xml:space="preserve"> option ? </w:t>
       </w:r>
     </w:p>
     <w:p>
@@ -1848,7 +2638,15 @@
       </w:pPr>
       <w:r>
         <w:lastRenderedPageBreak/>
-        <w:t>La generation du rapport est complexe est peut être approchée de différente façon</w:t>
+        <w:t xml:space="preserve">La </w:t>
+      </w:r>
+      <w:proofErr w:type="spellStart"/>
+      <w:r>
+        <w:t>generation</w:t>
+      </w:r>
+      <w:proofErr w:type="spellEnd"/>
+      <w:r>
+        <w:t xml:space="preserve"> du rapport est complexe est peut être approchée de différente façon</w:t>
       </w:r>
     </w:p>
     <w:p>
@@ -1856,7 +2654,23 @@
         <w:spacing w:after="0" w:line="240" w:lineRule="auto"/>
       </w:pPr>
       <w:r>
-        <w:t>Projet externe : Reparser l’information, perte d’homogénéité, scripting pour lancer exe puis projet secondaire -&gt;  demande de faire fonctionner QT en dehors de son environnement, complexe à tester sur chaque os</w:t>
+        <w:t xml:space="preserve">Projet externe : </w:t>
+      </w:r>
+      <w:proofErr w:type="spellStart"/>
+      <w:r>
+        <w:t>Reparser</w:t>
+      </w:r>
+      <w:proofErr w:type="spellEnd"/>
+      <w:r>
+        <w:t xml:space="preserve"> l’information, perte d’homogénéité, </w:t>
+      </w:r>
+      <w:proofErr w:type="spellStart"/>
+      <w:r>
+        <w:t>scripting</w:t>
+      </w:r>
+      <w:proofErr w:type="spellEnd"/>
+      <w:r>
+        <w:t xml:space="preserve"> pour lancer exe puis projet secondaire -&gt;  demande de faire fonctionner QT en dehors de son environnement, complexe à tester sur chaque os</w:t>
       </w:r>
     </w:p>
     <w:p>
@@ -1869,7 +2683,15 @@
         <w:spacing w:line="240" w:lineRule="auto"/>
       </w:pPr>
       <w:r>
-        <w:t>C++ depuis node -&gt; trop compliqué à adapter le projet dans le temps imparti, plus prévu pour exécuter des algorithmes que des projets entier</w:t>
+        <w:t xml:space="preserve">C++ depuis </w:t>
+      </w:r>
+      <w:proofErr w:type="spellStart"/>
+      <w:r>
+        <w:t>node</w:t>
+      </w:r>
+      <w:proofErr w:type="spellEnd"/>
+      <w:r>
+        <w:t xml:space="preserve"> -&gt; trop compliqué à adapter le projet dans le temps imparti, plus prévu pour exécuter des algorithmes que des projets entier</w:t>
       </w:r>
     </w:p>
     <w:p>
@@ -1877,10 +2699,34 @@
         <w:spacing w:line="240" w:lineRule="auto"/>
       </w:pPr>
       <w:r>
-        <w:t xml:space="preserve">Node depuis c++ -&gt; importer les sources de v8 et de node </w:t>
-      </w:r>
-      <w:r>
-        <w:t>pour mettre un place un environnement juste pour générer un graphe -&gt; overkill et très lourd.</w:t>
+        <w:t xml:space="preserve">Node depuis </w:t>
+      </w:r>
+      <w:proofErr w:type="spellStart"/>
+      <w:r>
+        <w:t>c++</w:t>
+      </w:r>
+      <w:proofErr w:type="spellEnd"/>
+      <w:r>
+        <w:t xml:space="preserve"> -&gt; importer les sources de v8 et de </w:t>
+      </w:r>
+      <w:proofErr w:type="spellStart"/>
+      <w:r>
+        <w:t>node</w:t>
+      </w:r>
+      <w:proofErr w:type="spellEnd"/>
+      <w:r>
+        <w:t xml:space="preserve"> </w:t>
+      </w:r>
+      <w:r>
+        <w:t xml:space="preserve">pour mettre un place un environnement juste pour générer un graphe -&gt; </w:t>
+      </w:r>
+      <w:proofErr w:type="spellStart"/>
+      <w:r>
+        <w:t>overkill</w:t>
+      </w:r>
+      <w:proofErr w:type="spellEnd"/>
+      <w:r>
+        <w:t xml:space="preserve"> et très lourd.</w:t>
       </w:r>
     </w:p>
     <w:p>
@@ -1888,7 +2734,15 @@
         <w:spacing w:line="240" w:lineRule="auto"/>
       </w:pPr>
       <w:r>
-        <w:t>Solution envisagée : Utiliser le moteur de templating c++ pour ajouter les valeurs dans le fichier html qui va exécuter le script de génération de graphe.</w:t>
+        <w:t xml:space="preserve">Solution envisagée : Utiliser le moteur de templating </w:t>
+      </w:r>
+      <w:proofErr w:type="spellStart"/>
+      <w:r>
+        <w:t>c++</w:t>
+      </w:r>
+      <w:proofErr w:type="spellEnd"/>
+      <w:r>
+        <w:t xml:space="preserve"> pour ajouter les valeurs dans le fichier html qui va exécuter le script de génération de graphe.</w:t>
       </w:r>
     </w:p>
     <w:p>
@@ -1912,15 +2766,28 @@
         <w:t xml:space="preserve">espérer </w:t>
       </w:r>
       <w:r>
-        <w:t xml:space="preserve">avoir un steady state </w:t>
+        <w:t xml:space="preserve">avoir un </w:t>
+      </w:r>
+      <w:proofErr w:type="spellStart"/>
+      <w:r>
+        <w:t>steady</w:t>
+      </w:r>
+      <w:proofErr w:type="spellEnd"/>
+      <w:r>
+        <w:t xml:space="preserve"> state </w:t>
       </w:r>
     </w:p>
     <w:p>
       <w:pPr>
         <w:spacing w:line="240" w:lineRule="auto"/>
       </w:pPr>
-      <w:r>
-        <w:t>Wxhtmltopdf =&gt; ecma6 pas supporté</w:t>
+      <w:proofErr w:type="spellStart"/>
+      <w:r>
+        <w:t>Wxhtmltopdf</w:t>
+      </w:r>
+      <w:proofErr w:type="spellEnd"/>
+      <w:r>
+        <w:t xml:space="preserve"> =&gt; ecma6 pas supporté</w:t>
       </w:r>
     </w:p>
     <w:p>
@@ -1928,7 +2795,39 @@
         <w:spacing w:line="240" w:lineRule="auto"/>
       </w:pPr>
       <w:r>
-        <w:t xml:space="preserve">Solutions côtés html : jsPDf, htmltocanvas, htmltopdf, toujours un canevas blanc ou canvevas teinté : non clonable et donc non utilisable par certaines de ces librairies. </w:t>
+        <w:t xml:space="preserve">Solutions côtés html : </w:t>
+      </w:r>
+      <w:proofErr w:type="spellStart"/>
+      <w:r>
+        <w:t>jsPDf</w:t>
+      </w:r>
+      <w:proofErr w:type="spellEnd"/>
+      <w:r>
+        <w:t xml:space="preserve">, </w:t>
+      </w:r>
+      <w:proofErr w:type="spellStart"/>
+      <w:r>
+        <w:t>htmltocanvas</w:t>
+      </w:r>
+      <w:proofErr w:type="spellEnd"/>
+      <w:r>
+        <w:t xml:space="preserve">, </w:t>
+      </w:r>
+      <w:proofErr w:type="spellStart"/>
+      <w:r>
+        <w:t>htmltopdf</w:t>
+      </w:r>
+      <w:proofErr w:type="spellEnd"/>
+      <w:r>
+        <w:t xml:space="preserve">, toujours un canevas blanc ou </w:t>
+      </w:r>
+      <w:proofErr w:type="spellStart"/>
+      <w:r>
+        <w:t>canvevas</w:t>
+      </w:r>
+      <w:proofErr w:type="spellEnd"/>
+      <w:r>
+        <w:t xml:space="preserve"> teinté : non clonable et donc non utilisable par certaines de ces librairies. </w:t>
       </w:r>
     </w:p>
     <w:p>
@@ -1955,16 +2854,72 @@
         <w:spacing w:line="240" w:lineRule="auto"/>
       </w:pPr>
       <w:r>
-        <w:t xml:space="preserve">Utiliser l’intake extractor, le prochain intake pourrait être le début de l’ajustement. Si trop dans le passer, utiliser un fallback. </w:t>
-      </w:r>
-      <w:r>
-        <w:t xml:space="preserve">Travailler avec le dernier intake si pas 0 </w:t>
+        <w:t>Utiliser l’</w:t>
+      </w:r>
+      <w:proofErr w:type="spellStart"/>
+      <w:r>
+        <w:t>intake</w:t>
+      </w:r>
+      <w:proofErr w:type="spellEnd"/>
+      <w:r>
+        <w:t xml:space="preserve"> </w:t>
+      </w:r>
+      <w:proofErr w:type="spellStart"/>
+      <w:r>
+        <w:t>extractor</w:t>
+      </w:r>
+      <w:proofErr w:type="spellEnd"/>
+      <w:r>
+        <w:t xml:space="preserve">, le prochain </w:t>
+      </w:r>
+      <w:proofErr w:type="spellStart"/>
+      <w:r>
+        <w:t>intake</w:t>
+      </w:r>
+      <w:proofErr w:type="spellEnd"/>
+      <w:r>
+        <w:t xml:space="preserve"> pourrait être le début de l’ajustement. Si trop dans le passer, utiliser un </w:t>
+      </w:r>
+      <w:proofErr w:type="spellStart"/>
+      <w:r>
+        <w:t>fallback</w:t>
+      </w:r>
+      <w:proofErr w:type="spellEnd"/>
+      <w:r>
+        <w:t xml:space="preserve">. </w:t>
+      </w:r>
+      <w:r>
+        <w:t xml:space="preserve">Travailler avec le dernier </w:t>
+      </w:r>
+      <w:proofErr w:type="spellStart"/>
+      <w:r>
+        <w:t>intake</w:t>
+      </w:r>
+      <w:proofErr w:type="spellEnd"/>
+      <w:r>
+        <w:t xml:space="preserve"> si pas 0 </w:t>
       </w:r>
       <w:r>
         <w:t xml:space="preserve">(dose) </w:t>
       </w:r>
       <w:r>
-        <w:t>sinon sinon l’avant dernier et copier l’interval jusqu’à franchir le moment courant.</w:t>
+        <w:t xml:space="preserve">sinon </w:t>
+      </w:r>
+      <w:proofErr w:type="spellStart"/>
+      <w:r>
+        <w:t>sinon</w:t>
+      </w:r>
+      <w:proofErr w:type="spellEnd"/>
+      <w:r>
+        <w:t xml:space="preserve"> l’avant dernier et copier l’</w:t>
+      </w:r>
+      <w:proofErr w:type="spellStart"/>
+      <w:r>
+        <w:t>interval</w:t>
+      </w:r>
+      <w:proofErr w:type="spellEnd"/>
+      <w:r>
+        <w:t xml:space="preserve"> jusqu’à franchir le moment courant.</w:t>
       </w:r>
     </w:p>
     <w:p>
@@ -1986,7 +2941,21 @@
         <w:rPr>
           <w:u w:val="single"/>
         </w:rPr>
-        <w:t xml:space="preserve">Est-ce qu’il y a un système pour récupérer les targets utilisées pour les calculs ? </w:t>
+        <w:t xml:space="preserve">Est-ce qu’il y a un système pour récupérer les </w:t>
+      </w:r>
+      <w:proofErr w:type="spellStart"/>
+      <w:r>
+        <w:rPr>
+          <w:u w:val="single"/>
+        </w:rPr>
+        <w:t>targets</w:t>
+      </w:r>
+      <w:proofErr w:type="spellEnd"/>
+      <w:r>
+        <w:rPr>
+          <w:u w:val="single"/>
+        </w:rPr>
+        <w:t xml:space="preserve"> utilisées pour les calculs ? </w:t>
       </w:r>
     </w:p>
     <w:p>
@@ -2026,11 +2995,21 @@
       <w:pPr>
         <w:spacing w:line="240" w:lineRule="auto"/>
       </w:pPr>
+      <w:proofErr w:type="spellStart"/>
       <w:r>
         <w:t>Wkhtmltopdf</w:t>
       </w:r>
-      <w:r>
-        <w:t xml:space="preserve"> et backup js.</w:t>
+      <w:proofErr w:type="spellEnd"/>
+      <w:r>
+        <w:t xml:space="preserve"> et backup </w:t>
+      </w:r>
+      <w:proofErr w:type="spellStart"/>
+      <w:r>
+        <w:t>js</w:t>
+      </w:r>
+      <w:proofErr w:type="spellEnd"/>
+      <w:r>
+        <w:t>.</w:t>
       </w:r>
     </w:p>
     <w:p>
@@ -2148,14 +3127,44 @@
         <w:rPr>
           <w:u w:val="single"/>
         </w:rPr>
-        <w:t>Quel serait la structure de la sortie d’une requête d’ajustement avec plusieurs actives moieties</w:t>
-      </w:r>
-      <w:r>
-        <w:rPr>
-          <w:u w:val="single"/>
-        </w:rPr>
-        <w:t xml:space="preserve"> et comme compartmentOption allActiveMoieties</w:t>
-      </w:r>
+        <w:t xml:space="preserve">Quel serait la structure de la sortie d’une requête d’ajustement avec plusieurs actives </w:t>
+      </w:r>
+      <w:proofErr w:type="spellStart"/>
+      <w:r>
+        <w:rPr>
+          <w:u w:val="single"/>
+        </w:rPr>
+        <w:t>moieties</w:t>
+      </w:r>
+      <w:proofErr w:type="spellEnd"/>
+      <w:r>
+        <w:rPr>
+          <w:u w:val="single"/>
+        </w:rPr>
+        <w:t xml:space="preserve"> et comme </w:t>
+      </w:r>
+      <w:proofErr w:type="spellStart"/>
+      <w:r>
+        <w:rPr>
+          <w:u w:val="single"/>
+        </w:rPr>
+        <w:t>compartmentOption</w:t>
+      </w:r>
+      <w:proofErr w:type="spellEnd"/>
+      <w:r>
+        <w:rPr>
+          <w:u w:val="single"/>
+        </w:rPr>
+        <w:t xml:space="preserve"> </w:t>
+      </w:r>
+      <w:proofErr w:type="spellStart"/>
+      <w:r>
+        <w:rPr>
+          <w:u w:val="single"/>
+        </w:rPr>
+        <w:t>allActiveMoieties</w:t>
+      </w:r>
+      <w:proofErr w:type="spellEnd"/>
     </w:p>
     <w:p>
       <w:pPr>
@@ -2176,7 +3185,63 @@
         <w:rPr>
           <w:u w:val="single"/>
         </w:rPr>
-        <w:t xml:space="preserve">Est-ce que les dosages time range d’un ajustement sont systématiquement des combinaisons de dosage repeat et de lasting doage ? Est-ce qu’il y a des situation avec des séquences/daily/weekly ? </w:t>
+        <w:t xml:space="preserve">Est-ce que les dosages time range d’un ajustement sont systématiquement des combinaisons de dosage </w:t>
+      </w:r>
+      <w:proofErr w:type="spellStart"/>
+      <w:r>
+        <w:rPr>
+          <w:u w:val="single"/>
+        </w:rPr>
+        <w:t>repeat</w:t>
+      </w:r>
+      <w:proofErr w:type="spellEnd"/>
+      <w:r>
+        <w:rPr>
+          <w:u w:val="single"/>
+        </w:rPr>
+        <w:t xml:space="preserve"> et de lasting </w:t>
+      </w:r>
+      <w:proofErr w:type="spellStart"/>
+      <w:r>
+        <w:rPr>
+          <w:u w:val="single"/>
+        </w:rPr>
+        <w:t>doage</w:t>
+      </w:r>
+      <w:proofErr w:type="spellEnd"/>
+      <w:r>
+        <w:rPr>
+          <w:u w:val="single"/>
+        </w:rPr>
+        <w:t> ? Est-ce qu’il y a des situation avec des séquences/</w:t>
+      </w:r>
+      <w:proofErr w:type="spellStart"/>
+      <w:r>
+        <w:rPr>
+          <w:u w:val="single"/>
+        </w:rPr>
+        <w:t>daily</w:t>
+      </w:r>
+      <w:proofErr w:type="spellEnd"/>
+      <w:r>
+        <w:rPr>
+          <w:u w:val="single"/>
+        </w:rPr>
+        <w:t>/</w:t>
+      </w:r>
+      <w:proofErr w:type="spellStart"/>
+      <w:r>
+        <w:rPr>
+          <w:u w:val="single"/>
+        </w:rPr>
+        <w:t>weekly</w:t>
+      </w:r>
+      <w:proofErr w:type="spellEnd"/>
+      <w:r>
+        <w:rPr>
+          <w:u w:val="single"/>
+        </w:rPr>
+        <w:t xml:space="preserve"> ? </w:t>
       </w:r>
     </w:p>
     <w:p>
@@ -2191,49 +3256,39 @@
       <w:pPr>
         <w:spacing w:line="240" w:lineRule="auto"/>
         <w:rPr>
-          <w:u w:val="single"/>
-        </w:rPr>
-      </w:pPr>
-      <w:r>
-        <w:rPr>
+          <w:noProof/>
+          <w:u w:val="single"/>
+        </w:rPr>
+      </w:pPr>
+      <w:r>
+        <w:rPr>
+          <w:noProof/>
+          <w:u w:val="single"/>
+        </w:rPr>
+        <w:t>Faut-il convertir les unité des covariables ?</w:t>
+      </w:r>
+      <w:r>
+        <w:rPr>
+          <w:noProof/>
+          <w:u w:val="single"/>
+        </w:rPr>
+        <w:t xml:space="preserve"> Ou peut on refuser d’utiliser si les unité divergents ?</w:t>
+      </w:r>
+    </w:p>
+    <w:p>
+      <w:pPr>
+        <w:spacing w:line="240" w:lineRule="auto"/>
+        <w:rPr>
+          <w:u w:val="single"/>
+        </w:rPr>
+      </w:pPr>
+      <w:r>
+        <w:rPr>
+          <w:noProof/>
           <w:u w:val="single"/>
         </w:rPr>
         <w:lastRenderedPageBreak/>
-        <w:drawing>
-          <wp:inline distT="0" distB="0" distL="0" distR="0" wp14:anchorId="1598E31D" wp14:editId="28D999B8">
-            <wp:extent cx="5760720" cy="1040130"/>
-            <wp:effectExtent l="0" t="0" r="0" b="7620"/>
-            <wp:docPr id="11" name="Image 11" descr="Une image contenant texte&#10;&#10;Description générée automatiquement"/>
-            <wp:cNvGraphicFramePr>
-              <a:graphicFrameLocks xmlns:a="http://schemas.openxmlformats.org/drawingml/2006/main" noChangeAspect="1"/>
-            </wp:cNvGraphicFramePr>
-            <a:graphic xmlns:a="http://schemas.openxmlformats.org/drawingml/2006/main">
-              <a:graphicData uri="http://schemas.openxmlformats.org/drawingml/2006/picture">
-                <pic:pic xmlns:pic="http://schemas.openxmlformats.org/drawingml/2006/picture">
-                  <pic:nvPicPr>
-                    <pic:cNvPr id="11" name="Image 11" descr="Une image contenant texte&#10;&#10;Description générée automatiquement"/>
-                    <pic:cNvPicPr/>
-                  </pic:nvPicPr>
-                  <pic:blipFill>
-                    <a:blip r:embed="rId18"/>
-                    <a:stretch>
-                      <a:fillRect/>
-                    </a:stretch>
-                  </pic:blipFill>
-                  <pic:spPr>
-                    <a:xfrm>
-                      <a:off x="0" y="0"/>
-                      <a:ext cx="5760720" cy="1040130"/>
-                    </a:xfrm>
-                    <a:prstGeom prst="rect">
-                      <a:avLst/>
-                    </a:prstGeom>
-                  </pic:spPr>
-                </pic:pic>
-              </a:graphicData>
-            </a:graphic>
-          </wp:inline>
-        </w:drawing>
+        <w:t xml:space="preserve">Est-ce que je peux considérer que les fiches médicament contiennent au moins les message anglais ? </w:t>
       </w:r>
     </w:p>
     <w:sectPr>

</xml_diff>

<commit_message>
Drug model selection testing
Commenting well left to go
</commit_message>
<xml_diff>
--- a/publi/tb_notes_and_thoughts.docx
+++ b/publi/tb_notes_and_thoughts.docx
@@ -2343,10 +2343,10 @@
             <v:path o:extrusionok="f" gradientshapeok="t" o:connecttype="rect"/>
             <o:lock v:ext="edit" aspectratio="t"/>
           </v:shapetype>
-          <v:shape id="_x0000_i1025" type="#_x0000_t75" style="width:454.55pt;height:103.95pt" o:ole="">
+          <v:shape id="_x0000_i1025" type="#_x0000_t75" style="width:454.5pt;height:104.25pt" o:ole="">
             <v:imagedata r:id="rId10" o:title=""/>
           </v:shape>
-          <o:OLEObject Type="Embed" ProgID="Paint.Picture" ShapeID="_x0000_i1025" DrawAspect="Content" ObjectID="_1714637510" r:id="rId11"/>
+          <o:OLEObject Type="Embed" ProgID="Paint.Picture" ShapeID="_x0000_i1025" DrawAspect="Content" ObjectID="_1715177375" r:id="rId11"/>
         </w:object>
       </w:r>
     </w:p>
@@ -3428,12 +3428,97 @@
     <w:p>
       <w:pPr>
         <w:spacing w:line="240" w:lineRule="auto"/>
-      </w:pPr>
-      <w:r>
         <w:rPr>
           <w:noProof/>
         </w:rPr>
+      </w:pPr>
+      <w:r>
+        <w:rPr>
+          <w:noProof/>
+        </w:rPr>
         <w:t xml:space="preserve">Est-ce que les validations d’une covariable de la fiche médicament peuvent avoir plusieurs inputs ? </w:t>
+      </w:r>
+    </w:p>
+    <w:p>
+      <w:pPr>
+        <w:spacing w:line="240" w:lineRule="auto"/>
+        <w:rPr>
+          <w:noProof/>
+        </w:rPr>
+      </w:pPr>
+    </w:p>
+    <w:p>
+      <w:pPr>
+        <w:spacing w:line="240" w:lineRule="auto"/>
+      </w:pPr>
+      <w:r>
+        <w:rPr>
+          <w:noProof/>
+        </w:rPr>
+        <w:drawing>
+          <wp:inline distT="0" distB="0" distL="0" distR="0" wp14:anchorId="612A9D53" wp14:editId="2C503258">
+            <wp:extent cx="5760720" cy="884555"/>
+            <wp:effectExtent l="0" t="0" r="0" b="0"/>
+            <wp:docPr id="11" name="Image 11" descr="Une image contenant texte&#10;&#10;Description générée automatiquement"/>
+            <wp:cNvGraphicFramePr>
+              <a:graphicFrameLocks xmlns:a="http://schemas.openxmlformats.org/drawingml/2006/main" noChangeAspect="1"/>
+            </wp:cNvGraphicFramePr>
+            <a:graphic xmlns:a="http://schemas.openxmlformats.org/drawingml/2006/main">
+              <a:graphicData uri="http://schemas.openxmlformats.org/drawingml/2006/picture">
+                <pic:pic xmlns:pic="http://schemas.openxmlformats.org/drawingml/2006/picture">
+                  <pic:nvPicPr>
+                    <pic:cNvPr id="11" name="Image 11" descr="Une image contenant texte&#10;&#10;Description générée automatiquement"/>
+                    <pic:cNvPicPr/>
+                  </pic:nvPicPr>
+                  <pic:blipFill>
+                    <a:blip r:embed="rId18"/>
+                    <a:stretch>
+                      <a:fillRect/>
+                    </a:stretch>
+                  </pic:blipFill>
+                  <pic:spPr>
+                    <a:xfrm>
+                      <a:off x="0" y="0"/>
+                      <a:ext cx="5760720" cy="884555"/>
+                    </a:xfrm>
+                    <a:prstGeom prst="rect">
+                      <a:avLst/>
+                    </a:prstGeom>
+                  </pic:spPr>
+                </pic:pic>
+              </a:graphicData>
+            </a:graphic>
+          </wp:inline>
+        </w:drawing>
+      </w:r>
+    </w:p>
+    <w:p>
+      <w:pPr>
+        <w:spacing w:line="240" w:lineRule="auto"/>
+      </w:pPr>
+      <w:r>
+        <w:t>Ajouté le « </w:t>
+      </w:r>
+      <w:proofErr w:type="spellStart"/>
+      <w:r>
+        <w:t>const</w:t>
+      </w:r>
+      <w:proofErr w:type="spellEnd"/>
+      <w:r>
+        <w:t xml:space="preserve"> » dans </w:t>
+      </w:r>
+      <w:proofErr w:type="spellStart"/>
+      <w:r>
+        <w:t>patientcovariate.h</w:t>
+      </w:r>
+      <w:proofErr w:type="spellEnd"/>
+    </w:p>
+    <w:p>
+      <w:pPr>
+        <w:spacing w:line="240" w:lineRule="auto"/>
+      </w:pPr>
+      <w:r>
+        <w:t xml:space="preserve">Eclaircir Formulation and route égalité sous quel condition ? </w:t>
       </w:r>
     </w:p>
     <w:sectPr>

</xml_diff>

<commit_message>
Retrieved information for statistics and parameters
</commit_message>
<xml_diff>
--- a/publi/tb_notes_and_thoughts.docx
+++ b/publi/tb_notes_and_thoughts.docx
@@ -1566,7 +1566,7 @@
           <v:shape id="_x0000_i1025" type="#_x0000_t75" style="width:454.5pt;height:104.25pt" o:ole="">
             <v:imagedata r:id="rId10" o:title=""/>
           </v:shape>
-          <o:OLEObject Type="Embed" ProgID="Paint.Picture" ShapeID="_x0000_i1025" DrawAspect="Content" ObjectID="_1717580498" r:id="rId11"/>
+          <o:OLEObject Type="Embed" ProgID="Paint.Picture" ShapeID="_x0000_i1025" DrawAspect="Content" ObjectID="_1717590892" r:id="rId11"/>
         </w:object>
       </w:r>
     </w:p>
@@ -2428,6 +2428,66 @@
       <w:r>
         <w:t>Dans sample, il n’y a pas le sampleId.</w:t>
       </w:r>
+    </w:p>
+    <w:p>
+      <w:pPr>
+        <w:spacing w:line="240" w:lineRule="auto"/>
+      </w:pPr>
+    </w:p>
+    <w:p>
+      <w:pPr>
+        <w:spacing w:line="240" w:lineRule="auto"/>
+      </w:pPr>
+      <w:r>
+        <w:lastRenderedPageBreak/>
+        <w:t>apriori</w:t>
+      </w:r>
+      <w:r>
+        <w:t>v</w:t>
+      </w:r>
+      <w:r>
+        <w:t>alues =&gt; computation fails</w:t>
+      </w:r>
+    </w:p>
+    <w:p>
+      <w:pPr>
+        <w:spacing w:line="240" w:lineRule="auto"/>
+      </w:pPr>
+      <w:r>
+        <w:t>inefficacy/toxicity alarm toujours à 0</w:t>
+      </w:r>
+    </w:p>
+    <w:p>
+      <w:pPr>
+        <w:spacing w:line="240" w:lineRule="auto"/>
+      </w:pPr>
+      <w:r>
+        <w:t>Moyen d’accéder au targetevent (</w:t>
+      </w:r>
+      <w:r>
+        <w:t>getter provisoire pour le moment</w:t>
+      </w:r>
+      <w:r>
+        <w:t>)</w:t>
+      </w:r>
+    </w:p>
+    <w:p>
+      <w:pPr>
+        <w:spacing w:line="240" w:lineRule="auto"/>
+      </w:pPr>
+    </w:p>
+    <w:p>
+      <w:pPr>
+        <w:spacing w:line="240" w:lineRule="auto"/>
+      </w:pPr>
+      <w:r>
+        <w:t>(time to steady state = 0 ) dans le drug model.</w:t>
+      </w:r>
+    </w:p>
+    <w:p>
+      <w:pPr>
+        <w:spacing w:line="240" w:lineRule="auto"/>
+      </w:pPr>
     </w:p>
     <w:sectPr>
       <w:pgSz w:w="11906" w:h="16838"/>

</xml_diff>

<commit_message>
Adding sampleId to xml export
</commit_message>
<xml_diff>
--- a/publi/tb_notes_and_thoughts.docx
+++ b/publi/tb_notes_and_thoughts.docx
@@ -1566,7 +1566,7 @@
           <v:shape id="_x0000_i1025" type="#_x0000_t75" style="width:454.5pt;height:104.25pt" o:ole="">
             <v:imagedata r:id="rId10" o:title=""/>
           </v:shape>
-          <o:OLEObject Type="Embed" ProgID="Paint.Picture" ShapeID="_x0000_i1025" DrawAspect="Content" ObjectID="_1717590892" r:id="rId11"/>
+          <o:OLEObject Type="Embed" ProgID="Paint.Picture" ShapeID="_x0000_i1025" DrawAspect="Content" ObjectID="_1717831076" r:id="rId11"/>
         </w:object>
       </w:r>
     </w:p>
@@ -2400,81 +2400,24 @@
         <w:spacing w:line="240" w:lineRule="auto"/>
       </w:pPr>
       <w:r>
-        <w:t>‘ en &amp;apos xml ? problématique ?</w:t>
-      </w:r>
-    </w:p>
-    <w:p>
-      <w:pPr>
-        <w:spacing w:line="240" w:lineRule="auto"/>
-      </w:pPr>
-    </w:p>
-    <w:p>
-      <w:pPr>
-        <w:spacing w:line="240" w:lineRule="auto"/>
-      </w:pPr>
-      <w:r>
-        <w:t xml:space="preserve">Possibilité de mettre export single dose en virtual ? </w:t>
-      </w:r>
-    </w:p>
-    <w:p>
-      <w:pPr>
-        <w:spacing w:line="240" w:lineRule="auto"/>
-      </w:pPr>
-    </w:p>
-    <w:p>
-      <w:pPr>
-        <w:spacing w:line="240" w:lineRule="auto"/>
-      </w:pPr>
-      <w:r>
-        <w:t>Dans sample, il n’y a pas le sampleId.</w:t>
-      </w:r>
-    </w:p>
-    <w:p>
-      <w:pPr>
-        <w:spacing w:line="240" w:lineRule="auto"/>
-      </w:pPr>
-    </w:p>
-    <w:p>
-      <w:pPr>
-        <w:spacing w:line="240" w:lineRule="auto"/>
-      </w:pPr>
-      <w:r>
-        <w:lastRenderedPageBreak/>
-        <w:t>apriori</w:t>
-      </w:r>
-      <w:r>
-        <w:t>v</w:t>
-      </w:r>
-      <w:r>
-        <w:t>alues =&gt; computation fails</w:t>
-      </w:r>
-    </w:p>
-    <w:p>
-      <w:pPr>
-        <w:spacing w:line="240" w:lineRule="auto"/>
-      </w:pPr>
-      <w:r>
         <w:t>inefficacy/toxicity alarm toujours à 0</w:t>
       </w:r>
-    </w:p>
-    <w:p>
-      <w:pPr>
-        <w:spacing w:line="240" w:lineRule="auto"/>
-      </w:pPr>
-      <w:r>
-        <w:t>Moyen d’accéder au targetevent (</w:t>
-      </w:r>
-      <w:r>
-        <w:t>getter provisoire pour le moment</w:t>
-      </w:r>
-      <w:r>
-        <w:t>)</w:t>
-      </w:r>
-    </w:p>
-    <w:p>
-      <w:pPr>
-        <w:spacing w:line="240" w:lineRule="auto"/>
-      </w:pPr>
+      <w:r>
+        <w:t> : A voir tentative d’ajout de YTA sinon à supprimer.</w:t>
+      </w:r>
+    </w:p>
+    <w:p>
+      <w:pPr>
+        <w:spacing w:line="240" w:lineRule="auto"/>
+      </w:pPr>
+    </w:p>
+    <w:p>
+      <w:pPr>
+        <w:spacing w:line="240" w:lineRule="auto"/>
+      </w:pPr>
+      <w:r>
+        <w:t>apriorivalues =&gt; computation fails</w:t>
+      </w:r>
     </w:p>
     <w:p>
       <w:pPr>

</xml_diff>

<commit_message>
Polished documentation, making useless XML elements optional. Diagram remake
</commit_message>
<xml_diff>
--- a/publi/tb_notes_and_thoughts.docx
+++ b/publi/tb_notes_and_thoughts.docx
@@ -22,24 +22,68 @@
           <w:lang w:val="fr-CH"/>
         </w:rPr>
       </w:pPr>
-      <w:r>
-        <w:rPr>
-          <w:lang w:val="fr-CH"/>
-        </w:rPr>
-        <w:t>DrugModel selection, consulter si la langue est dispo.</w:t>
-      </w:r>
-    </w:p>
-    <w:p>
-      <w:pPr>
-        <w:rPr>
-          <w:lang w:val="fr-CH"/>
-        </w:rPr>
-      </w:pPr>
-      <w:r>
-        <w:rPr>
-          <w:lang w:val="fr-CH"/>
-        </w:rPr>
-        <w:t>DrugModel selection : Essayer de ne pas itérer sur les vecteur plusieurs fois -&gt; (contre argument, relativement court)</w:t>
+      <w:proofErr w:type="spellStart"/>
+      <w:r>
+        <w:rPr>
+          <w:lang w:val="fr-CH"/>
+        </w:rPr>
+        <w:t>DrugModel</w:t>
+      </w:r>
+      <w:proofErr w:type="spellEnd"/>
+      <w:r>
+        <w:rPr>
+          <w:lang w:val="fr-CH"/>
+        </w:rPr>
+        <w:t xml:space="preserve"> </w:t>
+      </w:r>
+      <w:proofErr w:type="spellStart"/>
+      <w:r>
+        <w:rPr>
+          <w:lang w:val="fr-CH"/>
+        </w:rPr>
+        <w:t>selection</w:t>
+      </w:r>
+      <w:proofErr w:type="spellEnd"/>
+      <w:r>
+        <w:rPr>
+          <w:lang w:val="fr-CH"/>
+        </w:rPr>
+        <w:t>, consulter si la langue est dispo.</w:t>
+      </w:r>
+    </w:p>
+    <w:p>
+      <w:pPr>
+        <w:rPr>
+          <w:lang w:val="fr-CH"/>
+        </w:rPr>
+      </w:pPr>
+      <w:proofErr w:type="spellStart"/>
+      <w:r>
+        <w:rPr>
+          <w:lang w:val="fr-CH"/>
+        </w:rPr>
+        <w:t>DrugModel</w:t>
+      </w:r>
+      <w:proofErr w:type="spellEnd"/>
+      <w:r>
+        <w:rPr>
+          <w:lang w:val="fr-CH"/>
+        </w:rPr>
+        <w:t xml:space="preserve"> </w:t>
+      </w:r>
+      <w:proofErr w:type="spellStart"/>
+      <w:r>
+        <w:rPr>
+          <w:lang w:val="fr-CH"/>
+        </w:rPr>
+        <w:t>selection</w:t>
+      </w:r>
+      <w:proofErr w:type="spellEnd"/>
+      <w:r>
+        <w:rPr>
+          <w:lang w:val="fr-CH"/>
+        </w:rPr>
+        <w:t> : Essayer de ne pas itérer sur les vecteur plusieurs fois -&gt; (contre argument, relativement court)</w:t>
       </w:r>
     </w:p>
     <w:p>
@@ -123,7 +167,23 @@
           <w:u w:val="single"/>
           <w:lang w:val="fr-CH"/>
         </w:rPr>
-        <w:t xml:space="preserve">Est-ce qu’il y a un intérêt d’avoir une formulationAndRoute différente du modèle ? </w:t>
+        <w:t xml:space="preserve">Est-ce qu’il y a un intérêt d’avoir une </w:t>
+      </w:r>
+      <w:proofErr w:type="spellStart"/>
+      <w:r>
+        <w:rPr>
+          <w:u w:val="single"/>
+          <w:lang w:val="fr-CH"/>
+        </w:rPr>
+        <w:t>formulationAndRoute</w:t>
+      </w:r>
+      <w:proofErr w:type="spellEnd"/>
+      <w:r>
+        <w:rPr>
+          <w:u w:val="single"/>
+          <w:lang w:val="fr-CH"/>
+        </w:rPr>
+        <w:t xml:space="preserve"> différente du modèle ? </w:t>
       </w:r>
       <w:r>
         <w:rPr>
@@ -184,7 +244,23 @@
           <w:u w:val="single"/>
           <w:lang w:val="fr-CH"/>
         </w:rPr>
-        <w:t xml:space="preserve">Comment faire fonctionner le dosage at steady state ? </w:t>
+        <w:t xml:space="preserve">Comment faire fonctionner le dosage at </w:t>
+      </w:r>
+      <w:proofErr w:type="spellStart"/>
+      <w:r>
+        <w:rPr>
+          <w:u w:val="single"/>
+          <w:lang w:val="fr-CH"/>
+        </w:rPr>
+        <w:t>steady</w:t>
+      </w:r>
+      <w:proofErr w:type="spellEnd"/>
+      <w:r>
+        <w:rPr>
+          <w:u w:val="single"/>
+          <w:lang w:val="fr-CH"/>
+        </w:rPr>
+        <w:t xml:space="preserve"> state ? </w:t>
       </w:r>
     </w:p>
     <w:p>
@@ -370,7 +446,23 @@
           <w:u w:val="single"/>
           <w:lang w:val="fr-CH"/>
         </w:rPr>
-        <w:t xml:space="preserve">Et la balise dosage repeat ? </w:t>
+        <w:t xml:space="preserve">Et la balise dosage </w:t>
+      </w:r>
+      <w:proofErr w:type="spellStart"/>
+      <w:r>
+        <w:rPr>
+          <w:u w:val="single"/>
+          <w:lang w:val="fr-CH"/>
+        </w:rPr>
+        <w:t>repeat</w:t>
+      </w:r>
+      <w:proofErr w:type="spellEnd"/>
+      <w:r>
+        <w:rPr>
+          <w:u w:val="single"/>
+          <w:lang w:val="fr-CH"/>
+        </w:rPr>
+        <w:t xml:space="preserve"> ? </w:t>
       </w:r>
       <w:r>
         <w:rPr>
@@ -384,20 +476,66 @@
           <w:u w:val="single"/>
           <w:lang w:val="fr-CH"/>
         </w:rPr>
-        <w:t xml:space="preserve">, que ce passe il si la balise repeat(combiné avec un intervalle de lastingDisage dépasse end ? </w:t>
-      </w:r>
-    </w:p>
-    <w:p>
-      <w:pPr>
-        <w:rPr>
-          <w:lang w:val="fr-CH"/>
-        </w:rPr>
-      </w:pPr>
-      <w:r>
-        <w:rPr>
-          <w:lang w:val="fr-CH"/>
-        </w:rPr>
-        <w:t>La timeRange défini surtout ce qui va être retournée, le dépassement n’est pas problématique.</w:t>
+        <w:t xml:space="preserve">, que ce passe il si la balise </w:t>
+      </w:r>
+      <w:proofErr w:type="spellStart"/>
+      <w:r>
+        <w:rPr>
+          <w:u w:val="single"/>
+          <w:lang w:val="fr-CH"/>
+        </w:rPr>
+        <w:t>repeat</w:t>
+      </w:r>
+      <w:proofErr w:type="spellEnd"/>
+      <w:r>
+        <w:rPr>
+          <w:u w:val="single"/>
+          <w:lang w:val="fr-CH"/>
+        </w:rPr>
+        <w:t xml:space="preserve">(combiné avec un intervalle de </w:t>
+      </w:r>
+      <w:proofErr w:type="spellStart"/>
+      <w:r>
+        <w:rPr>
+          <w:u w:val="single"/>
+          <w:lang w:val="fr-CH"/>
+        </w:rPr>
+        <w:t>lastingDisage</w:t>
+      </w:r>
+      <w:proofErr w:type="spellEnd"/>
+      <w:r>
+        <w:rPr>
+          <w:u w:val="single"/>
+          <w:lang w:val="fr-CH"/>
+        </w:rPr>
+        <w:t xml:space="preserve"> dépasse end ? </w:t>
+      </w:r>
+    </w:p>
+    <w:p>
+      <w:pPr>
+        <w:rPr>
+          <w:lang w:val="fr-CH"/>
+        </w:rPr>
+      </w:pPr>
+      <w:r>
+        <w:rPr>
+          <w:lang w:val="fr-CH"/>
+        </w:rPr>
+        <w:t xml:space="preserve">La </w:t>
+      </w:r>
+      <w:proofErr w:type="spellStart"/>
+      <w:r>
+        <w:rPr>
+          <w:lang w:val="fr-CH"/>
+        </w:rPr>
+        <w:t>timeRange</w:t>
+      </w:r>
+      <w:proofErr w:type="spellEnd"/>
+      <w:r>
+        <w:rPr>
+          <w:lang w:val="fr-CH"/>
+        </w:rPr>
+        <w:t xml:space="preserve"> défini surtout ce qui va être retournée, le dépassement n’est pas problématique.</w:t>
       </w:r>
     </w:p>
     <w:p>
@@ -432,7 +570,21 @@
         <w:rPr>
           <w:lang w:val="fr-CH"/>
         </w:rPr>
-        <w:t>Vérifier si deux samples ont le même id/identitiques ?</w:t>
+        <w:t>Vérifier si deux samples ont le même id/</w:t>
+      </w:r>
+      <w:proofErr w:type="spellStart"/>
+      <w:r>
+        <w:rPr>
+          <w:lang w:val="fr-CH"/>
+        </w:rPr>
+        <w:t>identitiques</w:t>
+      </w:r>
+      <w:proofErr w:type="spellEnd"/>
+      <w:r>
+        <w:rPr>
+          <w:lang w:val="fr-CH"/>
+        </w:rPr>
+        <w:t> ?</w:t>
       </w:r>
       <w:r>
         <w:rPr>
@@ -463,7 +615,21 @@
         <w:rPr>
           <w:lang w:val="fr-CH"/>
         </w:rPr>
-        <w:t>Vérifier que la valeure ne dépasse pas 100 (large fourchette) et que cela soit bien des mg/l</w:t>
+        <w:t xml:space="preserve">Vérifier que la </w:t>
+      </w:r>
+      <w:proofErr w:type="spellStart"/>
+      <w:r>
+        <w:rPr>
+          <w:lang w:val="fr-CH"/>
+        </w:rPr>
+        <w:t>valeure</w:t>
+      </w:r>
+      <w:proofErr w:type="spellEnd"/>
+      <w:r>
+        <w:rPr>
+          <w:lang w:val="fr-CH"/>
+        </w:rPr>
+        <w:t xml:space="preserve"> ne dépasse pas 100 (large fourchette) et que cela soit bien des mg/l</w:t>
       </w:r>
       <w:r>
         <w:rPr>
@@ -507,14 +673,46 @@
           <w:u w:val="single"/>
           <w:lang w:val="fr-CH"/>
         </w:rPr>
-        <w:t xml:space="preserve">Vérifier que inefficacyAlarm &lt; min &lt; best &lt; max  &lt; toxicityAlarm </w:t>
-      </w:r>
-      <w:r>
-        <w:rPr>
+        <w:t xml:space="preserve">Vérifier que </w:t>
+      </w:r>
+      <w:proofErr w:type="spellStart"/>
+      <w:r>
+        <w:rPr>
+          <w:u w:val="single"/>
+          <w:lang w:val="fr-CH"/>
+        </w:rPr>
+        <w:t>inefficacyAlarm</w:t>
+      </w:r>
+      <w:proofErr w:type="spellEnd"/>
+      <w:r>
+        <w:rPr>
+          <w:u w:val="single"/>
+          <w:lang w:val="fr-CH"/>
+        </w:rPr>
+        <w:t xml:space="preserve"> &lt; min &lt; best &lt; max  &lt; </w:t>
+      </w:r>
+      <w:proofErr w:type="spellStart"/>
+      <w:r>
+        <w:rPr>
+          <w:u w:val="single"/>
+          <w:lang w:val="fr-CH"/>
+        </w:rPr>
+        <w:t>toxicityAlarm</w:t>
+      </w:r>
+      <w:proofErr w:type="spellEnd"/>
+      <w:r>
+        <w:rPr>
+          <w:u w:val="single"/>
           <w:lang w:val="fr-CH"/>
         </w:rPr>
         <w:t xml:space="preserve"> </w:t>
       </w:r>
+      <w:r>
+        <w:rPr>
+          <w:lang w:val="fr-CH"/>
+        </w:rPr>
+        <w:t xml:space="preserve"> </w:t>
+      </w:r>
     </w:p>
     <w:p>
       <w:pPr>
@@ -574,7 +772,23 @@
           <w:u w:val="single"/>
           <w:lang w:val="fr-CH"/>
         </w:rPr>
-        <w:t xml:space="preserve"> pour une même activeMoietyId ?</w:t>
+        <w:t xml:space="preserve"> pour une même </w:t>
+      </w:r>
+      <w:proofErr w:type="spellStart"/>
+      <w:r>
+        <w:rPr>
+          <w:u w:val="single"/>
+          <w:lang w:val="fr-CH"/>
+        </w:rPr>
+        <w:t>activeMoietyId</w:t>
+      </w:r>
+      <w:proofErr w:type="spellEnd"/>
+      <w:r>
+        <w:rPr>
+          <w:u w:val="single"/>
+          <w:lang w:val="fr-CH"/>
+        </w:rPr>
+        <w:t> ?</w:t>
       </w:r>
       <w:r>
         <w:rPr>
@@ -594,7 +808,21 @@
         <w:rPr>
           <w:lang w:val="fr-CH"/>
         </w:rPr>
-        <w:t>En fonction du target type.</w:t>
+        <w:t xml:space="preserve">En fonction du </w:t>
+      </w:r>
+      <w:proofErr w:type="spellStart"/>
+      <w:r>
+        <w:rPr>
+          <w:lang w:val="fr-CH"/>
+        </w:rPr>
+        <w:t>target</w:t>
+      </w:r>
+      <w:proofErr w:type="spellEnd"/>
+      <w:r>
+        <w:rPr>
+          <w:lang w:val="fr-CH"/>
+        </w:rPr>
+        <w:t xml:space="preserve"> type.</w:t>
       </w:r>
     </w:p>
     <w:p>
@@ -643,7 +871,39 @@
           <w:u w:val="single"/>
           <w:lang w:val="fr-CH"/>
         </w:rPr>
-        <w:t>Quel est la différence entre l’élément MIC et mic en covariable ?</w:t>
+        <w:t xml:space="preserve">Quel est la différence entre l’élément MIC et </w:t>
+      </w:r>
+      <w:proofErr w:type="spellStart"/>
+      <w:r>
+        <w:rPr>
+          <w:u w:val="single"/>
+          <w:lang w:val="fr-CH"/>
+        </w:rPr>
+        <w:t>mic</w:t>
+      </w:r>
+      <w:proofErr w:type="spellEnd"/>
+      <w:r>
+        <w:rPr>
+          <w:u w:val="single"/>
+          <w:lang w:val="fr-CH"/>
+        </w:rPr>
+        <w:t xml:space="preserve"> en </w:t>
+      </w:r>
+      <w:proofErr w:type="spellStart"/>
+      <w:r>
+        <w:rPr>
+          <w:u w:val="single"/>
+          <w:lang w:val="fr-CH"/>
+        </w:rPr>
+        <w:t>covariable</w:t>
+      </w:r>
+      <w:proofErr w:type="spellEnd"/>
+      <w:r>
+        <w:rPr>
+          <w:u w:val="single"/>
+          <w:lang w:val="fr-CH"/>
+        </w:rPr>
+        <w:t> ?</w:t>
       </w:r>
     </w:p>
     <w:p>
@@ -718,8 +978,16 @@
         <w:rPr>
           <w:lang w:val="fr-CH"/>
         </w:rPr>
-        <w:t xml:space="preserve"> pour le cdss</w:t>
-      </w:r>
+        <w:t xml:space="preserve"> pour le </w:t>
+      </w:r>
+      <w:proofErr w:type="spellStart"/>
+      <w:r>
+        <w:rPr>
+          <w:lang w:val="fr-CH"/>
+        </w:rPr>
+        <w:t>cdss</w:t>
+      </w:r>
+      <w:proofErr w:type="spellEnd"/>
     </w:p>
     <w:p>
       <w:pPr>
@@ -729,100 +997,137 @@
           <w:lang w:val="fr-CH"/>
         </w:rPr>
       </w:pPr>
+      <w:proofErr w:type="spellStart"/>
       <w:r>
         <w:rPr>
           <w:b/>
           <w:bCs/>
           <w:lang w:val="fr-CH"/>
         </w:rPr>
-        <w:t>PredictionTraits :</w:t>
-      </w:r>
-    </w:p>
-    <w:p>
-      <w:pPr>
-        <w:rPr>
-          <w:u w:val="single"/>
-          <w:lang w:val="fr-CH"/>
-        </w:rPr>
-      </w:pPr>
-      <w:r>
-        <w:rPr>
-          <w:u w:val="single"/>
-          <w:lang w:val="fr-CH"/>
-        </w:rPr>
-        <w:t>Vérifier si la date de fin &gt; date de début -&gt; erreur ?</w:t>
-      </w:r>
-    </w:p>
-    <w:p>
-      <w:r>
-        <w:rPr>
-          <w:u w:val="single"/>
-        </w:rPr>
-        <w:t>PredictionAtTimesTraits</w:t>
-      </w:r>
-      <w:r>
-        <w:t> : rien à signaler</w:t>
-      </w:r>
-    </w:p>
-    <w:p>
-      <w:pPr>
-        <w:rPr>
-          <w:lang w:val="fr-CH"/>
-        </w:rPr>
-      </w:pPr>
-      <w:r>
-        <w:rPr>
-          <w:u w:val="single"/>
-        </w:rPr>
-        <w:t>PredictionAtSampleTimesTraits</w:t>
-      </w:r>
-      <w:r>
-        <w:t> : Quel samples ? Ceux déjà mesuré ? Quel intérêt ?</w:t>
-      </w:r>
-    </w:p>
-    <w:p>
-      <w:pPr>
-        <w:rPr>
-          <w:u w:val="single"/>
-          <w:lang w:val="fr-CH"/>
-        </w:rPr>
-      </w:pPr>
-      <w:r>
-        <w:rPr>
-          <w:u w:val="single"/>
-          <w:lang w:val="fr-CH"/>
-        </w:rPr>
-        <w:t xml:space="preserve">Est-ce que ça fait du sens que les dates d’intervalles diffèrent ? </w:t>
-      </w:r>
-    </w:p>
-    <w:p>
-      <w:pPr>
-        <w:rPr>
-          <w:lang w:val="fr-CH"/>
-        </w:rPr>
-      </w:pPr>
-    </w:p>
-    <w:p>
-      <w:pPr>
+        <w:t>PredictionTraits</w:t>
+      </w:r>
+      <w:proofErr w:type="spellEnd"/>
+      <w:r>
         <w:rPr>
           <w:b/>
           <w:bCs/>
-        </w:rPr>
-      </w:pPr>
-      <w:r>
+          <w:lang w:val="fr-CH"/>
+        </w:rPr>
+        <w:t> :</w:t>
+      </w:r>
+    </w:p>
+    <w:p>
+      <w:pPr>
+        <w:rPr>
+          <w:u w:val="single"/>
+          <w:lang w:val="fr-CH"/>
+        </w:rPr>
+      </w:pPr>
+      <w:r>
+        <w:rPr>
+          <w:u w:val="single"/>
+          <w:lang w:val="fr-CH"/>
+        </w:rPr>
+        <w:t>Vérifier si la date de fin &gt; date de début -&gt; erreur ?</w:t>
+      </w:r>
+    </w:p>
+    <w:p>
+      <w:proofErr w:type="spellStart"/>
+      <w:r>
+        <w:rPr>
+          <w:u w:val="single"/>
+        </w:rPr>
+        <w:t>PredictionAtTimesTraits</w:t>
+      </w:r>
+      <w:proofErr w:type="spellEnd"/>
+      <w:r>
+        <w:t> : rien à signaler</w:t>
+      </w:r>
+    </w:p>
+    <w:p>
+      <w:pPr>
+        <w:rPr>
+          <w:lang w:val="fr-CH"/>
+        </w:rPr>
+      </w:pPr>
+      <w:proofErr w:type="spellStart"/>
+      <w:r>
+        <w:rPr>
+          <w:u w:val="single"/>
+        </w:rPr>
+        <w:t>PredictionAtSampleTimesTraits</w:t>
+      </w:r>
+      <w:proofErr w:type="spellEnd"/>
+      <w:r>
+        <w:t> : Quel samples ? Ceux déjà mesuré ? Quel intérêt ?</w:t>
+      </w:r>
+    </w:p>
+    <w:p>
+      <w:pPr>
+        <w:rPr>
+          <w:u w:val="single"/>
+          <w:lang w:val="fr-CH"/>
+        </w:rPr>
+      </w:pPr>
+      <w:r>
+        <w:rPr>
+          <w:u w:val="single"/>
+          <w:lang w:val="fr-CH"/>
+        </w:rPr>
+        <w:t xml:space="preserve">Est-ce que ça fait du sens que les dates d’intervalles diffèrent ? </w:t>
+      </w:r>
+    </w:p>
+    <w:p>
+      <w:pPr>
+        <w:rPr>
+          <w:lang w:val="fr-CH"/>
+        </w:rPr>
+      </w:pPr>
+    </w:p>
+    <w:p>
+      <w:pPr>
         <w:rPr>
           <w:b/>
           <w:bCs/>
         </w:rPr>
-        <w:t>ComputingOption :</w:t>
-      </w:r>
-    </w:p>
-    <w:p>
-      <w:r>
-        <w:rPr>
-          <w:u w:val="single"/>
-        </w:rPr>
-        <w:t>Quel est la différence entre analyte et active moiety ?</w:t>
+      </w:pPr>
+      <w:proofErr w:type="spellStart"/>
+      <w:r>
+        <w:rPr>
+          <w:b/>
+          <w:bCs/>
+        </w:rPr>
+        <w:t>ComputingOption</w:t>
+      </w:r>
+      <w:proofErr w:type="spellEnd"/>
+      <w:r>
+        <w:rPr>
+          <w:b/>
+          <w:bCs/>
+        </w:rPr>
+        <w:t> :</w:t>
+      </w:r>
+    </w:p>
+    <w:p>
+      <w:r>
+        <w:rPr>
+          <w:u w:val="single"/>
+        </w:rPr>
+        <w:t xml:space="preserve">Quel est la différence entre analyte et active </w:t>
+      </w:r>
+      <w:proofErr w:type="spellStart"/>
+      <w:r>
+        <w:rPr>
+          <w:u w:val="single"/>
+        </w:rPr>
+        <w:t>moiety</w:t>
+      </w:r>
+      <w:proofErr w:type="spellEnd"/>
+      <w:r>
+        <w:rPr>
+          <w:u w:val="single"/>
+        </w:rPr>
+        <w:t> ?</w:t>
       </w:r>
       <w:r>
         <w:t xml:space="preserve"> </w:t>
@@ -830,7 +1135,15 @@
     </w:p>
     <w:p>
       <w:r>
-        <w:t>active moity substance active =&gt; ce qui agit sur le corps mais peut être composée de plusieurs analyte. En général une active = une analyte.</w:t>
+        <w:t xml:space="preserve">active </w:t>
+      </w:r>
+      <w:proofErr w:type="spellStart"/>
+      <w:r>
+        <w:t>moity</w:t>
+      </w:r>
+      <w:proofErr w:type="spellEnd"/>
+      <w:r>
+        <w:t xml:space="preserve"> substance active =&gt; ce qui agit sur le corps mais peut être composée de plusieurs analyte. En général une active = une analyte.</w:t>
       </w:r>
     </w:p>
     <w:p>
@@ -852,7 +1165,21 @@
         <w:rPr>
           <w:u w:val="single"/>
         </w:rPr>
-        <w:t>Est-ce que le cœur doit être inséré à tuberXpert sous forme de code ou sous forme d’entité indépendante (par exemple : .exe) ?</w:t>
+        <w:t xml:space="preserve">Est-ce que le cœur doit être inséré à </w:t>
+      </w:r>
+      <w:proofErr w:type="spellStart"/>
+      <w:r>
+        <w:rPr>
+          <w:u w:val="single"/>
+        </w:rPr>
+        <w:t>tuberXpert</w:t>
+      </w:r>
+      <w:proofErr w:type="spellEnd"/>
+      <w:r>
+        <w:rPr>
+          <w:u w:val="single"/>
+        </w:rPr>
+        <w:t xml:space="preserve"> sous forme de code ou sous forme d’entité indépendante (par exemple : .exe) ?</w:t>
       </w:r>
       <w:r>
         <w:rPr>
@@ -897,7 +1224,21 @@
         <w:rPr>
           <w:u w:val="single"/>
         </w:rPr>
-        <w:t xml:space="preserve">Est-ce qu’on peut considérer le nommage des fiches médicaments comme normé ? C’est-à-dire que le drugId apparait dans le nom de la fiche ? </w:t>
+        <w:t xml:space="preserve">Est-ce qu’on peut considérer le nommage des fiches médicaments comme normé ? C’est-à-dire que le </w:t>
+      </w:r>
+      <w:proofErr w:type="spellStart"/>
+      <w:r>
+        <w:rPr>
+          <w:u w:val="single"/>
+        </w:rPr>
+        <w:t>drugId</w:t>
+      </w:r>
+      <w:proofErr w:type="spellEnd"/>
+      <w:r>
+        <w:rPr>
+          <w:u w:val="single"/>
+        </w:rPr>
+        <w:t xml:space="preserve"> apparait dans le nom de la fiche ? </w:t>
       </w:r>
     </w:p>
     <w:p>
@@ -923,7 +1264,35 @@
         <w:rPr>
           <w:u w:val="single"/>
         </w:rPr>
-        <w:t xml:space="preserve">Si le drug file sélectionné n’est pas respecté totalement par toutes les covariables, </w:t>
+        <w:t xml:space="preserve">Si le </w:t>
+      </w:r>
+      <w:proofErr w:type="spellStart"/>
+      <w:r>
+        <w:rPr>
+          <w:u w:val="single"/>
+        </w:rPr>
+        <w:t>drug</w:t>
+      </w:r>
+      <w:proofErr w:type="spellEnd"/>
+      <w:r>
+        <w:rPr>
+          <w:u w:val="single"/>
+        </w:rPr>
+        <w:t xml:space="preserve"> file sélectionné n’est pas respecté totalement par toutes les </w:t>
+      </w:r>
+      <w:proofErr w:type="spellStart"/>
+      <w:r>
+        <w:rPr>
+          <w:u w:val="single"/>
+        </w:rPr>
+        <w:t>covariables</w:t>
+      </w:r>
+      <w:proofErr w:type="spellEnd"/>
+      <w:r>
+        <w:rPr>
+          <w:u w:val="single"/>
+        </w:rPr>
+        <w:t xml:space="preserve">, </w:t>
       </w:r>
       <w:r>
         <w:rPr>
@@ -967,19 +1336,89 @@
         <w:rPr>
           <w:u w:val="single"/>
         </w:rPr>
-        <w:t xml:space="preserve">J’ai fouillé dans le code, mais le cœur n’effectue pas de vérification sur les covariables (typiquement imatinib </w:t>
-      </w:r>
-      <w:r>
-        <w:rPr>
-          <w:u w:val="single"/>
-        </w:rPr>
-        <w:t xml:space="preserve"> &lt;![CDATA[return ((bodyweight &gt;= 44) &amp;&amp; (bodyweight &lt;= 110));</w:t>
-      </w:r>
-      <w:r>
-        <w:rPr>
-          <w:u w:val="single"/>
-        </w:rPr>
-        <w:t xml:space="preserve"> avec un bodyweight de 500 fonctionne. Est-ce que je me suis troupé ou devrais-je effectuer moi-même la vérification du côté du CDSS ?</w:t>
+        <w:t xml:space="preserve">J’ai fouillé dans le code, mais le cœur n’effectue pas de vérification sur les </w:t>
+      </w:r>
+      <w:proofErr w:type="spellStart"/>
+      <w:r>
+        <w:rPr>
+          <w:u w:val="single"/>
+        </w:rPr>
+        <w:t>covariables</w:t>
+      </w:r>
+      <w:proofErr w:type="spellEnd"/>
+      <w:r>
+        <w:rPr>
+          <w:u w:val="single"/>
+        </w:rPr>
+        <w:t xml:space="preserve"> (typiquement imatinib </w:t>
+      </w:r>
+      <w:r>
+        <w:rPr>
+          <w:u w:val="single"/>
+        </w:rPr>
+        <w:t xml:space="preserve"> &lt;![CDATA[return ((</w:t>
+      </w:r>
+      <w:proofErr w:type="spellStart"/>
+      <w:r>
+        <w:rPr>
+          <w:u w:val="single"/>
+        </w:rPr>
+        <w:t>bodyweight</w:t>
+      </w:r>
+      <w:proofErr w:type="spellEnd"/>
+      <w:r>
+        <w:rPr>
+          <w:u w:val="single"/>
+        </w:rPr>
+        <w:t xml:space="preserve"> &gt;= 44) &amp;&amp; (</w:t>
+      </w:r>
+      <w:proofErr w:type="spellStart"/>
+      <w:r>
+        <w:rPr>
+          <w:u w:val="single"/>
+        </w:rPr>
+        <w:t>bodyweight</w:t>
+      </w:r>
+      <w:proofErr w:type="spellEnd"/>
+      <w:r>
+        <w:rPr>
+          <w:u w:val="single"/>
+        </w:rPr>
+        <w:t xml:space="preserve"> &lt;= 110));</w:t>
+      </w:r>
+      <w:r>
+        <w:rPr>
+          <w:u w:val="single"/>
+        </w:rPr>
+        <w:t xml:space="preserve"> avec un </w:t>
+      </w:r>
+      <w:proofErr w:type="spellStart"/>
+      <w:r>
+        <w:rPr>
+          <w:u w:val="single"/>
+        </w:rPr>
+        <w:t>bodyweight</w:t>
+      </w:r>
+      <w:proofErr w:type="spellEnd"/>
+      <w:r>
+        <w:rPr>
+          <w:u w:val="single"/>
+        </w:rPr>
+        <w:t xml:space="preserve"> de 500 fonctionne. Est-ce que je me suis </w:t>
+      </w:r>
+      <w:proofErr w:type="spellStart"/>
+      <w:r>
+        <w:rPr>
+          <w:u w:val="single"/>
+        </w:rPr>
+        <w:t>troupé</w:t>
+      </w:r>
+      <w:proofErr w:type="spellEnd"/>
+      <w:r>
+        <w:rPr>
+          <w:u w:val="single"/>
+        </w:rPr>
+        <w:t xml:space="preserve"> ou devrais-je effectuer moi-même la vérification du côté du CDSS ?</w:t>
       </w:r>
     </w:p>
     <w:p>
@@ -1257,19 +1696,61 @@
         <w:rPr>
           <w:u w:val="single"/>
         </w:rPr>
-        <w:t xml:space="preserve">La dernière fois, on a spécifié que le drug model devait être choisi en priorité </w:t>
-      </w:r>
-      <w:r>
-        <w:rPr>
-          <w:u w:val="single"/>
-        </w:rPr>
-        <w:t xml:space="preserve">avec la formulation en route. Mais comment faire quand il y a plusieurs dosages avec des formulation and routes différentes ? J’ai par exemple essayé de faire avec deux dosage différents (formulation and route) et ça fonctionne. Est-ce que le core ne prend pas en compte le dosage et les samples dans la période données ? </w:t>
-      </w:r>
-      <w:r>
-        <w:rPr>
-          <w:u w:val="single"/>
-        </w:rPr>
-        <w:t xml:space="preserve">Faut – il vérifier que tous les dosages ont la même forumlation and route ? </w:t>
+        <w:t xml:space="preserve">La dernière fois, on a spécifié que le </w:t>
+      </w:r>
+      <w:proofErr w:type="spellStart"/>
+      <w:r>
+        <w:rPr>
+          <w:u w:val="single"/>
+        </w:rPr>
+        <w:t>drug</w:t>
+      </w:r>
+      <w:proofErr w:type="spellEnd"/>
+      <w:r>
+        <w:rPr>
+          <w:u w:val="single"/>
+        </w:rPr>
+        <w:t xml:space="preserve"> model devait être choisi en priorité </w:t>
+      </w:r>
+      <w:r>
+        <w:rPr>
+          <w:u w:val="single"/>
+        </w:rPr>
+        <w:t xml:space="preserve">avec la formulation en route. Mais comment faire quand il y a plusieurs dosages avec des formulation and routes différentes ? J’ai par exemple essayé de faire avec deux dosage différents (formulation and route) et ça fonctionne. Est-ce que le </w:t>
+      </w:r>
+      <w:proofErr w:type="spellStart"/>
+      <w:r>
+        <w:rPr>
+          <w:u w:val="single"/>
+        </w:rPr>
+        <w:t>core</w:t>
+      </w:r>
+      <w:proofErr w:type="spellEnd"/>
+      <w:r>
+        <w:rPr>
+          <w:u w:val="single"/>
+        </w:rPr>
+        <w:t xml:space="preserve"> ne prend pas en compte le dosage et les samples dans la période données ? </w:t>
+      </w:r>
+      <w:r>
+        <w:rPr>
+          <w:u w:val="single"/>
+        </w:rPr>
+        <w:t xml:space="preserve">Faut – il vérifier que tous les dosages ont la même </w:t>
+      </w:r>
+      <w:proofErr w:type="spellStart"/>
+      <w:r>
+        <w:rPr>
+          <w:u w:val="single"/>
+        </w:rPr>
+        <w:t>forumlation</w:t>
+      </w:r>
+      <w:proofErr w:type="spellEnd"/>
+      <w:r>
+        <w:rPr>
+          <w:u w:val="single"/>
+        </w:rPr>
+        <w:t xml:space="preserve"> and route ? </w:t>
       </w:r>
     </w:p>
     <w:p>
@@ -1292,25 +1773,143 @@
         <w:rPr>
           <w:u w:val="single"/>
         </w:rPr>
-        <w:t xml:space="preserve">La dateInterval de l’adjustment trait, est-ce qu’on a une durrée d’intervalle clé (p.ex date de l’ajustement + 1 semaines ) ? Ou effectuer un calcul dynamic base sur la demi-vie p.ex. ? </w:t>
-      </w:r>
-    </w:p>
-    <w:p>
-      <w:r>
-        <w:t>3 jours , des médicaments utilisent un standard treatment (p.ex 4 jours). Si un stanar treatment on représente tout le standard treatment.</w:t>
-      </w:r>
-    </w:p>
-    <w:p>
-      <w:pPr>
-        <w:rPr>
-          <w:u w:val="single"/>
-        </w:rPr>
-      </w:pPr>
-      <w:r>
-        <w:rPr>
-          <w:u w:val="single"/>
-        </w:rPr>
-        <w:t>Adjustment date, généralement, date du jour ? éventuellement élément de notre requête personnalisée.</w:t>
+        <w:t xml:space="preserve">La </w:t>
+      </w:r>
+      <w:proofErr w:type="spellStart"/>
+      <w:r>
+        <w:rPr>
+          <w:u w:val="single"/>
+        </w:rPr>
+        <w:t>dateInterval</w:t>
+      </w:r>
+      <w:proofErr w:type="spellEnd"/>
+      <w:r>
+        <w:rPr>
+          <w:u w:val="single"/>
+        </w:rPr>
+        <w:t xml:space="preserve"> de l’</w:t>
+      </w:r>
+      <w:proofErr w:type="spellStart"/>
+      <w:r>
+        <w:rPr>
+          <w:u w:val="single"/>
+        </w:rPr>
+        <w:t>adjustment</w:t>
+      </w:r>
+      <w:proofErr w:type="spellEnd"/>
+      <w:r>
+        <w:rPr>
+          <w:u w:val="single"/>
+        </w:rPr>
+        <w:t xml:space="preserve"> trait, est-ce qu’on a une </w:t>
+      </w:r>
+      <w:proofErr w:type="spellStart"/>
+      <w:r>
+        <w:rPr>
+          <w:u w:val="single"/>
+        </w:rPr>
+        <w:t>durrée</w:t>
+      </w:r>
+      <w:proofErr w:type="spellEnd"/>
+      <w:r>
+        <w:rPr>
+          <w:u w:val="single"/>
+        </w:rPr>
+        <w:t xml:space="preserve"> d’intervalle clé (</w:t>
+      </w:r>
+      <w:proofErr w:type="spellStart"/>
+      <w:r>
+        <w:rPr>
+          <w:u w:val="single"/>
+        </w:rPr>
+        <w:t>p.ex</w:t>
+      </w:r>
+      <w:proofErr w:type="spellEnd"/>
+      <w:r>
+        <w:rPr>
+          <w:u w:val="single"/>
+        </w:rPr>
+        <w:t xml:space="preserve"> date de l’ajustement + 1 semaines ) ? Ou effectuer un calcul </w:t>
+      </w:r>
+      <w:proofErr w:type="spellStart"/>
+      <w:r>
+        <w:rPr>
+          <w:u w:val="single"/>
+        </w:rPr>
+        <w:t>dynamic</w:t>
+      </w:r>
+      <w:proofErr w:type="spellEnd"/>
+      <w:r>
+        <w:rPr>
+          <w:u w:val="single"/>
+        </w:rPr>
+        <w:t xml:space="preserve"> base sur la demi-vie p.ex. ? </w:t>
+      </w:r>
+    </w:p>
+    <w:p>
+      <w:r>
+        <w:t xml:space="preserve">3 jours , des médicaments utilisent un standard </w:t>
+      </w:r>
+      <w:proofErr w:type="spellStart"/>
+      <w:r>
+        <w:t>treatment</w:t>
+      </w:r>
+      <w:proofErr w:type="spellEnd"/>
+      <w:r>
+        <w:t xml:space="preserve"> (</w:t>
+      </w:r>
+      <w:proofErr w:type="spellStart"/>
+      <w:r>
+        <w:t>p.ex</w:t>
+      </w:r>
+      <w:proofErr w:type="spellEnd"/>
+      <w:r>
+        <w:t xml:space="preserve"> 4 jours). Si un </w:t>
+      </w:r>
+      <w:proofErr w:type="spellStart"/>
+      <w:r>
+        <w:t>stanar</w:t>
+      </w:r>
+      <w:proofErr w:type="spellEnd"/>
+      <w:r>
+        <w:t xml:space="preserve"> </w:t>
+      </w:r>
+      <w:proofErr w:type="spellStart"/>
+      <w:r>
+        <w:t>treatment</w:t>
+      </w:r>
+      <w:proofErr w:type="spellEnd"/>
+      <w:r>
+        <w:t xml:space="preserve"> on représente tout le standard </w:t>
+      </w:r>
+      <w:proofErr w:type="spellStart"/>
+      <w:r>
+        <w:t>treatment</w:t>
+      </w:r>
+      <w:proofErr w:type="spellEnd"/>
+      <w:r>
+        <w:t>.</w:t>
+      </w:r>
+    </w:p>
+    <w:p>
+      <w:pPr>
+        <w:rPr>
+          <w:u w:val="single"/>
+        </w:rPr>
+      </w:pPr>
+      <w:proofErr w:type="spellStart"/>
+      <w:r>
+        <w:rPr>
+          <w:u w:val="single"/>
+        </w:rPr>
+        <w:t>Adjustment</w:t>
+      </w:r>
+      <w:proofErr w:type="spellEnd"/>
+      <w:r>
+        <w:rPr>
+          <w:u w:val="single"/>
+        </w:rPr>
+        <w:t xml:space="preserve"> date, généralement, date du jour ? éventuellement élément de notre requête personnalisée.</w:t>
       </w:r>
       <w:r>
         <w:rPr>
@@ -1389,55 +1988,119 @@
       </w:r>
     </w:p>
     <w:p>
-      <w:r>
-        <w:t>parametersType -&gt; en fonction de ce qu’on sait sur le patient</w:t>
+      <w:proofErr w:type="spellStart"/>
+      <w:r>
+        <w:t>parametersType</w:t>
+      </w:r>
+      <w:proofErr w:type="spellEnd"/>
+      <w:r>
+        <w:t xml:space="preserve"> -&gt; en fonction de ce qu’on sait sur le patient</w:t>
       </w:r>
       <w:r>
         <w:br/>
-        <w:t>compartmentOption ?</w:t>
-      </w:r>
-      <w:r>
-        <w:t xml:space="preserve"> Doit recevoir une précision mais en général allActiveMoieties.</w:t>
+      </w:r>
+      <w:proofErr w:type="spellStart"/>
+      <w:r>
+        <w:t>compartmentOption</w:t>
+      </w:r>
+      <w:proofErr w:type="spellEnd"/>
+      <w:r>
+        <w:t> ?</w:t>
+      </w:r>
+      <w:r>
+        <w:t xml:space="preserve"> Doit recevoir une précision mais en général </w:t>
+      </w:r>
+      <w:proofErr w:type="spellStart"/>
+      <w:r>
+        <w:t>allActiveMoieties</w:t>
+      </w:r>
+      <w:proofErr w:type="spellEnd"/>
+      <w:r>
+        <w:t>.</w:t>
       </w:r>
       <w:r>
         <w:br/>
-        <w:t xml:space="preserve">statistics ? </w:t>
+      </w:r>
+      <w:proofErr w:type="spellStart"/>
+      <w:r>
+        <w:t>statistics</w:t>
+      </w:r>
+      <w:proofErr w:type="spellEnd"/>
+      <w:r>
+        <w:t xml:space="preserve"> ? </w:t>
       </w:r>
       <w:r>
         <w:t xml:space="preserve"> AUC </w:t>
       </w:r>
       <w:r>
         <w:br/>
-        <w:t xml:space="preserve">Parameters ? </w:t>
+      </w:r>
+      <w:proofErr w:type="spellStart"/>
+      <w:r>
+        <w:t>Parameters</w:t>
+      </w:r>
+      <w:proofErr w:type="spellEnd"/>
+      <w:r>
+        <w:t xml:space="preserve"> ? </w:t>
       </w:r>
       <w:r>
         <w:t xml:space="preserve"> Peut-être intéressant. </w:t>
       </w:r>
       <w:r>
         <w:br/>
-        <w:t>Covariates ?</w:t>
+      </w:r>
+      <w:proofErr w:type="spellStart"/>
+      <w:r>
+        <w:t>Covariates</w:t>
+      </w:r>
+      <w:proofErr w:type="spellEnd"/>
+      <w:r>
+        <w:t> ?</w:t>
       </w:r>
       <w:r>
         <w:t xml:space="preserve"> </w:t>
       </w:r>
       <w:r>
-        <w:t>Certains covariables sont calculées double check peut être intéressant d’afficher plus tard dans le rapport</w:t>
+        <w:t xml:space="preserve">Certains </w:t>
+      </w:r>
+      <w:proofErr w:type="spellStart"/>
+      <w:r>
+        <w:t>covariables</w:t>
+      </w:r>
+      <w:proofErr w:type="spellEnd"/>
+      <w:r>
+        <w:t xml:space="preserve"> sont calculées double check peut être intéressant d’afficher plus tard dans le rapport</w:t>
       </w:r>
     </w:p>
     <w:p/>
     <w:p>
-      <w:r>
-        <w:t>bastCandidates Option ? bestDosagePerInterval</w:t>
-      </w:r>
-    </w:p>
-    <w:p>
-      <w:r>
-        <w:t xml:space="preserve">loadingOption -&gt; Par défaut oui (attente de validation CHUV), élément de la requête personnalisée </w:t>
-      </w:r>
-    </w:p>
-    <w:p>
-      <w:r>
-        <w:t>restPeriod -&gt; Par défaut oui (attente de validation CHUV), élément de la requête personnalisée</w:t>
+      <w:proofErr w:type="spellStart"/>
+      <w:r>
+        <w:t>bastCandidates</w:t>
+      </w:r>
+      <w:proofErr w:type="spellEnd"/>
+      <w:r>
+        <w:t xml:space="preserve"> Option ? bestDosagePerInterval</w:t>
+      </w:r>
+    </w:p>
+    <w:p>
+      <w:proofErr w:type="spellStart"/>
+      <w:r>
+        <w:t>loadingOption</w:t>
+      </w:r>
+      <w:proofErr w:type="spellEnd"/>
+      <w:r>
+        <w:t xml:space="preserve"> -&gt; Par défaut oui (attente de validation CHUV), élément de la requête personnalisée </w:t>
+      </w:r>
+    </w:p>
+    <w:p>
+      <w:proofErr w:type="spellStart"/>
+      <w:r>
+        <w:t>restPeriod</w:t>
+      </w:r>
+      <w:proofErr w:type="spellEnd"/>
+      <w:r>
+        <w:t xml:space="preserve"> -&gt; Par défaut oui (attente de validation CHUV), élément de la requête personnalisée</w:t>
       </w:r>
     </w:p>
     <w:p>
@@ -1446,35 +2109,126 @@
           <w:lang w:val="en-US"/>
         </w:rPr>
       </w:pPr>
+      <w:proofErr w:type="spellStart"/>
       <w:r>
         <w:rPr>
           <w:lang w:val="en-US"/>
         </w:rPr>
-        <w:t xml:space="preserve">steadyStateTargetOption -&gt; atSteadyState </w:t>
-      </w:r>
+        <w:t>steadyStateTargetOption</w:t>
+      </w:r>
+      <w:proofErr w:type="spellEnd"/>
       <w:r>
         <w:rPr>
           <w:lang w:val="en-US"/>
         </w:rPr>
-        <w:t xml:space="preserve">/ withinTreatmentTimeRange lequel quand ? </w:t>
-      </w:r>
-    </w:p>
-    <w:p>
-      <w:pPr>
-        <w:rPr>
-          <w:lang w:val="fr-CH"/>
-        </w:rPr>
-      </w:pPr>
-      <w:r>
-        <w:rPr>
-          <w:lang w:val="fr-CH"/>
-        </w:rPr>
-        <w:t>En function du standard treatment -&gt; oui : within time range sinon atSteadystate</w:t>
-      </w:r>
-    </w:p>
-    <w:p>
-      <w:r>
-        <w:t xml:space="preserve">targetExtractionOption -&gt; </w:t>
+        <w:t xml:space="preserve"> -&gt; atSteadyState </w:t>
+      </w:r>
+      <w:r>
+        <w:rPr>
+          <w:lang w:val="en-US"/>
+        </w:rPr>
+        <w:t xml:space="preserve">/ withinTreatmentTimeRange </w:t>
+      </w:r>
+      <w:proofErr w:type="spellStart"/>
+      <w:r>
+        <w:rPr>
+          <w:lang w:val="en-US"/>
+        </w:rPr>
+        <w:t>lequel</w:t>
+      </w:r>
+      <w:proofErr w:type="spellEnd"/>
+      <w:r>
+        <w:rPr>
+          <w:lang w:val="en-US"/>
+        </w:rPr>
+        <w:t xml:space="preserve"> </w:t>
+      </w:r>
+      <w:proofErr w:type="spellStart"/>
+      <w:r>
+        <w:rPr>
+          <w:lang w:val="en-US"/>
+        </w:rPr>
+        <w:t>quand</w:t>
+      </w:r>
+      <w:proofErr w:type="spellEnd"/>
+      <w:r>
+        <w:rPr>
+          <w:lang w:val="en-US"/>
+        </w:rPr>
+        <w:t xml:space="preserve"> ? </w:t>
+      </w:r>
+    </w:p>
+    <w:p>
+      <w:pPr>
+        <w:rPr>
+          <w:lang w:val="fr-CH"/>
+        </w:rPr>
+      </w:pPr>
+      <w:r>
+        <w:rPr>
+          <w:lang w:val="fr-CH"/>
+        </w:rPr>
+        <w:t xml:space="preserve">En </w:t>
+      </w:r>
+      <w:proofErr w:type="spellStart"/>
+      <w:r>
+        <w:rPr>
+          <w:lang w:val="fr-CH"/>
+        </w:rPr>
+        <w:t>function</w:t>
+      </w:r>
+      <w:proofErr w:type="spellEnd"/>
+      <w:r>
+        <w:rPr>
+          <w:lang w:val="fr-CH"/>
+        </w:rPr>
+        <w:t xml:space="preserve"> du standard </w:t>
+      </w:r>
+      <w:proofErr w:type="spellStart"/>
+      <w:r>
+        <w:rPr>
+          <w:lang w:val="fr-CH"/>
+        </w:rPr>
+        <w:t>treatment</w:t>
+      </w:r>
+      <w:proofErr w:type="spellEnd"/>
+      <w:r>
+        <w:rPr>
+          <w:lang w:val="fr-CH"/>
+        </w:rPr>
+        <w:t xml:space="preserve"> -&gt; oui : </w:t>
+      </w:r>
+      <w:proofErr w:type="spellStart"/>
+      <w:r>
+        <w:rPr>
+          <w:lang w:val="fr-CH"/>
+        </w:rPr>
+        <w:t>within</w:t>
+      </w:r>
+      <w:proofErr w:type="spellEnd"/>
+      <w:r>
+        <w:rPr>
+          <w:lang w:val="fr-CH"/>
+        </w:rPr>
+        <w:t xml:space="preserve"> time range sinon </w:t>
+      </w:r>
+      <w:proofErr w:type="spellStart"/>
+      <w:r>
+        <w:rPr>
+          <w:lang w:val="fr-CH"/>
+        </w:rPr>
+        <w:t>atSteadystate</w:t>
+      </w:r>
+      <w:proofErr w:type="spellEnd"/>
+    </w:p>
+    <w:p>
+      <w:proofErr w:type="spellStart"/>
+      <w:r>
+        <w:t>targetExtractionOption</w:t>
+      </w:r>
+      <w:proofErr w:type="spellEnd"/>
+      <w:r>
+        <w:t xml:space="preserve"> -&gt; </w:t>
       </w:r>
       <w:r>
         <w:t>definitionIfNoIndividualTarget, toutes ces options peuvent être des champs de la requête custom.</w:t>
@@ -1484,7 +2238,14 @@
       </w:r>
       <w:r>
         <w:br/>
-        <w:t xml:space="preserve">formulationAndRouteSelectionOption -&gt; </w:t>
+      </w:r>
+      <w:proofErr w:type="spellStart"/>
+      <w:r>
+        <w:t>formulationAndRouteSelectionOption</w:t>
+      </w:r>
+      <w:proofErr w:type="spellEnd"/>
+      <w:r>
+        <w:t xml:space="preserve"> -&gt; </w:t>
       </w:r>
       <w:r>
         <w:t>LastFormulationAndRoute</w:t>
@@ -1563,10 +2324,10 @@
             <v:path o:extrusionok="f" gradientshapeok="t" o:connecttype="rect"/>
             <o:lock v:ext="edit" aspectratio="t"/>
           </v:shapetype>
-          <v:shape id="_x0000_i1025" type="#_x0000_t75" style="width:454.5pt;height:104.25pt" o:ole="">
+          <v:shape id="_x0000_i1025" type="#_x0000_t75" style="width:455.1pt;height:103.9pt" o:ole="">
             <v:imagedata r:id="rId10" o:title=""/>
           </v:shape>
-          <o:OLEObject Type="Embed" ProgID="Paint.Picture" ShapeID="_x0000_i1025" DrawAspect="Content" ObjectID="_1717831076" r:id="rId11"/>
+          <o:OLEObject Type="Embed" ProgID="PBrush" ShapeID="_x0000_i1025" DrawAspect="Content" ObjectID="_1719667352" r:id="rId11"/>
         </w:object>
       </w:r>
     </w:p>
@@ -1660,13 +2421,23 @@
           </wp:anchor>
         </w:drawing>
       </w:r>
+      <w:proofErr w:type="spellStart"/>
       <w:r>
         <w:rPr>
           <w:b/>
           <w:bCs/>
           <w:u w:val="single"/>
         </w:rPr>
-        <w:t xml:space="preserve">Prediction : </w:t>
+        <w:t>Prediction</w:t>
+      </w:r>
+      <w:proofErr w:type="spellEnd"/>
+      <w:r>
+        <w:rPr>
+          <w:b/>
+          <w:bCs/>
+          <w:u w:val="single"/>
+        </w:rPr>
+        <w:t xml:space="preserve"> : </w:t>
       </w:r>
       <w:r>
         <w:t xml:space="preserve">Comment sont calculées ces valeurs ? </w:t>
@@ -1679,7 +2450,15 @@
     <w:p/>
     <w:p>
       <w:r>
-        <w:t>Pris du cycle data au steady state</w:t>
+        <w:t xml:space="preserve">Pris du cycle data au </w:t>
+      </w:r>
+      <w:proofErr w:type="spellStart"/>
+      <w:r>
+        <w:t>steady</w:t>
+      </w:r>
+      <w:proofErr w:type="spellEnd"/>
+      <w:r>
+        <w:t xml:space="preserve"> state</w:t>
       </w:r>
     </w:p>
     <w:p/>
@@ -1704,7 +2483,15 @@
         <w:t xml:space="preserve">Rapport : voir même lister tous les dosages.  Pareil pour les samples. </w:t>
       </w:r>
       <w:r>
-        <w:t xml:space="preserve"> Target, listing des target utilisées</w:t>
+        <w:t xml:space="preserve"> Target, listing des </w:t>
+      </w:r>
+      <w:proofErr w:type="spellStart"/>
+      <w:r>
+        <w:t>target</w:t>
+      </w:r>
+      <w:proofErr w:type="spellEnd"/>
+      <w:r>
+        <w:t xml:space="preserve"> utilisées</w:t>
       </w:r>
       <w:r>
         <w:t xml:space="preserve"> (si spécifique mettre un petit commentaire) </w:t>
@@ -1747,7 +2534,21 @@
           <w:u w:val="single"/>
         </w:rPr>
         <w:lastRenderedPageBreak/>
-        <w:t xml:space="preserve">Comment faire pour calculer assez loin pour récupérer un cycle data au steady state ? </w:t>
+        <w:t xml:space="preserve">Comment faire pour calculer assez loin pour récupérer un cycle data au </w:t>
+      </w:r>
+      <w:proofErr w:type="spellStart"/>
+      <w:r>
+        <w:rPr>
+          <w:u w:val="single"/>
+        </w:rPr>
+        <w:t>steady</w:t>
+      </w:r>
+      <w:proofErr w:type="spellEnd"/>
+      <w:r>
+        <w:rPr>
+          <w:u w:val="single"/>
+        </w:rPr>
+        <w:t xml:space="preserve"> state ? </w:t>
       </w:r>
     </w:p>
     <w:p>
@@ -1768,7 +2569,21 @@
         <w:rPr>
           <w:u w:val="single"/>
         </w:rPr>
-        <w:t xml:space="preserve">En jouant avec le computing option ? </w:t>
+        <w:t xml:space="preserve">En jouant avec le </w:t>
+      </w:r>
+      <w:proofErr w:type="spellStart"/>
+      <w:r>
+        <w:rPr>
+          <w:u w:val="single"/>
+        </w:rPr>
+        <w:t>computing</w:t>
+      </w:r>
+      <w:proofErr w:type="spellEnd"/>
+      <w:r>
+        <w:rPr>
+          <w:u w:val="single"/>
+        </w:rPr>
+        <w:t xml:space="preserve"> option ? </w:t>
       </w:r>
     </w:p>
     <w:p>
@@ -1896,7 +2711,15 @@
       </w:pPr>
       <w:r>
         <w:lastRenderedPageBreak/>
-        <w:t>La generation du rapport est complexe est peut être approchée de différente façon</w:t>
+        <w:t xml:space="preserve">La </w:t>
+      </w:r>
+      <w:proofErr w:type="spellStart"/>
+      <w:r>
+        <w:t>generation</w:t>
+      </w:r>
+      <w:proofErr w:type="spellEnd"/>
+      <w:r>
+        <w:t xml:space="preserve"> du rapport est complexe est peut être approchée de différente façon</w:t>
       </w:r>
     </w:p>
     <w:p>
@@ -1904,7 +2727,23 @@
         <w:spacing w:after="0" w:line="240" w:lineRule="auto"/>
       </w:pPr>
       <w:r>
-        <w:t>Projet externe : Reparser l’information, perte d’homogénéité, scripting pour lancer exe puis projet secondaire -&gt;  demande de faire fonctionner QT en dehors de son environnement, complexe à tester sur chaque os</w:t>
+        <w:t xml:space="preserve">Projet externe : </w:t>
+      </w:r>
+      <w:proofErr w:type="spellStart"/>
+      <w:r>
+        <w:t>Reparser</w:t>
+      </w:r>
+      <w:proofErr w:type="spellEnd"/>
+      <w:r>
+        <w:t xml:space="preserve"> l’information, perte d’homogénéité, </w:t>
+      </w:r>
+      <w:proofErr w:type="spellStart"/>
+      <w:r>
+        <w:t>scripting</w:t>
+      </w:r>
+      <w:proofErr w:type="spellEnd"/>
+      <w:r>
+        <w:t xml:space="preserve"> pour lancer exe puis projet secondaire -&gt;  demande de faire fonctionner QT en dehors de son environnement, complexe à tester sur chaque os</w:t>
       </w:r>
     </w:p>
     <w:p>
@@ -1917,7 +2756,15 @@
         <w:spacing w:line="240" w:lineRule="auto"/>
       </w:pPr>
       <w:r>
-        <w:t>C++ depuis node -&gt; trop compliqué à adapter le projet dans le temps imparti, plus prévu pour exécuter des algorithmes que des projets entier</w:t>
+        <w:t xml:space="preserve">C++ depuis </w:t>
+      </w:r>
+      <w:proofErr w:type="spellStart"/>
+      <w:r>
+        <w:t>node</w:t>
+      </w:r>
+      <w:proofErr w:type="spellEnd"/>
+      <w:r>
+        <w:t xml:space="preserve"> -&gt; trop compliqué à adapter le projet dans le temps imparti, plus prévu pour exécuter des algorithmes que des projets entier</w:t>
       </w:r>
     </w:p>
     <w:p>
@@ -1925,10 +2772,34 @@
         <w:spacing w:line="240" w:lineRule="auto"/>
       </w:pPr>
       <w:r>
-        <w:t xml:space="preserve">Node depuis c++ -&gt; importer les sources de v8 et de node </w:t>
-      </w:r>
-      <w:r>
-        <w:t>pour mettre un place un environnement juste pour générer un graphe -&gt; overkill et très lourd.</w:t>
+        <w:t xml:space="preserve">Node depuis </w:t>
+      </w:r>
+      <w:proofErr w:type="spellStart"/>
+      <w:r>
+        <w:t>c++</w:t>
+      </w:r>
+      <w:proofErr w:type="spellEnd"/>
+      <w:r>
+        <w:t xml:space="preserve"> -&gt; importer les sources de v8 et de </w:t>
+      </w:r>
+      <w:proofErr w:type="spellStart"/>
+      <w:r>
+        <w:t>node</w:t>
+      </w:r>
+      <w:proofErr w:type="spellEnd"/>
+      <w:r>
+        <w:t xml:space="preserve"> </w:t>
+      </w:r>
+      <w:r>
+        <w:t xml:space="preserve">pour mettre un place un environnement juste pour générer un graphe -&gt; </w:t>
+      </w:r>
+      <w:proofErr w:type="spellStart"/>
+      <w:r>
+        <w:t>overkill</w:t>
+      </w:r>
+      <w:proofErr w:type="spellEnd"/>
+      <w:r>
+        <w:t xml:space="preserve"> et très lourd.</w:t>
       </w:r>
     </w:p>
     <w:p>
@@ -1936,7 +2807,15 @@
         <w:spacing w:line="240" w:lineRule="auto"/>
       </w:pPr>
       <w:r>
-        <w:t>Solution envisagée : Utiliser le moteur de templating c++ pour ajouter les valeurs dans le fichier html qui va exécuter le script de génération de graphe.</w:t>
+        <w:t xml:space="preserve">Solution envisagée : Utiliser le moteur de templating </w:t>
+      </w:r>
+      <w:proofErr w:type="spellStart"/>
+      <w:r>
+        <w:t>c++</w:t>
+      </w:r>
+      <w:proofErr w:type="spellEnd"/>
+      <w:r>
+        <w:t xml:space="preserve"> pour ajouter les valeurs dans le fichier html qui va exécuter le script de génération de graphe.</w:t>
       </w:r>
     </w:p>
     <w:p>
@@ -1960,15 +2839,28 @@
         <w:t xml:space="preserve">espérer </w:t>
       </w:r>
       <w:r>
-        <w:t xml:space="preserve">avoir un steady state </w:t>
+        <w:t xml:space="preserve">avoir un </w:t>
+      </w:r>
+      <w:proofErr w:type="spellStart"/>
+      <w:r>
+        <w:t>steady</w:t>
+      </w:r>
+      <w:proofErr w:type="spellEnd"/>
+      <w:r>
+        <w:t xml:space="preserve"> state </w:t>
       </w:r>
     </w:p>
     <w:p>
       <w:pPr>
         <w:spacing w:line="240" w:lineRule="auto"/>
       </w:pPr>
-      <w:r>
-        <w:t>Wxhtmltopdf =&gt; ecma6 pas supporté</w:t>
+      <w:proofErr w:type="spellStart"/>
+      <w:r>
+        <w:t>Wxhtmltopdf</w:t>
+      </w:r>
+      <w:proofErr w:type="spellEnd"/>
+      <w:r>
+        <w:t xml:space="preserve"> =&gt; ecma6 pas supporté</w:t>
       </w:r>
     </w:p>
     <w:p>
@@ -1976,7 +2868,39 @@
         <w:spacing w:line="240" w:lineRule="auto"/>
       </w:pPr>
       <w:r>
-        <w:t xml:space="preserve">Solutions côtés html : jsPDf, htmltocanvas, htmltopdf, toujours un canevas blanc ou canvevas teinté : non clonable et donc non utilisable par certaines de ces librairies. </w:t>
+        <w:t xml:space="preserve">Solutions côtés html : </w:t>
+      </w:r>
+      <w:proofErr w:type="spellStart"/>
+      <w:r>
+        <w:t>jsPDf</w:t>
+      </w:r>
+      <w:proofErr w:type="spellEnd"/>
+      <w:r>
+        <w:t xml:space="preserve">, </w:t>
+      </w:r>
+      <w:proofErr w:type="spellStart"/>
+      <w:r>
+        <w:t>htmltocanvas</w:t>
+      </w:r>
+      <w:proofErr w:type="spellEnd"/>
+      <w:r>
+        <w:t xml:space="preserve">, </w:t>
+      </w:r>
+      <w:proofErr w:type="spellStart"/>
+      <w:r>
+        <w:t>htmltopdf</w:t>
+      </w:r>
+      <w:proofErr w:type="spellEnd"/>
+      <w:r>
+        <w:t xml:space="preserve">, toujours un canevas blanc ou </w:t>
+      </w:r>
+      <w:proofErr w:type="spellStart"/>
+      <w:r>
+        <w:t>canvevas</w:t>
+      </w:r>
+      <w:proofErr w:type="spellEnd"/>
+      <w:r>
+        <w:t xml:space="preserve"> teinté : non clonable et donc non utilisable par certaines de ces librairies. </w:t>
       </w:r>
     </w:p>
     <w:p>
@@ -2003,16 +2927,64 @@
         <w:spacing w:line="240" w:lineRule="auto"/>
       </w:pPr>
       <w:r>
-        <w:t xml:space="preserve">Utiliser l’intake extractor, le prochain intake pourrait être le début de l’ajustement. Si trop dans le passer, utiliser un fallback. </w:t>
-      </w:r>
-      <w:r>
-        <w:t xml:space="preserve">Travailler avec le dernier intake si pas 0 </w:t>
+        <w:t>Utiliser l’</w:t>
+      </w:r>
+      <w:proofErr w:type="spellStart"/>
+      <w:r>
+        <w:t>intake</w:t>
+      </w:r>
+      <w:proofErr w:type="spellEnd"/>
+      <w:r>
+        <w:t xml:space="preserve"> </w:t>
+      </w:r>
+      <w:proofErr w:type="spellStart"/>
+      <w:r>
+        <w:t>extractor</w:t>
+      </w:r>
+      <w:proofErr w:type="spellEnd"/>
+      <w:r>
+        <w:t xml:space="preserve">, le prochain </w:t>
+      </w:r>
+      <w:proofErr w:type="spellStart"/>
+      <w:r>
+        <w:t>intake</w:t>
+      </w:r>
+      <w:proofErr w:type="spellEnd"/>
+      <w:r>
+        <w:t xml:space="preserve"> pourrait être le début de l’ajustement. Si trop dans le passer, utiliser un </w:t>
+      </w:r>
+      <w:proofErr w:type="spellStart"/>
+      <w:r>
+        <w:t>fallback</w:t>
+      </w:r>
+      <w:proofErr w:type="spellEnd"/>
+      <w:r>
+        <w:t xml:space="preserve">. </w:t>
+      </w:r>
+      <w:r>
+        <w:t xml:space="preserve">Travailler avec le dernier </w:t>
+      </w:r>
+      <w:proofErr w:type="spellStart"/>
+      <w:r>
+        <w:t>intake</w:t>
+      </w:r>
+      <w:proofErr w:type="spellEnd"/>
+      <w:r>
+        <w:t xml:space="preserve"> si pas 0 </w:t>
       </w:r>
       <w:r>
         <w:t xml:space="preserve">(dose) </w:t>
       </w:r>
       <w:r>
-        <w:t>sinon  l’avant dernier et copier l’interval jusqu’à franchir le moment courant.</w:t>
+        <w:t>sinon  l’avant dernier et copier l’</w:t>
+      </w:r>
+      <w:proofErr w:type="spellStart"/>
+      <w:r>
+        <w:t>interval</w:t>
+      </w:r>
+      <w:proofErr w:type="spellEnd"/>
+      <w:r>
+        <w:t xml:space="preserve"> jusqu’à franchir le moment courant.</w:t>
       </w:r>
     </w:p>
     <w:p>
@@ -2034,7 +3006,21 @@
         <w:rPr>
           <w:u w:val="single"/>
         </w:rPr>
-        <w:t xml:space="preserve">Est-ce qu’il y a un système pour récupérer les targets utilisées pour les calculs ? </w:t>
+        <w:t xml:space="preserve">Est-ce qu’il y a un système pour récupérer les </w:t>
+      </w:r>
+      <w:proofErr w:type="spellStart"/>
+      <w:r>
+        <w:rPr>
+          <w:u w:val="single"/>
+        </w:rPr>
+        <w:t>targets</w:t>
+      </w:r>
+      <w:proofErr w:type="spellEnd"/>
+      <w:r>
+        <w:rPr>
+          <w:u w:val="single"/>
+        </w:rPr>
+        <w:t xml:space="preserve"> utilisées pour les calculs ? </w:t>
       </w:r>
     </w:p>
     <w:p>
@@ -2074,11 +3060,21 @@
       <w:pPr>
         <w:spacing w:line="240" w:lineRule="auto"/>
       </w:pPr>
+      <w:proofErr w:type="spellStart"/>
       <w:r>
         <w:t>Wkhtmltopdf</w:t>
       </w:r>
-      <w:r>
-        <w:t xml:space="preserve"> et backup js.</w:t>
+      <w:proofErr w:type="spellEnd"/>
+      <w:r>
+        <w:t xml:space="preserve"> et backup </w:t>
+      </w:r>
+      <w:proofErr w:type="spellStart"/>
+      <w:r>
+        <w:t>js</w:t>
+      </w:r>
+      <w:proofErr w:type="spellEnd"/>
+      <w:r>
+        <w:t>.</w:t>
       </w:r>
     </w:p>
     <w:p>
@@ -2196,14 +3192,44 @@
         <w:rPr>
           <w:u w:val="single"/>
         </w:rPr>
-        <w:t>Quel serait la structure de la sortie d’une requête d’ajustement avec plusieurs actives moieties</w:t>
-      </w:r>
-      <w:r>
-        <w:rPr>
-          <w:u w:val="single"/>
-        </w:rPr>
-        <w:t xml:space="preserve"> et comme compartmentOption allActiveMoieties</w:t>
-      </w:r>
+        <w:t xml:space="preserve">Quel serait la structure de la sortie d’une requête d’ajustement avec plusieurs actives </w:t>
+      </w:r>
+      <w:proofErr w:type="spellStart"/>
+      <w:r>
+        <w:rPr>
+          <w:u w:val="single"/>
+        </w:rPr>
+        <w:t>moieties</w:t>
+      </w:r>
+      <w:proofErr w:type="spellEnd"/>
+      <w:r>
+        <w:rPr>
+          <w:u w:val="single"/>
+        </w:rPr>
+        <w:t xml:space="preserve"> et comme </w:t>
+      </w:r>
+      <w:proofErr w:type="spellStart"/>
+      <w:r>
+        <w:rPr>
+          <w:u w:val="single"/>
+        </w:rPr>
+        <w:t>compartmentOption</w:t>
+      </w:r>
+      <w:proofErr w:type="spellEnd"/>
+      <w:r>
+        <w:rPr>
+          <w:u w:val="single"/>
+        </w:rPr>
+        <w:t xml:space="preserve"> </w:t>
+      </w:r>
+      <w:proofErr w:type="spellStart"/>
+      <w:r>
+        <w:rPr>
+          <w:u w:val="single"/>
+        </w:rPr>
+        <w:t>allActiveMoieties</w:t>
+      </w:r>
+      <w:proofErr w:type="spellEnd"/>
     </w:p>
     <w:p>
       <w:pPr>
@@ -2224,7 +3250,63 @@
         <w:rPr>
           <w:u w:val="single"/>
         </w:rPr>
-        <w:t xml:space="preserve">Est-ce que les dosages time range d’un ajustement sont systématiquement des combinaisons de dosage repeat et de lasting doage ? Est-ce qu’il y a des situation avec des séquences/daily/weekly ? </w:t>
+        <w:t xml:space="preserve">Est-ce que les dosages time range d’un ajustement sont systématiquement des combinaisons de dosage </w:t>
+      </w:r>
+      <w:proofErr w:type="spellStart"/>
+      <w:r>
+        <w:rPr>
+          <w:u w:val="single"/>
+        </w:rPr>
+        <w:t>repeat</w:t>
+      </w:r>
+      <w:proofErr w:type="spellEnd"/>
+      <w:r>
+        <w:rPr>
+          <w:u w:val="single"/>
+        </w:rPr>
+        <w:t xml:space="preserve"> et de lasting </w:t>
+      </w:r>
+      <w:proofErr w:type="spellStart"/>
+      <w:r>
+        <w:rPr>
+          <w:u w:val="single"/>
+        </w:rPr>
+        <w:t>doage</w:t>
+      </w:r>
+      <w:proofErr w:type="spellEnd"/>
+      <w:r>
+        <w:rPr>
+          <w:u w:val="single"/>
+        </w:rPr>
+        <w:t> ? Est-ce qu’il y a des situation avec des séquences/</w:t>
+      </w:r>
+      <w:proofErr w:type="spellStart"/>
+      <w:r>
+        <w:rPr>
+          <w:u w:val="single"/>
+        </w:rPr>
+        <w:t>daily</w:t>
+      </w:r>
+      <w:proofErr w:type="spellEnd"/>
+      <w:r>
+        <w:rPr>
+          <w:u w:val="single"/>
+        </w:rPr>
+        <w:t>/</w:t>
+      </w:r>
+      <w:proofErr w:type="spellStart"/>
+      <w:r>
+        <w:rPr>
+          <w:u w:val="single"/>
+        </w:rPr>
+        <w:t>weekly</w:t>
+      </w:r>
+      <w:proofErr w:type="spellEnd"/>
+      <w:r>
+        <w:rPr>
+          <w:u w:val="single"/>
+        </w:rPr>
+        <w:t xml:space="preserve"> ? </w:t>
       </w:r>
     </w:p>
     <w:p>
@@ -2399,11 +3481,40 @@
       <w:pPr>
         <w:spacing w:line="240" w:lineRule="auto"/>
       </w:pPr>
-      <w:r>
-        <w:t>inefficacy/toxicity alarm toujours à 0</w:t>
-      </w:r>
-      <w:r>
-        <w:t> : A voir tentative d’ajout de YTA sinon à supprimer.</w:t>
+      <w:proofErr w:type="spellStart"/>
+      <w:r>
+        <w:t>inefficacy</w:t>
+      </w:r>
+      <w:proofErr w:type="spellEnd"/>
+      <w:r>
+        <w:t>/</w:t>
+      </w:r>
+      <w:proofErr w:type="spellStart"/>
+      <w:r>
+        <w:t>toxicity</w:t>
+      </w:r>
+      <w:proofErr w:type="spellEnd"/>
+      <w:r>
+        <w:t xml:space="preserve"> </w:t>
+      </w:r>
+      <w:proofErr w:type="spellStart"/>
+      <w:r>
+        <w:t>alarm</w:t>
+      </w:r>
+      <w:proofErr w:type="spellEnd"/>
+      <w:r>
+        <w:t xml:space="preserve"> toujours à 0</w:t>
+      </w:r>
+      <w:r>
+        <w:t xml:space="preserve"> : </w:t>
+      </w:r>
+      <w:proofErr w:type="spellStart"/>
+      <w:r>
+        <w:t>A voir</w:t>
+      </w:r>
+      <w:proofErr w:type="spellEnd"/>
+      <w:r>
+        <w:t xml:space="preserve"> tentative d’ajout de YTA sinon à supprimer.</w:t>
       </w:r>
     </w:p>
     <w:p>
@@ -2415,8 +3526,13 @@
       <w:pPr>
         <w:spacing w:line="240" w:lineRule="auto"/>
       </w:pPr>
-      <w:r>
-        <w:t>apriorivalues =&gt; computation fails</w:t>
+      <w:proofErr w:type="spellStart"/>
+      <w:r>
+        <w:t>apriorivalues</w:t>
+      </w:r>
+      <w:proofErr w:type="spellEnd"/>
+      <w:r>
+        <w:t xml:space="preserve"> =&gt; computation fails</w:t>
       </w:r>
     </w:p>
     <w:p>
@@ -2424,13 +3540,78 @@
         <w:spacing w:line="240" w:lineRule="auto"/>
       </w:pPr>
       <w:r>
-        <w:t>(time to steady state = 0 ) dans le drug model.</w:t>
+        <w:t xml:space="preserve">(time to </w:t>
+      </w:r>
+      <w:proofErr w:type="spellStart"/>
+      <w:r>
+        <w:t>steady</w:t>
+      </w:r>
+      <w:proofErr w:type="spellEnd"/>
+      <w:r>
+        <w:t xml:space="preserve"> state = 0 ) dans le </w:t>
+      </w:r>
+      <w:proofErr w:type="spellStart"/>
+      <w:r>
+        <w:t>drug</w:t>
+      </w:r>
+      <w:proofErr w:type="spellEnd"/>
+      <w:r>
+        <w:t xml:space="preserve"> model.</w:t>
+      </w:r>
+    </w:p>
+    <w:p>
+      <w:r>
+        <w:br w:type="page"/>
       </w:r>
     </w:p>
     <w:p>
       <w:pPr>
         <w:spacing w:line="240" w:lineRule="auto"/>
       </w:pPr>
+      <w:r>
+        <w:lastRenderedPageBreak/>
+        <w:t xml:space="preserve">Affiche ? </w:t>
+      </w:r>
+    </w:p>
+    <w:p>
+      <w:pPr>
+        <w:spacing w:line="240" w:lineRule="auto"/>
+      </w:pPr>
+      <w:r>
+        <w:t xml:space="preserve">Puis retirer le fait </w:t>
+      </w:r>
+      <w:proofErr w:type="spellStart"/>
+      <w:r>
+        <w:t>queryId</w:t>
+      </w:r>
+      <w:proofErr w:type="spellEnd"/>
+      <w:r>
+        <w:t xml:space="preserve">, </w:t>
+      </w:r>
+      <w:proofErr w:type="spellStart"/>
+      <w:r>
+        <w:t>clientId</w:t>
+      </w:r>
+      <w:proofErr w:type="spellEnd"/>
+      <w:r>
+        <w:t xml:space="preserve"> et </w:t>
+      </w:r>
+      <w:proofErr w:type="spellStart"/>
+      <w:r>
+        <w:t>language</w:t>
+      </w:r>
+      <w:proofErr w:type="spellEnd"/>
+      <w:r>
+        <w:t xml:space="preserve"> en haut des </w:t>
+      </w:r>
+      <w:proofErr w:type="spellStart"/>
+      <w:r>
+        <w:t>query</w:t>
+      </w:r>
+      <w:proofErr w:type="spellEnd"/>
+      <w:r>
+        <w:t xml:space="preserve"> ? </w:t>
+      </w:r>
     </w:p>
     <w:sectPr>
       <w:pgSz w:w="11906" w:h="16838"/>

</xml_diff>

<commit_message>
Polished documentation until "implementation"
</commit_message>
<xml_diff>
--- a/publi/tb_notes_and_thoughts.docx
+++ b/publi/tb_notes_and_thoughts.docx
@@ -2324,10 +2324,10 @@
             <v:path o:extrusionok="f" gradientshapeok="t" o:connecttype="rect"/>
             <o:lock v:ext="edit" aspectratio="t"/>
           </v:shapetype>
-          <v:shape id="_x0000_i1025" type="#_x0000_t75" style="width:455.1pt;height:103.9pt" o:ole="">
+          <v:shape id="_x0000_i1025" type="#_x0000_t75" style="width:454.6pt;height:103.8pt" o:ole="">
             <v:imagedata r:id="rId10" o:title=""/>
           </v:shape>
-          <o:OLEObject Type="Embed" ProgID="PBrush" ShapeID="_x0000_i1025" DrawAspect="Content" ObjectID="_1719667352" r:id="rId11"/>
+          <o:OLEObject Type="Embed" ProgID="PBrush" ShapeID="_x0000_i1025" DrawAspect="Content" ObjectID="_1719739538" r:id="rId11"/>
         </w:object>
       </w:r>
     </w:p>
@@ -2832,8 +2832,13 @@
       <w:pPr>
         <w:spacing w:line="240" w:lineRule="auto"/>
       </w:pPr>
-      <w:r>
-        <w:t xml:space="preserve">Demi vie * multiplicateur pour </w:t>
+      <w:proofErr w:type="gramStart"/>
+      <w:r>
+        <w:t>Demi vie</w:t>
+      </w:r>
+      <w:proofErr w:type="gramEnd"/>
+      <w:r>
+        <w:t xml:space="preserve"> * multiplicateur pour </w:t>
       </w:r>
       <w:r>
         <w:t xml:space="preserve">espérer </w:t>
@@ -3578,6 +3583,14 @@
         <w:spacing w:line="240" w:lineRule="auto"/>
       </w:pPr>
       <w:r>
+        <w:t>Cahier des charges</w:t>
+      </w:r>
+    </w:p>
+    <w:p>
+      <w:pPr>
+        <w:spacing w:line="240" w:lineRule="auto"/>
+      </w:pPr>
+      <w:r>
         <w:t xml:space="preserve">Puis retirer le fait </w:t>
       </w:r>
       <w:proofErr w:type="spellStart"/>
@@ -3611,6 +3624,14 @@
       <w:proofErr w:type="spellEnd"/>
       <w:r>
         <w:t xml:space="preserve"> ? </w:t>
+      </w:r>
+    </w:p>
+    <w:p>
+      <w:pPr>
+        <w:spacing w:line="240" w:lineRule="auto"/>
+      </w:pPr>
+      <w:r>
+        <w:t>Annexe ?</w:t>
       </w:r>
     </w:p>
     <w:sectPr>

</xml_diff>